<commit_message>
[Workflows][US_PA] Form 402 - 2025 updates (Recidiviz/recidiviz-dashboards#8055)
* 2025 form 402 updates

* add newlines to watercraft labels

GitOrigin-RevId: 43c7de3e3145989514989af086b1a091aa33daf4
</commit_message>
<xml_diff>
--- a/libs/staff-shared-server/src/server/assets/workflowsTemplates/US_PA/admin_supervision_template.docx
+++ b/libs/staff-shared-server/src/server/assets/workflowsTemplates/US_PA/admin_supervision_template.docx
@@ -226,32 +226,52 @@
             </w:pPr>
             <w:r>
               <w:rPr>
-                <w:sz w:val="18"/>
-                <w:szCs w:val="18"/>
-              </w:rPr>
-              <w:t xml:space="preserve">Instructions: Review current offenses and criminal history for crimes which would disqualify </w:t>
-            </w:r>
-            <w:r>
-              <w:rPr>
-                <w:sz w:val="18"/>
-                <w:szCs w:val="18"/>
-              </w:rPr>
-              <w:t>reentrant</w:t>
-            </w:r>
-            <w:r>
-              <w:rPr>
-                <w:sz w:val="18"/>
-                <w:szCs w:val="18"/>
-              </w:rPr>
-              <w:t xml:space="preserve"> for administrative parole. </w:t>
-            </w:r>
-            <w:r>
-              <w:rPr>
-                <w:color w:val="000000" w:themeColor="text1"/>
-                <w:sz w:val="18"/>
-                <w:szCs w:val="18"/>
-              </w:rPr>
-              <w:t>Any conviction (and/or delinquent adjudication for offenses designated with an asterisk *) will preclude assignment to Administrative Parole.</w:t>
+                <w:rFonts w:ascii="Calibri" w:hAnsi="Calibri" w:cs="Calibri"/>
+                <w:color w:val="000000"/>
+                <w:sz w:val="18"/>
+                <w:szCs w:val="18"/>
+              </w:rPr>
+              <w:t xml:space="preserve">Instructions: Review current offenses and </w:t>
+            </w:r>
+            <w:proofErr w:type="gramStart"/>
+            <w:r>
+              <w:rPr>
+                <w:rFonts w:ascii="Calibri" w:hAnsi="Calibri" w:cs="Calibri"/>
+                <w:color w:val="000000"/>
+                <w:sz w:val="18"/>
+                <w:szCs w:val="18"/>
+              </w:rPr>
+              <w:t>criminal  history</w:t>
+            </w:r>
+            <w:proofErr w:type="gramEnd"/>
+            <w:r>
+              <w:rPr>
+                <w:rFonts w:ascii="Calibri" w:hAnsi="Calibri" w:cs="Calibri"/>
+                <w:color w:val="000000"/>
+                <w:sz w:val="18"/>
+                <w:szCs w:val="18"/>
+              </w:rPr>
+              <w:t xml:space="preserve"> for crimes which would disqualify the reentrant for administrative parole. Any conviction and/</w:t>
+            </w:r>
+            <w:proofErr w:type="gramStart"/>
+            <w:r>
+              <w:rPr>
+                <w:rFonts w:ascii="Calibri" w:hAnsi="Calibri" w:cs="Calibri"/>
+                <w:color w:val="000000"/>
+                <w:sz w:val="18"/>
+                <w:szCs w:val="18"/>
+              </w:rPr>
+              <w:t>or  delinquent</w:t>
+            </w:r>
+            <w:proofErr w:type="gramEnd"/>
+            <w:r>
+              <w:rPr>
+                <w:rFonts w:ascii="Calibri" w:hAnsi="Calibri" w:cs="Calibri"/>
+                <w:color w:val="000000"/>
+                <w:sz w:val="18"/>
+                <w:szCs w:val="18"/>
+              </w:rPr>
+              <w:t xml:space="preserve"> adjudication for offenses listed below will  preclude assignment to Administrative Parole.</w:t>
             </w:r>
           </w:p>
         </w:tc>
@@ -958,7 +978,7 @@
                 <w:sz w:val="18"/>
                 <w:szCs w:val="18"/>
               </w:rPr>
-              <w:t xml:space="preserve"> 4302 Incest*</w:t>
+              <w:t xml:space="preserve"> 4302 Incest</w:t>
             </w:r>
           </w:p>
         </w:tc>
@@ -1287,7 +1307,7 @@
                 <w:sz w:val="18"/>
                 <w:szCs w:val="18"/>
               </w:rPr>
-              <w:t xml:space="preserve"> 5901 Open Lewdness*</w:t>
+              <w:t xml:space="preserve"> 5901 Open Lewdness</w:t>
             </w:r>
           </w:p>
         </w:tc>
@@ -1761,6 +1781,9 @@
         </w:tc>
       </w:tr>
       <w:tr>
+        <w:trPr>
+          <w:trHeight w:hRule="exact" w:val="288"/>
+        </w:trPr>
         <w:tc>
           <w:tcPr>
             <w:tcW w:w="4135" w:type="dxa"/>
@@ -1779,14 +1802,20 @@
                 <w:sz w:val="18"/>
                 <w:szCs w:val="18"/>
               </w:rPr>
-              <w:t>18 Pa. C.S. Ch. 30 rel. to Human Trafficking</w:t>
+              <w:t>18 Pa. C.S. Ch.</w:t>
+            </w:r>
+            <w:r>
+              <w:rPr>
+                <w:sz w:val="18"/>
+                <w:szCs w:val="18"/>
+              </w:rPr>
+              <w:t xml:space="preserve"> 31 rel. to Sexual Assault</w:t>
             </w:r>
           </w:p>
         </w:tc>
         <w:tc>
           <w:tcPr>
             <w:tcW w:w="1170" w:type="dxa"/>
-            <w:vAlign w:val="center"/>
           </w:tcPr>
           <w:p>
             <w:pPr>
@@ -1797,13 +1826,13 @@
                 <w:szCs w:val="18"/>
               </w:rPr>
             </w:pPr>
-            <w:permStart w:id="407460520" w:edGrp="everyone"/>
-            <w:r>
-              <w:rPr>
-                <w:sz w:val="18"/>
-                <w:szCs w:val="18"/>
-              </w:rPr>
-              <w:t>{#offense18_30}</w:t>
+            <w:permStart w:id="1092383576" w:edGrp="everyone"/>
+            <w:r>
+              <w:rPr>
+                <w:sz w:val="18"/>
+                <w:szCs w:val="18"/>
+              </w:rPr>
+              <w:t>{#offense18_31}</w:t>
             </w:r>
             <w:sdt>
               <w:sdtPr>
@@ -1811,7 +1840,7 @@
                   <w:sz w:val="18"/>
                   <w:szCs w:val="18"/>
                 </w:rPr>
-                <w:id w:val="2131122016"/>
+                <w:id w:val="73796928"/>
                 <w14:checkbox>
                   <w14:checked w14:val="1"/>
                   <w14:checkedState w14:val="2612" w14:font="MS Gothic"/>
@@ -1850,7 +1879,7 @@
                 <w:sz w:val="18"/>
                 <w:szCs w:val="18"/>
               </w:rPr>
-              <w:t>^offense18_30}</w:t>
+              <w:t>^offense18_31}</w:t>
             </w:r>
             <w:sdt>
               <w:sdtPr>
@@ -1858,7 +1887,7 @@
                   <w:sz w:val="18"/>
                   <w:szCs w:val="18"/>
                 </w:rPr>
-                <w:id w:val="1278220322"/>
+                <w:id w:val="-1956713497"/>
                 <w14:checkbox>
                   <w14:checked w14:val="0"/>
                   <w14:checkedState w14:val="2612" w14:font="MS Gothic"/>
@@ -1883,7 +1912,7 @@
               </w:rPr>
               <w:t>{/}</w:t>
             </w:r>
-            <w:permEnd w:id="407460520"/>
+            <w:permEnd w:id="1092383576"/>
             <w:r>
               <w:rPr>
                 <w:sz w:val="18"/>
@@ -1948,7 +1977,6 @@
             <w:tcW w:w="1345" w:type="dxa"/>
             <w:gridSpan w:val="2"/>
             <w:vMerge w:val="restart"/>
-            <w:vAlign w:val="center"/>
           </w:tcPr>
           <w:p>
             <w:pPr>
@@ -1975,7 +2003,7 @@
                 </w:rPr>
                 <w:id w:val="-1197234915"/>
                 <w14:checkbox>
-                  <w14:checked w14:val="1"/>
+                  <w14:checked w14:val="0"/>
                   <w14:checkedState w14:val="2612" w14:font="MS Gothic"/>
                   <w14:uncheckedState w14:val="2610" w14:font="MS Gothic"/>
                 </w14:checkbox>
@@ -1987,7 +2015,7 @@
                     <w:sz w:val="18"/>
                     <w:szCs w:val="18"/>
                   </w:rPr>
-                  <w:t>☒</w:t>
+                  <w:t>☐</w:t>
                 </w:r>
               </w:sdtContent>
             </w:sdt>
@@ -2057,6 +2085,9 @@
         </w:tc>
       </w:tr>
       <w:tr>
+        <w:trPr>
+          <w:trHeight w:hRule="exact" w:val="288"/>
+        </w:trPr>
         <w:tc>
           <w:tcPr>
             <w:tcW w:w="4135" w:type="dxa"/>
@@ -2082,14 +2113,13 @@
                 <w:sz w:val="18"/>
                 <w:szCs w:val="18"/>
               </w:rPr>
-              <w:t xml:space="preserve"> 31 rel. to Sexual Offenses</w:t>
+              <w:t xml:space="preserve"> 33 rel. to Arson</w:t>
             </w:r>
           </w:p>
         </w:tc>
         <w:tc>
           <w:tcPr>
             <w:tcW w:w="1170" w:type="dxa"/>
-            <w:vAlign w:val="center"/>
           </w:tcPr>
           <w:p>
             <w:pPr>
@@ -2100,13 +2130,13 @@
                 <w:szCs w:val="18"/>
               </w:rPr>
             </w:pPr>
-            <w:permStart w:id="180237872" w:edGrp="everyone"/>
-            <w:r>
-              <w:rPr>
-                <w:sz w:val="18"/>
-                <w:szCs w:val="18"/>
-              </w:rPr>
-              <w:t>{#offense18_31}</w:t>
+            <w:permStart w:id="1846355846" w:edGrp="everyone"/>
+            <w:r>
+              <w:rPr>
+                <w:sz w:val="18"/>
+                <w:szCs w:val="18"/>
+              </w:rPr>
+              <w:t>{#offense18_33}</w:t>
             </w:r>
             <w:sdt>
               <w:sdtPr>
@@ -2114,7 +2144,7 @@
                   <w:sz w:val="18"/>
                   <w:szCs w:val="18"/>
                 </w:rPr>
-                <w:id w:val="474039401"/>
+                <w:id w:val="1291018084"/>
                 <w14:checkbox>
                   <w14:checked w14:val="1"/>
                   <w14:checkedState w14:val="2612" w14:font="MS Gothic"/>
@@ -2153,7 +2183,7 @@
                 <w:sz w:val="18"/>
                 <w:szCs w:val="18"/>
               </w:rPr>
-              <w:t>^offense18_31}</w:t>
+              <w:t>^offense18_33}</w:t>
             </w:r>
             <w:sdt>
               <w:sdtPr>
@@ -2161,7 +2191,7 @@
                   <w:sz w:val="18"/>
                   <w:szCs w:val="18"/>
                 </w:rPr>
-                <w:id w:val="-912542690"/>
+                <w:id w:val="-418793068"/>
                 <w14:checkbox>
                   <w14:checked w14:val="0"/>
                   <w14:checkedState w14:val="2612" w14:font="MS Gothic"/>
@@ -2186,7 +2216,7 @@
               </w:rPr>
               <w:t>{/}</w:t>
             </w:r>
-            <w:permEnd w:id="180237872"/>
+            <w:permEnd w:id="1846355846"/>
             <w:r>
               <w:rPr>
                 <w:sz w:val="18"/>
@@ -2252,6 +2282,9 @@
         </w:tc>
       </w:tr>
       <w:tr>
+        <w:trPr>
+          <w:trHeight w:hRule="exact" w:val="288"/>
+        </w:trPr>
         <w:tc>
           <w:tcPr>
             <w:tcW w:w="4135" w:type="dxa"/>
@@ -2277,14 +2310,13 @@
                 <w:sz w:val="18"/>
                 <w:szCs w:val="18"/>
               </w:rPr>
-              <w:t xml:space="preserve"> 33 rel. to Arson</w:t>
+              <w:t xml:space="preserve"> 37 rel. to Robbery</w:t>
             </w:r>
           </w:p>
         </w:tc>
         <w:tc>
           <w:tcPr>
             <w:tcW w:w="1170" w:type="dxa"/>
-            <w:vAlign w:val="center"/>
           </w:tcPr>
           <w:p>
             <w:pPr>
@@ -2295,13 +2327,13 @@
                 <w:szCs w:val="18"/>
               </w:rPr>
             </w:pPr>
-            <w:permStart w:id="1109159728" w:edGrp="everyone"/>
-            <w:r>
-              <w:rPr>
-                <w:sz w:val="18"/>
-                <w:szCs w:val="18"/>
-              </w:rPr>
-              <w:t>{#offense18_33}</w:t>
+            <w:permStart w:id="983461803" w:edGrp="everyone"/>
+            <w:r>
+              <w:rPr>
+                <w:sz w:val="18"/>
+                <w:szCs w:val="18"/>
+              </w:rPr>
+              <w:t>{#offense18_37}</w:t>
             </w:r>
             <w:sdt>
               <w:sdtPr>
@@ -2309,7 +2341,7 @@
                   <w:sz w:val="18"/>
                   <w:szCs w:val="18"/>
                 </w:rPr>
-                <w:id w:val="-326204617"/>
+                <w:id w:val="-9772557"/>
                 <w14:checkbox>
                   <w14:checked w14:val="1"/>
                   <w14:checkedState w14:val="2612" w14:font="MS Gothic"/>
@@ -2348,7 +2380,7 @@
                 <w:sz w:val="18"/>
                 <w:szCs w:val="18"/>
               </w:rPr>
-              <w:t>^offense18_33}</w:t>
+              <w:t>^offense18_37}</w:t>
             </w:r>
             <w:sdt>
               <w:sdtPr>
@@ -2356,7 +2388,7 @@
                   <w:sz w:val="18"/>
                   <w:szCs w:val="18"/>
                 </w:rPr>
-                <w:id w:val="640852663"/>
+                <w:id w:val="-1823960156"/>
                 <w14:checkbox>
                   <w14:checked w14:val="0"/>
                   <w14:checkedState w14:val="2612" w14:font="MS Gothic"/>
@@ -2381,7 +2413,7 @@
               </w:rPr>
               <w:t>{/}</w:t>
             </w:r>
-            <w:permEnd w:id="1109159728"/>
+            <w:permEnd w:id="983461803"/>
             <w:r>
               <w:rPr>
                 <w:sz w:val="18"/>
@@ -2399,7 +2431,6 @@
               <w:bottom w:val="single" w:sz="4" w:space="0" w:color="404040" w:themeColor="text1" w:themeTint="BF"/>
             </w:tcBorders>
             <w:shd w:val="clear" w:color="auto" w:fill="404040" w:themeFill="text1" w:themeFillTint="BF"/>
-            <w:vAlign w:val="center"/>
           </w:tcPr>
           <w:p>
             <w:pPr>
@@ -2436,7 +2467,7 @@
                 <w:sz w:val="18"/>
                 <w:szCs w:val="18"/>
               </w:rPr>
-              <w:t xml:space="preserve"> Ch. 76 Internet Child Pornography*</w:t>
+              <w:t xml:space="preserve"> Ch. 76 Internet Child Pornography</w:t>
             </w:r>
           </w:p>
         </w:tc>
@@ -2444,7 +2475,6 @@
           <w:tcPr>
             <w:tcW w:w="1345" w:type="dxa"/>
             <w:gridSpan w:val="2"/>
-            <w:vAlign w:val="center"/>
           </w:tcPr>
           <w:p>
             <w:pPr>
@@ -2560,6 +2590,7 @@
           <w:tcPr>
             <w:tcW w:w="4135" w:type="dxa"/>
             <w:gridSpan w:val="3"/>
+            <w:vMerge w:val="restart"/>
           </w:tcPr>
           <w:p>
             <w:pPr>
@@ -2581,13 +2612,30 @@
                 <w:sz w:val="18"/>
                 <w:szCs w:val="18"/>
               </w:rPr>
-              <w:t xml:space="preserve"> 37 rel. to Robbery</w:t>
+              <w:t xml:space="preserve"> 49 rel. to</w:t>
+            </w:r>
+          </w:p>
+          <w:p>
+            <w:pPr>
+              <w:spacing w:after="0" w:line="240" w:lineRule="auto"/>
+              <w:rPr>
+                <w:sz w:val="18"/>
+                <w:szCs w:val="18"/>
+              </w:rPr>
+            </w:pPr>
+            <w:r>
+              <w:rPr>
+                <w:sz w:val="18"/>
+                <w:szCs w:val="18"/>
+              </w:rPr>
+              <w:t>Victim/Witness Intimidation</w:t>
             </w:r>
           </w:p>
         </w:tc>
         <w:tc>
           <w:tcPr>
             <w:tcW w:w="1170" w:type="dxa"/>
+            <w:vMerge w:val="restart"/>
           </w:tcPr>
           <w:p>
             <w:pPr>
@@ -2598,13 +2646,27 @@
                 <w:szCs w:val="18"/>
               </w:rPr>
             </w:pPr>
-            <w:permStart w:id="168767841" w:edGrp="everyone"/>
-            <w:r>
-              <w:rPr>
-                <w:sz w:val="18"/>
-                <w:szCs w:val="18"/>
-              </w:rPr>
-              <w:t>{#offense18_37}</w:t>
+            <w:permStart w:id="1576141765" w:edGrp="everyone"/>
+            <w:r>
+              <w:rPr>
+                <w:sz w:val="18"/>
+                <w:szCs w:val="18"/>
+              </w:rPr>
+              <w:t>{#offense</w:t>
+            </w:r>
+            <w:r>
+              <w:rPr>
+                <w:sz w:val="18"/>
+                <w:szCs w:val="18"/>
+              </w:rPr>
+              <w:t>18_49</w:t>
+            </w:r>
+            <w:r>
+              <w:rPr>
+                <w:sz w:val="18"/>
+                <w:szCs w:val="18"/>
+              </w:rPr>
+              <w:t>}</w:t>
             </w:r>
             <w:sdt>
               <w:sdtPr>
@@ -2612,7 +2674,7 @@
                   <w:sz w:val="18"/>
                   <w:szCs w:val="18"/>
                 </w:rPr>
-                <w:id w:val="1691334102"/>
+                <w:id w:val="217553262"/>
                 <w14:checkbox>
                   <w14:checked w14:val="1"/>
                   <w14:checkedState w14:val="2612" w14:font="MS Gothic"/>
@@ -2651,7 +2713,21 @@
                 <w:sz w:val="18"/>
                 <w:szCs w:val="18"/>
               </w:rPr>
-              <w:t>^offense18_37}</w:t>
+              <w:t>^</w:t>
+            </w:r>
+            <w:r>
+              <w:rPr>
+                <w:sz w:val="18"/>
+                <w:szCs w:val="18"/>
+              </w:rPr>
+              <w:t>offense18_49</w:t>
+            </w:r>
+            <w:r>
+              <w:rPr>
+                <w:sz w:val="18"/>
+                <w:szCs w:val="18"/>
+              </w:rPr>
+              <w:t>}</w:t>
             </w:r>
             <w:sdt>
               <w:sdtPr>
@@ -2659,7 +2735,7 @@
                   <w:sz w:val="18"/>
                   <w:szCs w:val="18"/>
                 </w:rPr>
-                <w:id w:val="838741371"/>
+                <w:id w:val="1798488477"/>
                 <w14:checkbox>
                   <w14:checked w14:val="0"/>
                   <w14:checkedState w14:val="2612" w14:font="MS Gothic"/>
@@ -2684,7 +2760,7 @@
               </w:rPr>
               <w:t>{/}</w:t>
             </w:r>
-            <w:permEnd w:id="168767841"/>
+            <w:permEnd w:id="1576141765"/>
             <w:r>
               <w:rPr>
                 <w:sz w:val="18"/>
@@ -2769,21 +2845,7 @@
                 <w:sz w:val="18"/>
                 <w:szCs w:val="18"/>
               </w:rPr>
-              <w:t>{#offense42_979</w:t>
-            </w:r>
-            <w:r>
-              <w:rPr>
-                <w:sz w:val="18"/>
-                <w:szCs w:val="18"/>
-              </w:rPr>
-              <w:t>9</w:t>
-            </w:r>
-            <w:r>
-              <w:rPr>
-                <w:sz w:val="18"/>
-                <w:szCs w:val="18"/>
-              </w:rPr>
-              <w:t>}</w:t>
+              <w:t>{#offense42_9799}</w:t>
             </w:r>
             <w:sdt>
               <w:sdtPr>
@@ -2830,21 +2892,7 @@
                 <w:sz w:val="18"/>
                 <w:szCs w:val="18"/>
               </w:rPr>
-              <w:t>^offense42_</w:t>
-            </w:r>
-            <w:r>
-              <w:rPr>
-                <w:sz w:val="18"/>
-                <w:szCs w:val="18"/>
-              </w:rPr>
-              <w:t>9799</w:t>
-            </w:r>
-            <w:r>
-              <w:rPr>
-                <w:sz w:val="18"/>
-                <w:szCs w:val="18"/>
-              </w:rPr>
-              <w:t>}</w:t>
+              <w:t>^offense42_9799}</w:t>
             </w:r>
             <w:sdt>
               <w:sdtPr>
@@ -2890,40 +2938,28 @@
       </w:tr>
       <w:tr>
         <w:trPr>
-          <w:trHeight w:hRule="exact" w:val="217"/>
+          <w:trHeight w:hRule="exact" w:val="307"/>
         </w:trPr>
         <w:tc>
           <w:tcPr>
             <w:tcW w:w="4135" w:type="dxa"/>
             <w:gridSpan w:val="3"/>
-          </w:tcPr>
-          <w:p>
-            <w:pPr>
-              <w:spacing w:after="0" w:line="240" w:lineRule="auto"/>
-              <w:rPr>
-                <w:sz w:val="18"/>
-                <w:szCs w:val="18"/>
-              </w:rPr>
-            </w:pPr>
-            <w:r>
-              <w:rPr>
-                <w:sz w:val="18"/>
-                <w:szCs w:val="18"/>
-              </w:rPr>
-              <w:t>18 Pa. C.S. Ch.</w:t>
-            </w:r>
-            <w:r>
-              <w:rPr>
-                <w:sz w:val="18"/>
-                <w:szCs w:val="18"/>
-              </w:rPr>
-              <w:t xml:space="preserve"> 49 rel. to Victim/Witness Intimidation</w:t>
-            </w:r>
+            <w:vMerge/>
+          </w:tcPr>
+          <w:p>
+            <w:pPr>
+              <w:spacing w:after="0" w:line="240" w:lineRule="auto"/>
+              <w:rPr>
+                <w:sz w:val="18"/>
+                <w:szCs w:val="18"/>
+              </w:rPr>
+            </w:pPr>
           </w:p>
         </w:tc>
         <w:tc>
           <w:tcPr>
             <w:tcW w:w="1170" w:type="dxa"/>
+            <w:vMerge/>
           </w:tcPr>
           <w:p>
             <w:pPr>
@@ -2934,100 +2970,6 @@
                 <w:szCs w:val="18"/>
               </w:rPr>
             </w:pPr>
-            <w:permStart w:id="545005957" w:edGrp="everyone"/>
-            <w:r>
-              <w:rPr>
-                <w:sz w:val="18"/>
-                <w:szCs w:val="18"/>
-              </w:rPr>
-              <w:t>{#offense18_49}</w:t>
-            </w:r>
-            <w:sdt>
-              <w:sdtPr>
-                <w:rPr>
-                  <w:sz w:val="18"/>
-                  <w:szCs w:val="18"/>
-                </w:rPr>
-                <w:id w:val="-1886406198"/>
-                <w14:checkbox>
-                  <w14:checked w14:val="1"/>
-                  <w14:checkedState w14:val="2612" w14:font="MS Gothic"/>
-                  <w14:uncheckedState w14:val="2610" w14:font="MS Gothic"/>
-                </w14:checkbox>
-              </w:sdtPr>
-              <w:sdtContent>
-                <w:r>
-                  <w:rPr>
-                    <w:rFonts w:ascii="MS Gothic" w:eastAsia="MS Gothic" w:hAnsi="MS Gothic" w:hint="eastAsia"/>
-                    <w:sz w:val="18"/>
-                    <w:szCs w:val="18"/>
-                  </w:rPr>
-                  <w:t>☒</w:t>
-                </w:r>
-              </w:sdtContent>
-            </w:sdt>
-            <w:r>
-              <w:rPr>
-                <w:sz w:val="18"/>
-                <w:szCs w:val="18"/>
-              </w:rPr>
-              <w:t>{</w:t>
-            </w:r>
-            <w:proofErr w:type="gramStart"/>
-            <w:r>
-              <w:rPr>
-                <w:sz w:val="18"/>
-                <w:szCs w:val="18"/>
-              </w:rPr>
-              <w:t>/}{</w:t>
-            </w:r>
-            <w:proofErr w:type="gramEnd"/>
-            <w:r>
-              <w:rPr>
-                <w:sz w:val="18"/>
-                <w:szCs w:val="18"/>
-              </w:rPr>
-              <w:t>^offense18_49}</w:t>
-            </w:r>
-            <w:sdt>
-              <w:sdtPr>
-                <w:rPr>
-                  <w:sz w:val="18"/>
-                  <w:szCs w:val="18"/>
-                </w:rPr>
-                <w:id w:val="-858577053"/>
-                <w14:checkbox>
-                  <w14:checked w14:val="0"/>
-                  <w14:checkedState w14:val="2612" w14:font="MS Gothic"/>
-                  <w14:uncheckedState w14:val="2610" w14:font="MS Gothic"/>
-                </w14:checkbox>
-              </w:sdtPr>
-              <w:sdtContent>
-                <w:r>
-                  <w:rPr>
-                    <w:rFonts w:ascii="MS Gothic" w:eastAsia="MS Gothic" w:hAnsi="MS Gothic" w:hint="eastAsia"/>
-                    <w:sz w:val="18"/>
-                    <w:szCs w:val="18"/>
-                  </w:rPr>
-                  <w:t>☐</w:t>
-                </w:r>
-              </w:sdtContent>
-            </w:sdt>
-            <w:r>
-              <w:rPr>
-                <w:sz w:val="18"/>
-                <w:szCs w:val="18"/>
-              </w:rPr>
-              <w:t>{/}</w:t>
-            </w:r>
-            <w:permEnd w:id="545005957"/>
-            <w:r>
-              <w:rPr>
-                <w:sz w:val="18"/>
-                <w:szCs w:val="18"/>
-              </w:rPr>
-              <w:t xml:space="preserve">  YES</w:t>
-            </w:r>
           </w:p>
         </w:tc>
         <w:tc>
@@ -3194,53 +3136,81 @@
           </w:tcPr>
           <w:p>
             <w:pPr>
-              <w:spacing w:after="0" w:line="240" w:lineRule="auto"/>
-              <w:rPr>
-                <w:sz w:val="18"/>
-                <w:szCs w:val="18"/>
-              </w:rPr>
-            </w:pPr>
-            <w:r>
-              <w:rPr>
-                <w:sz w:val="18"/>
-                <w:szCs w:val="18"/>
-              </w:rPr>
-              <w:t xml:space="preserve">Any crime of violence defined in 42 </w:t>
-            </w:r>
-            <w:proofErr w:type="spellStart"/>
-            <w:r>
-              <w:rPr>
-                <w:sz w:val="18"/>
-                <w:szCs w:val="18"/>
-              </w:rPr>
-              <w:t>Pa.C.S</w:t>
-            </w:r>
-            <w:proofErr w:type="spellEnd"/>
-            <w:r>
-              <w:rPr>
-                <w:sz w:val="18"/>
-                <w:szCs w:val="18"/>
-              </w:rPr>
-              <w:t>. §</w:t>
-            </w:r>
-          </w:p>
-          <w:p>
-            <w:pPr>
-              <w:spacing w:after="0" w:line="240" w:lineRule="auto"/>
-              <w:rPr>
-                <w:sz w:val="18"/>
-                <w:szCs w:val="18"/>
-              </w:rPr>
-            </w:pPr>
-            <w:r>
-              <w:rPr>
-                <w:sz w:val="18"/>
-                <w:szCs w:val="18"/>
-              </w:rPr>
-              <w:t>9714(g), or any attempt, conspiracy or solicitation</w:t>
-            </w:r>
-            <w:r>
-              <w:rPr>
+              <w:pStyle w:val="NormalWeb"/>
+              <w:spacing w:before="0" w:beforeAutospacing="0" w:after="0" w:afterAutospacing="0"/>
+              <w:ind w:right="633"/>
+            </w:pPr>
+            <w:r>
+              <w:rPr>
+                <w:rFonts w:ascii="Calibri" w:hAnsi="Calibri" w:cs="Calibri"/>
+                <w:color w:val="000000"/>
+                <w:sz w:val="18"/>
+                <w:szCs w:val="18"/>
+              </w:rPr>
+              <w:t xml:space="preserve">30 Pa. C.S. 5502.1 Relating to Homicide </w:t>
+            </w:r>
+            <w:proofErr w:type="gramStart"/>
+            <w:r>
+              <w:rPr>
+                <w:rFonts w:ascii="Calibri" w:hAnsi="Calibri" w:cs="Calibri"/>
+                <w:color w:val="000000"/>
+                <w:sz w:val="18"/>
+                <w:szCs w:val="18"/>
+              </w:rPr>
+              <w:t>by  watercraft</w:t>
+            </w:r>
+            <w:proofErr w:type="gramEnd"/>
+            <w:r>
+              <w:rPr>
+                <w:rFonts w:ascii="Calibri" w:hAnsi="Calibri" w:cs="Calibri"/>
+                <w:color w:val="000000"/>
+                <w:sz w:val="18"/>
+                <w:szCs w:val="18"/>
+              </w:rPr>
+              <w:t xml:space="preserve"> under influence of alcohol or  controlled substance </w:t>
+            </w:r>
+            <w:r>
+              <w:rPr>
+                <w:rFonts w:ascii="Calibri" w:hAnsi="Calibri" w:cs="Calibri"/>
+                <w:b/>
+                <w:bCs/>
+                <w:color w:val="000000"/>
+                <w:sz w:val="18"/>
+                <w:szCs w:val="18"/>
+              </w:rPr>
+              <w:t>or </w:t>
+            </w:r>
+          </w:p>
+          <w:p>
+            <w:pPr>
+              <w:pStyle w:val="NormalWeb"/>
+              <w:spacing w:before="8" w:beforeAutospacing="0" w:after="0" w:afterAutospacing="0"/>
+              <w:ind w:right="634"/>
+            </w:pPr>
+            <w:r>
+              <w:rPr>
+                <w:rFonts w:ascii="Calibri" w:hAnsi="Calibri" w:cs="Calibri"/>
+                <w:color w:val="000000"/>
+                <w:sz w:val="18"/>
+                <w:szCs w:val="18"/>
+              </w:rPr>
+              <w:t xml:space="preserve">30 Pa. C.S. 5502.2 Relating to Homicide </w:t>
+            </w:r>
+            <w:proofErr w:type="gramStart"/>
+            <w:r>
+              <w:rPr>
+                <w:rFonts w:ascii="Calibri" w:hAnsi="Calibri" w:cs="Calibri"/>
+                <w:color w:val="000000"/>
+                <w:sz w:val="18"/>
+                <w:szCs w:val="18"/>
+              </w:rPr>
+              <w:t>by  watercraft</w:t>
+            </w:r>
+            <w:proofErr w:type="gramEnd"/>
+            <w:r>
+              <w:rPr>
+                <w:rFonts w:ascii="Calibri" w:hAnsi="Calibri" w:cs="Calibri"/>
+                <w:color w:val="000000"/>
                 <w:sz w:val="18"/>
                 <w:szCs w:val="18"/>
               </w:rPr>
@@ -3248,47 +3218,97 @@
             </w:r>
             <w:r>
               <w:rPr>
-                <w:sz w:val="18"/>
-                <w:szCs w:val="18"/>
-              </w:rPr>
-              <w:t>to commit a crime of violence defined in 42</w:t>
-            </w:r>
-            <w:r>
-              <w:rPr>
-                <w:sz w:val="18"/>
-                <w:szCs w:val="18"/>
-              </w:rPr>
-              <w:t xml:space="preserve"> </w:t>
-            </w:r>
-            <w:proofErr w:type="spellStart"/>
-            <w:r>
-              <w:rPr>
-                <w:sz w:val="18"/>
-                <w:szCs w:val="18"/>
-              </w:rPr>
-              <w:t>Pa.C.S</w:t>
-            </w:r>
-            <w:proofErr w:type="spellEnd"/>
-            <w:r>
-              <w:rPr>
-                <w:sz w:val="18"/>
-                <w:szCs w:val="18"/>
-              </w:rPr>
-              <w:t>. § 9714(g), including any equivalent crime</w:t>
-            </w:r>
-            <w:r>
-              <w:rPr>
-                <w:sz w:val="18"/>
-                <w:szCs w:val="18"/>
-              </w:rPr>
-              <w:t xml:space="preserve"> </w:t>
-            </w:r>
-            <w:r>
-              <w:rPr>
-                <w:sz w:val="18"/>
-                <w:szCs w:val="18"/>
-              </w:rPr>
-              <w:t>committed in another jurisdiction.</w:t>
+                <w:rFonts w:ascii="Calibri" w:hAnsi="Calibri" w:cs="Calibri"/>
+                <w:b/>
+                <w:bCs/>
+                <w:color w:val="000000"/>
+                <w:sz w:val="18"/>
+                <w:szCs w:val="18"/>
+              </w:rPr>
+              <w:t>or </w:t>
+            </w:r>
+          </w:p>
+          <w:p>
+            <w:pPr>
+              <w:pStyle w:val="NormalWeb"/>
+              <w:spacing w:before="9" w:beforeAutospacing="0" w:after="0" w:afterAutospacing="0"/>
+              <w:ind w:right="182"/>
+            </w:pPr>
+            <w:r>
+              <w:rPr>
+                <w:rFonts w:ascii="Calibri" w:hAnsi="Calibri" w:cs="Calibri"/>
+                <w:color w:val="000000"/>
+                <w:sz w:val="18"/>
+                <w:szCs w:val="18"/>
+              </w:rPr>
+              <w:t xml:space="preserve">30 Pa. C.S. 5502.3 Relating to Aggravated Assault by watercraft under influence of alcohol </w:t>
+            </w:r>
+            <w:proofErr w:type="gramStart"/>
+            <w:r>
+              <w:rPr>
+                <w:rFonts w:ascii="Calibri" w:hAnsi="Calibri" w:cs="Calibri"/>
+                <w:color w:val="000000"/>
+                <w:sz w:val="18"/>
+                <w:szCs w:val="18"/>
+              </w:rPr>
+              <w:t>or  controlled</w:t>
+            </w:r>
+            <w:proofErr w:type="gramEnd"/>
+            <w:r>
+              <w:rPr>
+                <w:rFonts w:ascii="Calibri" w:hAnsi="Calibri" w:cs="Calibri"/>
+                <w:color w:val="000000"/>
+                <w:sz w:val="18"/>
+                <w:szCs w:val="18"/>
+              </w:rPr>
+              <w:t xml:space="preserve"> substance </w:t>
+            </w:r>
+            <w:r>
+              <w:rPr>
+                <w:rFonts w:ascii="Calibri" w:hAnsi="Calibri" w:cs="Calibri"/>
+                <w:b/>
+                <w:bCs/>
+                <w:color w:val="000000"/>
+                <w:sz w:val="18"/>
+                <w:szCs w:val="18"/>
+              </w:rPr>
+              <w:t>or </w:t>
+            </w:r>
+          </w:p>
+          <w:p>
+            <w:pPr>
+              <w:pStyle w:val="NormalWeb"/>
+              <w:spacing w:before="8" w:beforeAutospacing="0" w:after="0" w:afterAutospacing="0"/>
+              <w:ind w:right="140"/>
+            </w:pPr>
+            <w:r>
+              <w:rPr>
+                <w:rFonts w:ascii="Calibri" w:hAnsi="Calibri" w:cs="Calibri"/>
+                <w:color w:val="000000"/>
+                <w:sz w:val="18"/>
+                <w:szCs w:val="18"/>
+              </w:rPr>
+              <w:t xml:space="preserve">30 Pa. C.S. 5502.4 Relating to Aggravated </w:t>
+            </w:r>
+            <w:proofErr w:type="gramStart"/>
+            <w:r>
+              <w:rPr>
+                <w:rFonts w:ascii="Calibri" w:hAnsi="Calibri" w:cs="Calibri"/>
+                <w:color w:val="000000"/>
+                <w:sz w:val="18"/>
+                <w:szCs w:val="18"/>
+              </w:rPr>
+              <w:t>Assault  by</w:t>
+            </w:r>
+            <w:proofErr w:type="gramEnd"/>
+            <w:r>
+              <w:rPr>
+                <w:rFonts w:ascii="Calibri" w:hAnsi="Calibri" w:cs="Calibri"/>
+                <w:color w:val="000000"/>
+                <w:sz w:val="18"/>
+                <w:szCs w:val="18"/>
+              </w:rPr>
+              <w:t xml:space="preserve"> watercraft</w:t>
             </w:r>
           </w:p>
         </w:tc>
@@ -3306,31 +3326,21 @@
                 <w:szCs w:val="18"/>
               </w:rPr>
             </w:pPr>
-            <w:permStart w:id="1777730138" w:edGrp="everyone"/>
-            <w:r>
-              <w:rPr>
-                <w:sz w:val="18"/>
-                <w:szCs w:val="18"/>
-              </w:rPr>
-              <w:t>{#</w:t>
-            </w:r>
-            <w:r>
-              <w:rPr>
-                <w:sz w:val="18"/>
-                <w:szCs w:val="18"/>
-              </w:rPr>
-              <w:t>offenseConspiracyToCommitCrime</w:t>
-            </w:r>
-          </w:p>
-          <w:p>
-            <w:pPr>
-              <w:spacing w:after="0" w:line="240" w:lineRule="auto"/>
-              <w:jc w:val="center"/>
-              <w:rPr>
-                <w:sz w:val="18"/>
-                <w:szCs w:val="18"/>
-              </w:rPr>
-            </w:pPr>
+            <w:permStart w:id="1573592651" w:edGrp="everyone"/>
+            <w:r>
+              <w:rPr>
+                <w:sz w:val="18"/>
+                <w:szCs w:val="18"/>
+              </w:rPr>
+              <w:t>{#offense</w:t>
+            </w:r>
+            <w:r>
+              <w:rPr>
+                <w:sz w:val="18"/>
+                <w:szCs w:val="18"/>
+              </w:rPr>
+              <w:t>30_5502</w:t>
+            </w:r>
             <w:r>
               <w:rPr>
                 <w:sz w:val="18"/>
@@ -3344,7 +3354,7 @@
                   <w:sz w:val="18"/>
                   <w:szCs w:val="18"/>
                 </w:rPr>
-                <w:id w:val="1098524076"/>
+                <w:id w:val="-928185788"/>
                 <w14:checkbox>
                   <w14:checked w14:val="1"/>
                   <w14:checkedState w14:val="2612" w14:font="MS Gothic"/>
@@ -3385,25 +3395,13 @@
               </w:rPr>
               <w:t>^</w:t>
             </w:r>
-            <w:proofErr w:type="spellStart"/>
-            <w:r>
-              <w:rPr>
-                <w:sz w:val="18"/>
-                <w:szCs w:val="18"/>
-              </w:rPr>
-              <w:t>offenseConspiracyToCommitCrime</w:t>
-            </w:r>
-            <w:proofErr w:type="spellEnd"/>
-          </w:p>
-          <w:p>
-            <w:pPr>
-              <w:spacing w:after="0" w:line="240" w:lineRule="auto"/>
-              <w:jc w:val="center"/>
-              <w:rPr>
-                <w:sz w:val="18"/>
-                <w:szCs w:val="18"/>
-              </w:rPr>
-            </w:pPr>
+            <w:r>
+              <w:rPr>
+                <w:sz w:val="18"/>
+                <w:szCs w:val="18"/>
+              </w:rPr>
+              <w:t>offense30_5502</w:t>
+            </w:r>
             <w:r>
               <w:rPr>
                 <w:sz w:val="18"/>
@@ -3417,7 +3415,7 @@
                   <w:sz w:val="18"/>
                   <w:szCs w:val="18"/>
                 </w:rPr>
-                <w:id w:val="-1854341304"/>
+                <w:id w:val="1070237005"/>
                 <w14:checkbox>
                   <w14:checked w14:val="0"/>
                   <w14:checkedState w14:val="2612" w14:font="MS Gothic"/>
@@ -3440,17 +3438,9 @@
                 <w:sz w:val="18"/>
                 <w:szCs w:val="18"/>
               </w:rPr>
-              <w:t>{</w:t>
-            </w:r>
-            <w:proofErr w:type="gramStart"/>
-            <w:r>
-              <w:rPr>
-                <w:sz w:val="18"/>
-                <w:szCs w:val="18"/>
-              </w:rPr>
-              <w:t>/}</w:t>
-            </w:r>
-            <w:permEnd w:id="1777730138"/>
+              <w:t>{/}</w:t>
+            </w:r>
+            <w:permEnd w:id="1573592651"/>
             <w:r>
               <w:rPr>
                 <w:sz w:val="18"/>
@@ -3458,7 +3448,6 @@
               </w:rPr>
               <w:t xml:space="preserve">  YES</w:t>
             </w:r>
-            <w:proofErr w:type="gramEnd"/>
           </w:p>
         </w:tc>
         <w:tc>
@@ -3500,13 +3489,6 @@
                 <w:szCs w:val="18"/>
               </w:rPr>
               <w:t>18 Pa. C.S. 6318 Unlawful Contact with Minor</w:t>
-            </w:r>
-            <w:r>
-              <w:rPr>
-                <w:sz w:val="18"/>
-                <w:szCs w:val="18"/>
-              </w:rPr>
-              <w:t>*</w:t>
             </w:r>
           </w:p>
         </w:tc>
@@ -3697,7 +3679,7 @@
                 <w:sz w:val="18"/>
                 <w:szCs w:val="18"/>
               </w:rPr>
-              <w:t>18 Pa. C.S. 6320 Sexual Abuse of Children*</w:t>
+              <w:t>18 Pa. C.S. 6320 Sexual Abuse of Children</w:t>
             </w:r>
           </w:p>
         </w:tc>
@@ -3885,10 +3867,72 @@
             </w:pPr>
             <w:r>
               <w:rPr>
-                <w:sz w:val="18"/>
-                <w:szCs w:val="18"/>
-              </w:rPr>
-              <w:t>42 Pa. C.S. 9712 Firearm Enhancement</w:t>
+                <w:rFonts w:ascii="Calibri" w:hAnsi="Calibri" w:cs="Calibri"/>
+                <w:color w:val="000000"/>
+                <w:sz w:val="18"/>
+                <w:szCs w:val="18"/>
+              </w:rPr>
+              <w:t xml:space="preserve">Any crime of violence defined in 42 </w:t>
+            </w:r>
+            <w:proofErr w:type="spellStart"/>
+            <w:r>
+              <w:rPr>
+                <w:rFonts w:ascii="Calibri" w:hAnsi="Calibri" w:cs="Calibri"/>
+                <w:color w:val="000000"/>
+                <w:sz w:val="18"/>
+                <w:szCs w:val="18"/>
+              </w:rPr>
+              <w:t>Pa.C.S</w:t>
+            </w:r>
+            <w:proofErr w:type="spellEnd"/>
+            <w:r>
+              <w:rPr>
+                <w:rFonts w:ascii="Calibri" w:hAnsi="Calibri" w:cs="Calibri"/>
+                <w:color w:val="000000"/>
+                <w:sz w:val="18"/>
+                <w:szCs w:val="18"/>
+              </w:rPr>
+              <w:t xml:space="preserve">. </w:t>
+            </w:r>
+            <w:proofErr w:type="gramStart"/>
+            <w:r>
+              <w:rPr>
+                <w:rFonts w:ascii="Calibri" w:hAnsi="Calibri" w:cs="Calibri"/>
+                <w:color w:val="000000"/>
+                <w:sz w:val="18"/>
+                <w:szCs w:val="18"/>
+              </w:rPr>
+              <w:t>§  9714</w:t>
+            </w:r>
+            <w:proofErr w:type="gramEnd"/>
+            <w:r>
+              <w:rPr>
+                <w:rFonts w:ascii="Calibri" w:hAnsi="Calibri" w:cs="Calibri"/>
+                <w:color w:val="000000"/>
+                <w:sz w:val="18"/>
+                <w:szCs w:val="18"/>
+              </w:rPr>
+              <w:t xml:space="preserve">(g), or any attempt, conspiracy or  solicitation to commit a crime of violence  defined in 42 </w:t>
+            </w:r>
+            <w:proofErr w:type="spellStart"/>
+            <w:r>
+              <w:rPr>
+                <w:rFonts w:ascii="Calibri" w:hAnsi="Calibri" w:cs="Calibri"/>
+                <w:color w:val="000000"/>
+                <w:sz w:val="18"/>
+                <w:szCs w:val="18"/>
+              </w:rPr>
+              <w:t>Pa.C.S</w:t>
+            </w:r>
+            <w:proofErr w:type="spellEnd"/>
+            <w:r>
+              <w:rPr>
+                <w:rFonts w:ascii="Calibri" w:hAnsi="Calibri" w:cs="Calibri"/>
+                <w:color w:val="000000"/>
+                <w:sz w:val="18"/>
+                <w:szCs w:val="18"/>
+              </w:rPr>
+              <w:t>. § 9714(g), including any  equivalent crime committed in another  jurisdiction.</w:t>
             </w:r>
           </w:p>
         </w:tc>
@@ -3907,13 +3951,37 @@
                 <w:szCs w:val="18"/>
               </w:rPr>
             </w:pPr>
-            <w:permStart w:id="1430086040" w:edGrp="everyone"/>
-            <w:r>
-              <w:rPr>
-                <w:sz w:val="18"/>
-                <w:szCs w:val="18"/>
-              </w:rPr>
-              <w:t>{#offense42_9712}</w:t>
+            <w:permStart w:id="642989280" w:edGrp="everyone"/>
+            <w:r>
+              <w:rPr>
+                <w:sz w:val="18"/>
+                <w:szCs w:val="18"/>
+              </w:rPr>
+              <w:t>{#</w:t>
+            </w:r>
+            <w:r>
+              <w:rPr>
+                <w:sz w:val="18"/>
+                <w:szCs w:val="18"/>
+              </w:rPr>
+              <w:t>offenseConspiracyToCommitCrime</w:t>
+            </w:r>
+          </w:p>
+          <w:p>
+            <w:pPr>
+              <w:spacing w:after="0" w:line="240" w:lineRule="auto"/>
+              <w:jc w:val="center"/>
+              <w:rPr>
+                <w:sz w:val="18"/>
+                <w:szCs w:val="18"/>
+              </w:rPr>
+            </w:pPr>
+            <w:r>
+              <w:rPr>
+                <w:sz w:val="18"/>
+                <w:szCs w:val="18"/>
+              </w:rPr>
+              <w:t>}</w:t>
             </w:r>
             <w:sdt>
               <w:sdtPr>
@@ -3921,7 +3989,7 @@
                   <w:sz w:val="18"/>
                   <w:szCs w:val="18"/>
                 </w:rPr>
-                <w:id w:val="2108995181"/>
+                <w:id w:val="-2079428789"/>
                 <w14:checkbox>
                   <w14:checked w14:val="1"/>
                   <w14:checkedState w14:val="2612" w14:font="MS Gothic"/>
@@ -3960,7 +4028,33 @@
                 <w:sz w:val="18"/>
                 <w:szCs w:val="18"/>
               </w:rPr>
-              <w:t>^offense42_9712}</w:t>
+              <w:t>^</w:t>
+            </w:r>
+            <w:proofErr w:type="spellStart"/>
+            <w:r>
+              <w:rPr>
+                <w:sz w:val="18"/>
+                <w:szCs w:val="18"/>
+              </w:rPr>
+              <w:t>offenseConspiracyToCommitCrime</w:t>
+            </w:r>
+            <w:proofErr w:type="spellEnd"/>
+          </w:p>
+          <w:p>
+            <w:pPr>
+              <w:spacing w:after="0" w:line="240" w:lineRule="auto"/>
+              <w:jc w:val="center"/>
+              <w:rPr>
+                <w:sz w:val="18"/>
+                <w:szCs w:val="18"/>
+              </w:rPr>
+            </w:pPr>
+            <w:r>
+              <w:rPr>
+                <w:sz w:val="18"/>
+                <w:szCs w:val="18"/>
+              </w:rPr>
+              <w:t>}</w:t>
             </w:r>
             <w:sdt>
               <w:sdtPr>
@@ -3968,7 +4062,7 @@
                   <w:sz w:val="18"/>
                   <w:szCs w:val="18"/>
                 </w:rPr>
-                <w:id w:val="-612128966"/>
+                <w:id w:val="-413318688"/>
                 <w14:checkbox>
                   <w14:checked w14:val="0"/>
                   <w14:checkedState w14:val="2612" w14:font="MS Gothic"/>
@@ -3991,9 +4085,17 @@
                 <w:sz w:val="18"/>
                 <w:szCs w:val="18"/>
               </w:rPr>
-              <w:t>{/}</w:t>
-            </w:r>
-            <w:permEnd w:id="1430086040"/>
+              <w:t>{</w:t>
+            </w:r>
+            <w:proofErr w:type="gramStart"/>
+            <w:r>
+              <w:rPr>
+                <w:sz w:val="18"/>
+                <w:szCs w:val="18"/>
+              </w:rPr>
+              <w:t>/}</w:t>
+            </w:r>
+            <w:permEnd w:id="642989280"/>
             <w:r>
               <w:rPr>
                 <w:sz w:val="18"/>
@@ -4001,12 +4103,13 @@
               </w:rPr>
               <w:t xml:space="preserve">  YES</w:t>
             </w:r>
+            <w:proofErr w:type="gramEnd"/>
           </w:p>
         </w:tc>
       </w:tr>
       <w:tr>
         <w:trPr>
-          <w:trHeight w:val="413"/>
+          <w:trHeight w:val="1556"/>
         </w:trPr>
         <w:tc>
           <w:tcPr>
@@ -4645,15 +4748,7 @@
                 <w:sz w:val="18"/>
                 <w:szCs w:val="18"/>
               </w:rPr>
-              <w:t>offenseCo</w:t>
-            </w:r>
-            <w:r>
-              <w:rPr>
-                <w:sz w:val="18"/>
-                <w:szCs w:val="18"/>
-              </w:rPr>
-              <w:lastRenderedPageBreak/>
-              <w:t>ntrolledSubstance</w:t>
+              <w:t>offenseControlledSubstance</w:t>
             </w:r>
             <w:proofErr w:type="spellEnd"/>
             <w:r>
@@ -4798,7 +4893,7 @@
       </w:tr>
       <w:tr>
         <w:trPr>
-          <w:trHeight w:hRule="exact" w:val="901"/>
+          <w:trHeight w:hRule="exact" w:val="559"/>
         </w:trPr>
         <w:tc>
           <w:tcPr>
@@ -4888,7 +4983,23 @@
                 <w:sz w:val="18"/>
                 <w:szCs w:val="18"/>
               </w:rPr>
-              <w:t>{/}{^offense75_3732}</w:t>
+              <w:t>{</w:t>
+            </w:r>
+            <w:proofErr w:type="gramStart"/>
+            <w:r>
+              <w:rPr>
+                <w:sz w:val="18"/>
+                <w:szCs w:val="18"/>
+              </w:rPr>
+              <w:t>/}{</w:t>
+            </w:r>
+            <w:proofErr w:type="gramEnd"/>
+            <w:r>
+              <w:rPr>
+                <w:sz w:val="18"/>
+                <w:szCs w:val="18"/>
+              </w:rPr>
+              <w:t>^offense75_3732}</w:t>
             </w:r>
             <w:sdt>
               <w:sdtPr>
@@ -5196,7 +5307,7 @@
       </w:tr>
       <w:tr>
         <w:trPr>
-          <w:trHeight w:hRule="exact" w:val="478"/>
+          <w:trHeight w:hRule="exact" w:val="343"/>
         </w:trPr>
         <w:tc>
           <w:tcPr>
@@ -5285,7 +5396,7 @@
       </w:tr>
       <w:tr>
         <w:trPr>
-          <w:trHeight w:hRule="exact" w:val="460"/>
+          <w:trHeight w:hRule="exact" w:val="288"/>
         </w:trPr>
         <w:tc>
           <w:tcPr>
@@ -5798,6 +5909,9 @@
         </w:tc>
       </w:tr>
       <w:tr>
+        <w:trPr>
+          <w:trHeight w:hRule="exact" w:val="288"/>
+        </w:trPr>
         <w:tc>
           <w:tcPr>
             <w:tcW w:w="4135" w:type="dxa"/>
@@ -5858,7 +5972,21 @@
                 <w:sz w:val="18"/>
                 <w:szCs w:val="18"/>
               </w:rPr>
-              <w:t>{#offense75_3742}</w:t>
+              <w:t>{#offense7</w:t>
+            </w:r>
+            <w:r>
+              <w:rPr>
+                <w:sz w:val="18"/>
+                <w:szCs w:val="18"/>
+              </w:rPr>
+              <w:t>5</w:t>
+            </w:r>
+            <w:r>
+              <w:rPr>
+                <w:sz w:val="18"/>
+                <w:szCs w:val="18"/>
+              </w:rPr>
+              <w:t>_3742}</w:t>
             </w:r>
             <w:sdt>
               <w:sdtPr>
@@ -5983,10 +6111,12 @@
             </w:pPr>
             <w:r>
               <w:rPr>
-                <w:sz w:val="18"/>
-                <w:szCs w:val="18"/>
-              </w:rPr>
-              <w:t>Named in a PFA Order (or history of PFAs)</w:t>
+                <w:rFonts w:ascii="Calibri" w:hAnsi="Calibri" w:cs="Calibri"/>
+                <w:color w:val="000000"/>
+                <w:sz w:val="18"/>
+                <w:szCs w:val="18"/>
+              </w:rPr>
+              <w:t>42 Pa. C.S. 9712 Firearm Enhancement</w:t>
             </w:r>
           </w:p>
         </w:tc>
@@ -5994,6 +6124,137 @@
           <w:tcPr>
             <w:tcW w:w="1345" w:type="dxa"/>
             <w:gridSpan w:val="2"/>
+          </w:tcPr>
+          <w:p>
+            <w:pPr>
+              <w:spacing w:after="0" w:line="240" w:lineRule="auto"/>
+              <w:jc w:val="center"/>
+              <w:rPr>
+                <w:sz w:val="18"/>
+                <w:szCs w:val="18"/>
+              </w:rPr>
+            </w:pPr>
+            <w:permStart w:id="894982194" w:edGrp="everyone"/>
+            <w:r>
+              <w:rPr>
+                <w:sz w:val="18"/>
+                <w:szCs w:val="18"/>
+              </w:rPr>
+              <w:t>{#offense42_9712}</w:t>
+            </w:r>
+            <w:sdt>
+              <w:sdtPr>
+                <w:rPr>
+                  <w:sz w:val="18"/>
+                  <w:szCs w:val="18"/>
+                </w:rPr>
+                <w:id w:val="-1702707711"/>
+                <w14:checkbox>
+                  <w14:checked w14:val="1"/>
+                  <w14:checkedState w14:val="2612" w14:font="MS Gothic"/>
+                  <w14:uncheckedState w14:val="2610" w14:font="MS Gothic"/>
+                </w14:checkbox>
+              </w:sdtPr>
+              <w:sdtContent>
+                <w:r>
+                  <w:rPr>
+                    <w:rFonts w:ascii="MS Gothic" w:eastAsia="MS Gothic" w:hAnsi="MS Gothic" w:hint="eastAsia"/>
+                    <w:sz w:val="18"/>
+                    <w:szCs w:val="18"/>
+                  </w:rPr>
+                  <w:t>☒</w:t>
+                </w:r>
+              </w:sdtContent>
+            </w:sdt>
+            <w:r>
+              <w:rPr>
+                <w:sz w:val="18"/>
+                <w:szCs w:val="18"/>
+              </w:rPr>
+              <w:t>{</w:t>
+            </w:r>
+            <w:proofErr w:type="gramStart"/>
+            <w:r>
+              <w:rPr>
+                <w:sz w:val="18"/>
+                <w:szCs w:val="18"/>
+              </w:rPr>
+              <w:t>/}{</w:t>
+            </w:r>
+            <w:proofErr w:type="gramEnd"/>
+            <w:r>
+              <w:rPr>
+                <w:sz w:val="18"/>
+                <w:szCs w:val="18"/>
+              </w:rPr>
+              <w:t>^offense42_9712}</w:t>
+            </w:r>
+            <w:sdt>
+              <w:sdtPr>
+                <w:rPr>
+                  <w:sz w:val="18"/>
+                  <w:szCs w:val="18"/>
+                </w:rPr>
+                <w:id w:val="-1944987382"/>
+                <w14:checkbox>
+                  <w14:checked w14:val="0"/>
+                  <w14:checkedState w14:val="2612" w14:font="MS Gothic"/>
+                  <w14:uncheckedState w14:val="2610" w14:font="MS Gothic"/>
+                </w14:checkbox>
+              </w:sdtPr>
+              <w:sdtContent>
+                <w:r>
+                  <w:rPr>
+                    <w:rFonts w:ascii="MS Gothic" w:eastAsia="MS Gothic" w:hAnsi="MS Gothic" w:hint="eastAsia"/>
+                    <w:sz w:val="18"/>
+                    <w:szCs w:val="18"/>
+                  </w:rPr>
+                  <w:t>☐</w:t>
+                </w:r>
+              </w:sdtContent>
+            </w:sdt>
+            <w:r>
+              <w:rPr>
+                <w:sz w:val="18"/>
+                <w:szCs w:val="18"/>
+              </w:rPr>
+              <w:t>{/}</w:t>
+            </w:r>
+            <w:permEnd w:id="894982194"/>
+            <w:r>
+              <w:rPr>
+                <w:sz w:val="18"/>
+                <w:szCs w:val="18"/>
+              </w:rPr>
+              <w:t xml:space="preserve">  YES</w:t>
+            </w:r>
+          </w:p>
+        </w:tc>
+      </w:tr>
+      <w:tr>
+        <w:trPr>
+          <w:trHeight w:hRule="exact" w:val="576"/>
+        </w:trPr>
+        <w:tc>
+          <w:tcPr>
+            <w:tcW w:w="4135" w:type="dxa"/>
+            <w:gridSpan w:val="3"/>
+            <w:vMerge/>
+          </w:tcPr>
+          <w:p>
+            <w:pPr>
+              <w:spacing w:after="0" w:line="240" w:lineRule="auto"/>
+              <w:rPr>
+                <w:sz w:val="18"/>
+                <w:szCs w:val="18"/>
+              </w:rPr>
+            </w:pPr>
+          </w:p>
+        </w:tc>
+        <w:tc>
+          <w:tcPr>
+            <w:tcW w:w="1170" w:type="dxa"/>
+            <w:vMerge/>
             <w:vAlign w:val="center"/>
           </w:tcPr>
           <w:p>
@@ -6005,7 +6266,807 @@
                 <w:szCs w:val="18"/>
               </w:rPr>
             </w:pPr>
-            <w:permStart w:id="153699349" w:edGrp="everyone"/>
+          </w:p>
+        </w:tc>
+        <w:tc>
+          <w:tcPr>
+            <w:tcW w:w="270" w:type="dxa"/>
+            <w:tcBorders>
+              <w:top w:val="single" w:sz="4" w:space="0" w:color="404040" w:themeColor="text1" w:themeTint="BF"/>
+              <w:bottom w:val="single" w:sz="4" w:space="0" w:color="404040" w:themeColor="text1" w:themeTint="BF"/>
+            </w:tcBorders>
+            <w:shd w:val="clear" w:color="auto" w:fill="404040" w:themeFill="text1" w:themeFillTint="BF"/>
+          </w:tcPr>
+          <w:p>
+            <w:pPr>
+              <w:spacing w:after="0" w:line="240" w:lineRule="auto"/>
+              <w:rPr>
+                <w:sz w:val="18"/>
+                <w:szCs w:val="18"/>
+              </w:rPr>
+            </w:pPr>
+          </w:p>
+        </w:tc>
+        <w:tc>
+          <w:tcPr>
+            <w:tcW w:w="3870" w:type="dxa"/>
+            <w:gridSpan w:val="2"/>
+          </w:tcPr>
+          <w:p>
+            <w:pPr>
+              <w:spacing w:after="0" w:line="240" w:lineRule="auto"/>
+              <w:rPr>
+                <w:sz w:val="18"/>
+                <w:szCs w:val="18"/>
+              </w:rPr>
+            </w:pPr>
+            <w:r>
+              <w:rPr>
+                <w:rFonts w:ascii="Calibri" w:hAnsi="Calibri" w:cs="Calibri"/>
+                <w:color w:val="000000"/>
+                <w:sz w:val="18"/>
+                <w:szCs w:val="18"/>
+              </w:rPr>
+              <w:t xml:space="preserve">An attempt or conspiracy to commit a </w:t>
+            </w:r>
+            <w:proofErr w:type="gramStart"/>
+            <w:r>
+              <w:rPr>
+                <w:rFonts w:ascii="Calibri" w:hAnsi="Calibri" w:cs="Calibri"/>
+                <w:color w:val="000000"/>
+                <w:sz w:val="18"/>
+                <w:szCs w:val="18"/>
+              </w:rPr>
+              <w:t>personal  injury</w:t>
+            </w:r>
+            <w:proofErr w:type="gramEnd"/>
+            <w:r>
+              <w:rPr>
+                <w:rFonts w:ascii="Calibri" w:hAnsi="Calibri" w:cs="Calibri"/>
+                <w:color w:val="000000"/>
+                <w:sz w:val="18"/>
+                <w:szCs w:val="18"/>
+              </w:rPr>
+              <w:t xml:space="preserve"> crime</w:t>
+            </w:r>
+          </w:p>
+        </w:tc>
+        <w:tc>
+          <w:tcPr>
+            <w:tcW w:w="1345" w:type="dxa"/>
+            <w:gridSpan w:val="2"/>
+          </w:tcPr>
+          <w:p>
+            <w:pPr>
+              <w:spacing w:after="0" w:line="240" w:lineRule="auto"/>
+              <w:jc w:val="center"/>
+              <w:rPr>
+                <w:sz w:val="18"/>
+                <w:szCs w:val="18"/>
+              </w:rPr>
+            </w:pPr>
+            <w:permStart w:id="1772970216" w:edGrp="everyone"/>
+            <w:r>
+              <w:rPr>
+                <w:sz w:val="18"/>
+                <w:szCs w:val="18"/>
+              </w:rPr>
+              <w:t>{#offense75_3742}</w:t>
+            </w:r>
+            <w:sdt>
+              <w:sdtPr>
+                <w:rPr>
+                  <w:sz w:val="18"/>
+                  <w:szCs w:val="18"/>
+                </w:rPr>
+                <w:id w:val="606848634"/>
+                <w14:checkbox>
+                  <w14:checked w14:val="0"/>
+                  <w14:checkedState w14:val="2612" w14:font="MS Gothic"/>
+                  <w14:uncheckedState w14:val="2610" w14:font="MS Gothic"/>
+                </w14:checkbox>
+              </w:sdtPr>
+              <w:sdtContent>
+                <w:r>
+                  <w:rPr>
+                    <w:rFonts w:ascii="MS Gothic" w:eastAsia="MS Gothic" w:hAnsi="MS Gothic" w:hint="eastAsia"/>
+                    <w:sz w:val="18"/>
+                    <w:szCs w:val="18"/>
+                  </w:rPr>
+                  <w:t>☐</w:t>
+                </w:r>
+              </w:sdtContent>
+            </w:sdt>
+            <w:r>
+              <w:rPr>
+                <w:sz w:val="18"/>
+                <w:szCs w:val="18"/>
+              </w:rPr>
+              <w:t>{</w:t>
+            </w:r>
+            <w:proofErr w:type="gramStart"/>
+            <w:r>
+              <w:rPr>
+                <w:sz w:val="18"/>
+                <w:szCs w:val="18"/>
+              </w:rPr>
+              <w:t>/}{</w:t>
+            </w:r>
+            <w:proofErr w:type="gramEnd"/>
+            <w:r>
+              <w:rPr>
+                <w:sz w:val="18"/>
+                <w:szCs w:val="18"/>
+              </w:rPr>
+              <w:t>^offense75_3742}</w:t>
+            </w:r>
+            <w:sdt>
+              <w:sdtPr>
+                <w:rPr>
+                  <w:sz w:val="18"/>
+                  <w:szCs w:val="18"/>
+                </w:rPr>
+                <w:id w:val="-1676793863"/>
+                <w14:checkbox>
+                  <w14:checked w14:val="0"/>
+                  <w14:checkedState w14:val="2612" w14:font="MS Gothic"/>
+                  <w14:uncheckedState w14:val="2610" w14:font="MS Gothic"/>
+                </w14:checkbox>
+              </w:sdtPr>
+              <w:sdtContent>
+                <w:r>
+                  <w:rPr>
+                    <w:rFonts w:ascii="MS Gothic" w:eastAsia="MS Gothic" w:hAnsi="MS Gothic" w:hint="eastAsia"/>
+                    <w:sz w:val="18"/>
+                    <w:szCs w:val="18"/>
+                  </w:rPr>
+                  <w:t>☐</w:t>
+                </w:r>
+              </w:sdtContent>
+            </w:sdt>
+            <w:r>
+              <w:rPr>
+                <w:sz w:val="18"/>
+                <w:szCs w:val="18"/>
+              </w:rPr>
+              <w:t>{/}</w:t>
+            </w:r>
+            <w:permEnd w:id="1772970216"/>
+            <w:r>
+              <w:rPr>
+                <w:sz w:val="18"/>
+                <w:szCs w:val="18"/>
+              </w:rPr>
+              <w:t xml:space="preserve">  YES</w:t>
+            </w:r>
+          </w:p>
+        </w:tc>
+      </w:tr>
+      <w:tr>
+        <w:trPr>
+          <w:trHeight w:hRule="exact" w:val="20"/>
+        </w:trPr>
+        <w:tc>
+          <w:tcPr>
+            <w:tcW w:w="4135" w:type="dxa"/>
+            <w:gridSpan w:val="3"/>
+            <w:vMerge w:val="restart"/>
+          </w:tcPr>
+          <w:p>
+            <w:pPr>
+              <w:spacing w:after="0" w:line="240" w:lineRule="auto"/>
+              <w:rPr>
+                <w:sz w:val="18"/>
+                <w:szCs w:val="18"/>
+              </w:rPr>
+            </w:pPr>
+            <w:r>
+              <w:rPr>
+                <w:sz w:val="18"/>
+                <w:szCs w:val="18"/>
+              </w:rPr>
+              <w:t xml:space="preserve">75 </w:t>
+            </w:r>
+            <w:proofErr w:type="spellStart"/>
+            <w:r>
+              <w:rPr>
+                <w:sz w:val="18"/>
+                <w:szCs w:val="18"/>
+              </w:rPr>
+              <w:t>Pa.</w:t>
+            </w:r>
+            <w:proofErr w:type="gramStart"/>
+            <w:r>
+              <w:rPr>
+                <w:sz w:val="18"/>
+                <w:szCs w:val="18"/>
+              </w:rPr>
+              <w:t>C.S</w:t>
+            </w:r>
+            <w:proofErr w:type="spellEnd"/>
+            <w:proofErr w:type="gramEnd"/>
+            <w:r>
+              <w:rPr>
+                <w:sz w:val="18"/>
+                <w:szCs w:val="18"/>
+              </w:rPr>
+              <w:t xml:space="preserve"> Ch. 38 Relating to driving after imbibing</w:t>
+            </w:r>
+          </w:p>
+          <w:p>
+            <w:pPr>
+              <w:spacing w:after="0" w:line="240" w:lineRule="auto"/>
+              <w:rPr>
+                <w:sz w:val="18"/>
+                <w:szCs w:val="18"/>
+              </w:rPr>
+            </w:pPr>
+            <w:r>
+              <w:rPr>
+                <w:sz w:val="18"/>
+                <w:szCs w:val="18"/>
+              </w:rPr>
+              <w:t>alcohol or utilizing drugs in cases of bodily injury.</w:t>
+            </w:r>
+          </w:p>
+        </w:tc>
+        <w:tc>
+          <w:tcPr>
+            <w:tcW w:w="1170" w:type="dxa"/>
+            <w:vMerge w:val="restart"/>
+          </w:tcPr>
+          <w:p>
+            <w:pPr>
+              <w:spacing w:after="0" w:line="240" w:lineRule="auto"/>
+              <w:jc w:val="center"/>
+              <w:rPr>
+                <w:sz w:val="18"/>
+                <w:szCs w:val="18"/>
+              </w:rPr>
+            </w:pPr>
+            <w:permStart w:id="25044800" w:edGrp="everyone"/>
+            <w:r>
+              <w:rPr>
+                <w:sz w:val="18"/>
+                <w:szCs w:val="18"/>
+              </w:rPr>
+              <w:t>{#offense75_3</w:t>
+            </w:r>
+            <w:r>
+              <w:rPr>
+                <w:sz w:val="18"/>
+                <w:szCs w:val="18"/>
+              </w:rPr>
+              <w:t>8</w:t>
+            </w:r>
+            <w:r>
+              <w:rPr>
+                <w:sz w:val="18"/>
+                <w:szCs w:val="18"/>
+              </w:rPr>
+              <w:t>}</w:t>
+            </w:r>
+            <w:sdt>
+              <w:sdtPr>
+                <w:rPr>
+                  <w:sz w:val="18"/>
+                  <w:szCs w:val="18"/>
+                </w:rPr>
+                <w:id w:val="-1248494460"/>
+                <w14:checkbox>
+                  <w14:checked w14:val="1"/>
+                  <w14:checkedState w14:val="2612" w14:font="MS Gothic"/>
+                  <w14:uncheckedState w14:val="2610" w14:font="MS Gothic"/>
+                </w14:checkbox>
+              </w:sdtPr>
+              <w:sdtContent>
+                <w:r>
+                  <w:rPr>
+                    <w:rFonts w:ascii="MS Gothic" w:eastAsia="MS Gothic" w:hAnsi="MS Gothic" w:hint="eastAsia"/>
+                    <w:sz w:val="18"/>
+                    <w:szCs w:val="18"/>
+                  </w:rPr>
+                  <w:t>☒</w:t>
+                </w:r>
+              </w:sdtContent>
+            </w:sdt>
+            <w:r>
+              <w:rPr>
+                <w:sz w:val="18"/>
+                <w:szCs w:val="18"/>
+              </w:rPr>
+              <w:t>{</w:t>
+            </w:r>
+            <w:proofErr w:type="gramStart"/>
+            <w:r>
+              <w:rPr>
+                <w:sz w:val="18"/>
+                <w:szCs w:val="18"/>
+              </w:rPr>
+              <w:t>/}{</w:t>
+            </w:r>
+            <w:proofErr w:type="gramEnd"/>
+            <w:r>
+              <w:rPr>
+                <w:sz w:val="18"/>
+                <w:szCs w:val="18"/>
+              </w:rPr>
+              <w:t>^offense75_3</w:t>
+            </w:r>
+            <w:r>
+              <w:rPr>
+                <w:sz w:val="18"/>
+                <w:szCs w:val="18"/>
+              </w:rPr>
+              <w:t>8</w:t>
+            </w:r>
+            <w:r>
+              <w:rPr>
+                <w:sz w:val="18"/>
+                <w:szCs w:val="18"/>
+              </w:rPr>
+              <w:t>}</w:t>
+            </w:r>
+            <w:sdt>
+              <w:sdtPr>
+                <w:rPr>
+                  <w:sz w:val="18"/>
+                  <w:szCs w:val="18"/>
+                </w:rPr>
+                <w:id w:val="983424714"/>
+                <w14:checkbox>
+                  <w14:checked w14:val="0"/>
+                  <w14:checkedState w14:val="2612" w14:font="MS Gothic"/>
+                  <w14:uncheckedState w14:val="2610" w14:font="MS Gothic"/>
+                </w14:checkbox>
+              </w:sdtPr>
+              <w:sdtContent>
+                <w:r>
+                  <w:rPr>
+                    <w:rFonts w:ascii="MS Gothic" w:eastAsia="MS Gothic" w:hAnsi="MS Gothic" w:hint="eastAsia"/>
+                    <w:sz w:val="18"/>
+                    <w:szCs w:val="18"/>
+                  </w:rPr>
+                  <w:t>☐</w:t>
+                </w:r>
+              </w:sdtContent>
+            </w:sdt>
+            <w:r>
+              <w:rPr>
+                <w:sz w:val="18"/>
+                <w:szCs w:val="18"/>
+              </w:rPr>
+              <w:t>{/}</w:t>
+            </w:r>
+            <w:permEnd w:id="25044800"/>
+            <w:r>
+              <w:rPr>
+                <w:sz w:val="18"/>
+                <w:szCs w:val="18"/>
+              </w:rPr>
+              <w:t xml:space="preserve">  YES</w:t>
+            </w:r>
+          </w:p>
+        </w:tc>
+        <w:tc>
+          <w:tcPr>
+            <w:tcW w:w="270" w:type="dxa"/>
+            <w:tcBorders>
+              <w:top w:val="single" w:sz="4" w:space="0" w:color="404040" w:themeColor="text1" w:themeTint="BF"/>
+              <w:bottom w:val="single" w:sz="4" w:space="0" w:color="404040" w:themeColor="text1" w:themeTint="BF"/>
+            </w:tcBorders>
+            <w:shd w:val="clear" w:color="auto" w:fill="404040" w:themeFill="text1" w:themeFillTint="BF"/>
+          </w:tcPr>
+          <w:p>
+            <w:pPr>
+              <w:spacing w:after="0" w:line="240" w:lineRule="auto"/>
+              <w:rPr>
+                <w:sz w:val="18"/>
+                <w:szCs w:val="18"/>
+              </w:rPr>
+            </w:pPr>
+          </w:p>
+        </w:tc>
+        <w:tc>
+          <w:tcPr>
+            <w:tcW w:w="3870" w:type="dxa"/>
+            <w:gridSpan w:val="2"/>
+            <w:vMerge w:val="restart"/>
+          </w:tcPr>
+          <w:p>
+            <w:pPr>
+              <w:spacing w:after="0" w:line="240" w:lineRule="auto"/>
+              <w:rPr>
+                <w:sz w:val="18"/>
+                <w:szCs w:val="18"/>
+              </w:rPr>
+            </w:pPr>
+            <w:r>
+              <w:rPr>
+                <w:rFonts w:ascii="Calibri" w:hAnsi="Calibri" w:cs="Calibri"/>
+                <w:color w:val="000000"/>
+                <w:sz w:val="18"/>
+                <w:szCs w:val="18"/>
+              </w:rPr>
+              <w:t xml:space="preserve">Enhanced Supervision Level within the past </w:t>
+            </w:r>
+            <w:proofErr w:type="gramStart"/>
+            <w:r>
+              <w:rPr>
+                <w:rFonts w:ascii="Calibri" w:hAnsi="Calibri" w:cs="Calibri"/>
+                <w:color w:val="000000"/>
+                <w:sz w:val="18"/>
+                <w:szCs w:val="18"/>
+              </w:rPr>
+              <w:t>12  months</w:t>
+            </w:r>
+            <w:proofErr w:type="gramEnd"/>
+          </w:p>
+        </w:tc>
+        <w:tc>
+          <w:tcPr>
+            <w:tcW w:w="1345" w:type="dxa"/>
+            <w:gridSpan w:val="2"/>
+            <w:vMerge w:val="restart"/>
+          </w:tcPr>
+          <w:p>
+            <w:pPr>
+              <w:spacing w:after="0" w:line="240" w:lineRule="auto"/>
+              <w:jc w:val="center"/>
+              <w:rPr>
+                <w:sz w:val="18"/>
+                <w:szCs w:val="18"/>
+              </w:rPr>
+            </w:pPr>
+            <w:permStart w:id="281100115" w:edGrp="everyone"/>
+            <w:r>
+              <w:rPr>
+                <w:sz w:val="18"/>
+                <w:szCs w:val="18"/>
+              </w:rPr>
+              <w:t>{#</w:t>
+            </w:r>
+            <w:r>
+              <w:rPr>
+                <w:sz w:val="18"/>
+                <w:szCs w:val="18"/>
+              </w:rPr>
+              <w:t>enhancedSupervisionLevelPast12Months</w:t>
+            </w:r>
+            <w:r>
+              <w:rPr>
+                <w:sz w:val="18"/>
+                <w:szCs w:val="18"/>
+              </w:rPr>
+              <w:t>}</w:t>
+            </w:r>
+            <w:sdt>
+              <w:sdtPr>
+                <w:rPr>
+                  <w:sz w:val="18"/>
+                  <w:szCs w:val="18"/>
+                </w:rPr>
+                <w:id w:val="553046135"/>
+                <w14:checkbox>
+                  <w14:checked w14:val="0"/>
+                  <w14:checkedState w14:val="2612" w14:font="MS Gothic"/>
+                  <w14:uncheckedState w14:val="2610" w14:font="MS Gothic"/>
+                </w14:checkbox>
+              </w:sdtPr>
+              <w:sdtContent>
+                <w:r>
+                  <w:rPr>
+                    <w:rFonts w:ascii="MS Gothic" w:eastAsia="MS Gothic" w:hAnsi="MS Gothic" w:hint="eastAsia"/>
+                    <w:sz w:val="18"/>
+                    <w:szCs w:val="18"/>
+                  </w:rPr>
+                  <w:t>☐</w:t>
+                </w:r>
+              </w:sdtContent>
+            </w:sdt>
+            <w:r>
+              <w:rPr>
+                <w:sz w:val="18"/>
+                <w:szCs w:val="18"/>
+              </w:rPr>
+              <w:t>{</w:t>
+            </w:r>
+            <w:proofErr w:type="gramStart"/>
+            <w:r>
+              <w:rPr>
+                <w:sz w:val="18"/>
+                <w:szCs w:val="18"/>
+              </w:rPr>
+              <w:t>/}{</w:t>
+            </w:r>
+            <w:proofErr w:type="gramEnd"/>
+            <w:r>
+              <w:rPr>
+                <w:sz w:val="18"/>
+                <w:szCs w:val="18"/>
+              </w:rPr>
+              <w:t>^</w:t>
+            </w:r>
+            <w:r>
+              <w:rPr>
+                <w:sz w:val="18"/>
+                <w:szCs w:val="18"/>
+              </w:rPr>
+              <w:t>enhancedSupervisionLevelPast12Months</w:t>
+            </w:r>
+            <w:r>
+              <w:rPr>
+                <w:sz w:val="18"/>
+                <w:szCs w:val="18"/>
+              </w:rPr>
+              <w:t>}</w:t>
+            </w:r>
+            <w:sdt>
+              <w:sdtPr>
+                <w:rPr>
+                  <w:sz w:val="18"/>
+                  <w:szCs w:val="18"/>
+                </w:rPr>
+                <w:id w:val="-1087077728"/>
+                <w14:checkbox>
+                  <w14:checked w14:val="0"/>
+                  <w14:checkedState w14:val="2612" w14:font="MS Gothic"/>
+                  <w14:uncheckedState w14:val="2610" w14:font="MS Gothic"/>
+                </w14:checkbox>
+              </w:sdtPr>
+              <w:sdtContent>
+                <w:r>
+                  <w:rPr>
+                    <w:rFonts w:ascii="MS Gothic" w:eastAsia="MS Gothic" w:hAnsi="MS Gothic" w:hint="eastAsia"/>
+                    <w:sz w:val="18"/>
+                    <w:szCs w:val="18"/>
+                  </w:rPr>
+                  <w:t>☐</w:t>
+                </w:r>
+              </w:sdtContent>
+            </w:sdt>
+            <w:r>
+              <w:rPr>
+                <w:sz w:val="18"/>
+                <w:szCs w:val="18"/>
+              </w:rPr>
+              <w:t>{/}</w:t>
+            </w:r>
+            <w:permEnd w:id="281100115"/>
+            <w:r>
+              <w:rPr>
+                <w:sz w:val="18"/>
+                <w:szCs w:val="18"/>
+              </w:rPr>
+              <w:t xml:space="preserve">  YES</w:t>
+            </w:r>
+          </w:p>
+        </w:tc>
+      </w:tr>
+      <w:tr>
+        <w:trPr>
+          <w:trHeight w:hRule="exact" w:val="432"/>
+        </w:trPr>
+        <w:tc>
+          <w:tcPr>
+            <w:tcW w:w="4135" w:type="dxa"/>
+            <w:gridSpan w:val="3"/>
+            <w:vMerge/>
+          </w:tcPr>
+          <w:p>
+            <w:pPr>
+              <w:spacing w:after="0" w:line="240" w:lineRule="auto"/>
+              <w:rPr>
+                <w:sz w:val="18"/>
+                <w:szCs w:val="18"/>
+              </w:rPr>
+            </w:pPr>
+          </w:p>
+        </w:tc>
+        <w:tc>
+          <w:tcPr>
+            <w:tcW w:w="1170" w:type="dxa"/>
+            <w:vMerge/>
+            <w:vAlign w:val="center"/>
+          </w:tcPr>
+          <w:p>
+            <w:pPr>
+              <w:spacing w:after="0" w:line="240" w:lineRule="auto"/>
+              <w:jc w:val="center"/>
+              <w:rPr>
+                <w:sz w:val="18"/>
+                <w:szCs w:val="18"/>
+              </w:rPr>
+            </w:pPr>
+          </w:p>
+        </w:tc>
+        <w:tc>
+          <w:tcPr>
+            <w:tcW w:w="270" w:type="dxa"/>
+            <w:tcBorders>
+              <w:top w:val="single" w:sz="4" w:space="0" w:color="404040" w:themeColor="text1" w:themeTint="BF"/>
+              <w:bottom w:val="single" w:sz="4" w:space="0" w:color="404040" w:themeColor="text1" w:themeTint="BF"/>
+            </w:tcBorders>
+            <w:shd w:val="clear" w:color="auto" w:fill="404040" w:themeFill="text1" w:themeFillTint="BF"/>
+            <w:vAlign w:val="center"/>
+          </w:tcPr>
+          <w:p>
+            <w:pPr>
+              <w:spacing w:after="0" w:line="240" w:lineRule="auto"/>
+              <w:rPr>
+                <w:sz w:val="18"/>
+                <w:szCs w:val="18"/>
+              </w:rPr>
+            </w:pPr>
+          </w:p>
+        </w:tc>
+        <w:tc>
+          <w:tcPr>
+            <w:tcW w:w="3870" w:type="dxa"/>
+            <w:gridSpan w:val="2"/>
+            <w:vMerge/>
+          </w:tcPr>
+          <w:p>
+            <w:pPr>
+              <w:spacing w:after="0" w:line="240" w:lineRule="auto"/>
+              <w:rPr>
+                <w:sz w:val="18"/>
+                <w:szCs w:val="18"/>
+              </w:rPr>
+            </w:pPr>
+          </w:p>
+        </w:tc>
+        <w:tc>
+          <w:tcPr>
+            <w:tcW w:w="1345" w:type="dxa"/>
+            <w:gridSpan w:val="2"/>
+            <w:vMerge/>
+            <w:vAlign w:val="center"/>
+          </w:tcPr>
+          <w:p>
+            <w:pPr>
+              <w:spacing w:after="0" w:line="240" w:lineRule="auto"/>
+              <w:jc w:val="center"/>
+              <w:rPr>
+                <w:sz w:val="18"/>
+                <w:szCs w:val="18"/>
+              </w:rPr>
+            </w:pPr>
+          </w:p>
+        </w:tc>
+      </w:tr>
+      <w:tr>
+        <w:trPr>
+          <w:trHeight w:hRule="exact" w:val="83"/>
+        </w:trPr>
+        <w:tc>
+          <w:tcPr>
+            <w:tcW w:w="4135" w:type="dxa"/>
+            <w:gridSpan w:val="3"/>
+            <w:vMerge/>
+          </w:tcPr>
+          <w:p>
+            <w:pPr>
+              <w:spacing w:after="0" w:line="240" w:lineRule="auto"/>
+              <w:rPr>
+                <w:sz w:val="18"/>
+                <w:szCs w:val="18"/>
+              </w:rPr>
+            </w:pPr>
+          </w:p>
+        </w:tc>
+        <w:tc>
+          <w:tcPr>
+            <w:tcW w:w="1170" w:type="dxa"/>
+            <w:vMerge/>
+            <w:vAlign w:val="center"/>
+          </w:tcPr>
+          <w:p>
+            <w:pPr>
+              <w:spacing w:after="0" w:line="240" w:lineRule="auto"/>
+              <w:jc w:val="center"/>
+              <w:rPr>
+                <w:sz w:val="18"/>
+                <w:szCs w:val="18"/>
+              </w:rPr>
+            </w:pPr>
+          </w:p>
+        </w:tc>
+        <w:tc>
+          <w:tcPr>
+            <w:tcW w:w="270" w:type="dxa"/>
+            <w:tcBorders>
+              <w:top w:val="single" w:sz="4" w:space="0" w:color="404040" w:themeColor="text1" w:themeTint="BF"/>
+              <w:bottom w:val="single" w:sz="4" w:space="0" w:color="404040" w:themeColor="text1" w:themeTint="BF"/>
+            </w:tcBorders>
+            <w:shd w:val="clear" w:color="auto" w:fill="404040" w:themeFill="text1" w:themeFillTint="BF"/>
+            <w:vAlign w:val="center"/>
+          </w:tcPr>
+          <w:p>
+            <w:pPr>
+              <w:spacing w:after="0" w:line="240" w:lineRule="auto"/>
+              <w:rPr>
+                <w:sz w:val="18"/>
+                <w:szCs w:val="18"/>
+              </w:rPr>
+            </w:pPr>
+          </w:p>
+        </w:tc>
+        <w:tc>
+          <w:tcPr>
+            <w:tcW w:w="3870" w:type="dxa"/>
+            <w:gridSpan w:val="2"/>
+            <w:vMerge/>
+          </w:tcPr>
+          <w:p>
+            <w:pPr>
+              <w:spacing w:after="0" w:line="240" w:lineRule="auto"/>
+              <w:rPr>
+                <w:sz w:val="18"/>
+                <w:szCs w:val="18"/>
+              </w:rPr>
+            </w:pPr>
+          </w:p>
+        </w:tc>
+        <w:tc>
+          <w:tcPr>
+            <w:tcW w:w="1345" w:type="dxa"/>
+            <w:gridSpan w:val="2"/>
+            <w:vMerge/>
+          </w:tcPr>
+          <w:p>
+            <w:pPr>
+              <w:spacing w:after="0" w:line="240" w:lineRule="auto"/>
+              <w:jc w:val="center"/>
+              <w:rPr>
+                <w:sz w:val="18"/>
+                <w:szCs w:val="18"/>
+              </w:rPr>
+            </w:pPr>
+          </w:p>
+        </w:tc>
+      </w:tr>
+      <w:tr>
+        <w:trPr>
+          <w:trHeight w:hRule="exact" w:val="432"/>
+        </w:trPr>
+        <w:tc>
+          <w:tcPr>
+            <w:tcW w:w="4135" w:type="dxa"/>
+            <w:gridSpan w:val="3"/>
+          </w:tcPr>
+          <w:p>
+            <w:pPr>
+              <w:spacing w:after="0" w:line="240" w:lineRule="auto"/>
+              <w:rPr>
+                <w:sz w:val="18"/>
+                <w:szCs w:val="18"/>
+              </w:rPr>
+            </w:pPr>
+            <w:r>
+              <w:rPr>
+                <w:sz w:val="18"/>
+                <w:szCs w:val="18"/>
+              </w:rPr>
+              <w:lastRenderedPageBreak/>
+              <w:t>Named in a PFA Order (or history of PFAs)</w:t>
+            </w:r>
+          </w:p>
+        </w:tc>
+        <w:tc>
+          <w:tcPr>
+            <w:tcW w:w="1170" w:type="dxa"/>
+          </w:tcPr>
+          <w:p>
+            <w:pPr>
+              <w:spacing w:after="0" w:line="240" w:lineRule="auto"/>
+              <w:jc w:val="center"/>
+              <w:rPr>
+                <w:sz w:val="18"/>
+                <w:szCs w:val="18"/>
+              </w:rPr>
+            </w:pPr>
+            <w:permStart w:id="1987659179" w:edGrp="everyone"/>
             <w:r>
               <w:rPr>
                 <w:sz w:val="18"/>
@@ -6107,7 +7168,7 @@
               </w:rPr>
               <w:t>{/}</w:t>
             </w:r>
-            <w:permEnd w:id="153699349"/>
+            <w:permEnd w:id="1987659179"/>
             <w:r>
               <w:rPr>
                 <w:sz w:val="18"/>
@@ -6115,44 +7176,6 @@
               </w:rPr>
               <w:t xml:space="preserve">  YES</w:t>
             </w:r>
-          </w:p>
-        </w:tc>
-      </w:tr>
-      <w:tr>
-        <w:trPr>
-          <w:trHeight w:val="55"/>
-        </w:trPr>
-        <w:tc>
-          <w:tcPr>
-            <w:tcW w:w="4135" w:type="dxa"/>
-            <w:gridSpan w:val="3"/>
-            <w:vMerge/>
-          </w:tcPr>
-          <w:p>
-            <w:pPr>
-              <w:spacing w:after="0" w:line="240" w:lineRule="auto"/>
-              <w:rPr>
-                <w:sz w:val="18"/>
-                <w:szCs w:val="18"/>
-              </w:rPr>
-            </w:pPr>
-          </w:p>
-        </w:tc>
-        <w:tc>
-          <w:tcPr>
-            <w:tcW w:w="1170" w:type="dxa"/>
-            <w:vMerge/>
-            <w:vAlign w:val="center"/>
-          </w:tcPr>
-          <w:p>
-            <w:pPr>
-              <w:spacing w:after="0" w:line="240" w:lineRule="auto"/>
-              <w:jc w:val="center"/>
-              <w:rPr>
-                <w:sz w:val="18"/>
-                <w:szCs w:val="18"/>
-              </w:rPr>
-            </w:pPr>
           </w:p>
         </w:tc>
         <w:tc>
@@ -6163,7 +7186,6 @@
               <w:bottom w:val="single" w:sz="4" w:space="0" w:color="404040" w:themeColor="text1" w:themeTint="BF"/>
             </w:tcBorders>
             <w:shd w:val="clear" w:color="auto" w:fill="404040" w:themeFill="text1" w:themeFillTint="BF"/>
-            <w:vAlign w:val="center"/>
           </w:tcPr>
           <w:p>
             <w:pPr>
@@ -6190,34 +7212,30 @@
             </w:pPr>
             <w:r>
               <w:rPr>
-                <w:sz w:val="18"/>
-                <w:szCs w:val="18"/>
-              </w:rPr>
-              <w:t xml:space="preserve">18 </w:t>
-            </w:r>
-            <w:proofErr w:type="spellStart"/>
-            <w:r>
-              <w:rPr>
-                <w:sz w:val="18"/>
-                <w:szCs w:val="18"/>
-              </w:rPr>
-              <w:t>Pa.C.S</w:t>
-            </w:r>
-            <w:proofErr w:type="spellEnd"/>
-            <w:r>
-              <w:rPr>
-                <w:sz w:val="18"/>
-                <w:szCs w:val="18"/>
-              </w:rPr>
-              <w:t>. 2803 Aggravated Hazing</w:t>
-            </w:r>
+                <w:rFonts w:ascii="Calibri" w:hAnsi="Calibri" w:cs="Calibri"/>
+                <w:color w:val="000000"/>
+                <w:sz w:val="18"/>
+                <w:szCs w:val="18"/>
+              </w:rPr>
+              <w:t xml:space="preserve">Maximum Supervision Level within the past </w:t>
+            </w:r>
+            <w:proofErr w:type="gramStart"/>
+            <w:r>
+              <w:rPr>
+                <w:rFonts w:ascii="Calibri" w:hAnsi="Calibri" w:cs="Calibri"/>
+                <w:color w:val="000000"/>
+                <w:sz w:val="18"/>
+                <w:szCs w:val="18"/>
+              </w:rPr>
+              <w:t>12  months</w:t>
+            </w:r>
+            <w:proofErr w:type="gramEnd"/>
           </w:p>
         </w:tc>
         <w:tc>
           <w:tcPr>
             <w:tcW w:w="1345" w:type="dxa"/>
             <w:gridSpan w:val="2"/>
-            <w:vAlign w:val="center"/>
           </w:tcPr>
           <w:p>
             <w:pPr>
@@ -6228,13 +7246,13 @@
                 <w:szCs w:val="18"/>
               </w:rPr>
             </w:pPr>
-            <w:permStart w:id="211766307" w:edGrp="everyone"/>
-            <w:r>
-              <w:rPr>
-                <w:sz w:val="18"/>
-                <w:szCs w:val="18"/>
-              </w:rPr>
-              <w:t>{#offense18_2803}</w:t>
+            <w:permStart w:id="520892993" w:edGrp="everyone"/>
+            <w:r>
+              <w:rPr>
+                <w:sz w:val="18"/>
+                <w:szCs w:val="18"/>
+              </w:rPr>
+              <w:t>{#enhancedSupervisionLevelPast12Months}</w:t>
             </w:r>
             <w:sdt>
               <w:sdtPr>
@@ -6242,7 +7260,7 @@
                   <w:sz w:val="18"/>
                   <w:szCs w:val="18"/>
                 </w:rPr>
-                <w:id w:val="-1293361872"/>
+                <w:id w:val="-1876000102"/>
                 <w14:checkbox>
                   <w14:checked w14:val="1"/>
                   <w14:checkedState w14:val="2612" w14:font="MS Gothic"/>
@@ -6281,7 +7299,7 @@
                 <w:sz w:val="18"/>
                 <w:szCs w:val="18"/>
               </w:rPr>
-              <w:t>^offense18_2803}</w:t>
+              <w:t>^enhancedSupervisionLevelPast12Months}</w:t>
             </w:r>
             <w:sdt>
               <w:sdtPr>
@@ -6289,7 +7307,7 @@
                   <w:sz w:val="18"/>
                   <w:szCs w:val="18"/>
                 </w:rPr>
-                <w:id w:val="-432900225"/>
+                <w:id w:val="-1257671373"/>
                 <w14:checkbox>
                   <w14:checked w14:val="0"/>
                   <w14:checkedState w14:val="2612" w14:font="MS Gothic"/>
@@ -6314,7 +7332,7 @@
               </w:rPr>
               <w:t>{/}</w:t>
             </w:r>
-            <w:permEnd w:id="211766307"/>
+            <w:permEnd w:id="520892993"/>
             <w:r>
               <w:rPr>
                 <w:sz w:val="18"/>
@@ -6322,1148 +7340,6 @@
               </w:rPr>
               <w:t xml:space="preserve">  YES</w:t>
             </w:r>
-          </w:p>
-        </w:tc>
-      </w:tr>
-      <w:tr>
-        <w:tc>
-          <w:tcPr>
-            <w:tcW w:w="4135" w:type="dxa"/>
-            <w:gridSpan w:val="3"/>
-            <w:vMerge w:val="restart"/>
-          </w:tcPr>
-          <w:p>
-            <w:pPr>
-              <w:spacing w:after="0" w:line="240" w:lineRule="auto"/>
-              <w:rPr>
-                <w:sz w:val="18"/>
-                <w:szCs w:val="18"/>
-              </w:rPr>
-            </w:pPr>
-            <w:r>
-              <w:rPr>
-                <w:sz w:val="18"/>
-                <w:szCs w:val="18"/>
-              </w:rPr>
-              <w:t xml:space="preserve">An attempt or conspiracy </w:t>
-            </w:r>
-            <w:r>
-              <w:rPr>
-                <w:sz w:val="18"/>
-                <w:szCs w:val="18"/>
-              </w:rPr>
-              <w:t xml:space="preserve">or solicitation </w:t>
-            </w:r>
-            <w:r>
-              <w:rPr>
-                <w:sz w:val="18"/>
-                <w:szCs w:val="18"/>
-              </w:rPr>
-              <w:t>to commit a personal injury crime*</w:t>
-            </w:r>
-          </w:p>
-        </w:tc>
-        <w:tc>
-          <w:tcPr>
-            <w:tcW w:w="1170" w:type="dxa"/>
-            <w:vMerge w:val="restart"/>
-            <w:vAlign w:val="center"/>
-          </w:tcPr>
-          <w:p>
-            <w:pPr>
-              <w:spacing w:after="0" w:line="240" w:lineRule="auto"/>
-              <w:jc w:val="center"/>
-              <w:rPr>
-                <w:sz w:val="18"/>
-                <w:szCs w:val="18"/>
-              </w:rPr>
-            </w:pPr>
-            <w:permStart w:id="1724724389" w:edGrp="everyone"/>
-            <w:r>
-              <w:rPr>
-                <w:sz w:val="18"/>
-                <w:szCs w:val="18"/>
-              </w:rPr>
-              <w:t>{#offensePersonalInjury}</w:t>
-            </w:r>
-            <w:sdt>
-              <w:sdtPr>
-                <w:rPr>
-                  <w:sz w:val="18"/>
-                  <w:szCs w:val="18"/>
-                </w:rPr>
-                <w:id w:val="1063371202"/>
-                <w14:checkbox>
-                  <w14:checked w14:val="1"/>
-                  <w14:checkedState w14:val="2612" w14:font="MS Gothic"/>
-                  <w14:uncheckedState w14:val="2610" w14:font="MS Gothic"/>
-                </w14:checkbox>
-              </w:sdtPr>
-              <w:sdtContent>
-                <w:r>
-                  <w:rPr>
-                    <w:rFonts w:ascii="MS Gothic" w:eastAsia="MS Gothic" w:hAnsi="MS Gothic" w:hint="eastAsia"/>
-                    <w:sz w:val="18"/>
-                    <w:szCs w:val="18"/>
-                  </w:rPr>
-                  <w:t>☒</w:t>
-                </w:r>
-              </w:sdtContent>
-            </w:sdt>
-            <w:r>
-              <w:rPr>
-                <w:sz w:val="18"/>
-                <w:szCs w:val="18"/>
-              </w:rPr>
-              <w:t>{</w:t>
-            </w:r>
-            <w:proofErr w:type="gramStart"/>
-            <w:r>
-              <w:rPr>
-                <w:sz w:val="18"/>
-                <w:szCs w:val="18"/>
-              </w:rPr>
-              <w:t>/}{</w:t>
-            </w:r>
-            <w:proofErr w:type="gramEnd"/>
-            <w:r>
-              <w:rPr>
-                <w:sz w:val="18"/>
-                <w:szCs w:val="18"/>
-              </w:rPr>
-              <w:t>^</w:t>
-            </w:r>
-            <w:proofErr w:type="spellStart"/>
-            <w:r>
-              <w:rPr>
-                <w:sz w:val="18"/>
-                <w:szCs w:val="18"/>
-              </w:rPr>
-              <w:t>offensePersonalInjury</w:t>
-            </w:r>
-            <w:proofErr w:type="spellEnd"/>
-            <w:r>
-              <w:rPr>
-                <w:sz w:val="18"/>
-                <w:szCs w:val="18"/>
-              </w:rPr>
-              <w:t>}</w:t>
-            </w:r>
-            <w:sdt>
-              <w:sdtPr>
-                <w:rPr>
-                  <w:sz w:val="18"/>
-                  <w:szCs w:val="18"/>
-                </w:rPr>
-                <w:id w:val="-1765981311"/>
-                <w14:checkbox>
-                  <w14:checked w14:val="0"/>
-                  <w14:checkedState w14:val="2612" w14:font="MS Gothic"/>
-                  <w14:uncheckedState w14:val="2610" w14:font="MS Gothic"/>
-                </w14:checkbox>
-              </w:sdtPr>
-              <w:sdtContent>
-                <w:r>
-                  <w:rPr>
-                    <w:rFonts w:ascii="MS Gothic" w:eastAsia="MS Gothic" w:hAnsi="MS Gothic" w:hint="eastAsia"/>
-                    <w:sz w:val="18"/>
-                    <w:szCs w:val="18"/>
-                  </w:rPr>
-                  <w:t>☐</w:t>
-                </w:r>
-              </w:sdtContent>
-            </w:sdt>
-            <w:r>
-              <w:rPr>
-                <w:sz w:val="18"/>
-                <w:szCs w:val="18"/>
-              </w:rPr>
-              <w:t>{/}</w:t>
-            </w:r>
-            <w:permEnd w:id="1724724389"/>
-            <w:r>
-              <w:rPr>
-                <w:sz w:val="18"/>
-                <w:szCs w:val="18"/>
-              </w:rPr>
-              <w:t xml:space="preserve">  YES</w:t>
-            </w:r>
-          </w:p>
-        </w:tc>
-        <w:tc>
-          <w:tcPr>
-            <w:tcW w:w="270" w:type="dxa"/>
-            <w:tcBorders>
-              <w:top w:val="single" w:sz="4" w:space="0" w:color="404040" w:themeColor="text1" w:themeTint="BF"/>
-              <w:bottom w:val="single" w:sz="4" w:space="0" w:color="404040" w:themeColor="text1" w:themeTint="BF"/>
-            </w:tcBorders>
-            <w:shd w:val="clear" w:color="auto" w:fill="404040" w:themeFill="text1" w:themeFillTint="BF"/>
-            <w:vAlign w:val="center"/>
-          </w:tcPr>
-          <w:p>
-            <w:pPr>
-              <w:spacing w:after="0" w:line="240" w:lineRule="auto"/>
-              <w:rPr>
-                <w:sz w:val="18"/>
-                <w:szCs w:val="18"/>
-              </w:rPr>
-            </w:pPr>
-          </w:p>
-        </w:tc>
-        <w:tc>
-          <w:tcPr>
-            <w:tcW w:w="3870" w:type="dxa"/>
-            <w:gridSpan w:val="2"/>
-          </w:tcPr>
-          <w:p>
-            <w:pPr>
-              <w:spacing w:after="0" w:line="240" w:lineRule="auto"/>
-              <w:rPr>
-                <w:sz w:val="18"/>
-                <w:szCs w:val="18"/>
-              </w:rPr>
-            </w:pPr>
-            <w:r>
-              <w:rPr>
-                <w:sz w:val="18"/>
-                <w:szCs w:val="18"/>
-              </w:rPr>
-              <w:t>30 Pa. C.S. 5502.1 Relating to Homicide by watercraft under influence of alcohol or controlled substance</w:t>
-            </w:r>
-          </w:p>
-        </w:tc>
-        <w:tc>
-          <w:tcPr>
-            <w:tcW w:w="1345" w:type="dxa"/>
-            <w:gridSpan w:val="2"/>
-            <w:vAlign w:val="center"/>
-          </w:tcPr>
-          <w:p>
-            <w:pPr>
-              <w:spacing w:after="0" w:line="240" w:lineRule="auto"/>
-              <w:jc w:val="center"/>
-              <w:rPr>
-                <w:sz w:val="18"/>
-                <w:szCs w:val="18"/>
-              </w:rPr>
-            </w:pPr>
-            <w:permStart w:id="76305409" w:edGrp="everyone"/>
-            <w:r>
-              <w:rPr>
-                <w:sz w:val="18"/>
-                <w:szCs w:val="18"/>
-              </w:rPr>
-              <w:t>{#offense30_5502_1}</w:t>
-            </w:r>
-            <w:sdt>
-              <w:sdtPr>
-                <w:rPr>
-                  <w:sz w:val="18"/>
-                  <w:szCs w:val="18"/>
-                </w:rPr>
-                <w:id w:val="789558546"/>
-                <w14:checkbox>
-                  <w14:checked w14:val="1"/>
-                  <w14:checkedState w14:val="2612" w14:font="MS Gothic"/>
-                  <w14:uncheckedState w14:val="2610" w14:font="MS Gothic"/>
-                </w14:checkbox>
-              </w:sdtPr>
-              <w:sdtContent>
-                <w:r>
-                  <w:rPr>
-                    <w:rFonts w:ascii="MS Gothic" w:eastAsia="MS Gothic" w:hAnsi="MS Gothic" w:hint="eastAsia"/>
-                    <w:sz w:val="18"/>
-                    <w:szCs w:val="18"/>
-                  </w:rPr>
-                  <w:t>☒</w:t>
-                </w:r>
-              </w:sdtContent>
-            </w:sdt>
-            <w:r>
-              <w:rPr>
-                <w:sz w:val="18"/>
-                <w:szCs w:val="18"/>
-              </w:rPr>
-              <w:t>{</w:t>
-            </w:r>
-            <w:proofErr w:type="gramStart"/>
-            <w:r>
-              <w:rPr>
-                <w:sz w:val="18"/>
-                <w:szCs w:val="18"/>
-              </w:rPr>
-              <w:t>/}{</w:t>
-            </w:r>
-            <w:proofErr w:type="gramEnd"/>
-            <w:r>
-              <w:rPr>
-                <w:sz w:val="18"/>
-                <w:szCs w:val="18"/>
-              </w:rPr>
-              <w:t>^offense30_5502_1}</w:t>
-            </w:r>
-            <w:sdt>
-              <w:sdtPr>
-                <w:rPr>
-                  <w:sz w:val="18"/>
-                  <w:szCs w:val="18"/>
-                </w:rPr>
-                <w:id w:val="-866600079"/>
-                <w14:checkbox>
-                  <w14:checked w14:val="0"/>
-                  <w14:checkedState w14:val="2612" w14:font="MS Gothic"/>
-                  <w14:uncheckedState w14:val="2610" w14:font="MS Gothic"/>
-                </w14:checkbox>
-              </w:sdtPr>
-              <w:sdtContent>
-                <w:r>
-                  <w:rPr>
-                    <w:rFonts w:ascii="MS Gothic" w:eastAsia="MS Gothic" w:hAnsi="MS Gothic" w:hint="eastAsia"/>
-                    <w:sz w:val="18"/>
-                    <w:szCs w:val="18"/>
-                  </w:rPr>
-                  <w:t>☐</w:t>
-                </w:r>
-              </w:sdtContent>
-            </w:sdt>
-            <w:r>
-              <w:rPr>
-                <w:sz w:val="18"/>
-                <w:szCs w:val="18"/>
-              </w:rPr>
-              <w:t>{/}</w:t>
-            </w:r>
-            <w:permEnd w:id="76305409"/>
-            <w:r>
-              <w:rPr>
-                <w:sz w:val="18"/>
-                <w:szCs w:val="18"/>
-              </w:rPr>
-              <w:t xml:space="preserve">  YES</w:t>
-            </w:r>
-          </w:p>
-        </w:tc>
-      </w:tr>
-      <w:tr>
-        <w:trPr>
-          <w:trHeight w:hRule="exact" w:val="432"/>
-        </w:trPr>
-        <w:tc>
-          <w:tcPr>
-            <w:tcW w:w="4135" w:type="dxa"/>
-            <w:gridSpan w:val="3"/>
-            <w:vMerge/>
-          </w:tcPr>
-          <w:p>
-            <w:pPr>
-              <w:spacing w:after="0" w:line="240" w:lineRule="auto"/>
-              <w:rPr>
-                <w:sz w:val="18"/>
-                <w:szCs w:val="18"/>
-              </w:rPr>
-            </w:pPr>
-          </w:p>
-        </w:tc>
-        <w:tc>
-          <w:tcPr>
-            <w:tcW w:w="1170" w:type="dxa"/>
-            <w:vMerge/>
-            <w:vAlign w:val="center"/>
-          </w:tcPr>
-          <w:p>
-            <w:pPr>
-              <w:spacing w:after="0" w:line="240" w:lineRule="auto"/>
-              <w:jc w:val="center"/>
-              <w:rPr>
-                <w:sz w:val="18"/>
-                <w:szCs w:val="18"/>
-              </w:rPr>
-            </w:pPr>
-          </w:p>
-        </w:tc>
-        <w:tc>
-          <w:tcPr>
-            <w:tcW w:w="270" w:type="dxa"/>
-            <w:tcBorders>
-              <w:top w:val="single" w:sz="4" w:space="0" w:color="404040" w:themeColor="text1" w:themeTint="BF"/>
-              <w:bottom w:val="single" w:sz="4" w:space="0" w:color="404040" w:themeColor="text1" w:themeTint="BF"/>
-            </w:tcBorders>
-            <w:shd w:val="clear" w:color="auto" w:fill="404040" w:themeFill="text1" w:themeFillTint="BF"/>
-            <w:vAlign w:val="center"/>
-          </w:tcPr>
-          <w:p>
-            <w:pPr>
-              <w:spacing w:after="0" w:line="240" w:lineRule="auto"/>
-              <w:rPr>
-                <w:sz w:val="18"/>
-                <w:szCs w:val="18"/>
-              </w:rPr>
-            </w:pPr>
-          </w:p>
-        </w:tc>
-        <w:tc>
-          <w:tcPr>
-            <w:tcW w:w="3870" w:type="dxa"/>
-            <w:gridSpan w:val="2"/>
-          </w:tcPr>
-          <w:p>
-            <w:pPr>
-              <w:spacing w:after="0" w:line="240" w:lineRule="auto"/>
-              <w:rPr>
-                <w:sz w:val="18"/>
-                <w:szCs w:val="18"/>
-              </w:rPr>
-            </w:pPr>
-            <w:r>
-              <w:rPr>
-                <w:sz w:val="18"/>
-                <w:szCs w:val="18"/>
-              </w:rPr>
-              <w:t xml:space="preserve">30 </w:t>
-            </w:r>
-            <w:proofErr w:type="spellStart"/>
-            <w:r>
-              <w:rPr>
-                <w:sz w:val="18"/>
-                <w:szCs w:val="18"/>
-              </w:rPr>
-              <w:t>Pa.C.S</w:t>
-            </w:r>
-            <w:proofErr w:type="spellEnd"/>
-            <w:r>
-              <w:rPr>
-                <w:sz w:val="18"/>
-                <w:szCs w:val="18"/>
-              </w:rPr>
-              <w:t>. § 5502.2 Relating to homicide by</w:t>
-            </w:r>
-          </w:p>
-          <w:p>
-            <w:pPr>
-              <w:spacing w:after="0" w:line="240" w:lineRule="auto"/>
-              <w:rPr>
-                <w:sz w:val="18"/>
-                <w:szCs w:val="18"/>
-              </w:rPr>
-            </w:pPr>
-            <w:r>
-              <w:rPr>
-                <w:sz w:val="18"/>
-                <w:szCs w:val="18"/>
-              </w:rPr>
-              <w:t>watercraft</w:t>
-            </w:r>
-          </w:p>
-        </w:tc>
-        <w:tc>
-          <w:tcPr>
-            <w:tcW w:w="1345" w:type="dxa"/>
-            <w:gridSpan w:val="2"/>
-          </w:tcPr>
-          <w:p>
-            <w:pPr>
-              <w:spacing w:after="0" w:line="240" w:lineRule="auto"/>
-              <w:jc w:val="center"/>
-              <w:rPr>
-                <w:sz w:val="18"/>
-                <w:szCs w:val="18"/>
-              </w:rPr>
-            </w:pPr>
-            <w:permStart w:id="226309026" w:edGrp="everyone"/>
-            <w:r>
-              <w:rPr>
-                <w:sz w:val="18"/>
-                <w:szCs w:val="18"/>
-              </w:rPr>
-              <w:t>{#offense30_5502_2}</w:t>
-            </w:r>
-            <w:sdt>
-              <w:sdtPr>
-                <w:rPr>
-                  <w:sz w:val="18"/>
-                  <w:szCs w:val="18"/>
-                </w:rPr>
-                <w:id w:val="1775428520"/>
-                <w14:checkbox>
-                  <w14:checked w14:val="1"/>
-                  <w14:checkedState w14:val="2612" w14:font="MS Gothic"/>
-                  <w14:uncheckedState w14:val="2610" w14:font="MS Gothic"/>
-                </w14:checkbox>
-              </w:sdtPr>
-              <w:sdtContent>
-                <w:r>
-                  <w:rPr>
-                    <w:rFonts w:ascii="MS Gothic" w:eastAsia="MS Gothic" w:hAnsi="MS Gothic" w:hint="eastAsia"/>
-                    <w:sz w:val="18"/>
-                    <w:szCs w:val="18"/>
-                  </w:rPr>
-                  <w:t>☒</w:t>
-                </w:r>
-              </w:sdtContent>
-            </w:sdt>
-            <w:r>
-              <w:rPr>
-                <w:sz w:val="18"/>
-                <w:szCs w:val="18"/>
-              </w:rPr>
-              <w:t>{</w:t>
-            </w:r>
-            <w:proofErr w:type="gramStart"/>
-            <w:r>
-              <w:rPr>
-                <w:sz w:val="18"/>
-                <w:szCs w:val="18"/>
-              </w:rPr>
-              <w:t>/}{</w:t>
-            </w:r>
-            <w:proofErr w:type="gramEnd"/>
-            <w:r>
-              <w:rPr>
-                <w:sz w:val="18"/>
-                <w:szCs w:val="18"/>
-              </w:rPr>
-              <w:t>^offense30_5502_2}</w:t>
-            </w:r>
-            <w:sdt>
-              <w:sdtPr>
-                <w:rPr>
-                  <w:sz w:val="18"/>
-                  <w:szCs w:val="18"/>
-                </w:rPr>
-                <w:id w:val="257496072"/>
-                <w14:checkbox>
-                  <w14:checked w14:val="0"/>
-                  <w14:checkedState w14:val="2612" w14:font="MS Gothic"/>
-                  <w14:uncheckedState w14:val="2610" w14:font="MS Gothic"/>
-                </w14:checkbox>
-              </w:sdtPr>
-              <w:sdtContent>
-                <w:r>
-                  <w:rPr>
-                    <w:rFonts w:ascii="MS Gothic" w:eastAsia="MS Gothic" w:hAnsi="MS Gothic" w:hint="eastAsia"/>
-                    <w:sz w:val="18"/>
-                    <w:szCs w:val="18"/>
-                  </w:rPr>
-                  <w:t>☐</w:t>
-                </w:r>
-              </w:sdtContent>
-            </w:sdt>
-            <w:r>
-              <w:rPr>
-                <w:sz w:val="18"/>
-                <w:szCs w:val="18"/>
-              </w:rPr>
-              <w:t>{/}</w:t>
-            </w:r>
-            <w:permEnd w:id="226309026"/>
-            <w:r>
-              <w:rPr>
-                <w:sz w:val="18"/>
-                <w:szCs w:val="18"/>
-              </w:rPr>
-              <w:t xml:space="preserve">  YES</w:t>
-            </w:r>
-          </w:p>
-        </w:tc>
-      </w:tr>
-      <w:tr>
-        <w:trPr>
-          <w:trHeight w:hRule="exact" w:val="658"/>
-        </w:trPr>
-        <w:tc>
-          <w:tcPr>
-            <w:tcW w:w="4135" w:type="dxa"/>
-            <w:gridSpan w:val="3"/>
-          </w:tcPr>
-          <w:p>
-            <w:pPr>
-              <w:spacing w:after="0" w:line="240" w:lineRule="auto"/>
-              <w:rPr>
-                <w:sz w:val="18"/>
-                <w:szCs w:val="18"/>
-              </w:rPr>
-            </w:pPr>
-            <w:r>
-              <w:rPr>
-                <w:sz w:val="18"/>
-                <w:szCs w:val="18"/>
-              </w:rPr>
-              <w:t xml:space="preserve">75 </w:t>
-            </w:r>
-            <w:proofErr w:type="spellStart"/>
-            <w:r>
-              <w:rPr>
-                <w:sz w:val="18"/>
-                <w:szCs w:val="18"/>
-              </w:rPr>
-              <w:t>Pa.</w:t>
-            </w:r>
-            <w:proofErr w:type="gramStart"/>
-            <w:r>
-              <w:rPr>
-                <w:sz w:val="18"/>
-                <w:szCs w:val="18"/>
-              </w:rPr>
-              <w:t>C.S</w:t>
-            </w:r>
-            <w:proofErr w:type="spellEnd"/>
-            <w:proofErr w:type="gramEnd"/>
-            <w:r>
-              <w:rPr>
-                <w:sz w:val="18"/>
-                <w:szCs w:val="18"/>
-              </w:rPr>
-              <w:t xml:space="preserve"> Ch. 38 Relating to driving after imbibing</w:t>
-            </w:r>
-          </w:p>
-          <w:p>
-            <w:pPr>
-              <w:spacing w:after="0" w:line="240" w:lineRule="auto"/>
-              <w:rPr>
-                <w:sz w:val="18"/>
-                <w:szCs w:val="18"/>
-              </w:rPr>
-            </w:pPr>
-            <w:r>
-              <w:rPr>
-                <w:sz w:val="18"/>
-                <w:szCs w:val="18"/>
-              </w:rPr>
-              <w:t>alcohol or utilizing drugs in cases of bodily injury.</w:t>
-            </w:r>
-          </w:p>
-        </w:tc>
-        <w:tc>
-          <w:tcPr>
-            <w:tcW w:w="1170" w:type="dxa"/>
-            <w:vAlign w:val="center"/>
-          </w:tcPr>
-          <w:p>
-            <w:pPr>
-              <w:spacing w:after="0" w:line="240" w:lineRule="auto"/>
-              <w:jc w:val="center"/>
-              <w:rPr>
-                <w:sz w:val="18"/>
-                <w:szCs w:val="18"/>
-              </w:rPr>
-            </w:pPr>
-            <w:permStart w:id="484659556" w:edGrp="everyone"/>
-            <w:r>
-              <w:rPr>
-                <w:sz w:val="18"/>
-                <w:szCs w:val="18"/>
-              </w:rPr>
-              <w:t>{#offense75_38}</w:t>
-            </w:r>
-            <w:sdt>
-              <w:sdtPr>
-                <w:rPr>
-                  <w:sz w:val="18"/>
-                  <w:szCs w:val="18"/>
-                </w:rPr>
-                <w:id w:val="-1975047159"/>
-                <w14:checkbox>
-                  <w14:checked w14:val="1"/>
-                  <w14:checkedState w14:val="2612" w14:font="MS Gothic"/>
-                  <w14:uncheckedState w14:val="2610" w14:font="MS Gothic"/>
-                </w14:checkbox>
-              </w:sdtPr>
-              <w:sdtContent>
-                <w:r>
-                  <w:rPr>
-                    <w:rFonts w:ascii="MS Gothic" w:eastAsia="MS Gothic" w:hAnsi="MS Gothic" w:hint="eastAsia"/>
-                    <w:sz w:val="18"/>
-                    <w:szCs w:val="18"/>
-                  </w:rPr>
-                  <w:t>☒</w:t>
-                </w:r>
-              </w:sdtContent>
-            </w:sdt>
-            <w:r>
-              <w:rPr>
-                <w:sz w:val="18"/>
-                <w:szCs w:val="18"/>
-              </w:rPr>
-              <w:t>{</w:t>
-            </w:r>
-            <w:proofErr w:type="gramStart"/>
-            <w:r>
-              <w:rPr>
-                <w:sz w:val="18"/>
-                <w:szCs w:val="18"/>
-              </w:rPr>
-              <w:t>/}{</w:t>
-            </w:r>
-            <w:proofErr w:type="gramEnd"/>
-            <w:r>
-              <w:rPr>
-                <w:sz w:val="18"/>
-                <w:szCs w:val="18"/>
-              </w:rPr>
-              <w:t>^offense75_38}</w:t>
-            </w:r>
-            <w:sdt>
-              <w:sdtPr>
-                <w:rPr>
-                  <w:sz w:val="18"/>
-                  <w:szCs w:val="18"/>
-                </w:rPr>
-                <w:id w:val="-1478141529"/>
-                <w14:checkbox>
-                  <w14:checked w14:val="0"/>
-                  <w14:checkedState w14:val="2612" w14:font="MS Gothic"/>
-                  <w14:uncheckedState w14:val="2610" w14:font="MS Gothic"/>
-                </w14:checkbox>
-              </w:sdtPr>
-              <w:sdtContent>
-                <w:r>
-                  <w:rPr>
-                    <w:rFonts w:ascii="MS Gothic" w:eastAsia="MS Gothic" w:hAnsi="MS Gothic" w:hint="eastAsia"/>
-                    <w:sz w:val="18"/>
-                    <w:szCs w:val="18"/>
-                  </w:rPr>
-                  <w:t>☐</w:t>
-                </w:r>
-              </w:sdtContent>
-            </w:sdt>
-            <w:r>
-              <w:rPr>
-                <w:sz w:val="18"/>
-                <w:szCs w:val="18"/>
-              </w:rPr>
-              <w:t>{/}</w:t>
-            </w:r>
-            <w:permEnd w:id="484659556"/>
-            <w:r>
-              <w:rPr>
-                <w:sz w:val="18"/>
-                <w:szCs w:val="18"/>
-              </w:rPr>
-              <w:t xml:space="preserve">  YES</w:t>
-            </w:r>
-          </w:p>
-        </w:tc>
-        <w:tc>
-          <w:tcPr>
-            <w:tcW w:w="270" w:type="dxa"/>
-            <w:tcBorders>
-              <w:top w:val="single" w:sz="4" w:space="0" w:color="404040" w:themeColor="text1" w:themeTint="BF"/>
-              <w:bottom w:val="single" w:sz="4" w:space="0" w:color="404040" w:themeColor="text1" w:themeTint="BF"/>
-            </w:tcBorders>
-            <w:shd w:val="clear" w:color="auto" w:fill="404040" w:themeFill="text1" w:themeFillTint="BF"/>
-            <w:vAlign w:val="center"/>
-          </w:tcPr>
-          <w:p>
-            <w:pPr>
-              <w:spacing w:after="0" w:line="240" w:lineRule="auto"/>
-              <w:rPr>
-                <w:sz w:val="18"/>
-                <w:szCs w:val="18"/>
-              </w:rPr>
-            </w:pPr>
-          </w:p>
-        </w:tc>
-        <w:tc>
-          <w:tcPr>
-            <w:tcW w:w="3870" w:type="dxa"/>
-            <w:gridSpan w:val="2"/>
-          </w:tcPr>
-          <w:p>
-            <w:pPr>
-              <w:spacing w:after="0" w:line="240" w:lineRule="auto"/>
-              <w:rPr>
-                <w:sz w:val="18"/>
-                <w:szCs w:val="18"/>
-              </w:rPr>
-            </w:pPr>
-            <w:r>
-              <w:rPr>
-                <w:sz w:val="18"/>
-                <w:szCs w:val="18"/>
-              </w:rPr>
-              <w:t>30 Pa. C.S. 5502.</w:t>
-            </w:r>
-            <w:r>
-              <w:rPr>
-                <w:sz w:val="18"/>
-                <w:szCs w:val="18"/>
-              </w:rPr>
-              <w:t>3</w:t>
-            </w:r>
-            <w:r>
-              <w:rPr>
-                <w:sz w:val="18"/>
-                <w:szCs w:val="18"/>
-              </w:rPr>
-              <w:t xml:space="preserve"> </w:t>
-            </w:r>
-            <w:r>
-              <w:rPr>
-                <w:sz w:val="18"/>
-                <w:szCs w:val="18"/>
-              </w:rPr>
-              <w:t>Relating to aggravated</w:t>
-            </w:r>
-          </w:p>
-          <w:p>
-            <w:pPr>
-              <w:spacing w:after="0" w:line="240" w:lineRule="auto"/>
-              <w:rPr>
-                <w:sz w:val="18"/>
-                <w:szCs w:val="18"/>
-              </w:rPr>
-            </w:pPr>
-            <w:r>
-              <w:rPr>
-                <w:sz w:val="18"/>
-                <w:szCs w:val="18"/>
-              </w:rPr>
-              <w:t>assault by watercraft while operating under the</w:t>
-            </w:r>
-            <w:r>
-              <w:rPr>
-                <w:sz w:val="18"/>
-                <w:szCs w:val="18"/>
-              </w:rPr>
-              <w:t xml:space="preserve"> </w:t>
-            </w:r>
-            <w:r>
-              <w:rPr>
-                <w:sz w:val="18"/>
-                <w:szCs w:val="18"/>
-              </w:rPr>
-              <w:t>influence.</w:t>
-            </w:r>
-          </w:p>
-        </w:tc>
-        <w:tc>
-          <w:tcPr>
-            <w:tcW w:w="1345" w:type="dxa"/>
-            <w:gridSpan w:val="2"/>
-          </w:tcPr>
-          <w:p>
-            <w:pPr>
-              <w:spacing w:after="0" w:line="240" w:lineRule="auto"/>
-              <w:jc w:val="center"/>
-              <w:rPr>
-                <w:sz w:val="18"/>
-                <w:szCs w:val="18"/>
-              </w:rPr>
-            </w:pPr>
-            <w:permStart w:id="1286541844" w:edGrp="everyone"/>
-            <w:r>
-              <w:rPr>
-                <w:sz w:val="18"/>
-                <w:szCs w:val="18"/>
-              </w:rPr>
-              <w:t>{#offense30_5502_3}</w:t>
-            </w:r>
-            <w:sdt>
-              <w:sdtPr>
-                <w:rPr>
-                  <w:sz w:val="18"/>
-                  <w:szCs w:val="18"/>
-                </w:rPr>
-                <w:id w:val="-265617080"/>
-                <w14:checkbox>
-                  <w14:checked w14:val="1"/>
-                  <w14:checkedState w14:val="2612" w14:font="MS Gothic"/>
-                  <w14:uncheckedState w14:val="2610" w14:font="MS Gothic"/>
-                </w14:checkbox>
-              </w:sdtPr>
-              <w:sdtContent>
-                <w:r>
-                  <w:rPr>
-                    <w:rFonts w:ascii="MS Gothic" w:eastAsia="MS Gothic" w:hAnsi="MS Gothic" w:hint="eastAsia"/>
-                    <w:sz w:val="18"/>
-                    <w:szCs w:val="18"/>
-                  </w:rPr>
-                  <w:t>☒</w:t>
-                </w:r>
-              </w:sdtContent>
-            </w:sdt>
-            <w:r>
-              <w:rPr>
-                <w:sz w:val="18"/>
-                <w:szCs w:val="18"/>
-              </w:rPr>
-              <w:t>{</w:t>
-            </w:r>
-            <w:proofErr w:type="gramStart"/>
-            <w:r>
-              <w:rPr>
-                <w:sz w:val="18"/>
-                <w:szCs w:val="18"/>
-              </w:rPr>
-              <w:t>/}{</w:t>
-            </w:r>
-            <w:proofErr w:type="gramEnd"/>
-            <w:r>
-              <w:rPr>
-                <w:sz w:val="18"/>
-                <w:szCs w:val="18"/>
-              </w:rPr>
-              <w:t>^offense30_5502_3}</w:t>
-            </w:r>
-            <w:sdt>
-              <w:sdtPr>
-                <w:rPr>
-                  <w:sz w:val="18"/>
-                  <w:szCs w:val="18"/>
-                </w:rPr>
-                <w:id w:val="1747374427"/>
-                <w14:checkbox>
-                  <w14:checked w14:val="0"/>
-                  <w14:checkedState w14:val="2612" w14:font="MS Gothic"/>
-                  <w14:uncheckedState w14:val="2610" w14:font="MS Gothic"/>
-                </w14:checkbox>
-              </w:sdtPr>
-              <w:sdtContent>
-                <w:r>
-                  <w:rPr>
-                    <w:rFonts w:ascii="MS Gothic" w:eastAsia="MS Gothic" w:hAnsi="MS Gothic" w:hint="eastAsia"/>
-                    <w:sz w:val="18"/>
-                    <w:szCs w:val="18"/>
-                  </w:rPr>
-                  <w:t>☐</w:t>
-                </w:r>
-              </w:sdtContent>
-            </w:sdt>
-            <w:r>
-              <w:rPr>
-                <w:sz w:val="18"/>
-                <w:szCs w:val="18"/>
-              </w:rPr>
-              <w:t>{/}</w:t>
-            </w:r>
-            <w:permEnd w:id="1286541844"/>
-            <w:r>
-              <w:rPr>
-                <w:sz w:val="18"/>
-                <w:szCs w:val="18"/>
-              </w:rPr>
-              <w:t xml:space="preserve">  YES</w:t>
-            </w:r>
-          </w:p>
-        </w:tc>
-      </w:tr>
-      <w:tr>
-        <w:trPr>
-          <w:trHeight w:hRule="exact" w:val="432"/>
-        </w:trPr>
-        <w:tc>
-          <w:tcPr>
-            <w:tcW w:w="4135" w:type="dxa"/>
-            <w:gridSpan w:val="3"/>
-          </w:tcPr>
-          <w:p>
-            <w:pPr>
-              <w:spacing w:after="0" w:line="240" w:lineRule="auto"/>
-              <w:rPr>
-                <w:sz w:val="18"/>
-                <w:szCs w:val="18"/>
-              </w:rPr>
-            </w:pPr>
-            <w:r>
-              <w:rPr>
-                <w:sz w:val="18"/>
-                <w:szCs w:val="18"/>
-              </w:rPr>
-              <w:t xml:space="preserve">30 </w:t>
-            </w:r>
-            <w:proofErr w:type="spellStart"/>
-            <w:r>
-              <w:rPr>
-                <w:sz w:val="18"/>
-                <w:szCs w:val="18"/>
-              </w:rPr>
-              <w:t>Pa.C.S</w:t>
-            </w:r>
-            <w:proofErr w:type="spellEnd"/>
-            <w:r>
-              <w:rPr>
-                <w:sz w:val="18"/>
-                <w:szCs w:val="18"/>
-              </w:rPr>
-              <w:t>. § 5502.4 Relating to aggravated assault</w:t>
-            </w:r>
-          </w:p>
-          <w:p>
-            <w:pPr>
-              <w:spacing w:after="0" w:line="240" w:lineRule="auto"/>
-              <w:rPr>
-                <w:sz w:val="18"/>
-                <w:szCs w:val="18"/>
-              </w:rPr>
-            </w:pPr>
-            <w:r>
-              <w:rPr>
-                <w:sz w:val="18"/>
-                <w:szCs w:val="18"/>
-              </w:rPr>
-              <w:t>by watercraft.</w:t>
-            </w:r>
-          </w:p>
-        </w:tc>
-        <w:tc>
-          <w:tcPr>
-            <w:tcW w:w="1170" w:type="dxa"/>
-          </w:tcPr>
-          <w:p>
-            <w:pPr>
-              <w:spacing w:after="0" w:line="240" w:lineRule="auto"/>
-              <w:jc w:val="center"/>
-              <w:rPr>
-                <w:sz w:val="18"/>
-                <w:szCs w:val="18"/>
-              </w:rPr>
-            </w:pPr>
-            <w:permStart w:id="867787730" w:edGrp="everyone"/>
-            <w:r>
-              <w:rPr>
-                <w:sz w:val="18"/>
-                <w:szCs w:val="18"/>
-              </w:rPr>
-              <w:t>{#offense30_5502_4}</w:t>
-            </w:r>
-            <w:sdt>
-              <w:sdtPr>
-                <w:rPr>
-                  <w:sz w:val="18"/>
-                  <w:szCs w:val="18"/>
-                </w:rPr>
-                <w:id w:val="632288196"/>
-                <w14:checkbox>
-                  <w14:checked w14:val="1"/>
-                  <w14:checkedState w14:val="2612" w14:font="MS Gothic"/>
-                  <w14:uncheckedState w14:val="2610" w14:font="MS Gothic"/>
-                </w14:checkbox>
-              </w:sdtPr>
-              <w:sdtContent>
-                <w:r>
-                  <w:rPr>
-                    <w:rFonts w:ascii="MS Gothic" w:eastAsia="MS Gothic" w:hAnsi="MS Gothic" w:hint="eastAsia"/>
-                    <w:sz w:val="18"/>
-                    <w:szCs w:val="18"/>
-                  </w:rPr>
-                  <w:t>☒</w:t>
-                </w:r>
-              </w:sdtContent>
-            </w:sdt>
-            <w:r>
-              <w:rPr>
-                <w:sz w:val="18"/>
-                <w:szCs w:val="18"/>
-              </w:rPr>
-              <w:t>{</w:t>
-            </w:r>
-            <w:proofErr w:type="gramStart"/>
-            <w:r>
-              <w:rPr>
-                <w:sz w:val="18"/>
-                <w:szCs w:val="18"/>
-              </w:rPr>
-              <w:t>/}{</w:t>
-            </w:r>
-            <w:proofErr w:type="gramEnd"/>
-            <w:r>
-              <w:rPr>
-                <w:sz w:val="18"/>
-                <w:szCs w:val="18"/>
-              </w:rPr>
-              <w:t>^offense30_5502_4}</w:t>
-            </w:r>
-            <w:sdt>
-              <w:sdtPr>
-                <w:rPr>
-                  <w:sz w:val="18"/>
-                  <w:szCs w:val="18"/>
-                </w:rPr>
-                <w:id w:val="436340841"/>
-                <w14:checkbox>
-                  <w14:checked w14:val="0"/>
-                  <w14:checkedState w14:val="2612" w14:font="MS Gothic"/>
-                  <w14:uncheckedState w14:val="2610" w14:font="MS Gothic"/>
-                </w14:checkbox>
-              </w:sdtPr>
-              <w:sdtContent>
-                <w:r>
-                  <w:rPr>
-                    <w:rFonts w:ascii="MS Gothic" w:eastAsia="MS Gothic" w:hAnsi="MS Gothic" w:hint="eastAsia"/>
-                    <w:sz w:val="18"/>
-                    <w:szCs w:val="18"/>
-                  </w:rPr>
-                  <w:t>☐</w:t>
-                </w:r>
-              </w:sdtContent>
-            </w:sdt>
-            <w:r>
-              <w:rPr>
-                <w:sz w:val="18"/>
-                <w:szCs w:val="18"/>
-              </w:rPr>
-              <w:t>{/}</w:t>
-            </w:r>
-            <w:permEnd w:id="867787730"/>
-            <w:r>
-              <w:rPr>
-                <w:sz w:val="18"/>
-                <w:szCs w:val="18"/>
-              </w:rPr>
-              <w:t xml:space="preserve">  YES</w:t>
-            </w:r>
-          </w:p>
-        </w:tc>
-        <w:tc>
-          <w:tcPr>
-            <w:tcW w:w="270" w:type="dxa"/>
-            <w:tcBorders>
-              <w:top w:val="single" w:sz="4" w:space="0" w:color="404040" w:themeColor="text1" w:themeTint="BF"/>
-              <w:bottom w:val="single" w:sz="4" w:space="0" w:color="404040" w:themeColor="text1" w:themeTint="BF"/>
-            </w:tcBorders>
-            <w:shd w:val="clear" w:color="auto" w:fill="404040" w:themeFill="text1" w:themeFillTint="BF"/>
-            <w:vAlign w:val="center"/>
-          </w:tcPr>
-          <w:p>
-            <w:pPr>
-              <w:spacing w:after="0" w:line="240" w:lineRule="auto"/>
-              <w:rPr>
-                <w:sz w:val="18"/>
-                <w:szCs w:val="18"/>
-              </w:rPr>
-            </w:pPr>
-          </w:p>
-        </w:tc>
-        <w:tc>
-          <w:tcPr>
-            <w:tcW w:w="3870" w:type="dxa"/>
-            <w:gridSpan w:val="2"/>
-          </w:tcPr>
-          <w:p>
-            <w:pPr>
-              <w:spacing w:after="0" w:line="240" w:lineRule="auto"/>
-              <w:rPr>
-                <w:sz w:val="18"/>
-                <w:szCs w:val="18"/>
-              </w:rPr>
-            </w:pPr>
-          </w:p>
-        </w:tc>
-        <w:tc>
-          <w:tcPr>
-            <w:tcW w:w="1345" w:type="dxa"/>
-            <w:gridSpan w:val="2"/>
-            <w:vAlign w:val="center"/>
-          </w:tcPr>
-          <w:p>
-            <w:pPr>
-              <w:spacing w:after="0" w:line="240" w:lineRule="auto"/>
-              <w:jc w:val="center"/>
-              <w:rPr>
-                <w:sz w:val="18"/>
-                <w:szCs w:val="18"/>
-              </w:rPr>
-            </w:pPr>
           </w:p>
         </w:tc>
       </w:tr>
@@ -8528,15 +8404,7 @@
                 <w:sz w:val="18"/>
                 <w:szCs w:val="18"/>
               </w:rPr>
-              <w:t>criteriaFulfill</w:t>
-            </w:r>
-            <w:r>
-              <w:rPr>
-                <w:sz w:val="18"/>
-                <w:szCs w:val="18"/>
-              </w:rPr>
-              <w:lastRenderedPageBreak/>
-              <w:t>edSpecialConditionsNo</w:t>
+              <w:t>criteriaFulfilledSpecialConditionsNo</w:t>
             </w:r>
             <w:proofErr w:type="spellEnd"/>
             <w:r>
@@ -8815,15 +8683,7 @@
                 <w:sz w:val="18"/>
                 <w:szCs w:val="18"/>
               </w:rPr>
-              <w:t>criteriaFin</w:t>
-            </w:r>
-            <w:r>
-              <w:rPr>
-                <w:sz w:val="18"/>
-                <w:szCs w:val="18"/>
-              </w:rPr>
-              <w:lastRenderedPageBreak/>
-              <w:t>ancialEffortsNo</w:t>
+              <w:t>criteriaFinancialEffortsNo</w:t>
             </w:r>
             <w:proofErr w:type="spellEnd"/>
             <w:r>
@@ -8918,7 +8778,6 @@
                 <w:sz w:val="20"/>
                 <w:szCs w:val="20"/>
               </w:rPr>
-              <w:lastRenderedPageBreak/>
               <w:t xml:space="preserve">Eligible for Administrative Parole?   </w:t>
             </w:r>
             <w:permStart w:id="850205078" w:edGrp="everyone"/>
@@ -9171,7 +9030,7 @@
           <w:sdtPr>
             <w:id w:val="972014892"/>
             <w:placeholder>
-              <w:docPart w:val="02AEB95F0D00404FB38AF34001F5B8BC"/>
+              <w:docPart w:val="9900CF351AA87248AB69BCA43556735D"/>
             </w:placeholder>
             <w:showingPlcHdr/>
             <w:text/>
@@ -9353,7 +9212,7 @@
             </w:rPr>
             <w:id w:val="-69729712"/>
             <w:placeholder>
-              <w:docPart w:val="B83F61669B637C4781FB1EB9EDFD1256"/>
+              <w:docPart w:val="7C94DE569C6CD9459FF06ED11B88FA30"/>
             </w:placeholder>
             <w:showingPlcHdr/>
             <w:text w:multiLine="1"/>
@@ -11228,13 +11087,21 @@
       </w:r>
       <w:permEnd w:id="357328442"/>
       <w:r>
-        <w:t xml:space="preserve">  18PA. C.S. 7508(a)4(iii) - metha</w:t>
+        <w:t xml:space="preserve">  18PA. C.S. 7508(a)4(iii) - </w:t>
+      </w:r>
+      <w:proofErr w:type="spellStart"/>
+      <w:r>
+        <w:t>metha</w:t>
       </w:r>
       <w:r>
         <w:t>m</w:t>
       </w:r>
       <w:r>
-        <w:t xml:space="preserve">mphetamine </w:t>
+        <w:t>mphetamine</w:t>
+      </w:r>
+      <w:proofErr w:type="spellEnd"/>
+      <w:r>
+        <w:t xml:space="preserve"> </w:t>
       </w:r>
       <w:r>
         <w:rPr>
@@ -12487,7 +12354,21 @@
         <w:sz w:val="16"/>
         <w:szCs w:val="16"/>
       </w:rPr>
-      <w:t>1.2024</w:t>
+      <w:t>4</w:t>
+    </w:r>
+    <w:r>
+      <w:rPr>
+        <w:sz w:val="16"/>
+        <w:szCs w:val="16"/>
+      </w:rPr>
+      <w:t>.202</w:t>
+    </w:r>
+    <w:r>
+      <w:rPr>
+        <w:sz w:val="16"/>
+        <w:szCs w:val="16"/>
+      </w:rPr>
+      <w:t>5</w:t>
     </w:r>
   </w:p>
 </w:ftr>
@@ -13040,6 +12921,21 @@
       <w14:ligatures w14:val="none"/>
     </w:rPr>
   </w:style>
+  <w:style w:type="paragraph" w:styleId="NormalWeb">
+    <w:name w:val="Normal (Web)"/>
+    <w:basedOn w:val="Normal"/>
+    <w:uiPriority w:val="99"/>
+    <w:unhideWhenUsed/>
+    <w:rsid w:val="00701018"/>
+    <w:pPr>
+      <w:spacing w:before="100" w:beforeAutospacing="1" w:after="100" w:afterAutospacing="1" w:line="240" w:lineRule="auto"/>
+    </w:pPr>
+    <w:rPr>
+      <w:rFonts w:ascii="Times New Roman" w:eastAsia="Times New Roman" w:hAnsi="Times New Roman" w:cs="Times New Roman"/>
+      <w:sz w:val="24"/>
+      <w:szCs w:val="24"/>
+    </w:rPr>
+  </w:style>
 </w:styles>
 </file>
 
@@ -13164,7 +13060,7 @@
     </w:docPart>
     <w:docPart>
       <w:docPartPr>
-        <w:name w:val="02AEB95F0D00404FB38AF34001F5B8BC"/>
+        <w:name w:val="9900CF351AA87248AB69BCA43556735D"/>
         <w:category>
           <w:name w:val="General"/>
           <w:gallery w:val="placeholder"/>
@@ -13175,12 +13071,12 @@
         <w:behaviors>
           <w:behavior w:val="content"/>
         </w:behaviors>
-        <w:guid w:val="{6F2030B8-FC9F-6C40-96E3-30B413FF24BD}"/>
+        <w:guid w:val="{643C4CF0-5095-D84C-803A-2FCDE51DB68D}"/>
       </w:docPartPr>
       <w:docPartBody>
         <w:p>
           <w:pPr>
-            <w:pStyle w:val="02AEB95F0D00404FB38AF34001F5B8BC"/>
+            <w:pStyle w:val="9900CF351AA87248AB69BCA43556735D"/>
           </w:pPr>
           <w:r>
             <w:rPr>
@@ -13193,7 +13089,7 @@
     </w:docPart>
     <w:docPart>
       <w:docPartPr>
-        <w:name w:val="B83F61669B637C4781FB1EB9EDFD1256"/>
+        <w:name w:val="7C94DE569C6CD9459FF06ED11B88FA30"/>
         <w:category>
           <w:name w:val="General"/>
           <w:gallery w:val="placeholder"/>
@@ -13204,12 +13100,12 @@
         <w:behaviors>
           <w:behavior w:val="content"/>
         </w:behaviors>
-        <w:guid w:val="{9ADC0D40-DDAA-2344-B492-B8857C92413E}"/>
+        <w:guid w:val="{25CD368C-E267-574F-9B85-42259C42F716}"/>
       </w:docPartPr>
       <w:docPartBody>
         <w:p>
           <w:pPr>
-            <w:pStyle w:val="B83F61669B637C4781FB1EB9EDFD1256"/>
+            <w:pStyle w:val="7C94DE569C6CD9459FF06ED11B88FA30"/>
           </w:pPr>
           <w:r>
             <w:rPr>
@@ -13260,9 +13156,10 @@
   <w:font w:name="Aptos">
     <w:panose1 w:val="020B0004020202020204"/>
     <w:charset w:val="00"/>
-    <w:family w:val="roman"/>
+    <w:family w:val="swiss"/>
     <w:notTrueType/>
-    <w:pitch w:val="default"/>
+    <w:pitch w:val="variable"/>
+    <w:sig w:usb0="20000287" w:usb1="00000003" w:usb2="00000000" w:usb3="00000000" w:csb0="0000019F" w:csb1="00000000"/>
   </w:font>
   <w:font w:name="Aptos Display">
     <w:panose1 w:val="020B0004020202020204"/>
@@ -13290,6 +13187,7 @@
   </w:compat>
   <w:rsids>
     <w:rsidRoot w:val="00473CEC"/>
+    <w:rsid w:val="001A2BC2"/>
     <w:rsid w:val="002A591D"/>
     <w:rsid w:val="003305B0"/>
     <w:rsid w:val="00397283"/>
@@ -13299,12 +13197,16 @@
     <w:rsid w:val="00486AD0"/>
     <w:rsid w:val="004B557D"/>
     <w:rsid w:val="005412D0"/>
+    <w:rsid w:val="006A00E1"/>
     <w:rsid w:val="006B43D5"/>
     <w:rsid w:val="006F5095"/>
+    <w:rsid w:val="00780552"/>
     <w:rsid w:val="00A92C32"/>
+    <w:rsid w:val="00D671FD"/>
     <w:rsid w:val="00DA2593"/>
     <w:rsid w:val="00DC0762"/>
     <w:rsid w:val="00FC3851"/>
+    <w:rsid w:val="00FD4783"/>
   </w:rsids>
   <m:mathPr>
     <m:mathFont m:val="Cambria Math"/>
@@ -13756,7 +13658,7 @@
     <w:basedOn w:val="DefaultParagraphFont"/>
     <w:uiPriority w:val="99"/>
     <w:semiHidden/>
-    <w:rsid w:val="00DA2593"/>
+    <w:rsid w:val="00FD4783"/>
     <w:rPr>
       <w:color w:val="808080"/>
     </w:rPr>
@@ -13777,16 +13679,30 @@
     <w:name w:val="8A416B0DC9098549A827447EB4297D9B"/>
     <w:rsid w:val="00473CEC"/>
   </w:style>
-  <w:style w:type="paragraph" w:customStyle="1" w:styleId="02AEB95F0D00404FB38AF34001F5B8BC">
-    <w:name w:val="02AEB95F0D00404FB38AF34001F5B8BC"/>
-    <w:rsid w:val="00DA2593"/>
+  <w:style w:type="paragraph" w:customStyle="1" w:styleId="9900CF351AA87248AB69BCA43556735D">
+    <w:name w:val="9900CF351AA87248AB69BCA43556735D"/>
+    <w:rsid w:val="00FD4783"/>
     <w:pPr>
       <w:spacing w:after="160" w:line="278" w:lineRule="auto"/>
     </w:pPr>
   </w:style>
-  <w:style w:type="paragraph" w:customStyle="1" w:styleId="B83F61669B637C4781FB1EB9EDFD1256">
-    <w:name w:val="B83F61669B637C4781FB1EB9EDFD1256"/>
-    <w:rsid w:val="00DA2593"/>
+  <w:style w:type="paragraph" w:customStyle="1" w:styleId="7C94DE569C6CD9459FF06ED11B88FA30">
+    <w:name w:val="7C94DE569C6CD9459FF06ED11B88FA30"/>
+    <w:rsid w:val="00FD4783"/>
+    <w:pPr>
+      <w:spacing w:after="160" w:line="278" w:lineRule="auto"/>
+    </w:pPr>
+  </w:style>
+  <w:style w:type="paragraph" w:customStyle="1" w:styleId="D4CDC8D365076C46A3E3A03E9D9F1C06">
+    <w:name w:val="D4CDC8D365076C46A3E3A03E9D9F1C06"/>
+    <w:rsid w:val="00D671FD"/>
+    <w:pPr>
+      <w:spacing w:after="160" w:line="278" w:lineRule="auto"/>
+    </w:pPr>
+  </w:style>
+  <w:style w:type="paragraph" w:customStyle="1" w:styleId="E247796C1760D543B4BC8D3BCC71F920">
+    <w:name w:val="E247796C1760D543B4BC8D3BCC71F920"/>
+    <w:rsid w:val="00D671FD"/>
     <w:pPr>
       <w:spacing w:after="160" w:line="278" w:lineRule="auto"/>
     </w:pPr>

</xml_diff>

<commit_message>
Revert "[Workflows][US_PA] Form 402 - 2025 updates (Recidiviz/recidiviz-dashboards#8055)" (Recidiviz/recidiviz-dashboards#8125)
This reverts commit 43c7de3e3145989514989af086b1a091aa33daf4.

GitOrigin-RevId: 39f78c07614c9a0b3235458459f0b42afc350484
</commit_message>
<xml_diff>
--- a/libs/staff-shared-server/src/server/assets/workflowsTemplates/US_PA/admin_supervision_template.docx
+++ b/libs/staff-shared-server/src/server/assets/workflowsTemplates/US_PA/admin_supervision_template.docx
@@ -226,52 +226,32 @@
             </w:pPr>
             <w:r>
               <w:rPr>
-                <w:rFonts w:ascii="Calibri" w:hAnsi="Calibri" w:cs="Calibri"/>
-                <w:color w:val="000000"/>
-                <w:sz w:val="18"/>
-                <w:szCs w:val="18"/>
-              </w:rPr>
-              <w:t xml:space="preserve">Instructions: Review current offenses and </w:t>
-            </w:r>
-            <w:proofErr w:type="gramStart"/>
-            <w:r>
-              <w:rPr>
-                <w:rFonts w:ascii="Calibri" w:hAnsi="Calibri" w:cs="Calibri"/>
-                <w:color w:val="000000"/>
-                <w:sz w:val="18"/>
-                <w:szCs w:val="18"/>
-              </w:rPr>
-              <w:t>criminal  history</w:t>
-            </w:r>
-            <w:proofErr w:type="gramEnd"/>
-            <w:r>
-              <w:rPr>
-                <w:rFonts w:ascii="Calibri" w:hAnsi="Calibri" w:cs="Calibri"/>
-                <w:color w:val="000000"/>
-                <w:sz w:val="18"/>
-                <w:szCs w:val="18"/>
-              </w:rPr>
-              <w:t xml:space="preserve"> for crimes which would disqualify the reentrant for administrative parole. Any conviction and/</w:t>
-            </w:r>
-            <w:proofErr w:type="gramStart"/>
-            <w:r>
-              <w:rPr>
-                <w:rFonts w:ascii="Calibri" w:hAnsi="Calibri" w:cs="Calibri"/>
-                <w:color w:val="000000"/>
-                <w:sz w:val="18"/>
-                <w:szCs w:val="18"/>
-              </w:rPr>
-              <w:t>or  delinquent</w:t>
-            </w:r>
-            <w:proofErr w:type="gramEnd"/>
-            <w:r>
-              <w:rPr>
-                <w:rFonts w:ascii="Calibri" w:hAnsi="Calibri" w:cs="Calibri"/>
-                <w:color w:val="000000"/>
-                <w:sz w:val="18"/>
-                <w:szCs w:val="18"/>
-              </w:rPr>
-              <w:t xml:space="preserve"> adjudication for offenses listed below will  preclude assignment to Administrative Parole.</w:t>
+                <w:sz w:val="18"/>
+                <w:szCs w:val="18"/>
+              </w:rPr>
+              <w:t xml:space="preserve">Instructions: Review current offenses and criminal history for crimes which would disqualify </w:t>
+            </w:r>
+            <w:r>
+              <w:rPr>
+                <w:sz w:val="18"/>
+                <w:szCs w:val="18"/>
+              </w:rPr>
+              <w:t>reentrant</w:t>
+            </w:r>
+            <w:r>
+              <w:rPr>
+                <w:sz w:val="18"/>
+                <w:szCs w:val="18"/>
+              </w:rPr>
+              <w:t xml:space="preserve"> for administrative parole. </w:t>
+            </w:r>
+            <w:r>
+              <w:rPr>
+                <w:color w:val="000000" w:themeColor="text1"/>
+                <w:sz w:val="18"/>
+                <w:szCs w:val="18"/>
+              </w:rPr>
+              <w:t>Any conviction (and/or delinquent adjudication for offenses designated with an asterisk *) will preclude assignment to Administrative Parole.</w:t>
             </w:r>
           </w:p>
         </w:tc>
@@ -978,7 +958,7 @@
                 <w:sz w:val="18"/>
                 <w:szCs w:val="18"/>
               </w:rPr>
-              <w:t xml:space="preserve"> 4302 Incest</w:t>
+              <w:t xml:space="preserve"> 4302 Incest*</w:t>
             </w:r>
           </w:p>
         </w:tc>
@@ -1307,7 +1287,7 @@
                 <w:sz w:val="18"/>
                 <w:szCs w:val="18"/>
               </w:rPr>
-              <w:t xml:space="preserve"> 5901 Open Lewdness</w:t>
+              <w:t xml:space="preserve"> 5901 Open Lewdness*</w:t>
             </w:r>
           </w:p>
         </w:tc>
@@ -1781,9 +1761,6 @@
         </w:tc>
       </w:tr>
       <w:tr>
-        <w:trPr>
-          <w:trHeight w:hRule="exact" w:val="288"/>
-        </w:trPr>
         <w:tc>
           <w:tcPr>
             <w:tcW w:w="4135" w:type="dxa"/>
@@ -1802,20 +1779,14 @@
                 <w:sz w:val="18"/>
                 <w:szCs w:val="18"/>
               </w:rPr>
-              <w:t>18 Pa. C.S. Ch.</w:t>
-            </w:r>
-            <w:r>
-              <w:rPr>
-                <w:sz w:val="18"/>
-                <w:szCs w:val="18"/>
-              </w:rPr>
-              <w:t xml:space="preserve"> 31 rel. to Sexual Assault</w:t>
+              <w:t>18 Pa. C.S. Ch. 30 rel. to Human Trafficking</w:t>
             </w:r>
           </w:p>
         </w:tc>
         <w:tc>
           <w:tcPr>
             <w:tcW w:w="1170" w:type="dxa"/>
+            <w:vAlign w:val="center"/>
           </w:tcPr>
           <w:p>
             <w:pPr>
@@ -1826,13 +1797,13 @@
                 <w:szCs w:val="18"/>
               </w:rPr>
             </w:pPr>
-            <w:permStart w:id="1092383576" w:edGrp="everyone"/>
-            <w:r>
-              <w:rPr>
-                <w:sz w:val="18"/>
-                <w:szCs w:val="18"/>
-              </w:rPr>
-              <w:t>{#offense18_31}</w:t>
+            <w:permStart w:id="407460520" w:edGrp="everyone"/>
+            <w:r>
+              <w:rPr>
+                <w:sz w:val="18"/>
+                <w:szCs w:val="18"/>
+              </w:rPr>
+              <w:t>{#offense18_30}</w:t>
             </w:r>
             <w:sdt>
               <w:sdtPr>
@@ -1840,7 +1811,7 @@
                   <w:sz w:val="18"/>
                   <w:szCs w:val="18"/>
                 </w:rPr>
-                <w:id w:val="73796928"/>
+                <w:id w:val="2131122016"/>
                 <w14:checkbox>
                   <w14:checked w14:val="1"/>
                   <w14:checkedState w14:val="2612" w14:font="MS Gothic"/>
@@ -1879,7 +1850,7 @@
                 <w:sz w:val="18"/>
                 <w:szCs w:val="18"/>
               </w:rPr>
-              <w:t>^offense18_31}</w:t>
+              <w:t>^offense18_30}</w:t>
             </w:r>
             <w:sdt>
               <w:sdtPr>
@@ -1887,7 +1858,7 @@
                   <w:sz w:val="18"/>
                   <w:szCs w:val="18"/>
                 </w:rPr>
-                <w:id w:val="-1956713497"/>
+                <w:id w:val="1278220322"/>
                 <w14:checkbox>
                   <w14:checked w14:val="0"/>
                   <w14:checkedState w14:val="2612" w14:font="MS Gothic"/>
@@ -1912,7 +1883,7 @@
               </w:rPr>
               <w:t>{/}</w:t>
             </w:r>
-            <w:permEnd w:id="1092383576"/>
+            <w:permEnd w:id="407460520"/>
             <w:r>
               <w:rPr>
                 <w:sz w:val="18"/>
@@ -1977,6 +1948,7 @@
             <w:tcW w:w="1345" w:type="dxa"/>
             <w:gridSpan w:val="2"/>
             <w:vMerge w:val="restart"/>
+            <w:vAlign w:val="center"/>
           </w:tcPr>
           <w:p>
             <w:pPr>
@@ -2003,7 +1975,7 @@
                 </w:rPr>
                 <w:id w:val="-1197234915"/>
                 <w14:checkbox>
-                  <w14:checked w14:val="0"/>
+                  <w14:checked w14:val="1"/>
                   <w14:checkedState w14:val="2612" w14:font="MS Gothic"/>
                   <w14:uncheckedState w14:val="2610" w14:font="MS Gothic"/>
                 </w14:checkbox>
@@ -2015,7 +1987,7 @@
                     <w:sz w:val="18"/>
                     <w:szCs w:val="18"/>
                   </w:rPr>
-                  <w:t>☐</w:t>
+                  <w:t>☒</w:t>
                 </w:r>
               </w:sdtContent>
             </w:sdt>
@@ -2085,9 +2057,6 @@
         </w:tc>
       </w:tr>
       <w:tr>
-        <w:trPr>
-          <w:trHeight w:hRule="exact" w:val="288"/>
-        </w:trPr>
         <w:tc>
           <w:tcPr>
             <w:tcW w:w="4135" w:type="dxa"/>
@@ -2113,13 +2082,14 @@
                 <w:sz w:val="18"/>
                 <w:szCs w:val="18"/>
               </w:rPr>
-              <w:t xml:space="preserve"> 33 rel. to Arson</w:t>
+              <w:t xml:space="preserve"> 31 rel. to Sexual Offenses</w:t>
             </w:r>
           </w:p>
         </w:tc>
         <w:tc>
           <w:tcPr>
             <w:tcW w:w="1170" w:type="dxa"/>
+            <w:vAlign w:val="center"/>
           </w:tcPr>
           <w:p>
             <w:pPr>
@@ -2130,13 +2100,13 @@
                 <w:szCs w:val="18"/>
               </w:rPr>
             </w:pPr>
-            <w:permStart w:id="1846355846" w:edGrp="everyone"/>
-            <w:r>
-              <w:rPr>
-                <w:sz w:val="18"/>
-                <w:szCs w:val="18"/>
-              </w:rPr>
-              <w:t>{#offense18_33}</w:t>
+            <w:permStart w:id="180237872" w:edGrp="everyone"/>
+            <w:r>
+              <w:rPr>
+                <w:sz w:val="18"/>
+                <w:szCs w:val="18"/>
+              </w:rPr>
+              <w:t>{#offense18_31}</w:t>
             </w:r>
             <w:sdt>
               <w:sdtPr>
@@ -2144,7 +2114,7 @@
                   <w:sz w:val="18"/>
                   <w:szCs w:val="18"/>
                 </w:rPr>
-                <w:id w:val="1291018084"/>
+                <w:id w:val="474039401"/>
                 <w14:checkbox>
                   <w14:checked w14:val="1"/>
                   <w14:checkedState w14:val="2612" w14:font="MS Gothic"/>
@@ -2183,7 +2153,7 @@
                 <w:sz w:val="18"/>
                 <w:szCs w:val="18"/>
               </w:rPr>
-              <w:t>^offense18_33}</w:t>
+              <w:t>^offense18_31}</w:t>
             </w:r>
             <w:sdt>
               <w:sdtPr>
@@ -2191,7 +2161,7 @@
                   <w:sz w:val="18"/>
                   <w:szCs w:val="18"/>
                 </w:rPr>
-                <w:id w:val="-418793068"/>
+                <w:id w:val="-912542690"/>
                 <w14:checkbox>
                   <w14:checked w14:val="0"/>
                   <w14:checkedState w14:val="2612" w14:font="MS Gothic"/>
@@ -2216,7 +2186,7 @@
               </w:rPr>
               <w:t>{/}</w:t>
             </w:r>
-            <w:permEnd w:id="1846355846"/>
+            <w:permEnd w:id="180237872"/>
             <w:r>
               <w:rPr>
                 <w:sz w:val="18"/>
@@ -2282,9 +2252,6 @@
         </w:tc>
       </w:tr>
       <w:tr>
-        <w:trPr>
-          <w:trHeight w:hRule="exact" w:val="288"/>
-        </w:trPr>
         <w:tc>
           <w:tcPr>
             <w:tcW w:w="4135" w:type="dxa"/>
@@ -2310,13 +2277,14 @@
                 <w:sz w:val="18"/>
                 <w:szCs w:val="18"/>
               </w:rPr>
-              <w:t xml:space="preserve"> 37 rel. to Robbery</w:t>
+              <w:t xml:space="preserve"> 33 rel. to Arson</w:t>
             </w:r>
           </w:p>
         </w:tc>
         <w:tc>
           <w:tcPr>
             <w:tcW w:w="1170" w:type="dxa"/>
+            <w:vAlign w:val="center"/>
           </w:tcPr>
           <w:p>
             <w:pPr>
@@ -2327,13 +2295,13 @@
                 <w:szCs w:val="18"/>
               </w:rPr>
             </w:pPr>
-            <w:permStart w:id="983461803" w:edGrp="everyone"/>
-            <w:r>
-              <w:rPr>
-                <w:sz w:val="18"/>
-                <w:szCs w:val="18"/>
-              </w:rPr>
-              <w:t>{#offense18_37}</w:t>
+            <w:permStart w:id="1109159728" w:edGrp="everyone"/>
+            <w:r>
+              <w:rPr>
+                <w:sz w:val="18"/>
+                <w:szCs w:val="18"/>
+              </w:rPr>
+              <w:t>{#offense18_33}</w:t>
             </w:r>
             <w:sdt>
               <w:sdtPr>
@@ -2341,7 +2309,7 @@
                   <w:sz w:val="18"/>
                   <w:szCs w:val="18"/>
                 </w:rPr>
-                <w:id w:val="-9772557"/>
+                <w:id w:val="-326204617"/>
                 <w14:checkbox>
                   <w14:checked w14:val="1"/>
                   <w14:checkedState w14:val="2612" w14:font="MS Gothic"/>
@@ -2380,7 +2348,7 @@
                 <w:sz w:val="18"/>
                 <w:szCs w:val="18"/>
               </w:rPr>
-              <w:t>^offense18_37}</w:t>
+              <w:t>^offense18_33}</w:t>
             </w:r>
             <w:sdt>
               <w:sdtPr>
@@ -2388,7 +2356,7 @@
                   <w:sz w:val="18"/>
                   <w:szCs w:val="18"/>
                 </w:rPr>
-                <w:id w:val="-1823960156"/>
+                <w:id w:val="640852663"/>
                 <w14:checkbox>
                   <w14:checked w14:val="0"/>
                   <w14:checkedState w14:val="2612" w14:font="MS Gothic"/>
@@ -2413,7 +2381,7 @@
               </w:rPr>
               <w:t>{/}</w:t>
             </w:r>
-            <w:permEnd w:id="983461803"/>
+            <w:permEnd w:id="1109159728"/>
             <w:r>
               <w:rPr>
                 <w:sz w:val="18"/>
@@ -2431,6 +2399,7 @@
               <w:bottom w:val="single" w:sz="4" w:space="0" w:color="404040" w:themeColor="text1" w:themeTint="BF"/>
             </w:tcBorders>
             <w:shd w:val="clear" w:color="auto" w:fill="404040" w:themeFill="text1" w:themeFillTint="BF"/>
+            <w:vAlign w:val="center"/>
           </w:tcPr>
           <w:p>
             <w:pPr>
@@ -2467,7 +2436,7 @@
                 <w:sz w:val="18"/>
                 <w:szCs w:val="18"/>
               </w:rPr>
-              <w:t xml:space="preserve"> Ch. 76 Internet Child Pornography</w:t>
+              <w:t xml:space="preserve"> Ch. 76 Internet Child Pornography*</w:t>
             </w:r>
           </w:p>
         </w:tc>
@@ -2475,6 +2444,7 @@
           <w:tcPr>
             <w:tcW w:w="1345" w:type="dxa"/>
             <w:gridSpan w:val="2"/>
+            <w:vAlign w:val="center"/>
           </w:tcPr>
           <w:p>
             <w:pPr>
@@ -2590,7 +2560,6 @@
           <w:tcPr>
             <w:tcW w:w="4135" w:type="dxa"/>
             <w:gridSpan w:val="3"/>
-            <w:vMerge w:val="restart"/>
           </w:tcPr>
           <w:p>
             <w:pPr>
@@ -2612,30 +2581,13 @@
                 <w:sz w:val="18"/>
                 <w:szCs w:val="18"/>
               </w:rPr>
-              <w:t xml:space="preserve"> 49 rel. to</w:t>
-            </w:r>
-          </w:p>
-          <w:p>
-            <w:pPr>
-              <w:spacing w:after="0" w:line="240" w:lineRule="auto"/>
-              <w:rPr>
-                <w:sz w:val="18"/>
-                <w:szCs w:val="18"/>
-              </w:rPr>
-            </w:pPr>
-            <w:r>
-              <w:rPr>
-                <w:sz w:val="18"/>
-                <w:szCs w:val="18"/>
-              </w:rPr>
-              <w:t>Victim/Witness Intimidation</w:t>
+              <w:t xml:space="preserve"> 37 rel. to Robbery</w:t>
             </w:r>
           </w:p>
         </w:tc>
         <w:tc>
           <w:tcPr>
             <w:tcW w:w="1170" w:type="dxa"/>
-            <w:vMerge w:val="restart"/>
           </w:tcPr>
           <w:p>
             <w:pPr>
@@ -2646,27 +2598,13 @@
                 <w:szCs w:val="18"/>
               </w:rPr>
             </w:pPr>
-            <w:permStart w:id="1576141765" w:edGrp="everyone"/>
-            <w:r>
-              <w:rPr>
-                <w:sz w:val="18"/>
-                <w:szCs w:val="18"/>
-              </w:rPr>
-              <w:t>{#offense</w:t>
-            </w:r>
-            <w:r>
-              <w:rPr>
-                <w:sz w:val="18"/>
-                <w:szCs w:val="18"/>
-              </w:rPr>
-              <w:t>18_49</w:t>
-            </w:r>
-            <w:r>
-              <w:rPr>
-                <w:sz w:val="18"/>
-                <w:szCs w:val="18"/>
-              </w:rPr>
-              <w:t>}</w:t>
+            <w:permStart w:id="168767841" w:edGrp="everyone"/>
+            <w:r>
+              <w:rPr>
+                <w:sz w:val="18"/>
+                <w:szCs w:val="18"/>
+              </w:rPr>
+              <w:t>{#offense18_37}</w:t>
             </w:r>
             <w:sdt>
               <w:sdtPr>
@@ -2674,7 +2612,7 @@
                   <w:sz w:val="18"/>
                   <w:szCs w:val="18"/>
                 </w:rPr>
-                <w:id w:val="217553262"/>
+                <w:id w:val="1691334102"/>
                 <w14:checkbox>
                   <w14:checked w14:val="1"/>
                   <w14:checkedState w14:val="2612" w14:font="MS Gothic"/>
@@ -2713,21 +2651,7 @@
                 <w:sz w:val="18"/>
                 <w:szCs w:val="18"/>
               </w:rPr>
-              <w:t>^</w:t>
-            </w:r>
-            <w:r>
-              <w:rPr>
-                <w:sz w:val="18"/>
-                <w:szCs w:val="18"/>
-              </w:rPr>
-              <w:t>offense18_49</w:t>
-            </w:r>
-            <w:r>
-              <w:rPr>
-                <w:sz w:val="18"/>
-                <w:szCs w:val="18"/>
-              </w:rPr>
-              <w:t>}</w:t>
+              <w:t>^offense18_37}</w:t>
             </w:r>
             <w:sdt>
               <w:sdtPr>
@@ -2735,7 +2659,7 @@
                   <w:sz w:val="18"/>
                   <w:szCs w:val="18"/>
                 </w:rPr>
-                <w:id w:val="1798488477"/>
+                <w:id w:val="838741371"/>
                 <w14:checkbox>
                   <w14:checked w14:val="0"/>
                   <w14:checkedState w14:val="2612" w14:font="MS Gothic"/>
@@ -2760,7 +2684,7 @@
               </w:rPr>
               <w:t>{/}</w:t>
             </w:r>
-            <w:permEnd w:id="1576141765"/>
+            <w:permEnd w:id="168767841"/>
             <w:r>
               <w:rPr>
                 <w:sz w:val="18"/>
@@ -2845,7 +2769,21 @@
                 <w:sz w:val="18"/>
                 <w:szCs w:val="18"/>
               </w:rPr>
-              <w:t>{#offense42_9799}</w:t>
+              <w:t>{#offense42_979</w:t>
+            </w:r>
+            <w:r>
+              <w:rPr>
+                <w:sz w:val="18"/>
+                <w:szCs w:val="18"/>
+              </w:rPr>
+              <w:t>9</w:t>
+            </w:r>
+            <w:r>
+              <w:rPr>
+                <w:sz w:val="18"/>
+                <w:szCs w:val="18"/>
+              </w:rPr>
+              <w:t>}</w:t>
             </w:r>
             <w:sdt>
               <w:sdtPr>
@@ -2892,7 +2830,21 @@
                 <w:sz w:val="18"/>
                 <w:szCs w:val="18"/>
               </w:rPr>
-              <w:t>^offense42_9799}</w:t>
+              <w:t>^offense42_</w:t>
+            </w:r>
+            <w:r>
+              <w:rPr>
+                <w:sz w:val="18"/>
+                <w:szCs w:val="18"/>
+              </w:rPr>
+              <w:t>9799</w:t>
+            </w:r>
+            <w:r>
+              <w:rPr>
+                <w:sz w:val="18"/>
+                <w:szCs w:val="18"/>
+              </w:rPr>
+              <w:t>}</w:t>
             </w:r>
             <w:sdt>
               <w:sdtPr>
@@ -2938,28 +2890,40 @@
       </w:tr>
       <w:tr>
         <w:trPr>
-          <w:trHeight w:hRule="exact" w:val="307"/>
+          <w:trHeight w:hRule="exact" w:val="217"/>
         </w:trPr>
         <w:tc>
           <w:tcPr>
             <w:tcW w:w="4135" w:type="dxa"/>
             <w:gridSpan w:val="3"/>
-            <w:vMerge/>
-          </w:tcPr>
-          <w:p>
-            <w:pPr>
-              <w:spacing w:after="0" w:line="240" w:lineRule="auto"/>
-              <w:rPr>
-                <w:sz w:val="18"/>
-                <w:szCs w:val="18"/>
-              </w:rPr>
-            </w:pPr>
+          </w:tcPr>
+          <w:p>
+            <w:pPr>
+              <w:spacing w:after="0" w:line="240" w:lineRule="auto"/>
+              <w:rPr>
+                <w:sz w:val="18"/>
+                <w:szCs w:val="18"/>
+              </w:rPr>
+            </w:pPr>
+            <w:r>
+              <w:rPr>
+                <w:sz w:val="18"/>
+                <w:szCs w:val="18"/>
+              </w:rPr>
+              <w:t>18 Pa. C.S. Ch.</w:t>
+            </w:r>
+            <w:r>
+              <w:rPr>
+                <w:sz w:val="18"/>
+                <w:szCs w:val="18"/>
+              </w:rPr>
+              <w:t xml:space="preserve"> 49 rel. to Victim/Witness Intimidation</w:t>
+            </w:r>
           </w:p>
         </w:tc>
         <w:tc>
           <w:tcPr>
             <w:tcW w:w="1170" w:type="dxa"/>
-            <w:vMerge/>
           </w:tcPr>
           <w:p>
             <w:pPr>
@@ -2970,6 +2934,100 @@
                 <w:szCs w:val="18"/>
               </w:rPr>
             </w:pPr>
+            <w:permStart w:id="545005957" w:edGrp="everyone"/>
+            <w:r>
+              <w:rPr>
+                <w:sz w:val="18"/>
+                <w:szCs w:val="18"/>
+              </w:rPr>
+              <w:t>{#offense18_49}</w:t>
+            </w:r>
+            <w:sdt>
+              <w:sdtPr>
+                <w:rPr>
+                  <w:sz w:val="18"/>
+                  <w:szCs w:val="18"/>
+                </w:rPr>
+                <w:id w:val="-1886406198"/>
+                <w14:checkbox>
+                  <w14:checked w14:val="1"/>
+                  <w14:checkedState w14:val="2612" w14:font="MS Gothic"/>
+                  <w14:uncheckedState w14:val="2610" w14:font="MS Gothic"/>
+                </w14:checkbox>
+              </w:sdtPr>
+              <w:sdtContent>
+                <w:r>
+                  <w:rPr>
+                    <w:rFonts w:ascii="MS Gothic" w:eastAsia="MS Gothic" w:hAnsi="MS Gothic" w:hint="eastAsia"/>
+                    <w:sz w:val="18"/>
+                    <w:szCs w:val="18"/>
+                  </w:rPr>
+                  <w:t>☒</w:t>
+                </w:r>
+              </w:sdtContent>
+            </w:sdt>
+            <w:r>
+              <w:rPr>
+                <w:sz w:val="18"/>
+                <w:szCs w:val="18"/>
+              </w:rPr>
+              <w:t>{</w:t>
+            </w:r>
+            <w:proofErr w:type="gramStart"/>
+            <w:r>
+              <w:rPr>
+                <w:sz w:val="18"/>
+                <w:szCs w:val="18"/>
+              </w:rPr>
+              <w:t>/}{</w:t>
+            </w:r>
+            <w:proofErr w:type="gramEnd"/>
+            <w:r>
+              <w:rPr>
+                <w:sz w:val="18"/>
+                <w:szCs w:val="18"/>
+              </w:rPr>
+              <w:t>^offense18_49}</w:t>
+            </w:r>
+            <w:sdt>
+              <w:sdtPr>
+                <w:rPr>
+                  <w:sz w:val="18"/>
+                  <w:szCs w:val="18"/>
+                </w:rPr>
+                <w:id w:val="-858577053"/>
+                <w14:checkbox>
+                  <w14:checked w14:val="0"/>
+                  <w14:checkedState w14:val="2612" w14:font="MS Gothic"/>
+                  <w14:uncheckedState w14:val="2610" w14:font="MS Gothic"/>
+                </w14:checkbox>
+              </w:sdtPr>
+              <w:sdtContent>
+                <w:r>
+                  <w:rPr>
+                    <w:rFonts w:ascii="MS Gothic" w:eastAsia="MS Gothic" w:hAnsi="MS Gothic" w:hint="eastAsia"/>
+                    <w:sz w:val="18"/>
+                    <w:szCs w:val="18"/>
+                  </w:rPr>
+                  <w:t>☐</w:t>
+                </w:r>
+              </w:sdtContent>
+            </w:sdt>
+            <w:r>
+              <w:rPr>
+                <w:sz w:val="18"/>
+                <w:szCs w:val="18"/>
+              </w:rPr>
+              <w:t>{/}</w:t>
+            </w:r>
+            <w:permEnd w:id="545005957"/>
+            <w:r>
+              <w:rPr>
+                <w:sz w:val="18"/>
+                <w:szCs w:val="18"/>
+              </w:rPr>
+              <w:t xml:space="preserve">  YES</w:t>
+            </w:r>
           </w:p>
         </w:tc>
         <w:tc>
@@ -3136,81 +3194,53 @@
           </w:tcPr>
           <w:p>
             <w:pPr>
-              <w:pStyle w:val="NormalWeb"/>
-              <w:spacing w:before="0" w:beforeAutospacing="0" w:after="0" w:afterAutospacing="0"/>
-              <w:ind w:right="633"/>
-            </w:pPr>
-            <w:r>
-              <w:rPr>
-                <w:rFonts w:ascii="Calibri" w:hAnsi="Calibri" w:cs="Calibri"/>
-                <w:color w:val="000000"/>
-                <w:sz w:val="18"/>
-                <w:szCs w:val="18"/>
-              </w:rPr>
-              <w:t xml:space="preserve">30 Pa. C.S. 5502.1 Relating to Homicide </w:t>
-            </w:r>
-            <w:proofErr w:type="gramStart"/>
-            <w:r>
-              <w:rPr>
-                <w:rFonts w:ascii="Calibri" w:hAnsi="Calibri" w:cs="Calibri"/>
-                <w:color w:val="000000"/>
-                <w:sz w:val="18"/>
-                <w:szCs w:val="18"/>
-              </w:rPr>
-              <w:t>by  watercraft</w:t>
-            </w:r>
-            <w:proofErr w:type="gramEnd"/>
-            <w:r>
-              <w:rPr>
-                <w:rFonts w:ascii="Calibri" w:hAnsi="Calibri" w:cs="Calibri"/>
-                <w:color w:val="000000"/>
-                <w:sz w:val="18"/>
-                <w:szCs w:val="18"/>
-              </w:rPr>
-              <w:t xml:space="preserve"> under influence of alcohol or  controlled substance </w:t>
-            </w:r>
-            <w:r>
-              <w:rPr>
-                <w:rFonts w:ascii="Calibri" w:hAnsi="Calibri" w:cs="Calibri"/>
-                <w:b/>
-                <w:bCs/>
-                <w:color w:val="000000"/>
-                <w:sz w:val="18"/>
-                <w:szCs w:val="18"/>
-              </w:rPr>
-              <w:t>or </w:t>
-            </w:r>
-          </w:p>
-          <w:p>
-            <w:pPr>
-              <w:pStyle w:val="NormalWeb"/>
-              <w:spacing w:before="8" w:beforeAutospacing="0" w:after="0" w:afterAutospacing="0"/>
-              <w:ind w:right="634"/>
-            </w:pPr>
-            <w:r>
-              <w:rPr>
-                <w:rFonts w:ascii="Calibri" w:hAnsi="Calibri" w:cs="Calibri"/>
-                <w:color w:val="000000"/>
-                <w:sz w:val="18"/>
-                <w:szCs w:val="18"/>
-              </w:rPr>
-              <w:t xml:space="preserve">30 Pa. C.S. 5502.2 Relating to Homicide </w:t>
-            </w:r>
-            <w:proofErr w:type="gramStart"/>
-            <w:r>
-              <w:rPr>
-                <w:rFonts w:ascii="Calibri" w:hAnsi="Calibri" w:cs="Calibri"/>
-                <w:color w:val="000000"/>
-                <w:sz w:val="18"/>
-                <w:szCs w:val="18"/>
-              </w:rPr>
-              <w:t>by  watercraft</w:t>
-            </w:r>
-            <w:proofErr w:type="gramEnd"/>
-            <w:r>
-              <w:rPr>
-                <w:rFonts w:ascii="Calibri" w:hAnsi="Calibri" w:cs="Calibri"/>
-                <w:color w:val="000000"/>
+              <w:spacing w:after="0" w:line="240" w:lineRule="auto"/>
+              <w:rPr>
+                <w:sz w:val="18"/>
+                <w:szCs w:val="18"/>
+              </w:rPr>
+            </w:pPr>
+            <w:r>
+              <w:rPr>
+                <w:sz w:val="18"/>
+                <w:szCs w:val="18"/>
+              </w:rPr>
+              <w:t xml:space="preserve">Any crime of violence defined in 42 </w:t>
+            </w:r>
+            <w:proofErr w:type="spellStart"/>
+            <w:r>
+              <w:rPr>
+                <w:sz w:val="18"/>
+                <w:szCs w:val="18"/>
+              </w:rPr>
+              <w:t>Pa.C.S</w:t>
+            </w:r>
+            <w:proofErr w:type="spellEnd"/>
+            <w:r>
+              <w:rPr>
+                <w:sz w:val="18"/>
+                <w:szCs w:val="18"/>
+              </w:rPr>
+              <w:t>. §</w:t>
+            </w:r>
+          </w:p>
+          <w:p>
+            <w:pPr>
+              <w:spacing w:after="0" w:line="240" w:lineRule="auto"/>
+              <w:rPr>
+                <w:sz w:val="18"/>
+                <w:szCs w:val="18"/>
+              </w:rPr>
+            </w:pPr>
+            <w:r>
+              <w:rPr>
+                <w:sz w:val="18"/>
+                <w:szCs w:val="18"/>
+              </w:rPr>
+              <w:t>9714(g), or any attempt, conspiracy or solicitation</w:t>
+            </w:r>
+            <w:r>
+              <w:rPr>
                 <w:sz w:val="18"/>
                 <w:szCs w:val="18"/>
               </w:rPr>
@@ -3218,97 +3248,47 @@
             </w:r>
             <w:r>
               <w:rPr>
-                <w:rFonts w:ascii="Calibri" w:hAnsi="Calibri" w:cs="Calibri"/>
-                <w:b/>
-                <w:bCs/>
-                <w:color w:val="000000"/>
-                <w:sz w:val="18"/>
-                <w:szCs w:val="18"/>
-              </w:rPr>
-              <w:t>or </w:t>
-            </w:r>
-          </w:p>
-          <w:p>
-            <w:pPr>
-              <w:pStyle w:val="NormalWeb"/>
-              <w:spacing w:before="9" w:beforeAutospacing="0" w:after="0" w:afterAutospacing="0"/>
-              <w:ind w:right="182"/>
-            </w:pPr>
-            <w:r>
-              <w:rPr>
-                <w:rFonts w:ascii="Calibri" w:hAnsi="Calibri" w:cs="Calibri"/>
-                <w:color w:val="000000"/>
-                <w:sz w:val="18"/>
-                <w:szCs w:val="18"/>
-              </w:rPr>
-              <w:t xml:space="preserve">30 Pa. C.S. 5502.3 Relating to Aggravated Assault by watercraft under influence of alcohol </w:t>
-            </w:r>
-            <w:proofErr w:type="gramStart"/>
-            <w:r>
-              <w:rPr>
-                <w:rFonts w:ascii="Calibri" w:hAnsi="Calibri" w:cs="Calibri"/>
-                <w:color w:val="000000"/>
-                <w:sz w:val="18"/>
-                <w:szCs w:val="18"/>
-              </w:rPr>
-              <w:t>or  controlled</w:t>
-            </w:r>
-            <w:proofErr w:type="gramEnd"/>
-            <w:r>
-              <w:rPr>
-                <w:rFonts w:ascii="Calibri" w:hAnsi="Calibri" w:cs="Calibri"/>
-                <w:color w:val="000000"/>
-                <w:sz w:val="18"/>
-                <w:szCs w:val="18"/>
-              </w:rPr>
-              <w:t xml:space="preserve"> substance </w:t>
-            </w:r>
-            <w:r>
-              <w:rPr>
-                <w:rFonts w:ascii="Calibri" w:hAnsi="Calibri" w:cs="Calibri"/>
-                <w:b/>
-                <w:bCs/>
-                <w:color w:val="000000"/>
-                <w:sz w:val="18"/>
-                <w:szCs w:val="18"/>
-              </w:rPr>
-              <w:t>or </w:t>
-            </w:r>
-          </w:p>
-          <w:p>
-            <w:pPr>
-              <w:pStyle w:val="NormalWeb"/>
-              <w:spacing w:before="8" w:beforeAutospacing="0" w:after="0" w:afterAutospacing="0"/>
-              <w:ind w:right="140"/>
-            </w:pPr>
-            <w:r>
-              <w:rPr>
-                <w:rFonts w:ascii="Calibri" w:hAnsi="Calibri" w:cs="Calibri"/>
-                <w:color w:val="000000"/>
-                <w:sz w:val="18"/>
-                <w:szCs w:val="18"/>
-              </w:rPr>
-              <w:t xml:space="preserve">30 Pa. C.S. 5502.4 Relating to Aggravated </w:t>
-            </w:r>
-            <w:proofErr w:type="gramStart"/>
-            <w:r>
-              <w:rPr>
-                <w:rFonts w:ascii="Calibri" w:hAnsi="Calibri" w:cs="Calibri"/>
-                <w:color w:val="000000"/>
-                <w:sz w:val="18"/>
-                <w:szCs w:val="18"/>
-              </w:rPr>
-              <w:t>Assault  by</w:t>
-            </w:r>
-            <w:proofErr w:type="gramEnd"/>
-            <w:r>
-              <w:rPr>
-                <w:rFonts w:ascii="Calibri" w:hAnsi="Calibri" w:cs="Calibri"/>
-                <w:color w:val="000000"/>
-                <w:sz w:val="18"/>
-                <w:szCs w:val="18"/>
-              </w:rPr>
-              <w:t xml:space="preserve"> watercraft</w:t>
+                <w:sz w:val="18"/>
+                <w:szCs w:val="18"/>
+              </w:rPr>
+              <w:t>to commit a crime of violence defined in 42</w:t>
+            </w:r>
+            <w:r>
+              <w:rPr>
+                <w:sz w:val="18"/>
+                <w:szCs w:val="18"/>
+              </w:rPr>
+              <w:t xml:space="preserve"> </w:t>
+            </w:r>
+            <w:proofErr w:type="spellStart"/>
+            <w:r>
+              <w:rPr>
+                <w:sz w:val="18"/>
+                <w:szCs w:val="18"/>
+              </w:rPr>
+              <w:t>Pa.C.S</w:t>
+            </w:r>
+            <w:proofErr w:type="spellEnd"/>
+            <w:r>
+              <w:rPr>
+                <w:sz w:val="18"/>
+                <w:szCs w:val="18"/>
+              </w:rPr>
+              <w:t>. § 9714(g), including any equivalent crime</w:t>
+            </w:r>
+            <w:r>
+              <w:rPr>
+                <w:sz w:val="18"/>
+                <w:szCs w:val="18"/>
+              </w:rPr>
+              <w:t xml:space="preserve"> </w:t>
+            </w:r>
+            <w:r>
+              <w:rPr>
+                <w:sz w:val="18"/>
+                <w:szCs w:val="18"/>
+              </w:rPr>
+              <w:t>committed in another jurisdiction.</w:t>
             </w:r>
           </w:p>
         </w:tc>
@@ -3326,21 +3306,31 @@
                 <w:szCs w:val="18"/>
               </w:rPr>
             </w:pPr>
-            <w:permStart w:id="1573592651" w:edGrp="everyone"/>
-            <w:r>
-              <w:rPr>
-                <w:sz w:val="18"/>
-                <w:szCs w:val="18"/>
-              </w:rPr>
-              <w:t>{#offense</w:t>
-            </w:r>
-            <w:r>
-              <w:rPr>
-                <w:sz w:val="18"/>
-                <w:szCs w:val="18"/>
-              </w:rPr>
-              <w:t>30_5502</w:t>
-            </w:r>
+            <w:permStart w:id="1777730138" w:edGrp="everyone"/>
+            <w:r>
+              <w:rPr>
+                <w:sz w:val="18"/>
+                <w:szCs w:val="18"/>
+              </w:rPr>
+              <w:t>{#</w:t>
+            </w:r>
+            <w:r>
+              <w:rPr>
+                <w:sz w:val="18"/>
+                <w:szCs w:val="18"/>
+              </w:rPr>
+              <w:t>offenseConspiracyToCommitCrime</w:t>
+            </w:r>
+          </w:p>
+          <w:p>
+            <w:pPr>
+              <w:spacing w:after="0" w:line="240" w:lineRule="auto"/>
+              <w:jc w:val="center"/>
+              <w:rPr>
+                <w:sz w:val="18"/>
+                <w:szCs w:val="18"/>
+              </w:rPr>
+            </w:pPr>
             <w:r>
               <w:rPr>
                 <w:sz w:val="18"/>
@@ -3354,7 +3344,7 @@
                   <w:sz w:val="18"/>
                   <w:szCs w:val="18"/>
                 </w:rPr>
-                <w:id w:val="-928185788"/>
+                <w:id w:val="1098524076"/>
                 <w14:checkbox>
                   <w14:checked w14:val="1"/>
                   <w14:checkedState w14:val="2612" w14:font="MS Gothic"/>
@@ -3395,13 +3385,25 @@
               </w:rPr>
               <w:t>^</w:t>
             </w:r>
-            <w:r>
-              <w:rPr>
-                <w:sz w:val="18"/>
-                <w:szCs w:val="18"/>
-              </w:rPr>
-              <w:t>offense30_5502</w:t>
-            </w:r>
+            <w:proofErr w:type="spellStart"/>
+            <w:r>
+              <w:rPr>
+                <w:sz w:val="18"/>
+                <w:szCs w:val="18"/>
+              </w:rPr>
+              <w:t>offenseConspiracyToCommitCrime</w:t>
+            </w:r>
+            <w:proofErr w:type="spellEnd"/>
+          </w:p>
+          <w:p>
+            <w:pPr>
+              <w:spacing w:after="0" w:line="240" w:lineRule="auto"/>
+              <w:jc w:val="center"/>
+              <w:rPr>
+                <w:sz w:val="18"/>
+                <w:szCs w:val="18"/>
+              </w:rPr>
+            </w:pPr>
             <w:r>
               <w:rPr>
                 <w:sz w:val="18"/>
@@ -3415,7 +3417,7 @@
                   <w:sz w:val="18"/>
                   <w:szCs w:val="18"/>
                 </w:rPr>
-                <w:id w:val="1070237005"/>
+                <w:id w:val="-1854341304"/>
                 <w14:checkbox>
                   <w14:checked w14:val="0"/>
                   <w14:checkedState w14:val="2612" w14:font="MS Gothic"/>
@@ -3438,9 +3440,17 @@
                 <w:sz w:val="18"/>
                 <w:szCs w:val="18"/>
               </w:rPr>
-              <w:t>{/}</w:t>
-            </w:r>
-            <w:permEnd w:id="1573592651"/>
+              <w:t>{</w:t>
+            </w:r>
+            <w:proofErr w:type="gramStart"/>
+            <w:r>
+              <w:rPr>
+                <w:sz w:val="18"/>
+                <w:szCs w:val="18"/>
+              </w:rPr>
+              <w:t>/}</w:t>
+            </w:r>
+            <w:permEnd w:id="1777730138"/>
             <w:r>
               <w:rPr>
                 <w:sz w:val="18"/>
@@ -3448,6 +3458,7 @@
               </w:rPr>
               <w:t xml:space="preserve">  YES</w:t>
             </w:r>
+            <w:proofErr w:type="gramEnd"/>
           </w:p>
         </w:tc>
         <w:tc>
@@ -3489,6 +3500,13 @@
                 <w:szCs w:val="18"/>
               </w:rPr>
               <w:t>18 Pa. C.S. 6318 Unlawful Contact with Minor</w:t>
+            </w:r>
+            <w:r>
+              <w:rPr>
+                <w:sz w:val="18"/>
+                <w:szCs w:val="18"/>
+              </w:rPr>
+              <w:t>*</w:t>
             </w:r>
           </w:p>
         </w:tc>
@@ -3679,7 +3697,7 @@
                 <w:sz w:val="18"/>
                 <w:szCs w:val="18"/>
               </w:rPr>
-              <w:t>18 Pa. C.S. 6320 Sexual Abuse of Children</w:t>
+              <w:t>18 Pa. C.S. 6320 Sexual Abuse of Children*</w:t>
             </w:r>
           </w:p>
         </w:tc>
@@ -3867,72 +3885,10 @@
             </w:pPr>
             <w:r>
               <w:rPr>
-                <w:rFonts w:ascii="Calibri" w:hAnsi="Calibri" w:cs="Calibri"/>
-                <w:color w:val="000000"/>
-                <w:sz w:val="18"/>
-                <w:szCs w:val="18"/>
-              </w:rPr>
-              <w:t xml:space="preserve">Any crime of violence defined in 42 </w:t>
-            </w:r>
-            <w:proofErr w:type="spellStart"/>
-            <w:r>
-              <w:rPr>
-                <w:rFonts w:ascii="Calibri" w:hAnsi="Calibri" w:cs="Calibri"/>
-                <w:color w:val="000000"/>
-                <w:sz w:val="18"/>
-                <w:szCs w:val="18"/>
-              </w:rPr>
-              <w:t>Pa.C.S</w:t>
-            </w:r>
-            <w:proofErr w:type="spellEnd"/>
-            <w:r>
-              <w:rPr>
-                <w:rFonts w:ascii="Calibri" w:hAnsi="Calibri" w:cs="Calibri"/>
-                <w:color w:val="000000"/>
-                <w:sz w:val="18"/>
-                <w:szCs w:val="18"/>
-              </w:rPr>
-              <w:t xml:space="preserve">. </w:t>
-            </w:r>
-            <w:proofErr w:type="gramStart"/>
-            <w:r>
-              <w:rPr>
-                <w:rFonts w:ascii="Calibri" w:hAnsi="Calibri" w:cs="Calibri"/>
-                <w:color w:val="000000"/>
-                <w:sz w:val="18"/>
-                <w:szCs w:val="18"/>
-              </w:rPr>
-              <w:t>§  9714</w:t>
-            </w:r>
-            <w:proofErr w:type="gramEnd"/>
-            <w:r>
-              <w:rPr>
-                <w:rFonts w:ascii="Calibri" w:hAnsi="Calibri" w:cs="Calibri"/>
-                <w:color w:val="000000"/>
-                <w:sz w:val="18"/>
-                <w:szCs w:val="18"/>
-              </w:rPr>
-              <w:t xml:space="preserve">(g), or any attempt, conspiracy or  solicitation to commit a crime of violence  defined in 42 </w:t>
-            </w:r>
-            <w:proofErr w:type="spellStart"/>
-            <w:r>
-              <w:rPr>
-                <w:rFonts w:ascii="Calibri" w:hAnsi="Calibri" w:cs="Calibri"/>
-                <w:color w:val="000000"/>
-                <w:sz w:val="18"/>
-                <w:szCs w:val="18"/>
-              </w:rPr>
-              <w:t>Pa.C.S</w:t>
-            </w:r>
-            <w:proofErr w:type="spellEnd"/>
-            <w:r>
-              <w:rPr>
-                <w:rFonts w:ascii="Calibri" w:hAnsi="Calibri" w:cs="Calibri"/>
-                <w:color w:val="000000"/>
-                <w:sz w:val="18"/>
-                <w:szCs w:val="18"/>
-              </w:rPr>
-              <w:t>. § 9714(g), including any  equivalent crime committed in another  jurisdiction.</w:t>
+                <w:sz w:val="18"/>
+                <w:szCs w:val="18"/>
+              </w:rPr>
+              <w:t>42 Pa. C.S. 9712 Firearm Enhancement</w:t>
             </w:r>
           </w:p>
         </w:tc>
@@ -3951,37 +3907,13 @@
                 <w:szCs w:val="18"/>
               </w:rPr>
             </w:pPr>
-            <w:permStart w:id="642989280" w:edGrp="everyone"/>
-            <w:r>
-              <w:rPr>
-                <w:sz w:val="18"/>
-                <w:szCs w:val="18"/>
-              </w:rPr>
-              <w:t>{#</w:t>
-            </w:r>
-            <w:r>
-              <w:rPr>
-                <w:sz w:val="18"/>
-                <w:szCs w:val="18"/>
-              </w:rPr>
-              <w:t>offenseConspiracyToCommitCrime</w:t>
-            </w:r>
-          </w:p>
-          <w:p>
-            <w:pPr>
-              <w:spacing w:after="0" w:line="240" w:lineRule="auto"/>
-              <w:jc w:val="center"/>
-              <w:rPr>
-                <w:sz w:val="18"/>
-                <w:szCs w:val="18"/>
-              </w:rPr>
-            </w:pPr>
-            <w:r>
-              <w:rPr>
-                <w:sz w:val="18"/>
-                <w:szCs w:val="18"/>
-              </w:rPr>
-              <w:t>}</w:t>
+            <w:permStart w:id="1430086040" w:edGrp="everyone"/>
+            <w:r>
+              <w:rPr>
+                <w:sz w:val="18"/>
+                <w:szCs w:val="18"/>
+              </w:rPr>
+              <w:t>{#offense42_9712}</w:t>
             </w:r>
             <w:sdt>
               <w:sdtPr>
@@ -3989,7 +3921,7 @@
                   <w:sz w:val="18"/>
                   <w:szCs w:val="18"/>
                 </w:rPr>
-                <w:id w:val="-2079428789"/>
+                <w:id w:val="2108995181"/>
                 <w14:checkbox>
                   <w14:checked w14:val="1"/>
                   <w14:checkedState w14:val="2612" w14:font="MS Gothic"/>
@@ -4028,33 +3960,7 @@
                 <w:sz w:val="18"/>
                 <w:szCs w:val="18"/>
               </w:rPr>
-              <w:t>^</w:t>
-            </w:r>
-            <w:proofErr w:type="spellStart"/>
-            <w:r>
-              <w:rPr>
-                <w:sz w:val="18"/>
-                <w:szCs w:val="18"/>
-              </w:rPr>
-              <w:t>offenseConspiracyToCommitCrime</w:t>
-            </w:r>
-            <w:proofErr w:type="spellEnd"/>
-          </w:p>
-          <w:p>
-            <w:pPr>
-              <w:spacing w:after="0" w:line="240" w:lineRule="auto"/>
-              <w:jc w:val="center"/>
-              <w:rPr>
-                <w:sz w:val="18"/>
-                <w:szCs w:val="18"/>
-              </w:rPr>
-            </w:pPr>
-            <w:r>
-              <w:rPr>
-                <w:sz w:val="18"/>
-                <w:szCs w:val="18"/>
-              </w:rPr>
-              <w:t>}</w:t>
+              <w:t>^offense42_9712}</w:t>
             </w:r>
             <w:sdt>
               <w:sdtPr>
@@ -4062,7 +3968,7 @@
                   <w:sz w:val="18"/>
                   <w:szCs w:val="18"/>
                 </w:rPr>
-                <w:id w:val="-413318688"/>
+                <w:id w:val="-612128966"/>
                 <w14:checkbox>
                   <w14:checked w14:val="0"/>
                   <w14:checkedState w14:val="2612" w14:font="MS Gothic"/>
@@ -4085,17 +3991,9 @@
                 <w:sz w:val="18"/>
                 <w:szCs w:val="18"/>
               </w:rPr>
-              <w:t>{</w:t>
-            </w:r>
-            <w:proofErr w:type="gramStart"/>
-            <w:r>
-              <w:rPr>
-                <w:sz w:val="18"/>
-                <w:szCs w:val="18"/>
-              </w:rPr>
-              <w:t>/}</w:t>
-            </w:r>
-            <w:permEnd w:id="642989280"/>
+              <w:t>{/}</w:t>
+            </w:r>
+            <w:permEnd w:id="1430086040"/>
             <w:r>
               <w:rPr>
                 <w:sz w:val="18"/>
@@ -4103,13 +4001,12 @@
               </w:rPr>
               <w:t xml:space="preserve">  YES</w:t>
             </w:r>
-            <w:proofErr w:type="gramEnd"/>
           </w:p>
         </w:tc>
       </w:tr>
       <w:tr>
         <w:trPr>
-          <w:trHeight w:val="1556"/>
+          <w:trHeight w:val="413"/>
         </w:trPr>
         <w:tc>
           <w:tcPr>
@@ -4748,7 +4645,15 @@
                 <w:sz w:val="18"/>
                 <w:szCs w:val="18"/>
               </w:rPr>
-              <w:t>offenseControlledSubstance</w:t>
+              <w:t>offenseCo</w:t>
+            </w:r>
+            <w:r>
+              <w:rPr>
+                <w:sz w:val="18"/>
+                <w:szCs w:val="18"/>
+              </w:rPr>
+              <w:lastRenderedPageBreak/>
+              <w:t>ntrolledSubstance</w:t>
             </w:r>
             <w:proofErr w:type="spellEnd"/>
             <w:r>
@@ -4893,7 +4798,7 @@
       </w:tr>
       <w:tr>
         <w:trPr>
-          <w:trHeight w:hRule="exact" w:val="559"/>
+          <w:trHeight w:hRule="exact" w:val="901"/>
         </w:trPr>
         <w:tc>
           <w:tcPr>
@@ -4983,23 +4888,7 @@
                 <w:sz w:val="18"/>
                 <w:szCs w:val="18"/>
               </w:rPr>
-              <w:t>{</w:t>
-            </w:r>
-            <w:proofErr w:type="gramStart"/>
-            <w:r>
-              <w:rPr>
-                <w:sz w:val="18"/>
-                <w:szCs w:val="18"/>
-              </w:rPr>
-              <w:t>/}{</w:t>
-            </w:r>
-            <w:proofErr w:type="gramEnd"/>
-            <w:r>
-              <w:rPr>
-                <w:sz w:val="18"/>
-                <w:szCs w:val="18"/>
-              </w:rPr>
-              <w:t>^offense75_3732}</w:t>
+              <w:t>{/}{^offense75_3732}</w:t>
             </w:r>
             <w:sdt>
               <w:sdtPr>
@@ -5307,7 +5196,7 @@
       </w:tr>
       <w:tr>
         <w:trPr>
-          <w:trHeight w:hRule="exact" w:val="343"/>
+          <w:trHeight w:hRule="exact" w:val="478"/>
         </w:trPr>
         <w:tc>
           <w:tcPr>
@@ -5396,7 +5285,7 @@
       </w:tr>
       <w:tr>
         <w:trPr>
-          <w:trHeight w:hRule="exact" w:val="288"/>
+          <w:trHeight w:hRule="exact" w:val="460"/>
         </w:trPr>
         <w:tc>
           <w:tcPr>
@@ -5909,9 +5798,6 @@
         </w:tc>
       </w:tr>
       <w:tr>
-        <w:trPr>
-          <w:trHeight w:hRule="exact" w:val="288"/>
-        </w:trPr>
         <w:tc>
           <w:tcPr>
             <w:tcW w:w="4135" w:type="dxa"/>
@@ -5972,21 +5858,7 @@
                 <w:sz w:val="18"/>
                 <w:szCs w:val="18"/>
               </w:rPr>
-              <w:t>{#offense7</w:t>
-            </w:r>
-            <w:r>
-              <w:rPr>
-                <w:sz w:val="18"/>
-                <w:szCs w:val="18"/>
-              </w:rPr>
-              <w:t>5</w:t>
-            </w:r>
-            <w:r>
-              <w:rPr>
-                <w:sz w:val="18"/>
-                <w:szCs w:val="18"/>
-              </w:rPr>
-              <w:t>_3742}</w:t>
+              <w:t>{#offense75_3742}</w:t>
             </w:r>
             <w:sdt>
               <w:sdtPr>
@@ -6111,12 +5983,10 @@
             </w:pPr>
             <w:r>
               <w:rPr>
-                <w:rFonts w:ascii="Calibri" w:hAnsi="Calibri" w:cs="Calibri"/>
-                <w:color w:val="000000"/>
-                <w:sz w:val="18"/>
-                <w:szCs w:val="18"/>
-              </w:rPr>
-              <w:t>42 Pa. C.S. 9712 Firearm Enhancement</w:t>
+                <w:sz w:val="18"/>
+                <w:szCs w:val="18"/>
+              </w:rPr>
+              <w:t>Named in a PFA Order (or history of PFAs)</w:t>
             </w:r>
           </w:p>
         </w:tc>
@@ -6124,6 +5994,7 @@
           <w:tcPr>
             <w:tcW w:w="1345" w:type="dxa"/>
             <w:gridSpan w:val="2"/>
+            <w:vAlign w:val="center"/>
           </w:tcPr>
           <w:p>
             <w:pPr>
@@ -6134,939 +6005,7 @@
                 <w:szCs w:val="18"/>
               </w:rPr>
             </w:pPr>
-            <w:permStart w:id="894982194" w:edGrp="everyone"/>
-            <w:r>
-              <w:rPr>
-                <w:sz w:val="18"/>
-                <w:szCs w:val="18"/>
-              </w:rPr>
-              <w:t>{#offense42_9712}</w:t>
-            </w:r>
-            <w:sdt>
-              <w:sdtPr>
-                <w:rPr>
-                  <w:sz w:val="18"/>
-                  <w:szCs w:val="18"/>
-                </w:rPr>
-                <w:id w:val="-1702707711"/>
-                <w14:checkbox>
-                  <w14:checked w14:val="1"/>
-                  <w14:checkedState w14:val="2612" w14:font="MS Gothic"/>
-                  <w14:uncheckedState w14:val="2610" w14:font="MS Gothic"/>
-                </w14:checkbox>
-              </w:sdtPr>
-              <w:sdtContent>
-                <w:r>
-                  <w:rPr>
-                    <w:rFonts w:ascii="MS Gothic" w:eastAsia="MS Gothic" w:hAnsi="MS Gothic" w:hint="eastAsia"/>
-                    <w:sz w:val="18"/>
-                    <w:szCs w:val="18"/>
-                  </w:rPr>
-                  <w:t>☒</w:t>
-                </w:r>
-              </w:sdtContent>
-            </w:sdt>
-            <w:r>
-              <w:rPr>
-                <w:sz w:val="18"/>
-                <w:szCs w:val="18"/>
-              </w:rPr>
-              <w:t>{</w:t>
-            </w:r>
-            <w:proofErr w:type="gramStart"/>
-            <w:r>
-              <w:rPr>
-                <w:sz w:val="18"/>
-                <w:szCs w:val="18"/>
-              </w:rPr>
-              <w:t>/}{</w:t>
-            </w:r>
-            <w:proofErr w:type="gramEnd"/>
-            <w:r>
-              <w:rPr>
-                <w:sz w:val="18"/>
-                <w:szCs w:val="18"/>
-              </w:rPr>
-              <w:t>^offense42_9712}</w:t>
-            </w:r>
-            <w:sdt>
-              <w:sdtPr>
-                <w:rPr>
-                  <w:sz w:val="18"/>
-                  <w:szCs w:val="18"/>
-                </w:rPr>
-                <w:id w:val="-1944987382"/>
-                <w14:checkbox>
-                  <w14:checked w14:val="0"/>
-                  <w14:checkedState w14:val="2612" w14:font="MS Gothic"/>
-                  <w14:uncheckedState w14:val="2610" w14:font="MS Gothic"/>
-                </w14:checkbox>
-              </w:sdtPr>
-              <w:sdtContent>
-                <w:r>
-                  <w:rPr>
-                    <w:rFonts w:ascii="MS Gothic" w:eastAsia="MS Gothic" w:hAnsi="MS Gothic" w:hint="eastAsia"/>
-                    <w:sz w:val="18"/>
-                    <w:szCs w:val="18"/>
-                  </w:rPr>
-                  <w:t>☐</w:t>
-                </w:r>
-              </w:sdtContent>
-            </w:sdt>
-            <w:r>
-              <w:rPr>
-                <w:sz w:val="18"/>
-                <w:szCs w:val="18"/>
-              </w:rPr>
-              <w:t>{/}</w:t>
-            </w:r>
-            <w:permEnd w:id="894982194"/>
-            <w:r>
-              <w:rPr>
-                <w:sz w:val="18"/>
-                <w:szCs w:val="18"/>
-              </w:rPr>
-              <w:t xml:space="preserve">  YES</w:t>
-            </w:r>
-          </w:p>
-        </w:tc>
-      </w:tr>
-      <w:tr>
-        <w:trPr>
-          <w:trHeight w:hRule="exact" w:val="576"/>
-        </w:trPr>
-        <w:tc>
-          <w:tcPr>
-            <w:tcW w:w="4135" w:type="dxa"/>
-            <w:gridSpan w:val="3"/>
-            <w:vMerge/>
-          </w:tcPr>
-          <w:p>
-            <w:pPr>
-              <w:spacing w:after="0" w:line="240" w:lineRule="auto"/>
-              <w:rPr>
-                <w:sz w:val="18"/>
-                <w:szCs w:val="18"/>
-              </w:rPr>
-            </w:pPr>
-          </w:p>
-        </w:tc>
-        <w:tc>
-          <w:tcPr>
-            <w:tcW w:w="1170" w:type="dxa"/>
-            <w:vMerge/>
-            <w:vAlign w:val="center"/>
-          </w:tcPr>
-          <w:p>
-            <w:pPr>
-              <w:spacing w:after="0" w:line="240" w:lineRule="auto"/>
-              <w:jc w:val="center"/>
-              <w:rPr>
-                <w:sz w:val="18"/>
-                <w:szCs w:val="18"/>
-              </w:rPr>
-            </w:pPr>
-          </w:p>
-        </w:tc>
-        <w:tc>
-          <w:tcPr>
-            <w:tcW w:w="270" w:type="dxa"/>
-            <w:tcBorders>
-              <w:top w:val="single" w:sz="4" w:space="0" w:color="404040" w:themeColor="text1" w:themeTint="BF"/>
-              <w:bottom w:val="single" w:sz="4" w:space="0" w:color="404040" w:themeColor="text1" w:themeTint="BF"/>
-            </w:tcBorders>
-            <w:shd w:val="clear" w:color="auto" w:fill="404040" w:themeFill="text1" w:themeFillTint="BF"/>
-          </w:tcPr>
-          <w:p>
-            <w:pPr>
-              <w:spacing w:after="0" w:line="240" w:lineRule="auto"/>
-              <w:rPr>
-                <w:sz w:val="18"/>
-                <w:szCs w:val="18"/>
-              </w:rPr>
-            </w:pPr>
-          </w:p>
-        </w:tc>
-        <w:tc>
-          <w:tcPr>
-            <w:tcW w:w="3870" w:type="dxa"/>
-            <w:gridSpan w:val="2"/>
-          </w:tcPr>
-          <w:p>
-            <w:pPr>
-              <w:spacing w:after="0" w:line="240" w:lineRule="auto"/>
-              <w:rPr>
-                <w:sz w:val="18"/>
-                <w:szCs w:val="18"/>
-              </w:rPr>
-            </w:pPr>
-            <w:r>
-              <w:rPr>
-                <w:rFonts w:ascii="Calibri" w:hAnsi="Calibri" w:cs="Calibri"/>
-                <w:color w:val="000000"/>
-                <w:sz w:val="18"/>
-                <w:szCs w:val="18"/>
-              </w:rPr>
-              <w:t xml:space="preserve">An attempt or conspiracy to commit a </w:t>
-            </w:r>
-            <w:proofErr w:type="gramStart"/>
-            <w:r>
-              <w:rPr>
-                <w:rFonts w:ascii="Calibri" w:hAnsi="Calibri" w:cs="Calibri"/>
-                <w:color w:val="000000"/>
-                <w:sz w:val="18"/>
-                <w:szCs w:val="18"/>
-              </w:rPr>
-              <w:t>personal  injury</w:t>
-            </w:r>
-            <w:proofErr w:type="gramEnd"/>
-            <w:r>
-              <w:rPr>
-                <w:rFonts w:ascii="Calibri" w:hAnsi="Calibri" w:cs="Calibri"/>
-                <w:color w:val="000000"/>
-                <w:sz w:val="18"/>
-                <w:szCs w:val="18"/>
-              </w:rPr>
-              <w:t xml:space="preserve"> crime</w:t>
-            </w:r>
-          </w:p>
-        </w:tc>
-        <w:tc>
-          <w:tcPr>
-            <w:tcW w:w="1345" w:type="dxa"/>
-            <w:gridSpan w:val="2"/>
-          </w:tcPr>
-          <w:p>
-            <w:pPr>
-              <w:spacing w:after="0" w:line="240" w:lineRule="auto"/>
-              <w:jc w:val="center"/>
-              <w:rPr>
-                <w:sz w:val="18"/>
-                <w:szCs w:val="18"/>
-              </w:rPr>
-            </w:pPr>
-            <w:permStart w:id="1772970216" w:edGrp="everyone"/>
-            <w:r>
-              <w:rPr>
-                <w:sz w:val="18"/>
-                <w:szCs w:val="18"/>
-              </w:rPr>
-              <w:t>{#offense75_3742}</w:t>
-            </w:r>
-            <w:sdt>
-              <w:sdtPr>
-                <w:rPr>
-                  <w:sz w:val="18"/>
-                  <w:szCs w:val="18"/>
-                </w:rPr>
-                <w:id w:val="606848634"/>
-                <w14:checkbox>
-                  <w14:checked w14:val="0"/>
-                  <w14:checkedState w14:val="2612" w14:font="MS Gothic"/>
-                  <w14:uncheckedState w14:val="2610" w14:font="MS Gothic"/>
-                </w14:checkbox>
-              </w:sdtPr>
-              <w:sdtContent>
-                <w:r>
-                  <w:rPr>
-                    <w:rFonts w:ascii="MS Gothic" w:eastAsia="MS Gothic" w:hAnsi="MS Gothic" w:hint="eastAsia"/>
-                    <w:sz w:val="18"/>
-                    <w:szCs w:val="18"/>
-                  </w:rPr>
-                  <w:t>☐</w:t>
-                </w:r>
-              </w:sdtContent>
-            </w:sdt>
-            <w:r>
-              <w:rPr>
-                <w:sz w:val="18"/>
-                <w:szCs w:val="18"/>
-              </w:rPr>
-              <w:t>{</w:t>
-            </w:r>
-            <w:proofErr w:type="gramStart"/>
-            <w:r>
-              <w:rPr>
-                <w:sz w:val="18"/>
-                <w:szCs w:val="18"/>
-              </w:rPr>
-              <w:t>/}{</w:t>
-            </w:r>
-            <w:proofErr w:type="gramEnd"/>
-            <w:r>
-              <w:rPr>
-                <w:sz w:val="18"/>
-                <w:szCs w:val="18"/>
-              </w:rPr>
-              <w:t>^offense75_3742}</w:t>
-            </w:r>
-            <w:sdt>
-              <w:sdtPr>
-                <w:rPr>
-                  <w:sz w:val="18"/>
-                  <w:szCs w:val="18"/>
-                </w:rPr>
-                <w:id w:val="-1676793863"/>
-                <w14:checkbox>
-                  <w14:checked w14:val="0"/>
-                  <w14:checkedState w14:val="2612" w14:font="MS Gothic"/>
-                  <w14:uncheckedState w14:val="2610" w14:font="MS Gothic"/>
-                </w14:checkbox>
-              </w:sdtPr>
-              <w:sdtContent>
-                <w:r>
-                  <w:rPr>
-                    <w:rFonts w:ascii="MS Gothic" w:eastAsia="MS Gothic" w:hAnsi="MS Gothic" w:hint="eastAsia"/>
-                    <w:sz w:val="18"/>
-                    <w:szCs w:val="18"/>
-                  </w:rPr>
-                  <w:t>☐</w:t>
-                </w:r>
-              </w:sdtContent>
-            </w:sdt>
-            <w:r>
-              <w:rPr>
-                <w:sz w:val="18"/>
-                <w:szCs w:val="18"/>
-              </w:rPr>
-              <w:t>{/}</w:t>
-            </w:r>
-            <w:permEnd w:id="1772970216"/>
-            <w:r>
-              <w:rPr>
-                <w:sz w:val="18"/>
-                <w:szCs w:val="18"/>
-              </w:rPr>
-              <w:t xml:space="preserve">  YES</w:t>
-            </w:r>
-          </w:p>
-        </w:tc>
-      </w:tr>
-      <w:tr>
-        <w:trPr>
-          <w:trHeight w:hRule="exact" w:val="20"/>
-        </w:trPr>
-        <w:tc>
-          <w:tcPr>
-            <w:tcW w:w="4135" w:type="dxa"/>
-            <w:gridSpan w:val="3"/>
-            <w:vMerge w:val="restart"/>
-          </w:tcPr>
-          <w:p>
-            <w:pPr>
-              <w:spacing w:after="0" w:line="240" w:lineRule="auto"/>
-              <w:rPr>
-                <w:sz w:val="18"/>
-                <w:szCs w:val="18"/>
-              </w:rPr>
-            </w:pPr>
-            <w:r>
-              <w:rPr>
-                <w:sz w:val="18"/>
-                <w:szCs w:val="18"/>
-              </w:rPr>
-              <w:t xml:space="preserve">75 </w:t>
-            </w:r>
-            <w:proofErr w:type="spellStart"/>
-            <w:r>
-              <w:rPr>
-                <w:sz w:val="18"/>
-                <w:szCs w:val="18"/>
-              </w:rPr>
-              <w:t>Pa.</w:t>
-            </w:r>
-            <w:proofErr w:type="gramStart"/>
-            <w:r>
-              <w:rPr>
-                <w:sz w:val="18"/>
-                <w:szCs w:val="18"/>
-              </w:rPr>
-              <w:t>C.S</w:t>
-            </w:r>
-            <w:proofErr w:type="spellEnd"/>
-            <w:proofErr w:type="gramEnd"/>
-            <w:r>
-              <w:rPr>
-                <w:sz w:val="18"/>
-                <w:szCs w:val="18"/>
-              </w:rPr>
-              <w:t xml:space="preserve"> Ch. 38 Relating to driving after imbibing</w:t>
-            </w:r>
-          </w:p>
-          <w:p>
-            <w:pPr>
-              <w:spacing w:after="0" w:line="240" w:lineRule="auto"/>
-              <w:rPr>
-                <w:sz w:val="18"/>
-                <w:szCs w:val="18"/>
-              </w:rPr>
-            </w:pPr>
-            <w:r>
-              <w:rPr>
-                <w:sz w:val="18"/>
-                <w:szCs w:val="18"/>
-              </w:rPr>
-              <w:t>alcohol or utilizing drugs in cases of bodily injury.</w:t>
-            </w:r>
-          </w:p>
-        </w:tc>
-        <w:tc>
-          <w:tcPr>
-            <w:tcW w:w="1170" w:type="dxa"/>
-            <w:vMerge w:val="restart"/>
-          </w:tcPr>
-          <w:p>
-            <w:pPr>
-              <w:spacing w:after="0" w:line="240" w:lineRule="auto"/>
-              <w:jc w:val="center"/>
-              <w:rPr>
-                <w:sz w:val="18"/>
-                <w:szCs w:val="18"/>
-              </w:rPr>
-            </w:pPr>
-            <w:permStart w:id="25044800" w:edGrp="everyone"/>
-            <w:r>
-              <w:rPr>
-                <w:sz w:val="18"/>
-                <w:szCs w:val="18"/>
-              </w:rPr>
-              <w:t>{#offense75_3</w:t>
-            </w:r>
-            <w:r>
-              <w:rPr>
-                <w:sz w:val="18"/>
-                <w:szCs w:val="18"/>
-              </w:rPr>
-              <w:t>8</w:t>
-            </w:r>
-            <w:r>
-              <w:rPr>
-                <w:sz w:val="18"/>
-                <w:szCs w:val="18"/>
-              </w:rPr>
-              <w:t>}</w:t>
-            </w:r>
-            <w:sdt>
-              <w:sdtPr>
-                <w:rPr>
-                  <w:sz w:val="18"/>
-                  <w:szCs w:val="18"/>
-                </w:rPr>
-                <w:id w:val="-1248494460"/>
-                <w14:checkbox>
-                  <w14:checked w14:val="1"/>
-                  <w14:checkedState w14:val="2612" w14:font="MS Gothic"/>
-                  <w14:uncheckedState w14:val="2610" w14:font="MS Gothic"/>
-                </w14:checkbox>
-              </w:sdtPr>
-              <w:sdtContent>
-                <w:r>
-                  <w:rPr>
-                    <w:rFonts w:ascii="MS Gothic" w:eastAsia="MS Gothic" w:hAnsi="MS Gothic" w:hint="eastAsia"/>
-                    <w:sz w:val="18"/>
-                    <w:szCs w:val="18"/>
-                  </w:rPr>
-                  <w:t>☒</w:t>
-                </w:r>
-              </w:sdtContent>
-            </w:sdt>
-            <w:r>
-              <w:rPr>
-                <w:sz w:val="18"/>
-                <w:szCs w:val="18"/>
-              </w:rPr>
-              <w:t>{</w:t>
-            </w:r>
-            <w:proofErr w:type="gramStart"/>
-            <w:r>
-              <w:rPr>
-                <w:sz w:val="18"/>
-                <w:szCs w:val="18"/>
-              </w:rPr>
-              <w:t>/}{</w:t>
-            </w:r>
-            <w:proofErr w:type="gramEnd"/>
-            <w:r>
-              <w:rPr>
-                <w:sz w:val="18"/>
-                <w:szCs w:val="18"/>
-              </w:rPr>
-              <w:t>^offense75_3</w:t>
-            </w:r>
-            <w:r>
-              <w:rPr>
-                <w:sz w:val="18"/>
-                <w:szCs w:val="18"/>
-              </w:rPr>
-              <w:t>8</w:t>
-            </w:r>
-            <w:r>
-              <w:rPr>
-                <w:sz w:val="18"/>
-                <w:szCs w:val="18"/>
-              </w:rPr>
-              <w:t>}</w:t>
-            </w:r>
-            <w:sdt>
-              <w:sdtPr>
-                <w:rPr>
-                  <w:sz w:val="18"/>
-                  <w:szCs w:val="18"/>
-                </w:rPr>
-                <w:id w:val="983424714"/>
-                <w14:checkbox>
-                  <w14:checked w14:val="0"/>
-                  <w14:checkedState w14:val="2612" w14:font="MS Gothic"/>
-                  <w14:uncheckedState w14:val="2610" w14:font="MS Gothic"/>
-                </w14:checkbox>
-              </w:sdtPr>
-              <w:sdtContent>
-                <w:r>
-                  <w:rPr>
-                    <w:rFonts w:ascii="MS Gothic" w:eastAsia="MS Gothic" w:hAnsi="MS Gothic" w:hint="eastAsia"/>
-                    <w:sz w:val="18"/>
-                    <w:szCs w:val="18"/>
-                  </w:rPr>
-                  <w:t>☐</w:t>
-                </w:r>
-              </w:sdtContent>
-            </w:sdt>
-            <w:r>
-              <w:rPr>
-                <w:sz w:val="18"/>
-                <w:szCs w:val="18"/>
-              </w:rPr>
-              <w:t>{/}</w:t>
-            </w:r>
-            <w:permEnd w:id="25044800"/>
-            <w:r>
-              <w:rPr>
-                <w:sz w:val="18"/>
-                <w:szCs w:val="18"/>
-              </w:rPr>
-              <w:t xml:space="preserve">  YES</w:t>
-            </w:r>
-          </w:p>
-        </w:tc>
-        <w:tc>
-          <w:tcPr>
-            <w:tcW w:w="270" w:type="dxa"/>
-            <w:tcBorders>
-              <w:top w:val="single" w:sz="4" w:space="0" w:color="404040" w:themeColor="text1" w:themeTint="BF"/>
-              <w:bottom w:val="single" w:sz="4" w:space="0" w:color="404040" w:themeColor="text1" w:themeTint="BF"/>
-            </w:tcBorders>
-            <w:shd w:val="clear" w:color="auto" w:fill="404040" w:themeFill="text1" w:themeFillTint="BF"/>
-          </w:tcPr>
-          <w:p>
-            <w:pPr>
-              <w:spacing w:after="0" w:line="240" w:lineRule="auto"/>
-              <w:rPr>
-                <w:sz w:val="18"/>
-                <w:szCs w:val="18"/>
-              </w:rPr>
-            </w:pPr>
-          </w:p>
-        </w:tc>
-        <w:tc>
-          <w:tcPr>
-            <w:tcW w:w="3870" w:type="dxa"/>
-            <w:gridSpan w:val="2"/>
-            <w:vMerge w:val="restart"/>
-          </w:tcPr>
-          <w:p>
-            <w:pPr>
-              <w:spacing w:after="0" w:line="240" w:lineRule="auto"/>
-              <w:rPr>
-                <w:sz w:val="18"/>
-                <w:szCs w:val="18"/>
-              </w:rPr>
-            </w:pPr>
-            <w:r>
-              <w:rPr>
-                <w:rFonts w:ascii="Calibri" w:hAnsi="Calibri" w:cs="Calibri"/>
-                <w:color w:val="000000"/>
-                <w:sz w:val="18"/>
-                <w:szCs w:val="18"/>
-              </w:rPr>
-              <w:t xml:space="preserve">Enhanced Supervision Level within the past </w:t>
-            </w:r>
-            <w:proofErr w:type="gramStart"/>
-            <w:r>
-              <w:rPr>
-                <w:rFonts w:ascii="Calibri" w:hAnsi="Calibri" w:cs="Calibri"/>
-                <w:color w:val="000000"/>
-                <w:sz w:val="18"/>
-                <w:szCs w:val="18"/>
-              </w:rPr>
-              <w:t>12  months</w:t>
-            </w:r>
-            <w:proofErr w:type="gramEnd"/>
-          </w:p>
-        </w:tc>
-        <w:tc>
-          <w:tcPr>
-            <w:tcW w:w="1345" w:type="dxa"/>
-            <w:gridSpan w:val="2"/>
-            <w:vMerge w:val="restart"/>
-          </w:tcPr>
-          <w:p>
-            <w:pPr>
-              <w:spacing w:after="0" w:line="240" w:lineRule="auto"/>
-              <w:jc w:val="center"/>
-              <w:rPr>
-                <w:sz w:val="18"/>
-                <w:szCs w:val="18"/>
-              </w:rPr>
-            </w:pPr>
-            <w:permStart w:id="281100115" w:edGrp="everyone"/>
-            <w:r>
-              <w:rPr>
-                <w:sz w:val="18"/>
-                <w:szCs w:val="18"/>
-              </w:rPr>
-              <w:t>{#</w:t>
-            </w:r>
-            <w:r>
-              <w:rPr>
-                <w:sz w:val="18"/>
-                <w:szCs w:val="18"/>
-              </w:rPr>
-              <w:t>enhancedSupervisionLevelPast12Months</w:t>
-            </w:r>
-            <w:r>
-              <w:rPr>
-                <w:sz w:val="18"/>
-                <w:szCs w:val="18"/>
-              </w:rPr>
-              <w:t>}</w:t>
-            </w:r>
-            <w:sdt>
-              <w:sdtPr>
-                <w:rPr>
-                  <w:sz w:val="18"/>
-                  <w:szCs w:val="18"/>
-                </w:rPr>
-                <w:id w:val="553046135"/>
-                <w14:checkbox>
-                  <w14:checked w14:val="0"/>
-                  <w14:checkedState w14:val="2612" w14:font="MS Gothic"/>
-                  <w14:uncheckedState w14:val="2610" w14:font="MS Gothic"/>
-                </w14:checkbox>
-              </w:sdtPr>
-              <w:sdtContent>
-                <w:r>
-                  <w:rPr>
-                    <w:rFonts w:ascii="MS Gothic" w:eastAsia="MS Gothic" w:hAnsi="MS Gothic" w:hint="eastAsia"/>
-                    <w:sz w:val="18"/>
-                    <w:szCs w:val="18"/>
-                  </w:rPr>
-                  <w:t>☐</w:t>
-                </w:r>
-              </w:sdtContent>
-            </w:sdt>
-            <w:r>
-              <w:rPr>
-                <w:sz w:val="18"/>
-                <w:szCs w:val="18"/>
-              </w:rPr>
-              <w:t>{</w:t>
-            </w:r>
-            <w:proofErr w:type="gramStart"/>
-            <w:r>
-              <w:rPr>
-                <w:sz w:val="18"/>
-                <w:szCs w:val="18"/>
-              </w:rPr>
-              <w:t>/}{</w:t>
-            </w:r>
-            <w:proofErr w:type="gramEnd"/>
-            <w:r>
-              <w:rPr>
-                <w:sz w:val="18"/>
-                <w:szCs w:val="18"/>
-              </w:rPr>
-              <w:t>^</w:t>
-            </w:r>
-            <w:r>
-              <w:rPr>
-                <w:sz w:val="18"/>
-                <w:szCs w:val="18"/>
-              </w:rPr>
-              <w:t>enhancedSupervisionLevelPast12Months</w:t>
-            </w:r>
-            <w:r>
-              <w:rPr>
-                <w:sz w:val="18"/>
-                <w:szCs w:val="18"/>
-              </w:rPr>
-              <w:t>}</w:t>
-            </w:r>
-            <w:sdt>
-              <w:sdtPr>
-                <w:rPr>
-                  <w:sz w:val="18"/>
-                  <w:szCs w:val="18"/>
-                </w:rPr>
-                <w:id w:val="-1087077728"/>
-                <w14:checkbox>
-                  <w14:checked w14:val="0"/>
-                  <w14:checkedState w14:val="2612" w14:font="MS Gothic"/>
-                  <w14:uncheckedState w14:val="2610" w14:font="MS Gothic"/>
-                </w14:checkbox>
-              </w:sdtPr>
-              <w:sdtContent>
-                <w:r>
-                  <w:rPr>
-                    <w:rFonts w:ascii="MS Gothic" w:eastAsia="MS Gothic" w:hAnsi="MS Gothic" w:hint="eastAsia"/>
-                    <w:sz w:val="18"/>
-                    <w:szCs w:val="18"/>
-                  </w:rPr>
-                  <w:t>☐</w:t>
-                </w:r>
-              </w:sdtContent>
-            </w:sdt>
-            <w:r>
-              <w:rPr>
-                <w:sz w:val="18"/>
-                <w:szCs w:val="18"/>
-              </w:rPr>
-              <w:t>{/}</w:t>
-            </w:r>
-            <w:permEnd w:id="281100115"/>
-            <w:r>
-              <w:rPr>
-                <w:sz w:val="18"/>
-                <w:szCs w:val="18"/>
-              </w:rPr>
-              <w:t xml:space="preserve">  YES</w:t>
-            </w:r>
-          </w:p>
-        </w:tc>
-      </w:tr>
-      <w:tr>
-        <w:trPr>
-          <w:trHeight w:hRule="exact" w:val="432"/>
-        </w:trPr>
-        <w:tc>
-          <w:tcPr>
-            <w:tcW w:w="4135" w:type="dxa"/>
-            <w:gridSpan w:val="3"/>
-            <w:vMerge/>
-          </w:tcPr>
-          <w:p>
-            <w:pPr>
-              <w:spacing w:after="0" w:line="240" w:lineRule="auto"/>
-              <w:rPr>
-                <w:sz w:val="18"/>
-                <w:szCs w:val="18"/>
-              </w:rPr>
-            </w:pPr>
-          </w:p>
-        </w:tc>
-        <w:tc>
-          <w:tcPr>
-            <w:tcW w:w="1170" w:type="dxa"/>
-            <w:vMerge/>
-            <w:vAlign w:val="center"/>
-          </w:tcPr>
-          <w:p>
-            <w:pPr>
-              <w:spacing w:after="0" w:line="240" w:lineRule="auto"/>
-              <w:jc w:val="center"/>
-              <w:rPr>
-                <w:sz w:val="18"/>
-                <w:szCs w:val="18"/>
-              </w:rPr>
-            </w:pPr>
-          </w:p>
-        </w:tc>
-        <w:tc>
-          <w:tcPr>
-            <w:tcW w:w="270" w:type="dxa"/>
-            <w:tcBorders>
-              <w:top w:val="single" w:sz="4" w:space="0" w:color="404040" w:themeColor="text1" w:themeTint="BF"/>
-              <w:bottom w:val="single" w:sz="4" w:space="0" w:color="404040" w:themeColor="text1" w:themeTint="BF"/>
-            </w:tcBorders>
-            <w:shd w:val="clear" w:color="auto" w:fill="404040" w:themeFill="text1" w:themeFillTint="BF"/>
-            <w:vAlign w:val="center"/>
-          </w:tcPr>
-          <w:p>
-            <w:pPr>
-              <w:spacing w:after="0" w:line="240" w:lineRule="auto"/>
-              <w:rPr>
-                <w:sz w:val="18"/>
-                <w:szCs w:val="18"/>
-              </w:rPr>
-            </w:pPr>
-          </w:p>
-        </w:tc>
-        <w:tc>
-          <w:tcPr>
-            <w:tcW w:w="3870" w:type="dxa"/>
-            <w:gridSpan w:val="2"/>
-            <w:vMerge/>
-          </w:tcPr>
-          <w:p>
-            <w:pPr>
-              <w:spacing w:after="0" w:line="240" w:lineRule="auto"/>
-              <w:rPr>
-                <w:sz w:val="18"/>
-                <w:szCs w:val="18"/>
-              </w:rPr>
-            </w:pPr>
-          </w:p>
-        </w:tc>
-        <w:tc>
-          <w:tcPr>
-            <w:tcW w:w="1345" w:type="dxa"/>
-            <w:gridSpan w:val="2"/>
-            <w:vMerge/>
-            <w:vAlign w:val="center"/>
-          </w:tcPr>
-          <w:p>
-            <w:pPr>
-              <w:spacing w:after="0" w:line="240" w:lineRule="auto"/>
-              <w:jc w:val="center"/>
-              <w:rPr>
-                <w:sz w:val="18"/>
-                <w:szCs w:val="18"/>
-              </w:rPr>
-            </w:pPr>
-          </w:p>
-        </w:tc>
-      </w:tr>
-      <w:tr>
-        <w:trPr>
-          <w:trHeight w:hRule="exact" w:val="83"/>
-        </w:trPr>
-        <w:tc>
-          <w:tcPr>
-            <w:tcW w:w="4135" w:type="dxa"/>
-            <w:gridSpan w:val="3"/>
-            <w:vMerge/>
-          </w:tcPr>
-          <w:p>
-            <w:pPr>
-              <w:spacing w:after="0" w:line="240" w:lineRule="auto"/>
-              <w:rPr>
-                <w:sz w:val="18"/>
-                <w:szCs w:val="18"/>
-              </w:rPr>
-            </w:pPr>
-          </w:p>
-        </w:tc>
-        <w:tc>
-          <w:tcPr>
-            <w:tcW w:w="1170" w:type="dxa"/>
-            <w:vMerge/>
-            <w:vAlign w:val="center"/>
-          </w:tcPr>
-          <w:p>
-            <w:pPr>
-              <w:spacing w:after="0" w:line="240" w:lineRule="auto"/>
-              <w:jc w:val="center"/>
-              <w:rPr>
-                <w:sz w:val="18"/>
-                <w:szCs w:val="18"/>
-              </w:rPr>
-            </w:pPr>
-          </w:p>
-        </w:tc>
-        <w:tc>
-          <w:tcPr>
-            <w:tcW w:w="270" w:type="dxa"/>
-            <w:tcBorders>
-              <w:top w:val="single" w:sz="4" w:space="0" w:color="404040" w:themeColor="text1" w:themeTint="BF"/>
-              <w:bottom w:val="single" w:sz="4" w:space="0" w:color="404040" w:themeColor="text1" w:themeTint="BF"/>
-            </w:tcBorders>
-            <w:shd w:val="clear" w:color="auto" w:fill="404040" w:themeFill="text1" w:themeFillTint="BF"/>
-            <w:vAlign w:val="center"/>
-          </w:tcPr>
-          <w:p>
-            <w:pPr>
-              <w:spacing w:after="0" w:line="240" w:lineRule="auto"/>
-              <w:rPr>
-                <w:sz w:val="18"/>
-                <w:szCs w:val="18"/>
-              </w:rPr>
-            </w:pPr>
-          </w:p>
-        </w:tc>
-        <w:tc>
-          <w:tcPr>
-            <w:tcW w:w="3870" w:type="dxa"/>
-            <w:gridSpan w:val="2"/>
-            <w:vMerge/>
-          </w:tcPr>
-          <w:p>
-            <w:pPr>
-              <w:spacing w:after="0" w:line="240" w:lineRule="auto"/>
-              <w:rPr>
-                <w:sz w:val="18"/>
-                <w:szCs w:val="18"/>
-              </w:rPr>
-            </w:pPr>
-          </w:p>
-        </w:tc>
-        <w:tc>
-          <w:tcPr>
-            <w:tcW w:w="1345" w:type="dxa"/>
-            <w:gridSpan w:val="2"/>
-            <w:vMerge/>
-          </w:tcPr>
-          <w:p>
-            <w:pPr>
-              <w:spacing w:after="0" w:line="240" w:lineRule="auto"/>
-              <w:jc w:val="center"/>
-              <w:rPr>
-                <w:sz w:val="18"/>
-                <w:szCs w:val="18"/>
-              </w:rPr>
-            </w:pPr>
-          </w:p>
-        </w:tc>
-      </w:tr>
-      <w:tr>
-        <w:trPr>
-          <w:trHeight w:hRule="exact" w:val="432"/>
-        </w:trPr>
-        <w:tc>
-          <w:tcPr>
-            <w:tcW w:w="4135" w:type="dxa"/>
-            <w:gridSpan w:val="3"/>
-          </w:tcPr>
-          <w:p>
-            <w:pPr>
-              <w:spacing w:after="0" w:line="240" w:lineRule="auto"/>
-              <w:rPr>
-                <w:sz w:val="18"/>
-                <w:szCs w:val="18"/>
-              </w:rPr>
-            </w:pPr>
-            <w:r>
-              <w:rPr>
-                <w:sz w:val="18"/>
-                <w:szCs w:val="18"/>
-              </w:rPr>
-              <w:lastRenderedPageBreak/>
-              <w:t>Named in a PFA Order (or history of PFAs)</w:t>
-            </w:r>
-          </w:p>
-        </w:tc>
-        <w:tc>
-          <w:tcPr>
-            <w:tcW w:w="1170" w:type="dxa"/>
-          </w:tcPr>
-          <w:p>
-            <w:pPr>
-              <w:spacing w:after="0" w:line="240" w:lineRule="auto"/>
-              <w:jc w:val="center"/>
-              <w:rPr>
-                <w:sz w:val="18"/>
-                <w:szCs w:val="18"/>
-              </w:rPr>
-            </w:pPr>
-            <w:permStart w:id="1987659179" w:edGrp="everyone"/>
+            <w:permStart w:id="153699349" w:edGrp="everyone"/>
             <w:r>
               <w:rPr>
                 <w:sz w:val="18"/>
@@ -7168,7 +6107,7 @@
               </w:rPr>
               <w:t>{/}</w:t>
             </w:r>
-            <w:permEnd w:id="1987659179"/>
+            <w:permEnd w:id="153699349"/>
             <w:r>
               <w:rPr>
                 <w:sz w:val="18"/>
@@ -7176,6 +6115,44 @@
               </w:rPr>
               <w:t xml:space="preserve">  YES</w:t>
             </w:r>
+          </w:p>
+        </w:tc>
+      </w:tr>
+      <w:tr>
+        <w:trPr>
+          <w:trHeight w:val="55"/>
+        </w:trPr>
+        <w:tc>
+          <w:tcPr>
+            <w:tcW w:w="4135" w:type="dxa"/>
+            <w:gridSpan w:val="3"/>
+            <w:vMerge/>
+          </w:tcPr>
+          <w:p>
+            <w:pPr>
+              <w:spacing w:after="0" w:line="240" w:lineRule="auto"/>
+              <w:rPr>
+                <w:sz w:val="18"/>
+                <w:szCs w:val="18"/>
+              </w:rPr>
+            </w:pPr>
+          </w:p>
+        </w:tc>
+        <w:tc>
+          <w:tcPr>
+            <w:tcW w:w="1170" w:type="dxa"/>
+            <w:vMerge/>
+            <w:vAlign w:val="center"/>
+          </w:tcPr>
+          <w:p>
+            <w:pPr>
+              <w:spacing w:after="0" w:line="240" w:lineRule="auto"/>
+              <w:jc w:val="center"/>
+              <w:rPr>
+                <w:sz w:val="18"/>
+                <w:szCs w:val="18"/>
+              </w:rPr>
+            </w:pPr>
           </w:p>
         </w:tc>
         <w:tc>
@@ -7186,6 +6163,7 @@
               <w:bottom w:val="single" w:sz="4" w:space="0" w:color="404040" w:themeColor="text1" w:themeTint="BF"/>
             </w:tcBorders>
             <w:shd w:val="clear" w:color="auto" w:fill="404040" w:themeFill="text1" w:themeFillTint="BF"/>
+            <w:vAlign w:val="center"/>
           </w:tcPr>
           <w:p>
             <w:pPr>
@@ -7212,30 +6190,34 @@
             </w:pPr>
             <w:r>
               <w:rPr>
-                <w:rFonts w:ascii="Calibri" w:hAnsi="Calibri" w:cs="Calibri"/>
-                <w:color w:val="000000"/>
-                <w:sz w:val="18"/>
-                <w:szCs w:val="18"/>
-              </w:rPr>
-              <w:t xml:space="preserve">Maximum Supervision Level within the past </w:t>
-            </w:r>
-            <w:proofErr w:type="gramStart"/>
-            <w:r>
-              <w:rPr>
-                <w:rFonts w:ascii="Calibri" w:hAnsi="Calibri" w:cs="Calibri"/>
-                <w:color w:val="000000"/>
-                <w:sz w:val="18"/>
-                <w:szCs w:val="18"/>
-              </w:rPr>
-              <w:t>12  months</w:t>
-            </w:r>
-            <w:proofErr w:type="gramEnd"/>
+                <w:sz w:val="18"/>
+                <w:szCs w:val="18"/>
+              </w:rPr>
+              <w:t xml:space="preserve">18 </w:t>
+            </w:r>
+            <w:proofErr w:type="spellStart"/>
+            <w:r>
+              <w:rPr>
+                <w:sz w:val="18"/>
+                <w:szCs w:val="18"/>
+              </w:rPr>
+              <w:t>Pa.C.S</w:t>
+            </w:r>
+            <w:proofErr w:type="spellEnd"/>
+            <w:r>
+              <w:rPr>
+                <w:sz w:val="18"/>
+                <w:szCs w:val="18"/>
+              </w:rPr>
+              <w:t>. 2803 Aggravated Hazing</w:t>
+            </w:r>
           </w:p>
         </w:tc>
         <w:tc>
           <w:tcPr>
             <w:tcW w:w="1345" w:type="dxa"/>
             <w:gridSpan w:val="2"/>
+            <w:vAlign w:val="center"/>
           </w:tcPr>
           <w:p>
             <w:pPr>
@@ -7246,13 +6228,13 @@
                 <w:szCs w:val="18"/>
               </w:rPr>
             </w:pPr>
-            <w:permStart w:id="520892993" w:edGrp="everyone"/>
-            <w:r>
-              <w:rPr>
-                <w:sz w:val="18"/>
-                <w:szCs w:val="18"/>
-              </w:rPr>
-              <w:t>{#enhancedSupervisionLevelPast12Months}</w:t>
+            <w:permStart w:id="211766307" w:edGrp="everyone"/>
+            <w:r>
+              <w:rPr>
+                <w:sz w:val="18"/>
+                <w:szCs w:val="18"/>
+              </w:rPr>
+              <w:t>{#offense18_2803}</w:t>
             </w:r>
             <w:sdt>
               <w:sdtPr>
@@ -7260,7 +6242,7 @@
                   <w:sz w:val="18"/>
                   <w:szCs w:val="18"/>
                 </w:rPr>
-                <w:id w:val="-1876000102"/>
+                <w:id w:val="-1293361872"/>
                 <w14:checkbox>
                   <w14:checked w14:val="1"/>
                   <w14:checkedState w14:val="2612" w14:font="MS Gothic"/>
@@ -7299,7 +6281,7 @@
                 <w:sz w:val="18"/>
                 <w:szCs w:val="18"/>
               </w:rPr>
-              <w:t>^enhancedSupervisionLevelPast12Months}</w:t>
+              <w:t>^offense18_2803}</w:t>
             </w:r>
             <w:sdt>
               <w:sdtPr>
@@ -7307,7 +6289,7 @@
                   <w:sz w:val="18"/>
                   <w:szCs w:val="18"/>
                 </w:rPr>
-                <w:id w:val="-1257671373"/>
+                <w:id w:val="-432900225"/>
                 <w14:checkbox>
                   <w14:checked w14:val="0"/>
                   <w14:checkedState w14:val="2612" w14:font="MS Gothic"/>
@@ -7332,7 +6314,7 @@
               </w:rPr>
               <w:t>{/}</w:t>
             </w:r>
-            <w:permEnd w:id="520892993"/>
+            <w:permEnd w:id="211766307"/>
             <w:r>
               <w:rPr>
                 <w:sz w:val="18"/>
@@ -7340,6 +6322,1148 @@
               </w:rPr>
               <w:t xml:space="preserve">  YES</w:t>
             </w:r>
+          </w:p>
+        </w:tc>
+      </w:tr>
+      <w:tr>
+        <w:tc>
+          <w:tcPr>
+            <w:tcW w:w="4135" w:type="dxa"/>
+            <w:gridSpan w:val="3"/>
+            <w:vMerge w:val="restart"/>
+          </w:tcPr>
+          <w:p>
+            <w:pPr>
+              <w:spacing w:after="0" w:line="240" w:lineRule="auto"/>
+              <w:rPr>
+                <w:sz w:val="18"/>
+                <w:szCs w:val="18"/>
+              </w:rPr>
+            </w:pPr>
+            <w:r>
+              <w:rPr>
+                <w:sz w:val="18"/>
+                <w:szCs w:val="18"/>
+              </w:rPr>
+              <w:t xml:space="preserve">An attempt or conspiracy </w:t>
+            </w:r>
+            <w:r>
+              <w:rPr>
+                <w:sz w:val="18"/>
+                <w:szCs w:val="18"/>
+              </w:rPr>
+              <w:t xml:space="preserve">or solicitation </w:t>
+            </w:r>
+            <w:r>
+              <w:rPr>
+                <w:sz w:val="18"/>
+                <w:szCs w:val="18"/>
+              </w:rPr>
+              <w:t>to commit a personal injury crime*</w:t>
+            </w:r>
+          </w:p>
+        </w:tc>
+        <w:tc>
+          <w:tcPr>
+            <w:tcW w:w="1170" w:type="dxa"/>
+            <w:vMerge w:val="restart"/>
+            <w:vAlign w:val="center"/>
+          </w:tcPr>
+          <w:p>
+            <w:pPr>
+              <w:spacing w:after="0" w:line="240" w:lineRule="auto"/>
+              <w:jc w:val="center"/>
+              <w:rPr>
+                <w:sz w:val="18"/>
+                <w:szCs w:val="18"/>
+              </w:rPr>
+            </w:pPr>
+            <w:permStart w:id="1724724389" w:edGrp="everyone"/>
+            <w:r>
+              <w:rPr>
+                <w:sz w:val="18"/>
+                <w:szCs w:val="18"/>
+              </w:rPr>
+              <w:t>{#offensePersonalInjury}</w:t>
+            </w:r>
+            <w:sdt>
+              <w:sdtPr>
+                <w:rPr>
+                  <w:sz w:val="18"/>
+                  <w:szCs w:val="18"/>
+                </w:rPr>
+                <w:id w:val="1063371202"/>
+                <w14:checkbox>
+                  <w14:checked w14:val="1"/>
+                  <w14:checkedState w14:val="2612" w14:font="MS Gothic"/>
+                  <w14:uncheckedState w14:val="2610" w14:font="MS Gothic"/>
+                </w14:checkbox>
+              </w:sdtPr>
+              <w:sdtContent>
+                <w:r>
+                  <w:rPr>
+                    <w:rFonts w:ascii="MS Gothic" w:eastAsia="MS Gothic" w:hAnsi="MS Gothic" w:hint="eastAsia"/>
+                    <w:sz w:val="18"/>
+                    <w:szCs w:val="18"/>
+                  </w:rPr>
+                  <w:t>☒</w:t>
+                </w:r>
+              </w:sdtContent>
+            </w:sdt>
+            <w:r>
+              <w:rPr>
+                <w:sz w:val="18"/>
+                <w:szCs w:val="18"/>
+              </w:rPr>
+              <w:t>{</w:t>
+            </w:r>
+            <w:proofErr w:type="gramStart"/>
+            <w:r>
+              <w:rPr>
+                <w:sz w:val="18"/>
+                <w:szCs w:val="18"/>
+              </w:rPr>
+              <w:t>/}{</w:t>
+            </w:r>
+            <w:proofErr w:type="gramEnd"/>
+            <w:r>
+              <w:rPr>
+                <w:sz w:val="18"/>
+                <w:szCs w:val="18"/>
+              </w:rPr>
+              <w:t>^</w:t>
+            </w:r>
+            <w:proofErr w:type="spellStart"/>
+            <w:r>
+              <w:rPr>
+                <w:sz w:val="18"/>
+                <w:szCs w:val="18"/>
+              </w:rPr>
+              <w:t>offensePersonalInjury</w:t>
+            </w:r>
+            <w:proofErr w:type="spellEnd"/>
+            <w:r>
+              <w:rPr>
+                <w:sz w:val="18"/>
+                <w:szCs w:val="18"/>
+              </w:rPr>
+              <w:t>}</w:t>
+            </w:r>
+            <w:sdt>
+              <w:sdtPr>
+                <w:rPr>
+                  <w:sz w:val="18"/>
+                  <w:szCs w:val="18"/>
+                </w:rPr>
+                <w:id w:val="-1765981311"/>
+                <w14:checkbox>
+                  <w14:checked w14:val="0"/>
+                  <w14:checkedState w14:val="2612" w14:font="MS Gothic"/>
+                  <w14:uncheckedState w14:val="2610" w14:font="MS Gothic"/>
+                </w14:checkbox>
+              </w:sdtPr>
+              <w:sdtContent>
+                <w:r>
+                  <w:rPr>
+                    <w:rFonts w:ascii="MS Gothic" w:eastAsia="MS Gothic" w:hAnsi="MS Gothic" w:hint="eastAsia"/>
+                    <w:sz w:val="18"/>
+                    <w:szCs w:val="18"/>
+                  </w:rPr>
+                  <w:t>☐</w:t>
+                </w:r>
+              </w:sdtContent>
+            </w:sdt>
+            <w:r>
+              <w:rPr>
+                <w:sz w:val="18"/>
+                <w:szCs w:val="18"/>
+              </w:rPr>
+              <w:t>{/}</w:t>
+            </w:r>
+            <w:permEnd w:id="1724724389"/>
+            <w:r>
+              <w:rPr>
+                <w:sz w:val="18"/>
+                <w:szCs w:val="18"/>
+              </w:rPr>
+              <w:t xml:space="preserve">  YES</w:t>
+            </w:r>
+          </w:p>
+        </w:tc>
+        <w:tc>
+          <w:tcPr>
+            <w:tcW w:w="270" w:type="dxa"/>
+            <w:tcBorders>
+              <w:top w:val="single" w:sz="4" w:space="0" w:color="404040" w:themeColor="text1" w:themeTint="BF"/>
+              <w:bottom w:val="single" w:sz="4" w:space="0" w:color="404040" w:themeColor="text1" w:themeTint="BF"/>
+            </w:tcBorders>
+            <w:shd w:val="clear" w:color="auto" w:fill="404040" w:themeFill="text1" w:themeFillTint="BF"/>
+            <w:vAlign w:val="center"/>
+          </w:tcPr>
+          <w:p>
+            <w:pPr>
+              <w:spacing w:after="0" w:line="240" w:lineRule="auto"/>
+              <w:rPr>
+                <w:sz w:val="18"/>
+                <w:szCs w:val="18"/>
+              </w:rPr>
+            </w:pPr>
+          </w:p>
+        </w:tc>
+        <w:tc>
+          <w:tcPr>
+            <w:tcW w:w="3870" w:type="dxa"/>
+            <w:gridSpan w:val="2"/>
+          </w:tcPr>
+          <w:p>
+            <w:pPr>
+              <w:spacing w:after="0" w:line="240" w:lineRule="auto"/>
+              <w:rPr>
+                <w:sz w:val="18"/>
+                <w:szCs w:val="18"/>
+              </w:rPr>
+            </w:pPr>
+            <w:r>
+              <w:rPr>
+                <w:sz w:val="18"/>
+                <w:szCs w:val="18"/>
+              </w:rPr>
+              <w:t>30 Pa. C.S. 5502.1 Relating to Homicide by watercraft under influence of alcohol or controlled substance</w:t>
+            </w:r>
+          </w:p>
+        </w:tc>
+        <w:tc>
+          <w:tcPr>
+            <w:tcW w:w="1345" w:type="dxa"/>
+            <w:gridSpan w:val="2"/>
+            <w:vAlign w:val="center"/>
+          </w:tcPr>
+          <w:p>
+            <w:pPr>
+              <w:spacing w:after="0" w:line="240" w:lineRule="auto"/>
+              <w:jc w:val="center"/>
+              <w:rPr>
+                <w:sz w:val="18"/>
+                <w:szCs w:val="18"/>
+              </w:rPr>
+            </w:pPr>
+            <w:permStart w:id="76305409" w:edGrp="everyone"/>
+            <w:r>
+              <w:rPr>
+                <w:sz w:val="18"/>
+                <w:szCs w:val="18"/>
+              </w:rPr>
+              <w:t>{#offense30_5502_1}</w:t>
+            </w:r>
+            <w:sdt>
+              <w:sdtPr>
+                <w:rPr>
+                  <w:sz w:val="18"/>
+                  <w:szCs w:val="18"/>
+                </w:rPr>
+                <w:id w:val="789558546"/>
+                <w14:checkbox>
+                  <w14:checked w14:val="1"/>
+                  <w14:checkedState w14:val="2612" w14:font="MS Gothic"/>
+                  <w14:uncheckedState w14:val="2610" w14:font="MS Gothic"/>
+                </w14:checkbox>
+              </w:sdtPr>
+              <w:sdtContent>
+                <w:r>
+                  <w:rPr>
+                    <w:rFonts w:ascii="MS Gothic" w:eastAsia="MS Gothic" w:hAnsi="MS Gothic" w:hint="eastAsia"/>
+                    <w:sz w:val="18"/>
+                    <w:szCs w:val="18"/>
+                  </w:rPr>
+                  <w:t>☒</w:t>
+                </w:r>
+              </w:sdtContent>
+            </w:sdt>
+            <w:r>
+              <w:rPr>
+                <w:sz w:val="18"/>
+                <w:szCs w:val="18"/>
+              </w:rPr>
+              <w:t>{</w:t>
+            </w:r>
+            <w:proofErr w:type="gramStart"/>
+            <w:r>
+              <w:rPr>
+                <w:sz w:val="18"/>
+                <w:szCs w:val="18"/>
+              </w:rPr>
+              <w:t>/}{</w:t>
+            </w:r>
+            <w:proofErr w:type="gramEnd"/>
+            <w:r>
+              <w:rPr>
+                <w:sz w:val="18"/>
+                <w:szCs w:val="18"/>
+              </w:rPr>
+              <w:t>^offense30_5502_1}</w:t>
+            </w:r>
+            <w:sdt>
+              <w:sdtPr>
+                <w:rPr>
+                  <w:sz w:val="18"/>
+                  <w:szCs w:val="18"/>
+                </w:rPr>
+                <w:id w:val="-866600079"/>
+                <w14:checkbox>
+                  <w14:checked w14:val="0"/>
+                  <w14:checkedState w14:val="2612" w14:font="MS Gothic"/>
+                  <w14:uncheckedState w14:val="2610" w14:font="MS Gothic"/>
+                </w14:checkbox>
+              </w:sdtPr>
+              <w:sdtContent>
+                <w:r>
+                  <w:rPr>
+                    <w:rFonts w:ascii="MS Gothic" w:eastAsia="MS Gothic" w:hAnsi="MS Gothic" w:hint="eastAsia"/>
+                    <w:sz w:val="18"/>
+                    <w:szCs w:val="18"/>
+                  </w:rPr>
+                  <w:t>☐</w:t>
+                </w:r>
+              </w:sdtContent>
+            </w:sdt>
+            <w:r>
+              <w:rPr>
+                <w:sz w:val="18"/>
+                <w:szCs w:val="18"/>
+              </w:rPr>
+              <w:t>{/}</w:t>
+            </w:r>
+            <w:permEnd w:id="76305409"/>
+            <w:r>
+              <w:rPr>
+                <w:sz w:val="18"/>
+                <w:szCs w:val="18"/>
+              </w:rPr>
+              <w:t xml:space="preserve">  YES</w:t>
+            </w:r>
+          </w:p>
+        </w:tc>
+      </w:tr>
+      <w:tr>
+        <w:trPr>
+          <w:trHeight w:hRule="exact" w:val="432"/>
+        </w:trPr>
+        <w:tc>
+          <w:tcPr>
+            <w:tcW w:w="4135" w:type="dxa"/>
+            <w:gridSpan w:val="3"/>
+            <w:vMerge/>
+          </w:tcPr>
+          <w:p>
+            <w:pPr>
+              <w:spacing w:after="0" w:line="240" w:lineRule="auto"/>
+              <w:rPr>
+                <w:sz w:val="18"/>
+                <w:szCs w:val="18"/>
+              </w:rPr>
+            </w:pPr>
+          </w:p>
+        </w:tc>
+        <w:tc>
+          <w:tcPr>
+            <w:tcW w:w="1170" w:type="dxa"/>
+            <w:vMerge/>
+            <w:vAlign w:val="center"/>
+          </w:tcPr>
+          <w:p>
+            <w:pPr>
+              <w:spacing w:after="0" w:line="240" w:lineRule="auto"/>
+              <w:jc w:val="center"/>
+              <w:rPr>
+                <w:sz w:val="18"/>
+                <w:szCs w:val="18"/>
+              </w:rPr>
+            </w:pPr>
+          </w:p>
+        </w:tc>
+        <w:tc>
+          <w:tcPr>
+            <w:tcW w:w="270" w:type="dxa"/>
+            <w:tcBorders>
+              <w:top w:val="single" w:sz="4" w:space="0" w:color="404040" w:themeColor="text1" w:themeTint="BF"/>
+              <w:bottom w:val="single" w:sz="4" w:space="0" w:color="404040" w:themeColor="text1" w:themeTint="BF"/>
+            </w:tcBorders>
+            <w:shd w:val="clear" w:color="auto" w:fill="404040" w:themeFill="text1" w:themeFillTint="BF"/>
+            <w:vAlign w:val="center"/>
+          </w:tcPr>
+          <w:p>
+            <w:pPr>
+              <w:spacing w:after="0" w:line="240" w:lineRule="auto"/>
+              <w:rPr>
+                <w:sz w:val="18"/>
+                <w:szCs w:val="18"/>
+              </w:rPr>
+            </w:pPr>
+          </w:p>
+        </w:tc>
+        <w:tc>
+          <w:tcPr>
+            <w:tcW w:w="3870" w:type="dxa"/>
+            <w:gridSpan w:val="2"/>
+          </w:tcPr>
+          <w:p>
+            <w:pPr>
+              <w:spacing w:after="0" w:line="240" w:lineRule="auto"/>
+              <w:rPr>
+                <w:sz w:val="18"/>
+                <w:szCs w:val="18"/>
+              </w:rPr>
+            </w:pPr>
+            <w:r>
+              <w:rPr>
+                <w:sz w:val="18"/>
+                <w:szCs w:val="18"/>
+              </w:rPr>
+              <w:t xml:space="preserve">30 </w:t>
+            </w:r>
+            <w:proofErr w:type="spellStart"/>
+            <w:r>
+              <w:rPr>
+                <w:sz w:val="18"/>
+                <w:szCs w:val="18"/>
+              </w:rPr>
+              <w:t>Pa.C.S</w:t>
+            </w:r>
+            <w:proofErr w:type="spellEnd"/>
+            <w:r>
+              <w:rPr>
+                <w:sz w:val="18"/>
+                <w:szCs w:val="18"/>
+              </w:rPr>
+              <w:t>. § 5502.2 Relating to homicide by</w:t>
+            </w:r>
+          </w:p>
+          <w:p>
+            <w:pPr>
+              <w:spacing w:after="0" w:line="240" w:lineRule="auto"/>
+              <w:rPr>
+                <w:sz w:val="18"/>
+                <w:szCs w:val="18"/>
+              </w:rPr>
+            </w:pPr>
+            <w:r>
+              <w:rPr>
+                <w:sz w:val="18"/>
+                <w:szCs w:val="18"/>
+              </w:rPr>
+              <w:t>watercraft</w:t>
+            </w:r>
+          </w:p>
+        </w:tc>
+        <w:tc>
+          <w:tcPr>
+            <w:tcW w:w="1345" w:type="dxa"/>
+            <w:gridSpan w:val="2"/>
+          </w:tcPr>
+          <w:p>
+            <w:pPr>
+              <w:spacing w:after="0" w:line="240" w:lineRule="auto"/>
+              <w:jc w:val="center"/>
+              <w:rPr>
+                <w:sz w:val="18"/>
+                <w:szCs w:val="18"/>
+              </w:rPr>
+            </w:pPr>
+            <w:permStart w:id="226309026" w:edGrp="everyone"/>
+            <w:r>
+              <w:rPr>
+                <w:sz w:val="18"/>
+                <w:szCs w:val="18"/>
+              </w:rPr>
+              <w:t>{#offense30_5502_2}</w:t>
+            </w:r>
+            <w:sdt>
+              <w:sdtPr>
+                <w:rPr>
+                  <w:sz w:val="18"/>
+                  <w:szCs w:val="18"/>
+                </w:rPr>
+                <w:id w:val="1775428520"/>
+                <w14:checkbox>
+                  <w14:checked w14:val="1"/>
+                  <w14:checkedState w14:val="2612" w14:font="MS Gothic"/>
+                  <w14:uncheckedState w14:val="2610" w14:font="MS Gothic"/>
+                </w14:checkbox>
+              </w:sdtPr>
+              <w:sdtContent>
+                <w:r>
+                  <w:rPr>
+                    <w:rFonts w:ascii="MS Gothic" w:eastAsia="MS Gothic" w:hAnsi="MS Gothic" w:hint="eastAsia"/>
+                    <w:sz w:val="18"/>
+                    <w:szCs w:val="18"/>
+                  </w:rPr>
+                  <w:t>☒</w:t>
+                </w:r>
+              </w:sdtContent>
+            </w:sdt>
+            <w:r>
+              <w:rPr>
+                <w:sz w:val="18"/>
+                <w:szCs w:val="18"/>
+              </w:rPr>
+              <w:t>{</w:t>
+            </w:r>
+            <w:proofErr w:type="gramStart"/>
+            <w:r>
+              <w:rPr>
+                <w:sz w:val="18"/>
+                <w:szCs w:val="18"/>
+              </w:rPr>
+              <w:t>/}{</w:t>
+            </w:r>
+            <w:proofErr w:type="gramEnd"/>
+            <w:r>
+              <w:rPr>
+                <w:sz w:val="18"/>
+                <w:szCs w:val="18"/>
+              </w:rPr>
+              <w:t>^offense30_5502_2}</w:t>
+            </w:r>
+            <w:sdt>
+              <w:sdtPr>
+                <w:rPr>
+                  <w:sz w:val="18"/>
+                  <w:szCs w:val="18"/>
+                </w:rPr>
+                <w:id w:val="257496072"/>
+                <w14:checkbox>
+                  <w14:checked w14:val="0"/>
+                  <w14:checkedState w14:val="2612" w14:font="MS Gothic"/>
+                  <w14:uncheckedState w14:val="2610" w14:font="MS Gothic"/>
+                </w14:checkbox>
+              </w:sdtPr>
+              <w:sdtContent>
+                <w:r>
+                  <w:rPr>
+                    <w:rFonts w:ascii="MS Gothic" w:eastAsia="MS Gothic" w:hAnsi="MS Gothic" w:hint="eastAsia"/>
+                    <w:sz w:val="18"/>
+                    <w:szCs w:val="18"/>
+                  </w:rPr>
+                  <w:t>☐</w:t>
+                </w:r>
+              </w:sdtContent>
+            </w:sdt>
+            <w:r>
+              <w:rPr>
+                <w:sz w:val="18"/>
+                <w:szCs w:val="18"/>
+              </w:rPr>
+              <w:t>{/}</w:t>
+            </w:r>
+            <w:permEnd w:id="226309026"/>
+            <w:r>
+              <w:rPr>
+                <w:sz w:val="18"/>
+                <w:szCs w:val="18"/>
+              </w:rPr>
+              <w:t xml:space="preserve">  YES</w:t>
+            </w:r>
+          </w:p>
+        </w:tc>
+      </w:tr>
+      <w:tr>
+        <w:trPr>
+          <w:trHeight w:hRule="exact" w:val="658"/>
+        </w:trPr>
+        <w:tc>
+          <w:tcPr>
+            <w:tcW w:w="4135" w:type="dxa"/>
+            <w:gridSpan w:val="3"/>
+          </w:tcPr>
+          <w:p>
+            <w:pPr>
+              <w:spacing w:after="0" w:line="240" w:lineRule="auto"/>
+              <w:rPr>
+                <w:sz w:val="18"/>
+                <w:szCs w:val="18"/>
+              </w:rPr>
+            </w:pPr>
+            <w:r>
+              <w:rPr>
+                <w:sz w:val="18"/>
+                <w:szCs w:val="18"/>
+              </w:rPr>
+              <w:t xml:space="preserve">75 </w:t>
+            </w:r>
+            <w:proofErr w:type="spellStart"/>
+            <w:r>
+              <w:rPr>
+                <w:sz w:val="18"/>
+                <w:szCs w:val="18"/>
+              </w:rPr>
+              <w:t>Pa.</w:t>
+            </w:r>
+            <w:proofErr w:type="gramStart"/>
+            <w:r>
+              <w:rPr>
+                <w:sz w:val="18"/>
+                <w:szCs w:val="18"/>
+              </w:rPr>
+              <w:t>C.S</w:t>
+            </w:r>
+            <w:proofErr w:type="spellEnd"/>
+            <w:proofErr w:type="gramEnd"/>
+            <w:r>
+              <w:rPr>
+                <w:sz w:val="18"/>
+                <w:szCs w:val="18"/>
+              </w:rPr>
+              <w:t xml:space="preserve"> Ch. 38 Relating to driving after imbibing</w:t>
+            </w:r>
+          </w:p>
+          <w:p>
+            <w:pPr>
+              <w:spacing w:after="0" w:line="240" w:lineRule="auto"/>
+              <w:rPr>
+                <w:sz w:val="18"/>
+                <w:szCs w:val="18"/>
+              </w:rPr>
+            </w:pPr>
+            <w:r>
+              <w:rPr>
+                <w:sz w:val="18"/>
+                <w:szCs w:val="18"/>
+              </w:rPr>
+              <w:t>alcohol or utilizing drugs in cases of bodily injury.</w:t>
+            </w:r>
+          </w:p>
+        </w:tc>
+        <w:tc>
+          <w:tcPr>
+            <w:tcW w:w="1170" w:type="dxa"/>
+            <w:vAlign w:val="center"/>
+          </w:tcPr>
+          <w:p>
+            <w:pPr>
+              <w:spacing w:after="0" w:line="240" w:lineRule="auto"/>
+              <w:jc w:val="center"/>
+              <w:rPr>
+                <w:sz w:val="18"/>
+                <w:szCs w:val="18"/>
+              </w:rPr>
+            </w:pPr>
+            <w:permStart w:id="484659556" w:edGrp="everyone"/>
+            <w:r>
+              <w:rPr>
+                <w:sz w:val="18"/>
+                <w:szCs w:val="18"/>
+              </w:rPr>
+              <w:t>{#offense75_38}</w:t>
+            </w:r>
+            <w:sdt>
+              <w:sdtPr>
+                <w:rPr>
+                  <w:sz w:val="18"/>
+                  <w:szCs w:val="18"/>
+                </w:rPr>
+                <w:id w:val="-1975047159"/>
+                <w14:checkbox>
+                  <w14:checked w14:val="1"/>
+                  <w14:checkedState w14:val="2612" w14:font="MS Gothic"/>
+                  <w14:uncheckedState w14:val="2610" w14:font="MS Gothic"/>
+                </w14:checkbox>
+              </w:sdtPr>
+              <w:sdtContent>
+                <w:r>
+                  <w:rPr>
+                    <w:rFonts w:ascii="MS Gothic" w:eastAsia="MS Gothic" w:hAnsi="MS Gothic" w:hint="eastAsia"/>
+                    <w:sz w:val="18"/>
+                    <w:szCs w:val="18"/>
+                  </w:rPr>
+                  <w:t>☒</w:t>
+                </w:r>
+              </w:sdtContent>
+            </w:sdt>
+            <w:r>
+              <w:rPr>
+                <w:sz w:val="18"/>
+                <w:szCs w:val="18"/>
+              </w:rPr>
+              <w:t>{</w:t>
+            </w:r>
+            <w:proofErr w:type="gramStart"/>
+            <w:r>
+              <w:rPr>
+                <w:sz w:val="18"/>
+                <w:szCs w:val="18"/>
+              </w:rPr>
+              <w:t>/}{</w:t>
+            </w:r>
+            <w:proofErr w:type="gramEnd"/>
+            <w:r>
+              <w:rPr>
+                <w:sz w:val="18"/>
+                <w:szCs w:val="18"/>
+              </w:rPr>
+              <w:t>^offense75_38}</w:t>
+            </w:r>
+            <w:sdt>
+              <w:sdtPr>
+                <w:rPr>
+                  <w:sz w:val="18"/>
+                  <w:szCs w:val="18"/>
+                </w:rPr>
+                <w:id w:val="-1478141529"/>
+                <w14:checkbox>
+                  <w14:checked w14:val="0"/>
+                  <w14:checkedState w14:val="2612" w14:font="MS Gothic"/>
+                  <w14:uncheckedState w14:val="2610" w14:font="MS Gothic"/>
+                </w14:checkbox>
+              </w:sdtPr>
+              <w:sdtContent>
+                <w:r>
+                  <w:rPr>
+                    <w:rFonts w:ascii="MS Gothic" w:eastAsia="MS Gothic" w:hAnsi="MS Gothic" w:hint="eastAsia"/>
+                    <w:sz w:val="18"/>
+                    <w:szCs w:val="18"/>
+                  </w:rPr>
+                  <w:t>☐</w:t>
+                </w:r>
+              </w:sdtContent>
+            </w:sdt>
+            <w:r>
+              <w:rPr>
+                <w:sz w:val="18"/>
+                <w:szCs w:val="18"/>
+              </w:rPr>
+              <w:t>{/}</w:t>
+            </w:r>
+            <w:permEnd w:id="484659556"/>
+            <w:r>
+              <w:rPr>
+                <w:sz w:val="18"/>
+                <w:szCs w:val="18"/>
+              </w:rPr>
+              <w:t xml:space="preserve">  YES</w:t>
+            </w:r>
+          </w:p>
+        </w:tc>
+        <w:tc>
+          <w:tcPr>
+            <w:tcW w:w="270" w:type="dxa"/>
+            <w:tcBorders>
+              <w:top w:val="single" w:sz="4" w:space="0" w:color="404040" w:themeColor="text1" w:themeTint="BF"/>
+              <w:bottom w:val="single" w:sz="4" w:space="0" w:color="404040" w:themeColor="text1" w:themeTint="BF"/>
+            </w:tcBorders>
+            <w:shd w:val="clear" w:color="auto" w:fill="404040" w:themeFill="text1" w:themeFillTint="BF"/>
+            <w:vAlign w:val="center"/>
+          </w:tcPr>
+          <w:p>
+            <w:pPr>
+              <w:spacing w:after="0" w:line="240" w:lineRule="auto"/>
+              <w:rPr>
+                <w:sz w:val="18"/>
+                <w:szCs w:val="18"/>
+              </w:rPr>
+            </w:pPr>
+          </w:p>
+        </w:tc>
+        <w:tc>
+          <w:tcPr>
+            <w:tcW w:w="3870" w:type="dxa"/>
+            <w:gridSpan w:val="2"/>
+          </w:tcPr>
+          <w:p>
+            <w:pPr>
+              <w:spacing w:after="0" w:line="240" w:lineRule="auto"/>
+              <w:rPr>
+                <w:sz w:val="18"/>
+                <w:szCs w:val="18"/>
+              </w:rPr>
+            </w:pPr>
+            <w:r>
+              <w:rPr>
+                <w:sz w:val="18"/>
+                <w:szCs w:val="18"/>
+              </w:rPr>
+              <w:t>30 Pa. C.S. 5502.</w:t>
+            </w:r>
+            <w:r>
+              <w:rPr>
+                <w:sz w:val="18"/>
+                <w:szCs w:val="18"/>
+              </w:rPr>
+              <w:t>3</w:t>
+            </w:r>
+            <w:r>
+              <w:rPr>
+                <w:sz w:val="18"/>
+                <w:szCs w:val="18"/>
+              </w:rPr>
+              <w:t xml:space="preserve"> </w:t>
+            </w:r>
+            <w:r>
+              <w:rPr>
+                <w:sz w:val="18"/>
+                <w:szCs w:val="18"/>
+              </w:rPr>
+              <w:t>Relating to aggravated</w:t>
+            </w:r>
+          </w:p>
+          <w:p>
+            <w:pPr>
+              <w:spacing w:after="0" w:line="240" w:lineRule="auto"/>
+              <w:rPr>
+                <w:sz w:val="18"/>
+                <w:szCs w:val="18"/>
+              </w:rPr>
+            </w:pPr>
+            <w:r>
+              <w:rPr>
+                <w:sz w:val="18"/>
+                <w:szCs w:val="18"/>
+              </w:rPr>
+              <w:t>assault by watercraft while operating under the</w:t>
+            </w:r>
+            <w:r>
+              <w:rPr>
+                <w:sz w:val="18"/>
+                <w:szCs w:val="18"/>
+              </w:rPr>
+              <w:t xml:space="preserve"> </w:t>
+            </w:r>
+            <w:r>
+              <w:rPr>
+                <w:sz w:val="18"/>
+                <w:szCs w:val="18"/>
+              </w:rPr>
+              <w:t>influence.</w:t>
+            </w:r>
+          </w:p>
+        </w:tc>
+        <w:tc>
+          <w:tcPr>
+            <w:tcW w:w="1345" w:type="dxa"/>
+            <w:gridSpan w:val="2"/>
+          </w:tcPr>
+          <w:p>
+            <w:pPr>
+              <w:spacing w:after="0" w:line="240" w:lineRule="auto"/>
+              <w:jc w:val="center"/>
+              <w:rPr>
+                <w:sz w:val="18"/>
+                <w:szCs w:val="18"/>
+              </w:rPr>
+            </w:pPr>
+            <w:permStart w:id="1286541844" w:edGrp="everyone"/>
+            <w:r>
+              <w:rPr>
+                <w:sz w:val="18"/>
+                <w:szCs w:val="18"/>
+              </w:rPr>
+              <w:t>{#offense30_5502_3}</w:t>
+            </w:r>
+            <w:sdt>
+              <w:sdtPr>
+                <w:rPr>
+                  <w:sz w:val="18"/>
+                  <w:szCs w:val="18"/>
+                </w:rPr>
+                <w:id w:val="-265617080"/>
+                <w14:checkbox>
+                  <w14:checked w14:val="1"/>
+                  <w14:checkedState w14:val="2612" w14:font="MS Gothic"/>
+                  <w14:uncheckedState w14:val="2610" w14:font="MS Gothic"/>
+                </w14:checkbox>
+              </w:sdtPr>
+              <w:sdtContent>
+                <w:r>
+                  <w:rPr>
+                    <w:rFonts w:ascii="MS Gothic" w:eastAsia="MS Gothic" w:hAnsi="MS Gothic" w:hint="eastAsia"/>
+                    <w:sz w:val="18"/>
+                    <w:szCs w:val="18"/>
+                  </w:rPr>
+                  <w:t>☒</w:t>
+                </w:r>
+              </w:sdtContent>
+            </w:sdt>
+            <w:r>
+              <w:rPr>
+                <w:sz w:val="18"/>
+                <w:szCs w:val="18"/>
+              </w:rPr>
+              <w:t>{</w:t>
+            </w:r>
+            <w:proofErr w:type="gramStart"/>
+            <w:r>
+              <w:rPr>
+                <w:sz w:val="18"/>
+                <w:szCs w:val="18"/>
+              </w:rPr>
+              <w:t>/}{</w:t>
+            </w:r>
+            <w:proofErr w:type="gramEnd"/>
+            <w:r>
+              <w:rPr>
+                <w:sz w:val="18"/>
+                <w:szCs w:val="18"/>
+              </w:rPr>
+              <w:t>^offense30_5502_3}</w:t>
+            </w:r>
+            <w:sdt>
+              <w:sdtPr>
+                <w:rPr>
+                  <w:sz w:val="18"/>
+                  <w:szCs w:val="18"/>
+                </w:rPr>
+                <w:id w:val="1747374427"/>
+                <w14:checkbox>
+                  <w14:checked w14:val="0"/>
+                  <w14:checkedState w14:val="2612" w14:font="MS Gothic"/>
+                  <w14:uncheckedState w14:val="2610" w14:font="MS Gothic"/>
+                </w14:checkbox>
+              </w:sdtPr>
+              <w:sdtContent>
+                <w:r>
+                  <w:rPr>
+                    <w:rFonts w:ascii="MS Gothic" w:eastAsia="MS Gothic" w:hAnsi="MS Gothic" w:hint="eastAsia"/>
+                    <w:sz w:val="18"/>
+                    <w:szCs w:val="18"/>
+                  </w:rPr>
+                  <w:t>☐</w:t>
+                </w:r>
+              </w:sdtContent>
+            </w:sdt>
+            <w:r>
+              <w:rPr>
+                <w:sz w:val="18"/>
+                <w:szCs w:val="18"/>
+              </w:rPr>
+              <w:t>{/}</w:t>
+            </w:r>
+            <w:permEnd w:id="1286541844"/>
+            <w:r>
+              <w:rPr>
+                <w:sz w:val="18"/>
+                <w:szCs w:val="18"/>
+              </w:rPr>
+              <w:t xml:space="preserve">  YES</w:t>
+            </w:r>
+          </w:p>
+        </w:tc>
+      </w:tr>
+      <w:tr>
+        <w:trPr>
+          <w:trHeight w:hRule="exact" w:val="432"/>
+        </w:trPr>
+        <w:tc>
+          <w:tcPr>
+            <w:tcW w:w="4135" w:type="dxa"/>
+            <w:gridSpan w:val="3"/>
+          </w:tcPr>
+          <w:p>
+            <w:pPr>
+              <w:spacing w:after="0" w:line="240" w:lineRule="auto"/>
+              <w:rPr>
+                <w:sz w:val="18"/>
+                <w:szCs w:val="18"/>
+              </w:rPr>
+            </w:pPr>
+            <w:r>
+              <w:rPr>
+                <w:sz w:val="18"/>
+                <w:szCs w:val="18"/>
+              </w:rPr>
+              <w:t xml:space="preserve">30 </w:t>
+            </w:r>
+            <w:proofErr w:type="spellStart"/>
+            <w:r>
+              <w:rPr>
+                <w:sz w:val="18"/>
+                <w:szCs w:val="18"/>
+              </w:rPr>
+              <w:t>Pa.C.S</w:t>
+            </w:r>
+            <w:proofErr w:type="spellEnd"/>
+            <w:r>
+              <w:rPr>
+                <w:sz w:val="18"/>
+                <w:szCs w:val="18"/>
+              </w:rPr>
+              <w:t>. § 5502.4 Relating to aggravated assault</w:t>
+            </w:r>
+          </w:p>
+          <w:p>
+            <w:pPr>
+              <w:spacing w:after="0" w:line="240" w:lineRule="auto"/>
+              <w:rPr>
+                <w:sz w:val="18"/>
+                <w:szCs w:val="18"/>
+              </w:rPr>
+            </w:pPr>
+            <w:r>
+              <w:rPr>
+                <w:sz w:val="18"/>
+                <w:szCs w:val="18"/>
+              </w:rPr>
+              <w:t>by watercraft.</w:t>
+            </w:r>
+          </w:p>
+        </w:tc>
+        <w:tc>
+          <w:tcPr>
+            <w:tcW w:w="1170" w:type="dxa"/>
+          </w:tcPr>
+          <w:p>
+            <w:pPr>
+              <w:spacing w:after="0" w:line="240" w:lineRule="auto"/>
+              <w:jc w:val="center"/>
+              <w:rPr>
+                <w:sz w:val="18"/>
+                <w:szCs w:val="18"/>
+              </w:rPr>
+            </w:pPr>
+            <w:permStart w:id="867787730" w:edGrp="everyone"/>
+            <w:r>
+              <w:rPr>
+                <w:sz w:val="18"/>
+                <w:szCs w:val="18"/>
+              </w:rPr>
+              <w:t>{#offense30_5502_4}</w:t>
+            </w:r>
+            <w:sdt>
+              <w:sdtPr>
+                <w:rPr>
+                  <w:sz w:val="18"/>
+                  <w:szCs w:val="18"/>
+                </w:rPr>
+                <w:id w:val="632288196"/>
+                <w14:checkbox>
+                  <w14:checked w14:val="1"/>
+                  <w14:checkedState w14:val="2612" w14:font="MS Gothic"/>
+                  <w14:uncheckedState w14:val="2610" w14:font="MS Gothic"/>
+                </w14:checkbox>
+              </w:sdtPr>
+              <w:sdtContent>
+                <w:r>
+                  <w:rPr>
+                    <w:rFonts w:ascii="MS Gothic" w:eastAsia="MS Gothic" w:hAnsi="MS Gothic" w:hint="eastAsia"/>
+                    <w:sz w:val="18"/>
+                    <w:szCs w:val="18"/>
+                  </w:rPr>
+                  <w:t>☒</w:t>
+                </w:r>
+              </w:sdtContent>
+            </w:sdt>
+            <w:r>
+              <w:rPr>
+                <w:sz w:val="18"/>
+                <w:szCs w:val="18"/>
+              </w:rPr>
+              <w:t>{</w:t>
+            </w:r>
+            <w:proofErr w:type="gramStart"/>
+            <w:r>
+              <w:rPr>
+                <w:sz w:val="18"/>
+                <w:szCs w:val="18"/>
+              </w:rPr>
+              <w:t>/}{</w:t>
+            </w:r>
+            <w:proofErr w:type="gramEnd"/>
+            <w:r>
+              <w:rPr>
+                <w:sz w:val="18"/>
+                <w:szCs w:val="18"/>
+              </w:rPr>
+              <w:t>^offense30_5502_4}</w:t>
+            </w:r>
+            <w:sdt>
+              <w:sdtPr>
+                <w:rPr>
+                  <w:sz w:val="18"/>
+                  <w:szCs w:val="18"/>
+                </w:rPr>
+                <w:id w:val="436340841"/>
+                <w14:checkbox>
+                  <w14:checked w14:val="0"/>
+                  <w14:checkedState w14:val="2612" w14:font="MS Gothic"/>
+                  <w14:uncheckedState w14:val="2610" w14:font="MS Gothic"/>
+                </w14:checkbox>
+              </w:sdtPr>
+              <w:sdtContent>
+                <w:r>
+                  <w:rPr>
+                    <w:rFonts w:ascii="MS Gothic" w:eastAsia="MS Gothic" w:hAnsi="MS Gothic" w:hint="eastAsia"/>
+                    <w:sz w:val="18"/>
+                    <w:szCs w:val="18"/>
+                  </w:rPr>
+                  <w:t>☐</w:t>
+                </w:r>
+              </w:sdtContent>
+            </w:sdt>
+            <w:r>
+              <w:rPr>
+                <w:sz w:val="18"/>
+                <w:szCs w:val="18"/>
+              </w:rPr>
+              <w:t>{/}</w:t>
+            </w:r>
+            <w:permEnd w:id="867787730"/>
+            <w:r>
+              <w:rPr>
+                <w:sz w:val="18"/>
+                <w:szCs w:val="18"/>
+              </w:rPr>
+              <w:t xml:space="preserve">  YES</w:t>
+            </w:r>
+          </w:p>
+        </w:tc>
+        <w:tc>
+          <w:tcPr>
+            <w:tcW w:w="270" w:type="dxa"/>
+            <w:tcBorders>
+              <w:top w:val="single" w:sz="4" w:space="0" w:color="404040" w:themeColor="text1" w:themeTint="BF"/>
+              <w:bottom w:val="single" w:sz="4" w:space="0" w:color="404040" w:themeColor="text1" w:themeTint="BF"/>
+            </w:tcBorders>
+            <w:shd w:val="clear" w:color="auto" w:fill="404040" w:themeFill="text1" w:themeFillTint="BF"/>
+            <w:vAlign w:val="center"/>
+          </w:tcPr>
+          <w:p>
+            <w:pPr>
+              <w:spacing w:after="0" w:line="240" w:lineRule="auto"/>
+              <w:rPr>
+                <w:sz w:val="18"/>
+                <w:szCs w:val="18"/>
+              </w:rPr>
+            </w:pPr>
+          </w:p>
+        </w:tc>
+        <w:tc>
+          <w:tcPr>
+            <w:tcW w:w="3870" w:type="dxa"/>
+            <w:gridSpan w:val="2"/>
+          </w:tcPr>
+          <w:p>
+            <w:pPr>
+              <w:spacing w:after="0" w:line="240" w:lineRule="auto"/>
+              <w:rPr>
+                <w:sz w:val="18"/>
+                <w:szCs w:val="18"/>
+              </w:rPr>
+            </w:pPr>
+          </w:p>
+        </w:tc>
+        <w:tc>
+          <w:tcPr>
+            <w:tcW w:w="1345" w:type="dxa"/>
+            <w:gridSpan w:val="2"/>
+            <w:vAlign w:val="center"/>
+          </w:tcPr>
+          <w:p>
+            <w:pPr>
+              <w:spacing w:after="0" w:line="240" w:lineRule="auto"/>
+              <w:jc w:val="center"/>
+              <w:rPr>
+                <w:sz w:val="18"/>
+                <w:szCs w:val="18"/>
+              </w:rPr>
+            </w:pPr>
           </w:p>
         </w:tc>
       </w:tr>
@@ -8404,7 +8528,15 @@
                 <w:sz w:val="18"/>
                 <w:szCs w:val="18"/>
               </w:rPr>
-              <w:t>criteriaFulfilledSpecialConditionsNo</w:t>
+              <w:t>criteriaFulfill</w:t>
+            </w:r>
+            <w:r>
+              <w:rPr>
+                <w:sz w:val="18"/>
+                <w:szCs w:val="18"/>
+              </w:rPr>
+              <w:lastRenderedPageBreak/>
+              <w:t>edSpecialConditionsNo</w:t>
             </w:r>
             <w:proofErr w:type="spellEnd"/>
             <w:r>
@@ -8683,7 +8815,15 @@
                 <w:sz w:val="18"/>
                 <w:szCs w:val="18"/>
               </w:rPr>
-              <w:t>criteriaFinancialEffortsNo</w:t>
+              <w:t>criteriaFin</w:t>
+            </w:r>
+            <w:r>
+              <w:rPr>
+                <w:sz w:val="18"/>
+                <w:szCs w:val="18"/>
+              </w:rPr>
+              <w:lastRenderedPageBreak/>
+              <w:t>ancialEffortsNo</w:t>
             </w:r>
             <w:proofErr w:type="spellEnd"/>
             <w:r>
@@ -8778,6 +8918,7 @@
                 <w:sz w:val="20"/>
                 <w:szCs w:val="20"/>
               </w:rPr>
+              <w:lastRenderedPageBreak/>
               <w:t xml:space="preserve">Eligible for Administrative Parole?   </w:t>
             </w:r>
             <w:permStart w:id="850205078" w:edGrp="everyone"/>
@@ -9030,7 +9171,7 @@
           <w:sdtPr>
             <w:id w:val="972014892"/>
             <w:placeholder>
-              <w:docPart w:val="9900CF351AA87248AB69BCA43556735D"/>
+              <w:docPart w:val="02AEB95F0D00404FB38AF34001F5B8BC"/>
             </w:placeholder>
             <w:showingPlcHdr/>
             <w:text/>
@@ -9212,7 +9353,7 @@
             </w:rPr>
             <w:id w:val="-69729712"/>
             <w:placeholder>
-              <w:docPart w:val="7C94DE569C6CD9459FF06ED11B88FA30"/>
+              <w:docPart w:val="B83F61669B637C4781FB1EB9EDFD1256"/>
             </w:placeholder>
             <w:showingPlcHdr/>
             <w:text w:multiLine="1"/>
@@ -11087,21 +11228,13 @@
       </w:r>
       <w:permEnd w:id="357328442"/>
       <w:r>
-        <w:t xml:space="preserve">  18PA. C.S. 7508(a)4(iii) - </w:t>
-      </w:r>
-      <w:proofErr w:type="spellStart"/>
-      <w:r>
-        <w:t>metha</w:t>
+        <w:t xml:space="preserve">  18PA. C.S. 7508(a)4(iii) - metha</w:t>
       </w:r>
       <w:r>
         <w:t>m</w:t>
       </w:r>
       <w:r>
-        <w:t>mphetamine</w:t>
-      </w:r>
-      <w:proofErr w:type="spellEnd"/>
-      <w:r>
-        <w:t xml:space="preserve"> </w:t>
+        <w:t xml:space="preserve">mphetamine </w:t>
       </w:r>
       <w:r>
         <w:rPr>
@@ -12354,21 +12487,7 @@
         <w:sz w:val="16"/>
         <w:szCs w:val="16"/>
       </w:rPr>
-      <w:t>4</w:t>
-    </w:r>
-    <w:r>
-      <w:rPr>
-        <w:sz w:val="16"/>
-        <w:szCs w:val="16"/>
-      </w:rPr>
-      <w:t>.202</w:t>
-    </w:r>
-    <w:r>
-      <w:rPr>
-        <w:sz w:val="16"/>
-        <w:szCs w:val="16"/>
-      </w:rPr>
-      <w:t>5</w:t>
+      <w:t>1.2024</w:t>
     </w:r>
   </w:p>
 </w:ftr>
@@ -12921,21 +13040,6 @@
       <w14:ligatures w14:val="none"/>
     </w:rPr>
   </w:style>
-  <w:style w:type="paragraph" w:styleId="NormalWeb">
-    <w:name w:val="Normal (Web)"/>
-    <w:basedOn w:val="Normal"/>
-    <w:uiPriority w:val="99"/>
-    <w:unhideWhenUsed/>
-    <w:rsid w:val="00701018"/>
-    <w:pPr>
-      <w:spacing w:before="100" w:beforeAutospacing="1" w:after="100" w:afterAutospacing="1" w:line="240" w:lineRule="auto"/>
-    </w:pPr>
-    <w:rPr>
-      <w:rFonts w:ascii="Times New Roman" w:eastAsia="Times New Roman" w:hAnsi="Times New Roman" w:cs="Times New Roman"/>
-      <w:sz w:val="24"/>
-      <w:szCs w:val="24"/>
-    </w:rPr>
-  </w:style>
 </w:styles>
 </file>
 
@@ -13060,7 +13164,7 @@
     </w:docPart>
     <w:docPart>
       <w:docPartPr>
-        <w:name w:val="9900CF351AA87248AB69BCA43556735D"/>
+        <w:name w:val="02AEB95F0D00404FB38AF34001F5B8BC"/>
         <w:category>
           <w:name w:val="General"/>
           <w:gallery w:val="placeholder"/>
@@ -13071,12 +13175,12 @@
         <w:behaviors>
           <w:behavior w:val="content"/>
         </w:behaviors>
-        <w:guid w:val="{643C4CF0-5095-D84C-803A-2FCDE51DB68D}"/>
+        <w:guid w:val="{6F2030B8-FC9F-6C40-96E3-30B413FF24BD}"/>
       </w:docPartPr>
       <w:docPartBody>
         <w:p>
           <w:pPr>
-            <w:pStyle w:val="9900CF351AA87248AB69BCA43556735D"/>
+            <w:pStyle w:val="02AEB95F0D00404FB38AF34001F5B8BC"/>
           </w:pPr>
           <w:r>
             <w:rPr>
@@ -13089,7 +13193,7 @@
     </w:docPart>
     <w:docPart>
       <w:docPartPr>
-        <w:name w:val="7C94DE569C6CD9459FF06ED11B88FA30"/>
+        <w:name w:val="B83F61669B637C4781FB1EB9EDFD1256"/>
         <w:category>
           <w:name w:val="General"/>
           <w:gallery w:val="placeholder"/>
@@ -13100,12 +13204,12 @@
         <w:behaviors>
           <w:behavior w:val="content"/>
         </w:behaviors>
-        <w:guid w:val="{25CD368C-E267-574F-9B85-42259C42F716}"/>
+        <w:guid w:val="{9ADC0D40-DDAA-2344-B492-B8857C92413E}"/>
       </w:docPartPr>
       <w:docPartBody>
         <w:p>
           <w:pPr>
-            <w:pStyle w:val="7C94DE569C6CD9459FF06ED11B88FA30"/>
+            <w:pStyle w:val="B83F61669B637C4781FB1EB9EDFD1256"/>
           </w:pPr>
           <w:r>
             <w:rPr>
@@ -13156,10 +13260,9 @@
   <w:font w:name="Aptos">
     <w:panose1 w:val="020B0004020202020204"/>
     <w:charset w:val="00"/>
-    <w:family w:val="swiss"/>
+    <w:family w:val="roman"/>
     <w:notTrueType/>
-    <w:pitch w:val="variable"/>
-    <w:sig w:usb0="20000287" w:usb1="00000003" w:usb2="00000000" w:usb3="00000000" w:csb0="0000019F" w:csb1="00000000"/>
+    <w:pitch w:val="default"/>
   </w:font>
   <w:font w:name="Aptos Display">
     <w:panose1 w:val="020B0004020202020204"/>
@@ -13187,7 +13290,6 @@
   </w:compat>
   <w:rsids>
     <w:rsidRoot w:val="00473CEC"/>
-    <w:rsid w:val="001A2BC2"/>
     <w:rsid w:val="002A591D"/>
     <w:rsid w:val="003305B0"/>
     <w:rsid w:val="00397283"/>
@@ -13197,16 +13299,12 @@
     <w:rsid w:val="00486AD0"/>
     <w:rsid w:val="004B557D"/>
     <w:rsid w:val="005412D0"/>
-    <w:rsid w:val="006A00E1"/>
     <w:rsid w:val="006B43D5"/>
     <w:rsid w:val="006F5095"/>
-    <w:rsid w:val="00780552"/>
     <w:rsid w:val="00A92C32"/>
-    <w:rsid w:val="00D671FD"/>
     <w:rsid w:val="00DA2593"/>
     <w:rsid w:val="00DC0762"/>
     <w:rsid w:val="00FC3851"/>
-    <w:rsid w:val="00FD4783"/>
   </w:rsids>
   <m:mathPr>
     <m:mathFont m:val="Cambria Math"/>
@@ -13658,7 +13756,7 @@
     <w:basedOn w:val="DefaultParagraphFont"/>
     <w:uiPriority w:val="99"/>
     <w:semiHidden/>
-    <w:rsid w:val="00FD4783"/>
+    <w:rsid w:val="00DA2593"/>
     <w:rPr>
       <w:color w:val="808080"/>
     </w:rPr>
@@ -13679,30 +13777,16 @@
     <w:name w:val="8A416B0DC9098549A827447EB4297D9B"/>
     <w:rsid w:val="00473CEC"/>
   </w:style>
-  <w:style w:type="paragraph" w:customStyle="1" w:styleId="9900CF351AA87248AB69BCA43556735D">
-    <w:name w:val="9900CF351AA87248AB69BCA43556735D"/>
-    <w:rsid w:val="00FD4783"/>
+  <w:style w:type="paragraph" w:customStyle="1" w:styleId="02AEB95F0D00404FB38AF34001F5B8BC">
+    <w:name w:val="02AEB95F0D00404FB38AF34001F5B8BC"/>
+    <w:rsid w:val="00DA2593"/>
     <w:pPr>
       <w:spacing w:after="160" w:line="278" w:lineRule="auto"/>
     </w:pPr>
   </w:style>
-  <w:style w:type="paragraph" w:customStyle="1" w:styleId="7C94DE569C6CD9459FF06ED11B88FA30">
-    <w:name w:val="7C94DE569C6CD9459FF06ED11B88FA30"/>
-    <w:rsid w:val="00FD4783"/>
-    <w:pPr>
-      <w:spacing w:after="160" w:line="278" w:lineRule="auto"/>
-    </w:pPr>
-  </w:style>
-  <w:style w:type="paragraph" w:customStyle="1" w:styleId="D4CDC8D365076C46A3E3A03E9D9F1C06">
-    <w:name w:val="D4CDC8D365076C46A3E3A03E9D9F1C06"/>
-    <w:rsid w:val="00D671FD"/>
-    <w:pPr>
-      <w:spacing w:after="160" w:line="278" w:lineRule="auto"/>
-    </w:pPr>
-  </w:style>
-  <w:style w:type="paragraph" w:customStyle="1" w:styleId="E247796C1760D543B4BC8D3BCC71F920">
-    <w:name w:val="E247796C1760D543B4BC8D3BCC71F920"/>
-    <w:rsid w:val="00D671FD"/>
+  <w:style w:type="paragraph" w:customStyle="1" w:styleId="B83F61669B637C4781FB1EB9EDFD1256">
+    <w:name w:val="B83F61669B637C4781FB1EB9EDFD1256"/>
+    <w:rsid w:val="00DA2593"/>
     <w:pPr>
       <w:spacing w:after="160" w:line="278" w:lineRule="auto"/>
     </w:pPr>

</xml_diff>

<commit_message>
Reapply "[Workflows][US_PA] Form 402 - 2025 updates (Recidiviz/recidiviz-dashboards#8055)" (Recidiviz/recidiviz-dashboards#8125) (Recidiviz/recidiviz-dashboards#8152)
This reverts commit c0e79aee72e1e597081973173e040e26321cd599.

GitOrigin-RevId: d1b690ef7f234446ae160a52bc320484d39ef3a8
</commit_message>
<xml_diff>
--- a/libs/staff-shared-server/src/server/assets/workflowsTemplates/US_PA/admin_supervision_template.docx
+++ b/libs/staff-shared-server/src/server/assets/workflowsTemplates/US_PA/admin_supervision_template.docx
@@ -226,32 +226,52 @@
             </w:pPr>
             <w:r>
               <w:rPr>
-                <w:sz w:val="18"/>
-                <w:szCs w:val="18"/>
-              </w:rPr>
-              <w:t xml:space="preserve">Instructions: Review current offenses and criminal history for crimes which would disqualify </w:t>
-            </w:r>
-            <w:r>
-              <w:rPr>
-                <w:sz w:val="18"/>
-                <w:szCs w:val="18"/>
-              </w:rPr>
-              <w:t>reentrant</w:t>
-            </w:r>
-            <w:r>
-              <w:rPr>
-                <w:sz w:val="18"/>
-                <w:szCs w:val="18"/>
-              </w:rPr>
-              <w:t xml:space="preserve"> for administrative parole. </w:t>
-            </w:r>
-            <w:r>
-              <w:rPr>
-                <w:color w:val="000000" w:themeColor="text1"/>
-                <w:sz w:val="18"/>
-                <w:szCs w:val="18"/>
-              </w:rPr>
-              <w:t>Any conviction (and/or delinquent adjudication for offenses designated with an asterisk *) will preclude assignment to Administrative Parole.</w:t>
+                <w:rFonts w:ascii="Calibri" w:hAnsi="Calibri" w:cs="Calibri"/>
+                <w:color w:val="000000"/>
+                <w:sz w:val="18"/>
+                <w:szCs w:val="18"/>
+              </w:rPr>
+              <w:t xml:space="preserve">Instructions: Review current offenses and </w:t>
+            </w:r>
+            <w:proofErr w:type="gramStart"/>
+            <w:r>
+              <w:rPr>
+                <w:rFonts w:ascii="Calibri" w:hAnsi="Calibri" w:cs="Calibri"/>
+                <w:color w:val="000000"/>
+                <w:sz w:val="18"/>
+                <w:szCs w:val="18"/>
+              </w:rPr>
+              <w:t>criminal  history</w:t>
+            </w:r>
+            <w:proofErr w:type="gramEnd"/>
+            <w:r>
+              <w:rPr>
+                <w:rFonts w:ascii="Calibri" w:hAnsi="Calibri" w:cs="Calibri"/>
+                <w:color w:val="000000"/>
+                <w:sz w:val="18"/>
+                <w:szCs w:val="18"/>
+              </w:rPr>
+              <w:t xml:space="preserve"> for crimes which would disqualify the reentrant for administrative parole. Any conviction and/</w:t>
+            </w:r>
+            <w:proofErr w:type="gramStart"/>
+            <w:r>
+              <w:rPr>
+                <w:rFonts w:ascii="Calibri" w:hAnsi="Calibri" w:cs="Calibri"/>
+                <w:color w:val="000000"/>
+                <w:sz w:val="18"/>
+                <w:szCs w:val="18"/>
+              </w:rPr>
+              <w:t>or  delinquent</w:t>
+            </w:r>
+            <w:proofErr w:type="gramEnd"/>
+            <w:r>
+              <w:rPr>
+                <w:rFonts w:ascii="Calibri" w:hAnsi="Calibri" w:cs="Calibri"/>
+                <w:color w:val="000000"/>
+                <w:sz w:val="18"/>
+                <w:szCs w:val="18"/>
+              </w:rPr>
+              <w:t xml:space="preserve"> adjudication for offenses listed below will  preclude assignment to Administrative Parole.</w:t>
             </w:r>
           </w:p>
         </w:tc>
@@ -958,7 +978,7 @@
                 <w:sz w:val="18"/>
                 <w:szCs w:val="18"/>
               </w:rPr>
-              <w:t xml:space="preserve"> 4302 Incest*</w:t>
+              <w:t xml:space="preserve"> 4302 Incest</w:t>
             </w:r>
           </w:p>
         </w:tc>
@@ -1287,7 +1307,7 @@
                 <w:sz w:val="18"/>
                 <w:szCs w:val="18"/>
               </w:rPr>
-              <w:t xml:space="preserve"> 5901 Open Lewdness*</w:t>
+              <w:t xml:space="preserve"> 5901 Open Lewdness</w:t>
             </w:r>
           </w:p>
         </w:tc>
@@ -1761,6 +1781,9 @@
         </w:tc>
       </w:tr>
       <w:tr>
+        <w:trPr>
+          <w:trHeight w:hRule="exact" w:val="288"/>
+        </w:trPr>
         <w:tc>
           <w:tcPr>
             <w:tcW w:w="4135" w:type="dxa"/>
@@ -1779,14 +1802,20 @@
                 <w:sz w:val="18"/>
                 <w:szCs w:val="18"/>
               </w:rPr>
-              <w:t>18 Pa. C.S. Ch. 30 rel. to Human Trafficking</w:t>
+              <w:t>18 Pa. C.S. Ch.</w:t>
+            </w:r>
+            <w:r>
+              <w:rPr>
+                <w:sz w:val="18"/>
+                <w:szCs w:val="18"/>
+              </w:rPr>
+              <w:t xml:space="preserve"> 31 rel. to Sexual Assault</w:t>
             </w:r>
           </w:p>
         </w:tc>
         <w:tc>
           <w:tcPr>
             <w:tcW w:w="1170" w:type="dxa"/>
-            <w:vAlign w:val="center"/>
           </w:tcPr>
           <w:p>
             <w:pPr>
@@ -1797,13 +1826,13 @@
                 <w:szCs w:val="18"/>
               </w:rPr>
             </w:pPr>
-            <w:permStart w:id="407460520" w:edGrp="everyone"/>
-            <w:r>
-              <w:rPr>
-                <w:sz w:val="18"/>
-                <w:szCs w:val="18"/>
-              </w:rPr>
-              <w:t>{#offense18_30}</w:t>
+            <w:permStart w:id="1092383576" w:edGrp="everyone"/>
+            <w:r>
+              <w:rPr>
+                <w:sz w:val="18"/>
+                <w:szCs w:val="18"/>
+              </w:rPr>
+              <w:t>{#offense18_31}</w:t>
             </w:r>
             <w:sdt>
               <w:sdtPr>
@@ -1811,7 +1840,7 @@
                   <w:sz w:val="18"/>
                   <w:szCs w:val="18"/>
                 </w:rPr>
-                <w:id w:val="2131122016"/>
+                <w:id w:val="73796928"/>
                 <w14:checkbox>
                   <w14:checked w14:val="1"/>
                   <w14:checkedState w14:val="2612" w14:font="MS Gothic"/>
@@ -1850,7 +1879,7 @@
                 <w:sz w:val="18"/>
                 <w:szCs w:val="18"/>
               </w:rPr>
-              <w:t>^offense18_30}</w:t>
+              <w:t>^offense18_31}</w:t>
             </w:r>
             <w:sdt>
               <w:sdtPr>
@@ -1858,7 +1887,7 @@
                   <w:sz w:val="18"/>
                   <w:szCs w:val="18"/>
                 </w:rPr>
-                <w:id w:val="1278220322"/>
+                <w:id w:val="-1956713497"/>
                 <w14:checkbox>
                   <w14:checked w14:val="0"/>
                   <w14:checkedState w14:val="2612" w14:font="MS Gothic"/>
@@ -1883,7 +1912,7 @@
               </w:rPr>
               <w:t>{/}</w:t>
             </w:r>
-            <w:permEnd w:id="407460520"/>
+            <w:permEnd w:id="1092383576"/>
             <w:r>
               <w:rPr>
                 <w:sz w:val="18"/>
@@ -1948,7 +1977,6 @@
             <w:tcW w:w="1345" w:type="dxa"/>
             <w:gridSpan w:val="2"/>
             <w:vMerge w:val="restart"/>
-            <w:vAlign w:val="center"/>
           </w:tcPr>
           <w:p>
             <w:pPr>
@@ -1975,7 +2003,7 @@
                 </w:rPr>
                 <w:id w:val="-1197234915"/>
                 <w14:checkbox>
-                  <w14:checked w14:val="1"/>
+                  <w14:checked w14:val="0"/>
                   <w14:checkedState w14:val="2612" w14:font="MS Gothic"/>
                   <w14:uncheckedState w14:val="2610" w14:font="MS Gothic"/>
                 </w14:checkbox>
@@ -1987,7 +2015,7 @@
                     <w:sz w:val="18"/>
                     <w:szCs w:val="18"/>
                   </w:rPr>
-                  <w:t>☒</w:t>
+                  <w:t>☐</w:t>
                 </w:r>
               </w:sdtContent>
             </w:sdt>
@@ -2057,6 +2085,9 @@
         </w:tc>
       </w:tr>
       <w:tr>
+        <w:trPr>
+          <w:trHeight w:hRule="exact" w:val="288"/>
+        </w:trPr>
         <w:tc>
           <w:tcPr>
             <w:tcW w:w="4135" w:type="dxa"/>
@@ -2082,14 +2113,13 @@
                 <w:sz w:val="18"/>
                 <w:szCs w:val="18"/>
               </w:rPr>
-              <w:t xml:space="preserve"> 31 rel. to Sexual Offenses</w:t>
+              <w:t xml:space="preserve"> 33 rel. to Arson</w:t>
             </w:r>
           </w:p>
         </w:tc>
         <w:tc>
           <w:tcPr>
             <w:tcW w:w="1170" w:type="dxa"/>
-            <w:vAlign w:val="center"/>
           </w:tcPr>
           <w:p>
             <w:pPr>
@@ -2100,13 +2130,13 @@
                 <w:szCs w:val="18"/>
               </w:rPr>
             </w:pPr>
-            <w:permStart w:id="180237872" w:edGrp="everyone"/>
-            <w:r>
-              <w:rPr>
-                <w:sz w:val="18"/>
-                <w:szCs w:val="18"/>
-              </w:rPr>
-              <w:t>{#offense18_31}</w:t>
+            <w:permStart w:id="1846355846" w:edGrp="everyone"/>
+            <w:r>
+              <w:rPr>
+                <w:sz w:val="18"/>
+                <w:szCs w:val="18"/>
+              </w:rPr>
+              <w:t>{#offense18_33}</w:t>
             </w:r>
             <w:sdt>
               <w:sdtPr>
@@ -2114,7 +2144,7 @@
                   <w:sz w:val="18"/>
                   <w:szCs w:val="18"/>
                 </w:rPr>
-                <w:id w:val="474039401"/>
+                <w:id w:val="1291018084"/>
                 <w14:checkbox>
                   <w14:checked w14:val="1"/>
                   <w14:checkedState w14:val="2612" w14:font="MS Gothic"/>
@@ -2153,7 +2183,7 @@
                 <w:sz w:val="18"/>
                 <w:szCs w:val="18"/>
               </w:rPr>
-              <w:t>^offense18_31}</w:t>
+              <w:t>^offense18_33}</w:t>
             </w:r>
             <w:sdt>
               <w:sdtPr>
@@ -2161,7 +2191,7 @@
                   <w:sz w:val="18"/>
                   <w:szCs w:val="18"/>
                 </w:rPr>
-                <w:id w:val="-912542690"/>
+                <w:id w:val="-418793068"/>
                 <w14:checkbox>
                   <w14:checked w14:val="0"/>
                   <w14:checkedState w14:val="2612" w14:font="MS Gothic"/>
@@ -2186,7 +2216,7 @@
               </w:rPr>
               <w:t>{/}</w:t>
             </w:r>
-            <w:permEnd w:id="180237872"/>
+            <w:permEnd w:id="1846355846"/>
             <w:r>
               <w:rPr>
                 <w:sz w:val="18"/>
@@ -2252,6 +2282,9 @@
         </w:tc>
       </w:tr>
       <w:tr>
+        <w:trPr>
+          <w:trHeight w:hRule="exact" w:val="288"/>
+        </w:trPr>
         <w:tc>
           <w:tcPr>
             <w:tcW w:w="4135" w:type="dxa"/>
@@ -2277,14 +2310,13 @@
                 <w:sz w:val="18"/>
                 <w:szCs w:val="18"/>
               </w:rPr>
-              <w:t xml:space="preserve"> 33 rel. to Arson</w:t>
+              <w:t xml:space="preserve"> 37 rel. to Robbery</w:t>
             </w:r>
           </w:p>
         </w:tc>
         <w:tc>
           <w:tcPr>
             <w:tcW w:w="1170" w:type="dxa"/>
-            <w:vAlign w:val="center"/>
           </w:tcPr>
           <w:p>
             <w:pPr>
@@ -2295,13 +2327,13 @@
                 <w:szCs w:val="18"/>
               </w:rPr>
             </w:pPr>
-            <w:permStart w:id="1109159728" w:edGrp="everyone"/>
-            <w:r>
-              <w:rPr>
-                <w:sz w:val="18"/>
-                <w:szCs w:val="18"/>
-              </w:rPr>
-              <w:t>{#offense18_33}</w:t>
+            <w:permStart w:id="983461803" w:edGrp="everyone"/>
+            <w:r>
+              <w:rPr>
+                <w:sz w:val="18"/>
+                <w:szCs w:val="18"/>
+              </w:rPr>
+              <w:t>{#offense18_37}</w:t>
             </w:r>
             <w:sdt>
               <w:sdtPr>
@@ -2309,7 +2341,7 @@
                   <w:sz w:val="18"/>
                   <w:szCs w:val="18"/>
                 </w:rPr>
-                <w:id w:val="-326204617"/>
+                <w:id w:val="-9772557"/>
                 <w14:checkbox>
                   <w14:checked w14:val="1"/>
                   <w14:checkedState w14:val="2612" w14:font="MS Gothic"/>
@@ -2348,7 +2380,7 @@
                 <w:sz w:val="18"/>
                 <w:szCs w:val="18"/>
               </w:rPr>
-              <w:t>^offense18_33}</w:t>
+              <w:t>^offense18_37}</w:t>
             </w:r>
             <w:sdt>
               <w:sdtPr>
@@ -2356,7 +2388,7 @@
                   <w:sz w:val="18"/>
                   <w:szCs w:val="18"/>
                 </w:rPr>
-                <w:id w:val="640852663"/>
+                <w:id w:val="-1823960156"/>
                 <w14:checkbox>
                   <w14:checked w14:val="0"/>
                   <w14:checkedState w14:val="2612" w14:font="MS Gothic"/>
@@ -2381,7 +2413,7 @@
               </w:rPr>
               <w:t>{/}</w:t>
             </w:r>
-            <w:permEnd w:id="1109159728"/>
+            <w:permEnd w:id="983461803"/>
             <w:r>
               <w:rPr>
                 <w:sz w:val="18"/>
@@ -2399,7 +2431,6 @@
               <w:bottom w:val="single" w:sz="4" w:space="0" w:color="404040" w:themeColor="text1" w:themeTint="BF"/>
             </w:tcBorders>
             <w:shd w:val="clear" w:color="auto" w:fill="404040" w:themeFill="text1" w:themeFillTint="BF"/>
-            <w:vAlign w:val="center"/>
           </w:tcPr>
           <w:p>
             <w:pPr>
@@ -2436,7 +2467,7 @@
                 <w:sz w:val="18"/>
                 <w:szCs w:val="18"/>
               </w:rPr>
-              <w:t xml:space="preserve"> Ch. 76 Internet Child Pornography*</w:t>
+              <w:t xml:space="preserve"> Ch. 76 Internet Child Pornography</w:t>
             </w:r>
           </w:p>
         </w:tc>
@@ -2444,7 +2475,6 @@
           <w:tcPr>
             <w:tcW w:w="1345" w:type="dxa"/>
             <w:gridSpan w:val="2"/>
-            <w:vAlign w:val="center"/>
           </w:tcPr>
           <w:p>
             <w:pPr>
@@ -2560,6 +2590,7 @@
           <w:tcPr>
             <w:tcW w:w="4135" w:type="dxa"/>
             <w:gridSpan w:val="3"/>
+            <w:vMerge w:val="restart"/>
           </w:tcPr>
           <w:p>
             <w:pPr>
@@ -2581,13 +2612,30 @@
                 <w:sz w:val="18"/>
                 <w:szCs w:val="18"/>
               </w:rPr>
-              <w:t xml:space="preserve"> 37 rel. to Robbery</w:t>
+              <w:t xml:space="preserve"> 49 rel. to</w:t>
+            </w:r>
+          </w:p>
+          <w:p>
+            <w:pPr>
+              <w:spacing w:after="0" w:line="240" w:lineRule="auto"/>
+              <w:rPr>
+                <w:sz w:val="18"/>
+                <w:szCs w:val="18"/>
+              </w:rPr>
+            </w:pPr>
+            <w:r>
+              <w:rPr>
+                <w:sz w:val="18"/>
+                <w:szCs w:val="18"/>
+              </w:rPr>
+              <w:t>Victim/Witness Intimidation</w:t>
             </w:r>
           </w:p>
         </w:tc>
         <w:tc>
           <w:tcPr>
             <w:tcW w:w="1170" w:type="dxa"/>
+            <w:vMerge w:val="restart"/>
           </w:tcPr>
           <w:p>
             <w:pPr>
@@ -2598,13 +2646,27 @@
                 <w:szCs w:val="18"/>
               </w:rPr>
             </w:pPr>
-            <w:permStart w:id="168767841" w:edGrp="everyone"/>
-            <w:r>
-              <w:rPr>
-                <w:sz w:val="18"/>
-                <w:szCs w:val="18"/>
-              </w:rPr>
-              <w:t>{#offense18_37}</w:t>
+            <w:permStart w:id="1576141765" w:edGrp="everyone"/>
+            <w:r>
+              <w:rPr>
+                <w:sz w:val="18"/>
+                <w:szCs w:val="18"/>
+              </w:rPr>
+              <w:t>{#offense</w:t>
+            </w:r>
+            <w:r>
+              <w:rPr>
+                <w:sz w:val="18"/>
+                <w:szCs w:val="18"/>
+              </w:rPr>
+              <w:t>18_49</w:t>
+            </w:r>
+            <w:r>
+              <w:rPr>
+                <w:sz w:val="18"/>
+                <w:szCs w:val="18"/>
+              </w:rPr>
+              <w:t>}</w:t>
             </w:r>
             <w:sdt>
               <w:sdtPr>
@@ -2612,7 +2674,7 @@
                   <w:sz w:val="18"/>
                   <w:szCs w:val="18"/>
                 </w:rPr>
-                <w:id w:val="1691334102"/>
+                <w:id w:val="217553262"/>
                 <w14:checkbox>
                   <w14:checked w14:val="1"/>
                   <w14:checkedState w14:val="2612" w14:font="MS Gothic"/>
@@ -2651,7 +2713,21 @@
                 <w:sz w:val="18"/>
                 <w:szCs w:val="18"/>
               </w:rPr>
-              <w:t>^offense18_37}</w:t>
+              <w:t>^</w:t>
+            </w:r>
+            <w:r>
+              <w:rPr>
+                <w:sz w:val="18"/>
+                <w:szCs w:val="18"/>
+              </w:rPr>
+              <w:t>offense18_49</w:t>
+            </w:r>
+            <w:r>
+              <w:rPr>
+                <w:sz w:val="18"/>
+                <w:szCs w:val="18"/>
+              </w:rPr>
+              <w:t>}</w:t>
             </w:r>
             <w:sdt>
               <w:sdtPr>
@@ -2659,7 +2735,7 @@
                   <w:sz w:val="18"/>
                   <w:szCs w:val="18"/>
                 </w:rPr>
-                <w:id w:val="838741371"/>
+                <w:id w:val="1798488477"/>
                 <w14:checkbox>
                   <w14:checked w14:val="0"/>
                   <w14:checkedState w14:val="2612" w14:font="MS Gothic"/>
@@ -2684,7 +2760,7 @@
               </w:rPr>
               <w:t>{/}</w:t>
             </w:r>
-            <w:permEnd w:id="168767841"/>
+            <w:permEnd w:id="1576141765"/>
             <w:r>
               <w:rPr>
                 <w:sz w:val="18"/>
@@ -2769,21 +2845,7 @@
                 <w:sz w:val="18"/>
                 <w:szCs w:val="18"/>
               </w:rPr>
-              <w:t>{#offense42_979</w:t>
-            </w:r>
-            <w:r>
-              <w:rPr>
-                <w:sz w:val="18"/>
-                <w:szCs w:val="18"/>
-              </w:rPr>
-              <w:t>9</w:t>
-            </w:r>
-            <w:r>
-              <w:rPr>
-                <w:sz w:val="18"/>
-                <w:szCs w:val="18"/>
-              </w:rPr>
-              <w:t>}</w:t>
+              <w:t>{#offense42_9799}</w:t>
             </w:r>
             <w:sdt>
               <w:sdtPr>
@@ -2830,21 +2892,7 @@
                 <w:sz w:val="18"/>
                 <w:szCs w:val="18"/>
               </w:rPr>
-              <w:t>^offense42_</w:t>
-            </w:r>
-            <w:r>
-              <w:rPr>
-                <w:sz w:val="18"/>
-                <w:szCs w:val="18"/>
-              </w:rPr>
-              <w:t>9799</w:t>
-            </w:r>
-            <w:r>
-              <w:rPr>
-                <w:sz w:val="18"/>
-                <w:szCs w:val="18"/>
-              </w:rPr>
-              <w:t>}</w:t>
+              <w:t>^offense42_9799}</w:t>
             </w:r>
             <w:sdt>
               <w:sdtPr>
@@ -2890,40 +2938,28 @@
       </w:tr>
       <w:tr>
         <w:trPr>
-          <w:trHeight w:hRule="exact" w:val="217"/>
+          <w:trHeight w:hRule="exact" w:val="307"/>
         </w:trPr>
         <w:tc>
           <w:tcPr>
             <w:tcW w:w="4135" w:type="dxa"/>
             <w:gridSpan w:val="3"/>
-          </w:tcPr>
-          <w:p>
-            <w:pPr>
-              <w:spacing w:after="0" w:line="240" w:lineRule="auto"/>
-              <w:rPr>
-                <w:sz w:val="18"/>
-                <w:szCs w:val="18"/>
-              </w:rPr>
-            </w:pPr>
-            <w:r>
-              <w:rPr>
-                <w:sz w:val="18"/>
-                <w:szCs w:val="18"/>
-              </w:rPr>
-              <w:t>18 Pa. C.S. Ch.</w:t>
-            </w:r>
-            <w:r>
-              <w:rPr>
-                <w:sz w:val="18"/>
-                <w:szCs w:val="18"/>
-              </w:rPr>
-              <w:t xml:space="preserve"> 49 rel. to Victim/Witness Intimidation</w:t>
-            </w:r>
+            <w:vMerge/>
+          </w:tcPr>
+          <w:p>
+            <w:pPr>
+              <w:spacing w:after="0" w:line="240" w:lineRule="auto"/>
+              <w:rPr>
+                <w:sz w:val="18"/>
+                <w:szCs w:val="18"/>
+              </w:rPr>
+            </w:pPr>
           </w:p>
         </w:tc>
         <w:tc>
           <w:tcPr>
             <w:tcW w:w="1170" w:type="dxa"/>
+            <w:vMerge/>
           </w:tcPr>
           <w:p>
             <w:pPr>
@@ -2934,100 +2970,6 @@
                 <w:szCs w:val="18"/>
               </w:rPr>
             </w:pPr>
-            <w:permStart w:id="545005957" w:edGrp="everyone"/>
-            <w:r>
-              <w:rPr>
-                <w:sz w:val="18"/>
-                <w:szCs w:val="18"/>
-              </w:rPr>
-              <w:t>{#offense18_49}</w:t>
-            </w:r>
-            <w:sdt>
-              <w:sdtPr>
-                <w:rPr>
-                  <w:sz w:val="18"/>
-                  <w:szCs w:val="18"/>
-                </w:rPr>
-                <w:id w:val="-1886406198"/>
-                <w14:checkbox>
-                  <w14:checked w14:val="1"/>
-                  <w14:checkedState w14:val="2612" w14:font="MS Gothic"/>
-                  <w14:uncheckedState w14:val="2610" w14:font="MS Gothic"/>
-                </w14:checkbox>
-              </w:sdtPr>
-              <w:sdtContent>
-                <w:r>
-                  <w:rPr>
-                    <w:rFonts w:ascii="MS Gothic" w:eastAsia="MS Gothic" w:hAnsi="MS Gothic" w:hint="eastAsia"/>
-                    <w:sz w:val="18"/>
-                    <w:szCs w:val="18"/>
-                  </w:rPr>
-                  <w:t>☒</w:t>
-                </w:r>
-              </w:sdtContent>
-            </w:sdt>
-            <w:r>
-              <w:rPr>
-                <w:sz w:val="18"/>
-                <w:szCs w:val="18"/>
-              </w:rPr>
-              <w:t>{</w:t>
-            </w:r>
-            <w:proofErr w:type="gramStart"/>
-            <w:r>
-              <w:rPr>
-                <w:sz w:val="18"/>
-                <w:szCs w:val="18"/>
-              </w:rPr>
-              <w:t>/}{</w:t>
-            </w:r>
-            <w:proofErr w:type="gramEnd"/>
-            <w:r>
-              <w:rPr>
-                <w:sz w:val="18"/>
-                <w:szCs w:val="18"/>
-              </w:rPr>
-              <w:t>^offense18_49}</w:t>
-            </w:r>
-            <w:sdt>
-              <w:sdtPr>
-                <w:rPr>
-                  <w:sz w:val="18"/>
-                  <w:szCs w:val="18"/>
-                </w:rPr>
-                <w:id w:val="-858577053"/>
-                <w14:checkbox>
-                  <w14:checked w14:val="0"/>
-                  <w14:checkedState w14:val="2612" w14:font="MS Gothic"/>
-                  <w14:uncheckedState w14:val="2610" w14:font="MS Gothic"/>
-                </w14:checkbox>
-              </w:sdtPr>
-              <w:sdtContent>
-                <w:r>
-                  <w:rPr>
-                    <w:rFonts w:ascii="MS Gothic" w:eastAsia="MS Gothic" w:hAnsi="MS Gothic" w:hint="eastAsia"/>
-                    <w:sz w:val="18"/>
-                    <w:szCs w:val="18"/>
-                  </w:rPr>
-                  <w:t>☐</w:t>
-                </w:r>
-              </w:sdtContent>
-            </w:sdt>
-            <w:r>
-              <w:rPr>
-                <w:sz w:val="18"/>
-                <w:szCs w:val="18"/>
-              </w:rPr>
-              <w:t>{/}</w:t>
-            </w:r>
-            <w:permEnd w:id="545005957"/>
-            <w:r>
-              <w:rPr>
-                <w:sz w:val="18"/>
-                <w:szCs w:val="18"/>
-              </w:rPr>
-              <w:t xml:space="preserve">  YES</w:t>
-            </w:r>
           </w:p>
         </w:tc>
         <w:tc>
@@ -3194,53 +3136,81 @@
           </w:tcPr>
           <w:p>
             <w:pPr>
-              <w:spacing w:after="0" w:line="240" w:lineRule="auto"/>
-              <w:rPr>
-                <w:sz w:val="18"/>
-                <w:szCs w:val="18"/>
-              </w:rPr>
-            </w:pPr>
-            <w:r>
-              <w:rPr>
-                <w:sz w:val="18"/>
-                <w:szCs w:val="18"/>
-              </w:rPr>
-              <w:t xml:space="preserve">Any crime of violence defined in 42 </w:t>
-            </w:r>
-            <w:proofErr w:type="spellStart"/>
-            <w:r>
-              <w:rPr>
-                <w:sz w:val="18"/>
-                <w:szCs w:val="18"/>
-              </w:rPr>
-              <w:t>Pa.C.S</w:t>
-            </w:r>
-            <w:proofErr w:type="spellEnd"/>
-            <w:r>
-              <w:rPr>
-                <w:sz w:val="18"/>
-                <w:szCs w:val="18"/>
-              </w:rPr>
-              <w:t>. §</w:t>
-            </w:r>
-          </w:p>
-          <w:p>
-            <w:pPr>
-              <w:spacing w:after="0" w:line="240" w:lineRule="auto"/>
-              <w:rPr>
-                <w:sz w:val="18"/>
-                <w:szCs w:val="18"/>
-              </w:rPr>
-            </w:pPr>
-            <w:r>
-              <w:rPr>
-                <w:sz w:val="18"/>
-                <w:szCs w:val="18"/>
-              </w:rPr>
-              <w:t>9714(g), or any attempt, conspiracy or solicitation</w:t>
-            </w:r>
-            <w:r>
-              <w:rPr>
+              <w:pStyle w:val="NormalWeb"/>
+              <w:spacing w:before="0" w:beforeAutospacing="0" w:after="0" w:afterAutospacing="0"/>
+              <w:ind w:right="633"/>
+            </w:pPr>
+            <w:r>
+              <w:rPr>
+                <w:rFonts w:ascii="Calibri" w:hAnsi="Calibri" w:cs="Calibri"/>
+                <w:color w:val="000000"/>
+                <w:sz w:val="18"/>
+                <w:szCs w:val="18"/>
+              </w:rPr>
+              <w:t xml:space="preserve">30 Pa. C.S. 5502.1 Relating to Homicide </w:t>
+            </w:r>
+            <w:proofErr w:type="gramStart"/>
+            <w:r>
+              <w:rPr>
+                <w:rFonts w:ascii="Calibri" w:hAnsi="Calibri" w:cs="Calibri"/>
+                <w:color w:val="000000"/>
+                <w:sz w:val="18"/>
+                <w:szCs w:val="18"/>
+              </w:rPr>
+              <w:t>by  watercraft</w:t>
+            </w:r>
+            <w:proofErr w:type="gramEnd"/>
+            <w:r>
+              <w:rPr>
+                <w:rFonts w:ascii="Calibri" w:hAnsi="Calibri" w:cs="Calibri"/>
+                <w:color w:val="000000"/>
+                <w:sz w:val="18"/>
+                <w:szCs w:val="18"/>
+              </w:rPr>
+              <w:t xml:space="preserve"> under influence of alcohol or  controlled substance </w:t>
+            </w:r>
+            <w:r>
+              <w:rPr>
+                <w:rFonts w:ascii="Calibri" w:hAnsi="Calibri" w:cs="Calibri"/>
+                <w:b/>
+                <w:bCs/>
+                <w:color w:val="000000"/>
+                <w:sz w:val="18"/>
+                <w:szCs w:val="18"/>
+              </w:rPr>
+              <w:t>or </w:t>
+            </w:r>
+          </w:p>
+          <w:p>
+            <w:pPr>
+              <w:pStyle w:val="NormalWeb"/>
+              <w:spacing w:before="8" w:beforeAutospacing="0" w:after="0" w:afterAutospacing="0"/>
+              <w:ind w:right="634"/>
+            </w:pPr>
+            <w:r>
+              <w:rPr>
+                <w:rFonts w:ascii="Calibri" w:hAnsi="Calibri" w:cs="Calibri"/>
+                <w:color w:val="000000"/>
+                <w:sz w:val="18"/>
+                <w:szCs w:val="18"/>
+              </w:rPr>
+              <w:t xml:space="preserve">30 Pa. C.S. 5502.2 Relating to Homicide </w:t>
+            </w:r>
+            <w:proofErr w:type="gramStart"/>
+            <w:r>
+              <w:rPr>
+                <w:rFonts w:ascii="Calibri" w:hAnsi="Calibri" w:cs="Calibri"/>
+                <w:color w:val="000000"/>
+                <w:sz w:val="18"/>
+                <w:szCs w:val="18"/>
+              </w:rPr>
+              <w:t>by  watercraft</w:t>
+            </w:r>
+            <w:proofErr w:type="gramEnd"/>
+            <w:r>
+              <w:rPr>
+                <w:rFonts w:ascii="Calibri" w:hAnsi="Calibri" w:cs="Calibri"/>
+                <w:color w:val="000000"/>
                 <w:sz w:val="18"/>
                 <w:szCs w:val="18"/>
               </w:rPr>
@@ -3248,47 +3218,97 @@
             </w:r>
             <w:r>
               <w:rPr>
-                <w:sz w:val="18"/>
-                <w:szCs w:val="18"/>
-              </w:rPr>
-              <w:t>to commit a crime of violence defined in 42</w:t>
-            </w:r>
-            <w:r>
-              <w:rPr>
-                <w:sz w:val="18"/>
-                <w:szCs w:val="18"/>
-              </w:rPr>
-              <w:t xml:space="preserve"> </w:t>
-            </w:r>
-            <w:proofErr w:type="spellStart"/>
-            <w:r>
-              <w:rPr>
-                <w:sz w:val="18"/>
-                <w:szCs w:val="18"/>
-              </w:rPr>
-              <w:t>Pa.C.S</w:t>
-            </w:r>
-            <w:proofErr w:type="spellEnd"/>
-            <w:r>
-              <w:rPr>
-                <w:sz w:val="18"/>
-                <w:szCs w:val="18"/>
-              </w:rPr>
-              <w:t>. § 9714(g), including any equivalent crime</w:t>
-            </w:r>
-            <w:r>
-              <w:rPr>
-                <w:sz w:val="18"/>
-                <w:szCs w:val="18"/>
-              </w:rPr>
-              <w:t xml:space="preserve"> </w:t>
-            </w:r>
-            <w:r>
-              <w:rPr>
-                <w:sz w:val="18"/>
-                <w:szCs w:val="18"/>
-              </w:rPr>
-              <w:t>committed in another jurisdiction.</w:t>
+                <w:rFonts w:ascii="Calibri" w:hAnsi="Calibri" w:cs="Calibri"/>
+                <w:b/>
+                <w:bCs/>
+                <w:color w:val="000000"/>
+                <w:sz w:val="18"/>
+                <w:szCs w:val="18"/>
+              </w:rPr>
+              <w:t>or </w:t>
+            </w:r>
+          </w:p>
+          <w:p>
+            <w:pPr>
+              <w:pStyle w:val="NormalWeb"/>
+              <w:spacing w:before="9" w:beforeAutospacing="0" w:after="0" w:afterAutospacing="0"/>
+              <w:ind w:right="182"/>
+            </w:pPr>
+            <w:r>
+              <w:rPr>
+                <w:rFonts w:ascii="Calibri" w:hAnsi="Calibri" w:cs="Calibri"/>
+                <w:color w:val="000000"/>
+                <w:sz w:val="18"/>
+                <w:szCs w:val="18"/>
+              </w:rPr>
+              <w:t xml:space="preserve">30 Pa. C.S. 5502.3 Relating to Aggravated Assault by watercraft under influence of alcohol </w:t>
+            </w:r>
+            <w:proofErr w:type="gramStart"/>
+            <w:r>
+              <w:rPr>
+                <w:rFonts w:ascii="Calibri" w:hAnsi="Calibri" w:cs="Calibri"/>
+                <w:color w:val="000000"/>
+                <w:sz w:val="18"/>
+                <w:szCs w:val="18"/>
+              </w:rPr>
+              <w:t>or  controlled</w:t>
+            </w:r>
+            <w:proofErr w:type="gramEnd"/>
+            <w:r>
+              <w:rPr>
+                <w:rFonts w:ascii="Calibri" w:hAnsi="Calibri" w:cs="Calibri"/>
+                <w:color w:val="000000"/>
+                <w:sz w:val="18"/>
+                <w:szCs w:val="18"/>
+              </w:rPr>
+              <w:t xml:space="preserve"> substance </w:t>
+            </w:r>
+            <w:r>
+              <w:rPr>
+                <w:rFonts w:ascii="Calibri" w:hAnsi="Calibri" w:cs="Calibri"/>
+                <w:b/>
+                <w:bCs/>
+                <w:color w:val="000000"/>
+                <w:sz w:val="18"/>
+                <w:szCs w:val="18"/>
+              </w:rPr>
+              <w:t>or </w:t>
+            </w:r>
+          </w:p>
+          <w:p>
+            <w:pPr>
+              <w:pStyle w:val="NormalWeb"/>
+              <w:spacing w:before="8" w:beforeAutospacing="0" w:after="0" w:afterAutospacing="0"/>
+              <w:ind w:right="140"/>
+            </w:pPr>
+            <w:r>
+              <w:rPr>
+                <w:rFonts w:ascii="Calibri" w:hAnsi="Calibri" w:cs="Calibri"/>
+                <w:color w:val="000000"/>
+                <w:sz w:val="18"/>
+                <w:szCs w:val="18"/>
+              </w:rPr>
+              <w:t xml:space="preserve">30 Pa. C.S. 5502.4 Relating to Aggravated </w:t>
+            </w:r>
+            <w:proofErr w:type="gramStart"/>
+            <w:r>
+              <w:rPr>
+                <w:rFonts w:ascii="Calibri" w:hAnsi="Calibri" w:cs="Calibri"/>
+                <w:color w:val="000000"/>
+                <w:sz w:val="18"/>
+                <w:szCs w:val="18"/>
+              </w:rPr>
+              <w:t>Assault  by</w:t>
+            </w:r>
+            <w:proofErr w:type="gramEnd"/>
+            <w:r>
+              <w:rPr>
+                <w:rFonts w:ascii="Calibri" w:hAnsi="Calibri" w:cs="Calibri"/>
+                <w:color w:val="000000"/>
+                <w:sz w:val="18"/>
+                <w:szCs w:val="18"/>
+              </w:rPr>
+              <w:t xml:space="preserve"> watercraft</w:t>
             </w:r>
           </w:p>
         </w:tc>
@@ -3306,31 +3326,21 @@
                 <w:szCs w:val="18"/>
               </w:rPr>
             </w:pPr>
-            <w:permStart w:id="1777730138" w:edGrp="everyone"/>
-            <w:r>
-              <w:rPr>
-                <w:sz w:val="18"/>
-                <w:szCs w:val="18"/>
-              </w:rPr>
-              <w:t>{#</w:t>
-            </w:r>
-            <w:r>
-              <w:rPr>
-                <w:sz w:val="18"/>
-                <w:szCs w:val="18"/>
-              </w:rPr>
-              <w:t>offenseConspiracyToCommitCrime</w:t>
-            </w:r>
-          </w:p>
-          <w:p>
-            <w:pPr>
-              <w:spacing w:after="0" w:line="240" w:lineRule="auto"/>
-              <w:jc w:val="center"/>
-              <w:rPr>
-                <w:sz w:val="18"/>
-                <w:szCs w:val="18"/>
-              </w:rPr>
-            </w:pPr>
+            <w:permStart w:id="1573592651" w:edGrp="everyone"/>
+            <w:r>
+              <w:rPr>
+                <w:sz w:val="18"/>
+                <w:szCs w:val="18"/>
+              </w:rPr>
+              <w:t>{#offense</w:t>
+            </w:r>
+            <w:r>
+              <w:rPr>
+                <w:sz w:val="18"/>
+                <w:szCs w:val="18"/>
+              </w:rPr>
+              <w:t>30_5502</w:t>
+            </w:r>
             <w:r>
               <w:rPr>
                 <w:sz w:val="18"/>
@@ -3344,7 +3354,7 @@
                   <w:sz w:val="18"/>
                   <w:szCs w:val="18"/>
                 </w:rPr>
-                <w:id w:val="1098524076"/>
+                <w:id w:val="-928185788"/>
                 <w14:checkbox>
                   <w14:checked w14:val="1"/>
                   <w14:checkedState w14:val="2612" w14:font="MS Gothic"/>
@@ -3385,25 +3395,13 @@
               </w:rPr>
               <w:t>^</w:t>
             </w:r>
-            <w:proofErr w:type="spellStart"/>
-            <w:r>
-              <w:rPr>
-                <w:sz w:val="18"/>
-                <w:szCs w:val="18"/>
-              </w:rPr>
-              <w:t>offenseConspiracyToCommitCrime</w:t>
-            </w:r>
-            <w:proofErr w:type="spellEnd"/>
-          </w:p>
-          <w:p>
-            <w:pPr>
-              <w:spacing w:after="0" w:line="240" w:lineRule="auto"/>
-              <w:jc w:val="center"/>
-              <w:rPr>
-                <w:sz w:val="18"/>
-                <w:szCs w:val="18"/>
-              </w:rPr>
-            </w:pPr>
+            <w:r>
+              <w:rPr>
+                <w:sz w:val="18"/>
+                <w:szCs w:val="18"/>
+              </w:rPr>
+              <w:t>offense30_5502</w:t>
+            </w:r>
             <w:r>
               <w:rPr>
                 <w:sz w:val="18"/>
@@ -3417,7 +3415,7 @@
                   <w:sz w:val="18"/>
                   <w:szCs w:val="18"/>
                 </w:rPr>
-                <w:id w:val="-1854341304"/>
+                <w:id w:val="1070237005"/>
                 <w14:checkbox>
                   <w14:checked w14:val="0"/>
                   <w14:checkedState w14:val="2612" w14:font="MS Gothic"/>
@@ -3440,17 +3438,9 @@
                 <w:sz w:val="18"/>
                 <w:szCs w:val="18"/>
               </w:rPr>
-              <w:t>{</w:t>
-            </w:r>
-            <w:proofErr w:type="gramStart"/>
-            <w:r>
-              <w:rPr>
-                <w:sz w:val="18"/>
-                <w:szCs w:val="18"/>
-              </w:rPr>
-              <w:t>/}</w:t>
-            </w:r>
-            <w:permEnd w:id="1777730138"/>
+              <w:t>{/}</w:t>
+            </w:r>
+            <w:permEnd w:id="1573592651"/>
             <w:r>
               <w:rPr>
                 <w:sz w:val="18"/>
@@ -3458,7 +3448,6 @@
               </w:rPr>
               <w:t xml:space="preserve">  YES</w:t>
             </w:r>
-            <w:proofErr w:type="gramEnd"/>
           </w:p>
         </w:tc>
         <w:tc>
@@ -3500,13 +3489,6 @@
                 <w:szCs w:val="18"/>
               </w:rPr>
               <w:t>18 Pa. C.S. 6318 Unlawful Contact with Minor</w:t>
-            </w:r>
-            <w:r>
-              <w:rPr>
-                <w:sz w:val="18"/>
-                <w:szCs w:val="18"/>
-              </w:rPr>
-              <w:t>*</w:t>
             </w:r>
           </w:p>
         </w:tc>
@@ -3697,7 +3679,7 @@
                 <w:sz w:val="18"/>
                 <w:szCs w:val="18"/>
               </w:rPr>
-              <w:t>18 Pa. C.S. 6320 Sexual Abuse of Children*</w:t>
+              <w:t>18 Pa. C.S. 6320 Sexual Abuse of Children</w:t>
             </w:r>
           </w:p>
         </w:tc>
@@ -3885,10 +3867,72 @@
             </w:pPr>
             <w:r>
               <w:rPr>
-                <w:sz w:val="18"/>
-                <w:szCs w:val="18"/>
-              </w:rPr>
-              <w:t>42 Pa. C.S. 9712 Firearm Enhancement</w:t>
+                <w:rFonts w:ascii="Calibri" w:hAnsi="Calibri" w:cs="Calibri"/>
+                <w:color w:val="000000"/>
+                <w:sz w:val="18"/>
+                <w:szCs w:val="18"/>
+              </w:rPr>
+              <w:t xml:space="preserve">Any crime of violence defined in 42 </w:t>
+            </w:r>
+            <w:proofErr w:type="spellStart"/>
+            <w:r>
+              <w:rPr>
+                <w:rFonts w:ascii="Calibri" w:hAnsi="Calibri" w:cs="Calibri"/>
+                <w:color w:val="000000"/>
+                <w:sz w:val="18"/>
+                <w:szCs w:val="18"/>
+              </w:rPr>
+              <w:t>Pa.C.S</w:t>
+            </w:r>
+            <w:proofErr w:type="spellEnd"/>
+            <w:r>
+              <w:rPr>
+                <w:rFonts w:ascii="Calibri" w:hAnsi="Calibri" w:cs="Calibri"/>
+                <w:color w:val="000000"/>
+                <w:sz w:val="18"/>
+                <w:szCs w:val="18"/>
+              </w:rPr>
+              <w:t xml:space="preserve">. </w:t>
+            </w:r>
+            <w:proofErr w:type="gramStart"/>
+            <w:r>
+              <w:rPr>
+                <w:rFonts w:ascii="Calibri" w:hAnsi="Calibri" w:cs="Calibri"/>
+                <w:color w:val="000000"/>
+                <w:sz w:val="18"/>
+                <w:szCs w:val="18"/>
+              </w:rPr>
+              <w:t>§  9714</w:t>
+            </w:r>
+            <w:proofErr w:type="gramEnd"/>
+            <w:r>
+              <w:rPr>
+                <w:rFonts w:ascii="Calibri" w:hAnsi="Calibri" w:cs="Calibri"/>
+                <w:color w:val="000000"/>
+                <w:sz w:val="18"/>
+                <w:szCs w:val="18"/>
+              </w:rPr>
+              <w:t xml:space="preserve">(g), or any attempt, conspiracy or  solicitation to commit a crime of violence  defined in 42 </w:t>
+            </w:r>
+            <w:proofErr w:type="spellStart"/>
+            <w:r>
+              <w:rPr>
+                <w:rFonts w:ascii="Calibri" w:hAnsi="Calibri" w:cs="Calibri"/>
+                <w:color w:val="000000"/>
+                <w:sz w:val="18"/>
+                <w:szCs w:val="18"/>
+              </w:rPr>
+              <w:t>Pa.C.S</w:t>
+            </w:r>
+            <w:proofErr w:type="spellEnd"/>
+            <w:r>
+              <w:rPr>
+                <w:rFonts w:ascii="Calibri" w:hAnsi="Calibri" w:cs="Calibri"/>
+                <w:color w:val="000000"/>
+                <w:sz w:val="18"/>
+                <w:szCs w:val="18"/>
+              </w:rPr>
+              <w:t>. § 9714(g), including any  equivalent crime committed in another  jurisdiction.</w:t>
             </w:r>
           </w:p>
         </w:tc>
@@ -3907,13 +3951,37 @@
                 <w:szCs w:val="18"/>
               </w:rPr>
             </w:pPr>
-            <w:permStart w:id="1430086040" w:edGrp="everyone"/>
-            <w:r>
-              <w:rPr>
-                <w:sz w:val="18"/>
-                <w:szCs w:val="18"/>
-              </w:rPr>
-              <w:t>{#offense42_9712}</w:t>
+            <w:permStart w:id="642989280" w:edGrp="everyone"/>
+            <w:r>
+              <w:rPr>
+                <w:sz w:val="18"/>
+                <w:szCs w:val="18"/>
+              </w:rPr>
+              <w:t>{#</w:t>
+            </w:r>
+            <w:r>
+              <w:rPr>
+                <w:sz w:val="18"/>
+                <w:szCs w:val="18"/>
+              </w:rPr>
+              <w:t>offenseConspiracyToCommitCrime</w:t>
+            </w:r>
+          </w:p>
+          <w:p>
+            <w:pPr>
+              <w:spacing w:after="0" w:line="240" w:lineRule="auto"/>
+              <w:jc w:val="center"/>
+              <w:rPr>
+                <w:sz w:val="18"/>
+                <w:szCs w:val="18"/>
+              </w:rPr>
+            </w:pPr>
+            <w:r>
+              <w:rPr>
+                <w:sz w:val="18"/>
+                <w:szCs w:val="18"/>
+              </w:rPr>
+              <w:t>}</w:t>
             </w:r>
             <w:sdt>
               <w:sdtPr>
@@ -3921,7 +3989,7 @@
                   <w:sz w:val="18"/>
                   <w:szCs w:val="18"/>
                 </w:rPr>
-                <w:id w:val="2108995181"/>
+                <w:id w:val="-2079428789"/>
                 <w14:checkbox>
                   <w14:checked w14:val="1"/>
                   <w14:checkedState w14:val="2612" w14:font="MS Gothic"/>
@@ -3960,7 +4028,33 @@
                 <w:sz w:val="18"/>
                 <w:szCs w:val="18"/>
               </w:rPr>
-              <w:t>^offense42_9712}</w:t>
+              <w:t>^</w:t>
+            </w:r>
+            <w:proofErr w:type="spellStart"/>
+            <w:r>
+              <w:rPr>
+                <w:sz w:val="18"/>
+                <w:szCs w:val="18"/>
+              </w:rPr>
+              <w:t>offenseConspiracyToCommitCrime</w:t>
+            </w:r>
+            <w:proofErr w:type="spellEnd"/>
+          </w:p>
+          <w:p>
+            <w:pPr>
+              <w:spacing w:after="0" w:line="240" w:lineRule="auto"/>
+              <w:jc w:val="center"/>
+              <w:rPr>
+                <w:sz w:val="18"/>
+                <w:szCs w:val="18"/>
+              </w:rPr>
+            </w:pPr>
+            <w:r>
+              <w:rPr>
+                <w:sz w:val="18"/>
+                <w:szCs w:val="18"/>
+              </w:rPr>
+              <w:t>}</w:t>
             </w:r>
             <w:sdt>
               <w:sdtPr>
@@ -3968,7 +4062,7 @@
                   <w:sz w:val="18"/>
                   <w:szCs w:val="18"/>
                 </w:rPr>
-                <w:id w:val="-612128966"/>
+                <w:id w:val="-413318688"/>
                 <w14:checkbox>
                   <w14:checked w14:val="0"/>
                   <w14:checkedState w14:val="2612" w14:font="MS Gothic"/>
@@ -3991,9 +4085,17 @@
                 <w:sz w:val="18"/>
                 <w:szCs w:val="18"/>
               </w:rPr>
-              <w:t>{/}</w:t>
-            </w:r>
-            <w:permEnd w:id="1430086040"/>
+              <w:t>{</w:t>
+            </w:r>
+            <w:proofErr w:type="gramStart"/>
+            <w:r>
+              <w:rPr>
+                <w:sz w:val="18"/>
+                <w:szCs w:val="18"/>
+              </w:rPr>
+              <w:t>/}</w:t>
+            </w:r>
+            <w:permEnd w:id="642989280"/>
             <w:r>
               <w:rPr>
                 <w:sz w:val="18"/>
@@ -4001,12 +4103,13 @@
               </w:rPr>
               <w:t xml:space="preserve">  YES</w:t>
             </w:r>
+            <w:proofErr w:type="gramEnd"/>
           </w:p>
         </w:tc>
       </w:tr>
       <w:tr>
         <w:trPr>
-          <w:trHeight w:val="413"/>
+          <w:trHeight w:val="1556"/>
         </w:trPr>
         <w:tc>
           <w:tcPr>
@@ -4645,15 +4748,7 @@
                 <w:sz w:val="18"/>
                 <w:szCs w:val="18"/>
               </w:rPr>
-              <w:t>offenseCo</w:t>
-            </w:r>
-            <w:r>
-              <w:rPr>
-                <w:sz w:val="18"/>
-                <w:szCs w:val="18"/>
-              </w:rPr>
-              <w:lastRenderedPageBreak/>
-              <w:t>ntrolledSubstance</w:t>
+              <w:t>offenseControlledSubstance</w:t>
             </w:r>
             <w:proofErr w:type="spellEnd"/>
             <w:r>
@@ -4798,7 +4893,7 @@
       </w:tr>
       <w:tr>
         <w:trPr>
-          <w:trHeight w:hRule="exact" w:val="901"/>
+          <w:trHeight w:hRule="exact" w:val="559"/>
         </w:trPr>
         <w:tc>
           <w:tcPr>
@@ -4888,7 +4983,23 @@
                 <w:sz w:val="18"/>
                 <w:szCs w:val="18"/>
               </w:rPr>
-              <w:t>{/}{^offense75_3732}</w:t>
+              <w:t>{</w:t>
+            </w:r>
+            <w:proofErr w:type="gramStart"/>
+            <w:r>
+              <w:rPr>
+                <w:sz w:val="18"/>
+                <w:szCs w:val="18"/>
+              </w:rPr>
+              <w:t>/}{</w:t>
+            </w:r>
+            <w:proofErr w:type="gramEnd"/>
+            <w:r>
+              <w:rPr>
+                <w:sz w:val="18"/>
+                <w:szCs w:val="18"/>
+              </w:rPr>
+              <w:t>^offense75_3732}</w:t>
             </w:r>
             <w:sdt>
               <w:sdtPr>
@@ -5196,7 +5307,7 @@
       </w:tr>
       <w:tr>
         <w:trPr>
-          <w:trHeight w:hRule="exact" w:val="478"/>
+          <w:trHeight w:hRule="exact" w:val="343"/>
         </w:trPr>
         <w:tc>
           <w:tcPr>
@@ -5285,7 +5396,7 @@
       </w:tr>
       <w:tr>
         <w:trPr>
-          <w:trHeight w:hRule="exact" w:val="460"/>
+          <w:trHeight w:hRule="exact" w:val="288"/>
         </w:trPr>
         <w:tc>
           <w:tcPr>
@@ -5798,6 +5909,9 @@
         </w:tc>
       </w:tr>
       <w:tr>
+        <w:trPr>
+          <w:trHeight w:hRule="exact" w:val="288"/>
+        </w:trPr>
         <w:tc>
           <w:tcPr>
             <w:tcW w:w="4135" w:type="dxa"/>
@@ -5858,7 +5972,21 @@
                 <w:sz w:val="18"/>
                 <w:szCs w:val="18"/>
               </w:rPr>
-              <w:t>{#offense75_3742}</w:t>
+              <w:t>{#offense7</w:t>
+            </w:r>
+            <w:r>
+              <w:rPr>
+                <w:sz w:val="18"/>
+                <w:szCs w:val="18"/>
+              </w:rPr>
+              <w:t>5</w:t>
+            </w:r>
+            <w:r>
+              <w:rPr>
+                <w:sz w:val="18"/>
+                <w:szCs w:val="18"/>
+              </w:rPr>
+              <w:t>_3742}</w:t>
             </w:r>
             <w:sdt>
               <w:sdtPr>
@@ -5983,10 +6111,12 @@
             </w:pPr>
             <w:r>
               <w:rPr>
-                <w:sz w:val="18"/>
-                <w:szCs w:val="18"/>
-              </w:rPr>
-              <w:t>Named in a PFA Order (or history of PFAs)</w:t>
+                <w:rFonts w:ascii="Calibri" w:hAnsi="Calibri" w:cs="Calibri"/>
+                <w:color w:val="000000"/>
+                <w:sz w:val="18"/>
+                <w:szCs w:val="18"/>
+              </w:rPr>
+              <w:t>42 Pa. C.S. 9712 Firearm Enhancement</w:t>
             </w:r>
           </w:p>
         </w:tc>
@@ -5994,6 +6124,137 @@
           <w:tcPr>
             <w:tcW w:w="1345" w:type="dxa"/>
             <w:gridSpan w:val="2"/>
+          </w:tcPr>
+          <w:p>
+            <w:pPr>
+              <w:spacing w:after="0" w:line="240" w:lineRule="auto"/>
+              <w:jc w:val="center"/>
+              <w:rPr>
+                <w:sz w:val="18"/>
+                <w:szCs w:val="18"/>
+              </w:rPr>
+            </w:pPr>
+            <w:permStart w:id="894982194" w:edGrp="everyone"/>
+            <w:r>
+              <w:rPr>
+                <w:sz w:val="18"/>
+                <w:szCs w:val="18"/>
+              </w:rPr>
+              <w:t>{#offense42_9712}</w:t>
+            </w:r>
+            <w:sdt>
+              <w:sdtPr>
+                <w:rPr>
+                  <w:sz w:val="18"/>
+                  <w:szCs w:val="18"/>
+                </w:rPr>
+                <w:id w:val="-1702707711"/>
+                <w14:checkbox>
+                  <w14:checked w14:val="1"/>
+                  <w14:checkedState w14:val="2612" w14:font="MS Gothic"/>
+                  <w14:uncheckedState w14:val="2610" w14:font="MS Gothic"/>
+                </w14:checkbox>
+              </w:sdtPr>
+              <w:sdtContent>
+                <w:r>
+                  <w:rPr>
+                    <w:rFonts w:ascii="MS Gothic" w:eastAsia="MS Gothic" w:hAnsi="MS Gothic" w:hint="eastAsia"/>
+                    <w:sz w:val="18"/>
+                    <w:szCs w:val="18"/>
+                  </w:rPr>
+                  <w:t>☒</w:t>
+                </w:r>
+              </w:sdtContent>
+            </w:sdt>
+            <w:r>
+              <w:rPr>
+                <w:sz w:val="18"/>
+                <w:szCs w:val="18"/>
+              </w:rPr>
+              <w:t>{</w:t>
+            </w:r>
+            <w:proofErr w:type="gramStart"/>
+            <w:r>
+              <w:rPr>
+                <w:sz w:val="18"/>
+                <w:szCs w:val="18"/>
+              </w:rPr>
+              <w:t>/}{</w:t>
+            </w:r>
+            <w:proofErr w:type="gramEnd"/>
+            <w:r>
+              <w:rPr>
+                <w:sz w:val="18"/>
+                <w:szCs w:val="18"/>
+              </w:rPr>
+              <w:t>^offense42_9712}</w:t>
+            </w:r>
+            <w:sdt>
+              <w:sdtPr>
+                <w:rPr>
+                  <w:sz w:val="18"/>
+                  <w:szCs w:val="18"/>
+                </w:rPr>
+                <w:id w:val="-1944987382"/>
+                <w14:checkbox>
+                  <w14:checked w14:val="0"/>
+                  <w14:checkedState w14:val="2612" w14:font="MS Gothic"/>
+                  <w14:uncheckedState w14:val="2610" w14:font="MS Gothic"/>
+                </w14:checkbox>
+              </w:sdtPr>
+              <w:sdtContent>
+                <w:r>
+                  <w:rPr>
+                    <w:rFonts w:ascii="MS Gothic" w:eastAsia="MS Gothic" w:hAnsi="MS Gothic" w:hint="eastAsia"/>
+                    <w:sz w:val="18"/>
+                    <w:szCs w:val="18"/>
+                  </w:rPr>
+                  <w:t>☐</w:t>
+                </w:r>
+              </w:sdtContent>
+            </w:sdt>
+            <w:r>
+              <w:rPr>
+                <w:sz w:val="18"/>
+                <w:szCs w:val="18"/>
+              </w:rPr>
+              <w:t>{/}</w:t>
+            </w:r>
+            <w:permEnd w:id="894982194"/>
+            <w:r>
+              <w:rPr>
+                <w:sz w:val="18"/>
+                <w:szCs w:val="18"/>
+              </w:rPr>
+              <w:t xml:space="preserve">  YES</w:t>
+            </w:r>
+          </w:p>
+        </w:tc>
+      </w:tr>
+      <w:tr>
+        <w:trPr>
+          <w:trHeight w:hRule="exact" w:val="576"/>
+        </w:trPr>
+        <w:tc>
+          <w:tcPr>
+            <w:tcW w:w="4135" w:type="dxa"/>
+            <w:gridSpan w:val="3"/>
+            <w:vMerge/>
+          </w:tcPr>
+          <w:p>
+            <w:pPr>
+              <w:spacing w:after="0" w:line="240" w:lineRule="auto"/>
+              <w:rPr>
+                <w:sz w:val="18"/>
+                <w:szCs w:val="18"/>
+              </w:rPr>
+            </w:pPr>
+          </w:p>
+        </w:tc>
+        <w:tc>
+          <w:tcPr>
+            <w:tcW w:w="1170" w:type="dxa"/>
+            <w:vMerge/>
             <w:vAlign w:val="center"/>
           </w:tcPr>
           <w:p>
@@ -6005,7 +6266,807 @@
                 <w:szCs w:val="18"/>
               </w:rPr>
             </w:pPr>
-            <w:permStart w:id="153699349" w:edGrp="everyone"/>
+          </w:p>
+        </w:tc>
+        <w:tc>
+          <w:tcPr>
+            <w:tcW w:w="270" w:type="dxa"/>
+            <w:tcBorders>
+              <w:top w:val="single" w:sz="4" w:space="0" w:color="404040" w:themeColor="text1" w:themeTint="BF"/>
+              <w:bottom w:val="single" w:sz="4" w:space="0" w:color="404040" w:themeColor="text1" w:themeTint="BF"/>
+            </w:tcBorders>
+            <w:shd w:val="clear" w:color="auto" w:fill="404040" w:themeFill="text1" w:themeFillTint="BF"/>
+          </w:tcPr>
+          <w:p>
+            <w:pPr>
+              <w:spacing w:after="0" w:line="240" w:lineRule="auto"/>
+              <w:rPr>
+                <w:sz w:val="18"/>
+                <w:szCs w:val="18"/>
+              </w:rPr>
+            </w:pPr>
+          </w:p>
+        </w:tc>
+        <w:tc>
+          <w:tcPr>
+            <w:tcW w:w="3870" w:type="dxa"/>
+            <w:gridSpan w:val="2"/>
+          </w:tcPr>
+          <w:p>
+            <w:pPr>
+              <w:spacing w:after="0" w:line="240" w:lineRule="auto"/>
+              <w:rPr>
+                <w:sz w:val="18"/>
+                <w:szCs w:val="18"/>
+              </w:rPr>
+            </w:pPr>
+            <w:r>
+              <w:rPr>
+                <w:rFonts w:ascii="Calibri" w:hAnsi="Calibri" w:cs="Calibri"/>
+                <w:color w:val="000000"/>
+                <w:sz w:val="18"/>
+                <w:szCs w:val="18"/>
+              </w:rPr>
+              <w:t xml:space="preserve">An attempt or conspiracy to commit a </w:t>
+            </w:r>
+            <w:proofErr w:type="gramStart"/>
+            <w:r>
+              <w:rPr>
+                <w:rFonts w:ascii="Calibri" w:hAnsi="Calibri" w:cs="Calibri"/>
+                <w:color w:val="000000"/>
+                <w:sz w:val="18"/>
+                <w:szCs w:val="18"/>
+              </w:rPr>
+              <w:t>personal  injury</w:t>
+            </w:r>
+            <w:proofErr w:type="gramEnd"/>
+            <w:r>
+              <w:rPr>
+                <w:rFonts w:ascii="Calibri" w:hAnsi="Calibri" w:cs="Calibri"/>
+                <w:color w:val="000000"/>
+                <w:sz w:val="18"/>
+                <w:szCs w:val="18"/>
+              </w:rPr>
+              <w:t xml:space="preserve"> crime</w:t>
+            </w:r>
+          </w:p>
+        </w:tc>
+        <w:tc>
+          <w:tcPr>
+            <w:tcW w:w="1345" w:type="dxa"/>
+            <w:gridSpan w:val="2"/>
+          </w:tcPr>
+          <w:p>
+            <w:pPr>
+              <w:spacing w:after="0" w:line="240" w:lineRule="auto"/>
+              <w:jc w:val="center"/>
+              <w:rPr>
+                <w:sz w:val="18"/>
+                <w:szCs w:val="18"/>
+              </w:rPr>
+            </w:pPr>
+            <w:permStart w:id="1772970216" w:edGrp="everyone"/>
+            <w:r>
+              <w:rPr>
+                <w:sz w:val="18"/>
+                <w:szCs w:val="18"/>
+              </w:rPr>
+              <w:t>{#offense75_3742}</w:t>
+            </w:r>
+            <w:sdt>
+              <w:sdtPr>
+                <w:rPr>
+                  <w:sz w:val="18"/>
+                  <w:szCs w:val="18"/>
+                </w:rPr>
+                <w:id w:val="606848634"/>
+                <w14:checkbox>
+                  <w14:checked w14:val="0"/>
+                  <w14:checkedState w14:val="2612" w14:font="MS Gothic"/>
+                  <w14:uncheckedState w14:val="2610" w14:font="MS Gothic"/>
+                </w14:checkbox>
+              </w:sdtPr>
+              <w:sdtContent>
+                <w:r>
+                  <w:rPr>
+                    <w:rFonts w:ascii="MS Gothic" w:eastAsia="MS Gothic" w:hAnsi="MS Gothic" w:hint="eastAsia"/>
+                    <w:sz w:val="18"/>
+                    <w:szCs w:val="18"/>
+                  </w:rPr>
+                  <w:t>☐</w:t>
+                </w:r>
+              </w:sdtContent>
+            </w:sdt>
+            <w:r>
+              <w:rPr>
+                <w:sz w:val="18"/>
+                <w:szCs w:val="18"/>
+              </w:rPr>
+              <w:t>{</w:t>
+            </w:r>
+            <w:proofErr w:type="gramStart"/>
+            <w:r>
+              <w:rPr>
+                <w:sz w:val="18"/>
+                <w:szCs w:val="18"/>
+              </w:rPr>
+              <w:t>/}{</w:t>
+            </w:r>
+            <w:proofErr w:type="gramEnd"/>
+            <w:r>
+              <w:rPr>
+                <w:sz w:val="18"/>
+                <w:szCs w:val="18"/>
+              </w:rPr>
+              <w:t>^offense75_3742}</w:t>
+            </w:r>
+            <w:sdt>
+              <w:sdtPr>
+                <w:rPr>
+                  <w:sz w:val="18"/>
+                  <w:szCs w:val="18"/>
+                </w:rPr>
+                <w:id w:val="-1676793863"/>
+                <w14:checkbox>
+                  <w14:checked w14:val="0"/>
+                  <w14:checkedState w14:val="2612" w14:font="MS Gothic"/>
+                  <w14:uncheckedState w14:val="2610" w14:font="MS Gothic"/>
+                </w14:checkbox>
+              </w:sdtPr>
+              <w:sdtContent>
+                <w:r>
+                  <w:rPr>
+                    <w:rFonts w:ascii="MS Gothic" w:eastAsia="MS Gothic" w:hAnsi="MS Gothic" w:hint="eastAsia"/>
+                    <w:sz w:val="18"/>
+                    <w:szCs w:val="18"/>
+                  </w:rPr>
+                  <w:t>☐</w:t>
+                </w:r>
+              </w:sdtContent>
+            </w:sdt>
+            <w:r>
+              <w:rPr>
+                <w:sz w:val="18"/>
+                <w:szCs w:val="18"/>
+              </w:rPr>
+              <w:t>{/}</w:t>
+            </w:r>
+            <w:permEnd w:id="1772970216"/>
+            <w:r>
+              <w:rPr>
+                <w:sz w:val="18"/>
+                <w:szCs w:val="18"/>
+              </w:rPr>
+              <w:t xml:space="preserve">  YES</w:t>
+            </w:r>
+          </w:p>
+        </w:tc>
+      </w:tr>
+      <w:tr>
+        <w:trPr>
+          <w:trHeight w:hRule="exact" w:val="20"/>
+        </w:trPr>
+        <w:tc>
+          <w:tcPr>
+            <w:tcW w:w="4135" w:type="dxa"/>
+            <w:gridSpan w:val="3"/>
+            <w:vMerge w:val="restart"/>
+          </w:tcPr>
+          <w:p>
+            <w:pPr>
+              <w:spacing w:after="0" w:line="240" w:lineRule="auto"/>
+              <w:rPr>
+                <w:sz w:val="18"/>
+                <w:szCs w:val="18"/>
+              </w:rPr>
+            </w:pPr>
+            <w:r>
+              <w:rPr>
+                <w:sz w:val="18"/>
+                <w:szCs w:val="18"/>
+              </w:rPr>
+              <w:t xml:space="preserve">75 </w:t>
+            </w:r>
+            <w:proofErr w:type="spellStart"/>
+            <w:r>
+              <w:rPr>
+                <w:sz w:val="18"/>
+                <w:szCs w:val="18"/>
+              </w:rPr>
+              <w:t>Pa.</w:t>
+            </w:r>
+            <w:proofErr w:type="gramStart"/>
+            <w:r>
+              <w:rPr>
+                <w:sz w:val="18"/>
+                <w:szCs w:val="18"/>
+              </w:rPr>
+              <w:t>C.S</w:t>
+            </w:r>
+            <w:proofErr w:type="spellEnd"/>
+            <w:proofErr w:type="gramEnd"/>
+            <w:r>
+              <w:rPr>
+                <w:sz w:val="18"/>
+                <w:szCs w:val="18"/>
+              </w:rPr>
+              <w:t xml:space="preserve"> Ch. 38 Relating to driving after imbibing</w:t>
+            </w:r>
+          </w:p>
+          <w:p>
+            <w:pPr>
+              <w:spacing w:after="0" w:line="240" w:lineRule="auto"/>
+              <w:rPr>
+                <w:sz w:val="18"/>
+                <w:szCs w:val="18"/>
+              </w:rPr>
+            </w:pPr>
+            <w:r>
+              <w:rPr>
+                <w:sz w:val="18"/>
+                <w:szCs w:val="18"/>
+              </w:rPr>
+              <w:t>alcohol or utilizing drugs in cases of bodily injury.</w:t>
+            </w:r>
+          </w:p>
+        </w:tc>
+        <w:tc>
+          <w:tcPr>
+            <w:tcW w:w="1170" w:type="dxa"/>
+            <w:vMerge w:val="restart"/>
+          </w:tcPr>
+          <w:p>
+            <w:pPr>
+              <w:spacing w:after="0" w:line="240" w:lineRule="auto"/>
+              <w:jc w:val="center"/>
+              <w:rPr>
+                <w:sz w:val="18"/>
+                <w:szCs w:val="18"/>
+              </w:rPr>
+            </w:pPr>
+            <w:permStart w:id="25044800" w:edGrp="everyone"/>
+            <w:r>
+              <w:rPr>
+                <w:sz w:val="18"/>
+                <w:szCs w:val="18"/>
+              </w:rPr>
+              <w:t>{#offense75_3</w:t>
+            </w:r>
+            <w:r>
+              <w:rPr>
+                <w:sz w:val="18"/>
+                <w:szCs w:val="18"/>
+              </w:rPr>
+              <w:t>8</w:t>
+            </w:r>
+            <w:r>
+              <w:rPr>
+                <w:sz w:val="18"/>
+                <w:szCs w:val="18"/>
+              </w:rPr>
+              <w:t>}</w:t>
+            </w:r>
+            <w:sdt>
+              <w:sdtPr>
+                <w:rPr>
+                  <w:sz w:val="18"/>
+                  <w:szCs w:val="18"/>
+                </w:rPr>
+                <w:id w:val="-1248494460"/>
+                <w14:checkbox>
+                  <w14:checked w14:val="1"/>
+                  <w14:checkedState w14:val="2612" w14:font="MS Gothic"/>
+                  <w14:uncheckedState w14:val="2610" w14:font="MS Gothic"/>
+                </w14:checkbox>
+              </w:sdtPr>
+              <w:sdtContent>
+                <w:r>
+                  <w:rPr>
+                    <w:rFonts w:ascii="MS Gothic" w:eastAsia="MS Gothic" w:hAnsi="MS Gothic" w:hint="eastAsia"/>
+                    <w:sz w:val="18"/>
+                    <w:szCs w:val="18"/>
+                  </w:rPr>
+                  <w:t>☒</w:t>
+                </w:r>
+              </w:sdtContent>
+            </w:sdt>
+            <w:r>
+              <w:rPr>
+                <w:sz w:val="18"/>
+                <w:szCs w:val="18"/>
+              </w:rPr>
+              <w:t>{</w:t>
+            </w:r>
+            <w:proofErr w:type="gramStart"/>
+            <w:r>
+              <w:rPr>
+                <w:sz w:val="18"/>
+                <w:szCs w:val="18"/>
+              </w:rPr>
+              <w:t>/}{</w:t>
+            </w:r>
+            <w:proofErr w:type="gramEnd"/>
+            <w:r>
+              <w:rPr>
+                <w:sz w:val="18"/>
+                <w:szCs w:val="18"/>
+              </w:rPr>
+              <w:t>^offense75_3</w:t>
+            </w:r>
+            <w:r>
+              <w:rPr>
+                <w:sz w:val="18"/>
+                <w:szCs w:val="18"/>
+              </w:rPr>
+              <w:t>8</w:t>
+            </w:r>
+            <w:r>
+              <w:rPr>
+                <w:sz w:val="18"/>
+                <w:szCs w:val="18"/>
+              </w:rPr>
+              <w:t>}</w:t>
+            </w:r>
+            <w:sdt>
+              <w:sdtPr>
+                <w:rPr>
+                  <w:sz w:val="18"/>
+                  <w:szCs w:val="18"/>
+                </w:rPr>
+                <w:id w:val="983424714"/>
+                <w14:checkbox>
+                  <w14:checked w14:val="0"/>
+                  <w14:checkedState w14:val="2612" w14:font="MS Gothic"/>
+                  <w14:uncheckedState w14:val="2610" w14:font="MS Gothic"/>
+                </w14:checkbox>
+              </w:sdtPr>
+              <w:sdtContent>
+                <w:r>
+                  <w:rPr>
+                    <w:rFonts w:ascii="MS Gothic" w:eastAsia="MS Gothic" w:hAnsi="MS Gothic" w:hint="eastAsia"/>
+                    <w:sz w:val="18"/>
+                    <w:szCs w:val="18"/>
+                  </w:rPr>
+                  <w:t>☐</w:t>
+                </w:r>
+              </w:sdtContent>
+            </w:sdt>
+            <w:r>
+              <w:rPr>
+                <w:sz w:val="18"/>
+                <w:szCs w:val="18"/>
+              </w:rPr>
+              <w:t>{/}</w:t>
+            </w:r>
+            <w:permEnd w:id="25044800"/>
+            <w:r>
+              <w:rPr>
+                <w:sz w:val="18"/>
+                <w:szCs w:val="18"/>
+              </w:rPr>
+              <w:t xml:space="preserve">  YES</w:t>
+            </w:r>
+          </w:p>
+        </w:tc>
+        <w:tc>
+          <w:tcPr>
+            <w:tcW w:w="270" w:type="dxa"/>
+            <w:tcBorders>
+              <w:top w:val="single" w:sz="4" w:space="0" w:color="404040" w:themeColor="text1" w:themeTint="BF"/>
+              <w:bottom w:val="single" w:sz="4" w:space="0" w:color="404040" w:themeColor="text1" w:themeTint="BF"/>
+            </w:tcBorders>
+            <w:shd w:val="clear" w:color="auto" w:fill="404040" w:themeFill="text1" w:themeFillTint="BF"/>
+          </w:tcPr>
+          <w:p>
+            <w:pPr>
+              <w:spacing w:after="0" w:line="240" w:lineRule="auto"/>
+              <w:rPr>
+                <w:sz w:val="18"/>
+                <w:szCs w:val="18"/>
+              </w:rPr>
+            </w:pPr>
+          </w:p>
+        </w:tc>
+        <w:tc>
+          <w:tcPr>
+            <w:tcW w:w="3870" w:type="dxa"/>
+            <w:gridSpan w:val="2"/>
+            <w:vMerge w:val="restart"/>
+          </w:tcPr>
+          <w:p>
+            <w:pPr>
+              <w:spacing w:after="0" w:line="240" w:lineRule="auto"/>
+              <w:rPr>
+                <w:sz w:val="18"/>
+                <w:szCs w:val="18"/>
+              </w:rPr>
+            </w:pPr>
+            <w:r>
+              <w:rPr>
+                <w:rFonts w:ascii="Calibri" w:hAnsi="Calibri" w:cs="Calibri"/>
+                <w:color w:val="000000"/>
+                <w:sz w:val="18"/>
+                <w:szCs w:val="18"/>
+              </w:rPr>
+              <w:t xml:space="preserve">Enhanced Supervision Level within the past </w:t>
+            </w:r>
+            <w:proofErr w:type="gramStart"/>
+            <w:r>
+              <w:rPr>
+                <w:rFonts w:ascii="Calibri" w:hAnsi="Calibri" w:cs="Calibri"/>
+                <w:color w:val="000000"/>
+                <w:sz w:val="18"/>
+                <w:szCs w:val="18"/>
+              </w:rPr>
+              <w:t>12  months</w:t>
+            </w:r>
+            <w:proofErr w:type="gramEnd"/>
+          </w:p>
+        </w:tc>
+        <w:tc>
+          <w:tcPr>
+            <w:tcW w:w="1345" w:type="dxa"/>
+            <w:gridSpan w:val="2"/>
+            <w:vMerge w:val="restart"/>
+          </w:tcPr>
+          <w:p>
+            <w:pPr>
+              <w:spacing w:after="0" w:line="240" w:lineRule="auto"/>
+              <w:jc w:val="center"/>
+              <w:rPr>
+                <w:sz w:val="18"/>
+                <w:szCs w:val="18"/>
+              </w:rPr>
+            </w:pPr>
+            <w:permStart w:id="281100115" w:edGrp="everyone"/>
+            <w:r>
+              <w:rPr>
+                <w:sz w:val="18"/>
+                <w:szCs w:val="18"/>
+              </w:rPr>
+              <w:t>{#</w:t>
+            </w:r>
+            <w:r>
+              <w:rPr>
+                <w:sz w:val="18"/>
+                <w:szCs w:val="18"/>
+              </w:rPr>
+              <w:t>enhancedSupervisionLevelPast12Months</w:t>
+            </w:r>
+            <w:r>
+              <w:rPr>
+                <w:sz w:val="18"/>
+                <w:szCs w:val="18"/>
+              </w:rPr>
+              <w:t>}</w:t>
+            </w:r>
+            <w:sdt>
+              <w:sdtPr>
+                <w:rPr>
+                  <w:sz w:val="18"/>
+                  <w:szCs w:val="18"/>
+                </w:rPr>
+                <w:id w:val="553046135"/>
+                <w14:checkbox>
+                  <w14:checked w14:val="0"/>
+                  <w14:checkedState w14:val="2612" w14:font="MS Gothic"/>
+                  <w14:uncheckedState w14:val="2610" w14:font="MS Gothic"/>
+                </w14:checkbox>
+              </w:sdtPr>
+              <w:sdtContent>
+                <w:r>
+                  <w:rPr>
+                    <w:rFonts w:ascii="MS Gothic" w:eastAsia="MS Gothic" w:hAnsi="MS Gothic" w:hint="eastAsia"/>
+                    <w:sz w:val="18"/>
+                    <w:szCs w:val="18"/>
+                  </w:rPr>
+                  <w:t>☐</w:t>
+                </w:r>
+              </w:sdtContent>
+            </w:sdt>
+            <w:r>
+              <w:rPr>
+                <w:sz w:val="18"/>
+                <w:szCs w:val="18"/>
+              </w:rPr>
+              <w:t>{</w:t>
+            </w:r>
+            <w:proofErr w:type="gramStart"/>
+            <w:r>
+              <w:rPr>
+                <w:sz w:val="18"/>
+                <w:szCs w:val="18"/>
+              </w:rPr>
+              <w:t>/}{</w:t>
+            </w:r>
+            <w:proofErr w:type="gramEnd"/>
+            <w:r>
+              <w:rPr>
+                <w:sz w:val="18"/>
+                <w:szCs w:val="18"/>
+              </w:rPr>
+              <w:t>^</w:t>
+            </w:r>
+            <w:r>
+              <w:rPr>
+                <w:sz w:val="18"/>
+                <w:szCs w:val="18"/>
+              </w:rPr>
+              <w:t>enhancedSupervisionLevelPast12Months</w:t>
+            </w:r>
+            <w:r>
+              <w:rPr>
+                <w:sz w:val="18"/>
+                <w:szCs w:val="18"/>
+              </w:rPr>
+              <w:t>}</w:t>
+            </w:r>
+            <w:sdt>
+              <w:sdtPr>
+                <w:rPr>
+                  <w:sz w:val="18"/>
+                  <w:szCs w:val="18"/>
+                </w:rPr>
+                <w:id w:val="-1087077728"/>
+                <w14:checkbox>
+                  <w14:checked w14:val="0"/>
+                  <w14:checkedState w14:val="2612" w14:font="MS Gothic"/>
+                  <w14:uncheckedState w14:val="2610" w14:font="MS Gothic"/>
+                </w14:checkbox>
+              </w:sdtPr>
+              <w:sdtContent>
+                <w:r>
+                  <w:rPr>
+                    <w:rFonts w:ascii="MS Gothic" w:eastAsia="MS Gothic" w:hAnsi="MS Gothic" w:hint="eastAsia"/>
+                    <w:sz w:val="18"/>
+                    <w:szCs w:val="18"/>
+                  </w:rPr>
+                  <w:t>☐</w:t>
+                </w:r>
+              </w:sdtContent>
+            </w:sdt>
+            <w:r>
+              <w:rPr>
+                <w:sz w:val="18"/>
+                <w:szCs w:val="18"/>
+              </w:rPr>
+              <w:t>{/}</w:t>
+            </w:r>
+            <w:permEnd w:id="281100115"/>
+            <w:r>
+              <w:rPr>
+                <w:sz w:val="18"/>
+                <w:szCs w:val="18"/>
+              </w:rPr>
+              <w:t xml:space="preserve">  YES</w:t>
+            </w:r>
+          </w:p>
+        </w:tc>
+      </w:tr>
+      <w:tr>
+        <w:trPr>
+          <w:trHeight w:hRule="exact" w:val="432"/>
+        </w:trPr>
+        <w:tc>
+          <w:tcPr>
+            <w:tcW w:w="4135" w:type="dxa"/>
+            <w:gridSpan w:val="3"/>
+            <w:vMerge/>
+          </w:tcPr>
+          <w:p>
+            <w:pPr>
+              <w:spacing w:after="0" w:line="240" w:lineRule="auto"/>
+              <w:rPr>
+                <w:sz w:val="18"/>
+                <w:szCs w:val="18"/>
+              </w:rPr>
+            </w:pPr>
+          </w:p>
+        </w:tc>
+        <w:tc>
+          <w:tcPr>
+            <w:tcW w:w="1170" w:type="dxa"/>
+            <w:vMerge/>
+            <w:vAlign w:val="center"/>
+          </w:tcPr>
+          <w:p>
+            <w:pPr>
+              <w:spacing w:after="0" w:line="240" w:lineRule="auto"/>
+              <w:jc w:val="center"/>
+              <w:rPr>
+                <w:sz w:val="18"/>
+                <w:szCs w:val="18"/>
+              </w:rPr>
+            </w:pPr>
+          </w:p>
+        </w:tc>
+        <w:tc>
+          <w:tcPr>
+            <w:tcW w:w="270" w:type="dxa"/>
+            <w:tcBorders>
+              <w:top w:val="single" w:sz="4" w:space="0" w:color="404040" w:themeColor="text1" w:themeTint="BF"/>
+              <w:bottom w:val="single" w:sz="4" w:space="0" w:color="404040" w:themeColor="text1" w:themeTint="BF"/>
+            </w:tcBorders>
+            <w:shd w:val="clear" w:color="auto" w:fill="404040" w:themeFill="text1" w:themeFillTint="BF"/>
+            <w:vAlign w:val="center"/>
+          </w:tcPr>
+          <w:p>
+            <w:pPr>
+              <w:spacing w:after="0" w:line="240" w:lineRule="auto"/>
+              <w:rPr>
+                <w:sz w:val="18"/>
+                <w:szCs w:val="18"/>
+              </w:rPr>
+            </w:pPr>
+          </w:p>
+        </w:tc>
+        <w:tc>
+          <w:tcPr>
+            <w:tcW w:w="3870" w:type="dxa"/>
+            <w:gridSpan w:val="2"/>
+            <w:vMerge/>
+          </w:tcPr>
+          <w:p>
+            <w:pPr>
+              <w:spacing w:after="0" w:line="240" w:lineRule="auto"/>
+              <w:rPr>
+                <w:sz w:val="18"/>
+                <w:szCs w:val="18"/>
+              </w:rPr>
+            </w:pPr>
+          </w:p>
+        </w:tc>
+        <w:tc>
+          <w:tcPr>
+            <w:tcW w:w="1345" w:type="dxa"/>
+            <w:gridSpan w:val="2"/>
+            <w:vMerge/>
+            <w:vAlign w:val="center"/>
+          </w:tcPr>
+          <w:p>
+            <w:pPr>
+              <w:spacing w:after="0" w:line="240" w:lineRule="auto"/>
+              <w:jc w:val="center"/>
+              <w:rPr>
+                <w:sz w:val="18"/>
+                <w:szCs w:val="18"/>
+              </w:rPr>
+            </w:pPr>
+          </w:p>
+        </w:tc>
+      </w:tr>
+      <w:tr>
+        <w:trPr>
+          <w:trHeight w:hRule="exact" w:val="83"/>
+        </w:trPr>
+        <w:tc>
+          <w:tcPr>
+            <w:tcW w:w="4135" w:type="dxa"/>
+            <w:gridSpan w:val="3"/>
+            <w:vMerge/>
+          </w:tcPr>
+          <w:p>
+            <w:pPr>
+              <w:spacing w:after="0" w:line="240" w:lineRule="auto"/>
+              <w:rPr>
+                <w:sz w:val="18"/>
+                <w:szCs w:val="18"/>
+              </w:rPr>
+            </w:pPr>
+          </w:p>
+        </w:tc>
+        <w:tc>
+          <w:tcPr>
+            <w:tcW w:w="1170" w:type="dxa"/>
+            <w:vMerge/>
+            <w:vAlign w:val="center"/>
+          </w:tcPr>
+          <w:p>
+            <w:pPr>
+              <w:spacing w:after="0" w:line="240" w:lineRule="auto"/>
+              <w:jc w:val="center"/>
+              <w:rPr>
+                <w:sz w:val="18"/>
+                <w:szCs w:val="18"/>
+              </w:rPr>
+            </w:pPr>
+          </w:p>
+        </w:tc>
+        <w:tc>
+          <w:tcPr>
+            <w:tcW w:w="270" w:type="dxa"/>
+            <w:tcBorders>
+              <w:top w:val="single" w:sz="4" w:space="0" w:color="404040" w:themeColor="text1" w:themeTint="BF"/>
+              <w:bottom w:val="single" w:sz="4" w:space="0" w:color="404040" w:themeColor="text1" w:themeTint="BF"/>
+            </w:tcBorders>
+            <w:shd w:val="clear" w:color="auto" w:fill="404040" w:themeFill="text1" w:themeFillTint="BF"/>
+            <w:vAlign w:val="center"/>
+          </w:tcPr>
+          <w:p>
+            <w:pPr>
+              <w:spacing w:after="0" w:line="240" w:lineRule="auto"/>
+              <w:rPr>
+                <w:sz w:val="18"/>
+                <w:szCs w:val="18"/>
+              </w:rPr>
+            </w:pPr>
+          </w:p>
+        </w:tc>
+        <w:tc>
+          <w:tcPr>
+            <w:tcW w:w="3870" w:type="dxa"/>
+            <w:gridSpan w:val="2"/>
+            <w:vMerge/>
+          </w:tcPr>
+          <w:p>
+            <w:pPr>
+              <w:spacing w:after="0" w:line="240" w:lineRule="auto"/>
+              <w:rPr>
+                <w:sz w:val="18"/>
+                <w:szCs w:val="18"/>
+              </w:rPr>
+            </w:pPr>
+          </w:p>
+        </w:tc>
+        <w:tc>
+          <w:tcPr>
+            <w:tcW w:w="1345" w:type="dxa"/>
+            <w:gridSpan w:val="2"/>
+            <w:vMerge/>
+          </w:tcPr>
+          <w:p>
+            <w:pPr>
+              <w:spacing w:after="0" w:line="240" w:lineRule="auto"/>
+              <w:jc w:val="center"/>
+              <w:rPr>
+                <w:sz w:val="18"/>
+                <w:szCs w:val="18"/>
+              </w:rPr>
+            </w:pPr>
+          </w:p>
+        </w:tc>
+      </w:tr>
+      <w:tr>
+        <w:trPr>
+          <w:trHeight w:hRule="exact" w:val="432"/>
+        </w:trPr>
+        <w:tc>
+          <w:tcPr>
+            <w:tcW w:w="4135" w:type="dxa"/>
+            <w:gridSpan w:val="3"/>
+          </w:tcPr>
+          <w:p>
+            <w:pPr>
+              <w:spacing w:after="0" w:line="240" w:lineRule="auto"/>
+              <w:rPr>
+                <w:sz w:val="18"/>
+                <w:szCs w:val="18"/>
+              </w:rPr>
+            </w:pPr>
+            <w:r>
+              <w:rPr>
+                <w:sz w:val="18"/>
+                <w:szCs w:val="18"/>
+              </w:rPr>
+              <w:lastRenderedPageBreak/>
+              <w:t>Named in a PFA Order (or history of PFAs)</w:t>
+            </w:r>
+          </w:p>
+        </w:tc>
+        <w:tc>
+          <w:tcPr>
+            <w:tcW w:w="1170" w:type="dxa"/>
+          </w:tcPr>
+          <w:p>
+            <w:pPr>
+              <w:spacing w:after="0" w:line="240" w:lineRule="auto"/>
+              <w:jc w:val="center"/>
+              <w:rPr>
+                <w:sz w:val="18"/>
+                <w:szCs w:val="18"/>
+              </w:rPr>
+            </w:pPr>
+            <w:permStart w:id="1987659179" w:edGrp="everyone"/>
             <w:r>
               <w:rPr>
                 <w:sz w:val="18"/>
@@ -6107,7 +7168,7 @@
               </w:rPr>
               <w:t>{/}</w:t>
             </w:r>
-            <w:permEnd w:id="153699349"/>
+            <w:permEnd w:id="1987659179"/>
             <w:r>
               <w:rPr>
                 <w:sz w:val="18"/>
@@ -6115,44 +7176,6 @@
               </w:rPr>
               <w:t xml:space="preserve">  YES</w:t>
             </w:r>
-          </w:p>
-        </w:tc>
-      </w:tr>
-      <w:tr>
-        <w:trPr>
-          <w:trHeight w:val="55"/>
-        </w:trPr>
-        <w:tc>
-          <w:tcPr>
-            <w:tcW w:w="4135" w:type="dxa"/>
-            <w:gridSpan w:val="3"/>
-            <w:vMerge/>
-          </w:tcPr>
-          <w:p>
-            <w:pPr>
-              <w:spacing w:after="0" w:line="240" w:lineRule="auto"/>
-              <w:rPr>
-                <w:sz w:val="18"/>
-                <w:szCs w:val="18"/>
-              </w:rPr>
-            </w:pPr>
-          </w:p>
-        </w:tc>
-        <w:tc>
-          <w:tcPr>
-            <w:tcW w:w="1170" w:type="dxa"/>
-            <w:vMerge/>
-            <w:vAlign w:val="center"/>
-          </w:tcPr>
-          <w:p>
-            <w:pPr>
-              <w:spacing w:after="0" w:line="240" w:lineRule="auto"/>
-              <w:jc w:val="center"/>
-              <w:rPr>
-                <w:sz w:val="18"/>
-                <w:szCs w:val="18"/>
-              </w:rPr>
-            </w:pPr>
           </w:p>
         </w:tc>
         <w:tc>
@@ -6163,7 +7186,6 @@
               <w:bottom w:val="single" w:sz="4" w:space="0" w:color="404040" w:themeColor="text1" w:themeTint="BF"/>
             </w:tcBorders>
             <w:shd w:val="clear" w:color="auto" w:fill="404040" w:themeFill="text1" w:themeFillTint="BF"/>
-            <w:vAlign w:val="center"/>
           </w:tcPr>
           <w:p>
             <w:pPr>
@@ -6190,34 +7212,30 @@
             </w:pPr>
             <w:r>
               <w:rPr>
-                <w:sz w:val="18"/>
-                <w:szCs w:val="18"/>
-              </w:rPr>
-              <w:t xml:space="preserve">18 </w:t>
-            </w:r>
-            <w:proofErr w:type="spellStart"/>
-            <w:r>
-              <w:rPr>
-                <w:sz w:val="18"/>
-                <w:szCs w:val="18"/>
-              </w:rPr>
-              <w:t>Pa.C.S</w:t>
-            </w:r>
-            <w:proofErr w:type="spellEnd"/>
-            <w:r>
-              <w:rPr>
-                <w:sz w:val="18"/>
-                <w:szCs w:val="18"/>
-              </w:rPr>
-              <w:t>. 2803 Aggravated Hazing</w:t>
-            </w:r>
+                <w:rFonts w:ascii="Calibri" w:hAnsi="Calibri" w:cs="Calibri"/>
+                <w:color w:val="000000"/>
+                <w:sz w:val="18"/>
+                <w:szCs w:val="18"/>
+              </w:rPr>
+              <w:t xml:space="preserve">Maximum Supervision Level within the past </w:t>
+            </w:r>
+            <w:proofErr w:type="gramStart"/>
+            <w:r>
+              <w:rPr>
+                <w:rFonts w:ascii="Calibri" w:hAnsi="Calibri" w:cs="Calibri"/>
+                <w:color w:val="000000"/>
+                <w:sz w:val="18"/>
+                <w:szCs w:val="18"/>
+              </w:rPr>
+              <w:t>12  months</w:t>
+            </w:r>
+            <w:proofErr w:type="gramEnd"/>
           </w:p>
         </w:tc>
         <w:tc>
           <w:tcPr>
             <w:tcW w:w="1345" w:type="dxa"/>
             <w:gridSpan w:val="2"/>
-            <w:vAlign w:val="center"/>
           </w:tcPr>
           <w:p>
             <w:pPr>
@@ -6228,13 +7246,13 @@
                 <w:szCs w:val="18"/>
               </w:rPr>
             </w:pPr>
-            <w:permStart w:id="211766307" w:edGrp="everyone"/>
-            <w:r>
-              <w:rPr>
-                <w:sz w:val="18"/>
-                <w:szCs w:val="18"/>
-              </w:rPr>
-              <w:t>{#offense18_2803}</w:t>
+            <w:permStart w:id="520892993" w:edGrp="everyone"/>
+            <w:r>
+              <w:rPr>
+                <w:sz w:val="18"/>
+                <w:szCs w:val="18"/>
+              </w:rPr>
+              <w:t>{#enhancedSupervisionLevelPast12Months}</w:t>
             </w:r>
             <w:sdt>
               <w:sdtPr>
@@ -6242,7 +7260,7 @@
                   <w:sz w:val="18"/>
                   <w:szCs w:val="18"/>
                 </w:rPr>
-                <w:id w:val="-1293361872"/>
+                <w:id w:val="-1876000102"/>
                 <w14:checkbox>
                   <w14:checked w14:val="1"/>
                   <w14:checkedState w14:val="2612" w14:font="MS Gothic"/>
@@ -6281,7 +7299,7 @@
                 <w:sz w:val="18"/>
                 <w:szCs w:val="18"/>
               </w:rPr>
-              <w:t>^offense18_2803}</w:t>
+              <w:t>^enhancedSupervisionLevelPast12Months}</w:t>
             </w:r>
             <w:sdt>
               <w:sdtPr>
@@ -6289,7 +7307,7 @@
                   <w:sz w:val="18"/>
                   <w:szCs w:val="18"/>
                 </w:rPr>
-                <w:id w:val="-432900225"/>
+                <w:id w:val="-1257671373"/>
                 <w14:checkbox>
                   <w14:checked w14:val="0"/>
                   <w14:checkedState w14:val="2612" w14:font="MS Gothic"/>
@@ -6314,7 +7332,7 @@
               </w:rPr>
               <w:t>{/}</w:t>
             </w:r>
-            <w:permEnd w:id="211766307"/>
+            <w:permEnd w:id="520892993"/>
             <w:r>
               <w:rPr>
                 <w:sz w:val="18"/>
@@ -6322,1148 +7340,6 @@
               </w:rPr>
               <w:t xml:space="preserve">  YES</w:t>
             </w:r>
-          </w:p>
-        </w:tc>
-      </w:tr>
-      <w:tr>
-        <w:tc>
-          <w:tcPr>
-            <w:tcW w:w="4135" w:type="dxa"/>
-            <w:gridSpan w:val="3"/>
-            <w:vMerge w:val="restart"/>
-          </w:tcPr>
-          <w:p>
-            <w:pPr>
-              <w:spacing w:after="0" w:line="240" w:lineRule="auto"/>
-              <w:rPr>
-                <w:sz w:val="18"/>
-                <w:szCs w:val="18"/>
-              </w:rPr>
-            </w:pPr>
-            <w:r>
-              <w:rPr>
-                <w:sz w:val="18"/>
-                <w:szCs w:val="18"/>
-              </w:rPr>
-              <w:t xml:space="preserve">An attempt or conspiracy </w:t>
-            </w:r>
-            <w:r>
-              <w:rPr>
-                <w:sz w:val="18"/>
-                <w:szCs w:val="18"/>
-              </w:rPr>
-              <w:t xml:space="preserve">or solicitation </w:t>
-            </w:r>
-            <w:r>
-              <w:rPr>
-                <w:sz w:val="18"/>
-                <w:szCs w:val="18"/>
-              </w:rPr>
-              <w:t>to commit a personal injury crime*</w:t>
-            </w:r>
-          </w:p>
-        </w:tc>
-        <w:tc>
-          <w:tcPr>
-            <w:tcW w:w="1170" w:type="dxa"/>
-            <w:vMerge w:val="restart"/>
-            <w:vAlign w:val="center"/>
-          </w:tcPr>
-          <w:p>
-            <w:pPr>
-              <w:spacing w:after="0" w:line="240" w:lineRule="auto"/>
-              <w:jc w:val="center"/>
-              <w:rPr>
-                <w:sz w:val="18"/>
-                <w:szCs w:val="18"/>
-              </w:rPr>
-            </w:pPr>
-            <w:permStart w:id="1724724389" w:edGrp="everyone"/>
-            <w:r>
-              <w:rPr>
-                <w:sz w:val="18"/>
-                <w:szCs w:val="18"/>
-              </w:rPr>
-              <w:t>{#offensePersonalInjury}</w:t>
-            </w:r>
-            <w:sdt>
-              <w:sdtPr>
-                <w:rPr>
-                  <w:sz w:val="18"/>
-                  <w:szCs w:val="18"/>
-                </w:rPr>
-                <w:id w:val="1063371202"/>
-                <w14:checkbox>
-                  <w14:checked w14:val="1"/>
-                  <w14:checkedState w14:val="2612" w14:font="MS Gothic"/>
-                  <w14:uncheckedState w14:val="2610" w14:font="MS Gothic"/>
-                </w14:checkbox>
-              </w:sdtPr>
-              <w:sdtContent>
-                <w:r>
-                  <w:rPr>
-                    <w:rFonts w:ascii="MS Gothic" w:eastAsia="MS Gothic" w:hAnsi="MS Gothic" w:hint="eastAsia"/>
-                    <w:sz w:val="18"/>
-                    <w:szCs w:val="18"/>
-                  </w:rPr>
-                  <w:t>☒</w:t>
-                </w:r>
-              </w:sdtContent>
-            </w:sdt>
-            <w:r>
-              <w:rPr>
-                <w:sz w:val="18"/>
-                <w:szCs w:val="18"/>
-              </w:rPr>
-              <w:t>{</w:t>
-            </w:r>
-            <w:proofErr w:type="gramStart"/>
-            <w:r>
-              <w:rPr>
-                <w:sz w:val="18"/>
-                <w:szCs w:val="18"/>
-              </w:rPr>
-              <w:t>/}{</w:t>
-            </w:r>
-            <w:proofErr w:type="gramEnd"/>
-            <w:r>
-              <w:rPr>
-                <w:sz w:val="18"/>
-                <w:szCs w:val="18"/>
-              </w:rPr>
-              <w:t>^</w:t>
-            </w:r>
-            <w:proofErr w:type="spellStart"/>
-            <w:r>
-              <w:rPr>
-                <w:sz w:val="18"/>
-                <w:szCs w:val="18"/>
-              </w:rPr>
-              <w:t>offensePersonalInjury</w:t>
-            </w:r>
-            <w:proofErr w:type="spellEnd"/>
-            <w:r>
-              <w:rPr>
-                <w:sz w:val="18"/>
-                <w:szCs w:val="18"/>
-              </w:rPr>
-              <w:t>}</w:t>
-            </w:r>
-            <w:sdt>
-              <w:sdtPr>
-                <w:rPr>
-                  <w:sz w:val="18"/>
-                  <w:szCs w:val="18"/>
-                </w:rPr>
-                <w:id w:val="-1765981311"/>
-                <w14:checkbox>
-                  <w14:checked w14:val="0"/>
-                  <w14:checkedState w14:val="2612" w14:font="MS Gothic"/>
-                  <w14:uncheckedState w14:val="2610" w14:font="MS Gothic"/>
-                </w14:checkbox>
-              </w:sdtPr>
-              <w:sdtContent>
-                <w:r>
-                  <w:rPr>
-                    <w:rFonts w:ascii="MS Gothic" w:eastAsia="MS Gothic" w:hAnsi="MS Gothic" w:hint="eastAsia"/>
-                    <w:sz w:val="18"/>
-                    <w:szCs w:val="18"/>
-                  </w:rPr>
-                  <w:t>☐</w:t>
-                </w:r>
-              </w:sdtContent>
-            </w:sdt>
-            <w:r>
-              <w:rPr>
-                <w:sz w:val="18"/>
-                <w:szCs w:val="18"/>
-              </w:rPr>
-              <w:t>{/}</w:t>
-            </w:r>
-            <w:permEnd w:id="1724724389"/>
-            <w:r>
-              <w:rPr>
-                <w:sz w:val="18"/>
-                <w:szCs w:val="18"/>
-              </w:rPr>
-              <w:t xml:space="preserve">  YES</w:t>
-            </w:r>
-          </w:p>
-        </w:tc>
-        <w:tc>
-          <w:tcPr>
-            <w:tcW w:w="270" w:type="dxa"/>
-            <w:tcBorders>
-              <w:top w:val="single" w:sz="4" w:space="0" w:color="404040" w:themeColor="text1" w:themeTint="BF"/>
-              <w:bottom w:val="single" w:sz="4" w:space="0" w:color="404040" w:themeColor="text1" w:themeTint="BF"/>
-            </w:tcBorders>
-            <w:shd w:val="clear" w:color="auto" w:fill="404040" w:themeFill="text1" w:themeFillTint="BF"/>
-            <w:vAlign w:val="center"/>
-          </w:tcPr>
-          <w:p>
-            <w:pPr>
-              <w:spacing w:after="0" w:line="240" w:lineRule="auto"/>
-              <w:rPr>
-                <w:sz w:val="18"/>
-                <w:szCs w:val="18"/>
-              </w:rPr>
-            </w:pPr>
-          </w:p>
-        </w:tc>
-        <w:tc>
-          <w:tcPr>
-            <w:tcW w:w="3870" w:type="dxa"/>
-            <w:gridSpan w:val="2"/>
-          </w:tcPr>
-          <w:p>
-            <w:pPr>
-              <w:spacing w:after="0" w:line="240" w:lineRule="auto"/>
-              <w:rPr>
-                <w:sz w:val="18"/>
-                <w:szCs w:val="18"/>
-              </w:rPr>
-            </w:pPr>
-            <w:r>
-              <w:rPr>
-                <w:sz w:val="18"/>
-                <w:szCs w:val="18"/>
-              </w:rPr>
-              <w:t>30 Pa. C.S. 5502.1 Relating to Homicide by watercraft under influence of alcohol or controlled substance</w:t>
-            </w:r>
-          </w:p>
-        </w:tc>
-        <w:tc>
-          <w:tcPr>
-            <w:tcW w:w="1345" w:type="dxa"/>
-            <w:gridSpan w:val="2"/>
-            <w:vAlign w:val="center"/>
-          </w:tcPr>
-          <w:p>
-            <w:pPr>
-              <w:spacing w:after="0" w:line="240" w:lineRule="auto"/>
-              <w:jc w:val="center"/>
-              <w:rPr>
-                <w:sz w:val="18"/>
-                <w:szCs w:val="18"/>
-              </w:rPr>
-            </w:pPr>
-            <w:permStart w:id="76305409" w:edGrp="everyone"/>
-            <w:r>
-              <w:rPr>
-                <w:sz w:val="18"/>
-                <w:szCs w:val="18"/>
-              </w:rPr>
-              <w:t>{#offense30_5502_1}</w:t>
-            </w:r>
-            <w:sdt>
-              <w:sdtPr>
-                <w:rPr>
-                  <w:sz w:val="18"/>
-                  <w:szCs w:val="18"/>
-                </w:rPr>
-                <w:id w:val="789558546"/>
-                <w14:checkbox>
-                  <w14:checked w14:val="1"/>
-                  <w14:checkedState w14:val="2612" w14:font="MS Gothic"/>
-                  <w14:uncheckedState w14:val="2610" w14:font="MS Gothic"/>
-                </w14:checkbox>
-              </w:sdtPr>
-              <w:sdtContent>
-                <w:r>
-                  <w:rPr>
-                    <w:rFonts w:ascii="MS Gothic" w:eastAsia="MS Gothic" w:hAnsi="MS Gothic" w:hint="eastAsia"/>
-                    <w:sz w:val="18"/>
-                    <w:szCs w:val="18"/>
-                  </w:rPr>
-                  <w:t>☒</w:t>
-                </w:r>
-              </w:sdtContent>
-            </w:sdt>
-            <w:r>
-              <w:rPr>
-                <w:sz w:val="18"/>
-                <w:szCs w:val="18"/>
-              </w:rPr>
-              <w:t>{</w:t>
-            </w:r>
-            <w:proofErr w:type="gramStart"/>
-            <w:r>
-              <w:rPr>
-                <w:sz w:val="18"/>
-                <w:szCs w:val="18"/>
-              </w:rPr>
-              <w:t>/}{</w:t>
-            </w:r>
-            <w:proofErr w:type="gramEnd"/>
-            <w:r>
-              <w:rPr>
-                <w:sz w:val="18"/>
-                <w:szCs w:val="18"/>
-              </w:rPr>
-              <w:t>^offense30_5502_1}</w:t>
-            </w:r>
-            <w:sdt>
-              <w:sdtPr>
-                <w:rPr>
-                  <w:sz w:val="18"/>
-                  <w:szCs w:val="18"/>
-                </w:rPr>
-                <w:id w:val="-866600079"/>
-                <w14:checkbox>
-                  <w14:checked w14:val="0"/>
-                  <w14:checkedState w14:val="2612" w14:font="MS Gothic"/>
-                  <w14:uncheckedState w14:val="2610" w14:font="MS Gothic"/>
-                </w14:checkbox>
-              </w:sdtPr>
-              <w:sdtContent>
-                <w:r>
-                  <w:rPr>
-                    <w:rFonts w:ascii="MS Gothic" w:eastAsia="MS Gothic" w:hAnsi="MS Gothic" w:hint="eastAsia"/>
-                    <w:sz w:val="18"/>
-                    <w:szCs w:val="18"/>
-                  </w:rPr>
-                  <w:t>☐</w:t>
-                </w:r>
-              </w:sdtContent>
-            </w:sdt>
-            <w:r>
-              <w:rPr>
-                <w:sz w:val="18"/>
-                <w:szCs w:val="18"/>
-              </w:rPr>
-              <w:t>{/}</w:t>
-            </w:r>
-            <w:permEnd w:id="76305409"/>
-            <w:r>
-              <w:rPr>
-                <w:sz w:val="18"/>
-                <w:szCs w:val="18"/>
-              </w:rPr>
-              <w:t xml:space="preserve">  YES</w:t>
-            </w:r>
-          </w:p>
-        </w:tc>
-      </w:tr>
-      <w:tr>
-        <w:trPr>
-          <w:trHeight w:hRule="exact" w:val="432"/>
-        </w:trPr>
-        <w:tc>
-          <w:tcPr>
-            <w:tcW w:w="4135" w:type="dxa"/>
-            <w:gridSpan w:val="3"/>
-            <w:vMerge/>
-          </w:tcPr>
-          <w:p>
-            <w:pPr>
-              <w:spacing w:after="0" w:line="240" w:lineRule="auto"/>
-              <w:rPr>
-                <w:sz w:val="18"/>
-                <w:szCs w:val="18"/>
-              </w:rPr>
-            </w:pPr>
-          </w:p>
-        </w:tc>
-        <w:tc>
-          <w:tcPr>
-            <w:tcW w:w="1170" w:type="dxa"/>
-            <w:vMerge/>
-            <w:vAlign w:val="center"/>
-          </w:tcPr>
-          <w:p>
-            <w:pPr>
-              <w:spacing w:after="0" w:line="240" w:lineRule="auto"/>
-              <w:jc w:val="center"/>
-              <w:rPr>
-                <w:sz w:val="18"/>
-                <w:szCs w:val="18"/>
-              </w:rPr>
-            </w:pPr>
-          </w:p>
-        </w:tc>
-        <w:tc>
-          <w:tcPr>
-            <w:tcW w:w="270" w:type="dxa"/>
-            <w:tcBorders>
-              <w:top w:val="single" w:sz="4" w:space="0" w:color="404040" w:themeColor="text1" w:themeTint="BF"/>
-              <w:bottom w:val="single" w:sz="4" w:space="0" w:color="404040" w:themeColor="text1" w:themeTint="BF"/>
-            </w:tcBorders>
-            <w:shd w:val="clear" w:color="auto" w:fill="404040" w:themeFill="text1" w:themeFillTint="BF"/>
-            <w:vAlign w:val="center"/>
-          </w:tcPr>
-          <w:p>
-            <w:pPr>
-              <w:spacing w:after="0" w:line="240" w:lineRule="auto"/>
-              <w:rPr>
-                <w:sz w:val="18"/>
-                <w:szCs w:val="18"/>
-              </w:rPr>
-            </w:pPr>
-          </w:p>
-        </w:tc>
-        <w:tc>
-          <w:tcPr>
-            <w:tcW w:w="3870" w:type="dxa"/>
-            <w:gridSpan w:val="2"/>
-          </w:tcPr>
-          <w:p>
-            <w:pPr>
-              <w:spacing w:after="0" w:line="240" w:lineRule="auto"/>
-              <w:rPr>
-                <w:sz w:val="18"/>
-                <w:szCs w:val="18"/>
-              </w:rPr>
-            </w:pPr>
-            <w:r>
-              <w:rPr>
-                <w:sz w:val="18"/>
-                <w:szCs w:val="18"/>
-              </w:rPr>
-              <w:t xml:space="preserve">30 </w:t>
-            </w:r>
-            <w:proofErr w:type="spellStart"/>
-            <w:r>
-              <w:rPr>
-                <w:sz w:val="18"/>
-                <w:szCs w:val="18"/>
-              </w:rPr>
-              <w:t>Pa.C.S</w:t>
-            </w:r>
-            <w:proofErr w:type="spellEnd"/>
-            <w:r>
-              <w:rPr>
-                <w:sz w:val="18"/>
-                <w:szCs w:val="18"/>
-              </w:rPr>
-              <w:t>. § 5502.2 Relating to homicide by</w:t>
-            </w:r>
-          </w:p>
-          <w:p>
-            <w:pPr>
-              <w:spacing w:after="0" w:line="240" w:lineRule="auto"/>
-              <w:rPr>
-                <w:sz w:val="18"/>
-                <w:szCs w:val="18"/>
-              </w:rPr>
-            </w:pPr>
-            <w:r>
-              <w:rPr>
-                <w:sz w:val="18"/>
-                <w:szCs w:val="18"/>
-              </w:rPr>
-              <w:t>watercraft</w:t>
-            </w:r>
-          </w:p>
-        </w:tc>
-        <w:tc>
-          <w:tcPr>
-            <w:tcW w:w="1345" w:type="dxa"/>
-            <w:gridSpan w:val="2"/>
-          </w:tcPr>
-          <w:p>
-            <w:pPr>
-              <w:spacing w:after="0" w:line="240" w:lineRule="auto"/>
-              <w:jc w:val="center"/>
-              <w:rPr>
-                <w:sz w:val="18"/>
-                <w:szCs w:val="18"/>
-              </w:rPr>
-            </w:pPr>
-            <w:permStart w:id="226309026" w:edGrp="everyone"/>
-            <w:r>
-              <w:rPr>
-                <w:sz w:val="18"/>
-                <w:szCs w:val="18"/>
-              </w:rPr>
-              <w:t>{#offense30_5502_2}</w:t>
-            </w:r>
-            <w:sdt>
-              <w:sdtPr>
-                <w:rPr>
-                  <w:sz w:val="18"/>
-                  <w:szCs w:val="18"/>
-                </w:rPr>
-                <w:id w:val="1775428520"/>
-                <w14:checkbox>
-                  <w14:checked w14:val="1"/>
-                  <w14:checkedState w14:val="2612" w14:font="MS Gothic"/>
-                  <w14:uncheckedState w14:val="2610" w14:font="MS Gothic"/>
-                </w14:checkbox>
-              </w:sdtPr>
-              <w:sdtContent>
-                <w:r>
-                  <w:rPr>
-                    <w:rFonts w:ascii="MS Gothic" w:eastAsia="MS Gothic" w:hAnsi="MS Gothic" w:hint="eastAsia"/>
-                    <w:sz w:val="18"/>
-                    <w:szCs w:val="18"/>
-                  </w:rPr>
-                  <w:t>☒</w:t>
-                </w:r>
-              </w:sdtContent>
-            </w:sdt>
-            <w:r>
-              <w:rPr>
-                <w:sz w:val="18"/>
-                <w:szCs w:val="18"/>
-              </w:rPr>
-              <w:t>{</w:t>
-            </w:r>
-            <w:proofErr w:type="gramStart"/>
-            <w:r>
-              <w:rPr>
-                <w:sz w:val="18"/>
-                <w:szCs w:val="18"/>
-              </w:rPr>
-              <w:t>/}{</w:t>
-            </w:r>
-            <w:proofErr w:type="gramEnd"/>
-            <w:r>
-              <w:rPr>
-                <w:sz w:val="18"/>
-                <w:szCs w:val="18"/>
-              </w:rPr>
-              <w:t>^offense30_5502_2}</w:t>
-            </w:r>
-            <w:sdt>
-              <w:sdtPr>
-                <w:rPr>
-                  <w:sz w:val="18"/>
-                  <w:szCs w:val="18"/>
-                </w:rPr>
-                <w:id w:val="257496072"/>
-                <w14:checkbox>
-                  <w14:checked w14:val="0"/>
-                  <w14:checkedState w14:val="2612" w14:font="MS Gothic"/>
-                  <w14:uncheckedState w14:val="2610" w14:font="MS Gothic"/>
-                </w14:checkbox>
-              </w:sdtPr>
-              <w:sdtContent>
-                <w:r>
-                  <w:rPr>
-                    <w:rFonts w:ascii="MS Gothic" w:eastAsia="MS Gothic" w:hAnsi="MS Gothic" w:hint="eastAsia"/>
-                    <w:sz w:val="18"/>
-                    <w:szCs w:val="18"/>
-                  </w:rPr>
-                  <w:t>☐</w:t>
-                </w:r>
-              </w:sdtContent>
-            </w:sdt>
-            <w:r>
-              <w:rPr>
-                <w:sz w:val="18"/>
-                <w:szCs w:val="18"/>
-              </w:rPr>
-              <w:t>{/}</w:t>
-            </w:r>
-            <w:permEnd w:id="226309026"/>
-            <w:r>
-              <w:rPr>
-                <w:sz w:val="18"/>
-                <w:szCs w:val="18"/>
-              </w:rPr>
-              <w:t xml:space="preserve">  YES</w:t>
-            </w:r>
-          </w:p>
-        </w:tc>
-      </w:tr>
-      <w:tr>
-        <w:trPr>
-          <w:trHeight w:hRule="exact" w:val="658"/>
-        </w:trPr>
-        <w:tc>
-          <w:tcPr>
-            <w:tcW w:w="4135" w:type="dxa"/>
-            <w:gridSpan w:val="3"/>
-          </w:tcPr>
-          <w:p>
-            <w:pPr>
-              <w:spacing w:after="0" w:line="240" w:lineRule="auto"/>
-              <w:rPr>
-                <w:sz w:val="18"/>
-                <w:szCs w:val="18"/>
-              </w:rPr>
-            </w:pPr>
-            <w:r>
-              <w:rPr>
-                <w:sz w:val="18"/>
-                <w:szCs w:val="18"/>
-              </w:rPr>
-              <w:t xml:space="preserve">75 </w:t>
-            </w:r>
-            <w:proofErr w:type="spellStart"/>
-            <w:r>
-              <w:rPr>
-                <w:sz w:val="18"/>
-                <w:szCs w:val="18"/>
-              </w:rPr>
-              <w:t>Pa.</w:t>
-            </w:r>
-            <w:proofErr w:type="gramStart"/>
-            <w:r>
-              <w:rPr>
-                <w:sz w:val="18"/>
-                <w:szCs w:val="18"/>
-              </w:rPr>
-              <w:t>C.S</w:t>
-            </w:r>
-            <w:proofErr w:type="spellEnd"/>
-            <w:proofErr w:type="gramEnd"/>
-            <w:r>
-              <w:rPr>
-                <w:sz w:val="18"/>
-                <w:szCs w:val="18"/>
-              </w:rPr>
-              <w:t xml:space="preserve"> Ch. 38 Relating to driving after imbibing</w:t>
-            </w:r>
-          </w:p>
-          <w:p>
-            <w:pPr>
-              <w:spacing w:after="0" w:line="240" w:lineRule="auto"/>
-              <w:rPr>
-                <w:sz w:val="18"/>
-                <w:szCs w:val="18"/>
-              </w:rPr>
-            </w:pPr>
-            <w:r>
-              <w:rPr>
-                <w:sz w:val="18"/>
-                <w:szCs w:val="18"/>
-              </w:rPr>
-              <w:t>alcohol or utilizing drugs in cases of bodily injury.</w:t>
-            </w:r>
-          </w:p>
-        </w:tc>
-        <w:tc>
-          <w:tcPr>
-            <w:tcW w:w="1170" w:type="dxa"/>
-            <w:vAlign w:val="center"/>
-          </w:tcPr>
-          <w:p>
-            <w:pPr>
-              <w:spacing w:after="0" w:line="240" w:lineRule="auto"/>
-              <w:jc w:val="center"/>
-              <w:rPr>
-                <w:sz w:val="18"/>
-                <w:szCs w:val="18"/>
-              </w:rPr>
-            </w:pPr>
-            <w:permStart w:id="484659556" w:edGrp="everyone"/>
-            <w:r>
-              <w:rPr>
-                <w:sz w:val="18"/>
-                <w:szCs w:val="18"/>
-              </w:rPr>
-              <w:t>{#offense75_38}</w:t>
-            </w:r>
-            <w:sdt>
-              <w:sdtPr>
-                <w:rPr>
-                  <w:sz w:val="18"/>
-                  <w:szCs w:val="18"/>
-                </w:rPr>
-                <w:id w:val="-1975047159"/>
-                <w14:checkbox>
-                  <w14:checked w14:val="1"/>
-                  <w14:checkedState w14:val="2612" w14:font="MS Gothic"/>
-                  <w14:uncheckedState w14:val="2610" w14:font="MS Gothic"/>
-                </w14:checkbox>
-              </w:sdtPr>
-              <w:sdtContent>
-                <w:r>
-                  <w:rPr>
-                    <w:rFonts w:ascii="MS Gothic" w:eastAsia="MS Gothic" w:hAnsi="MS Gothic" w:hint="eastAsia"/>
-                    <w:sz w:val="18"/>
-                    <w:szCs w:val="18"/>
-                  </w:rPr>
-                  <w:t>☒</w:t>
-                </w:r>
-              </w:sdtContent>
-            </w:sdt>
-            <w:r>
-              <w:rPr>
-                <w:sz w:val="18"/>
-                <w:szCs w:val="18"/>
-              </w:rPr>
-              <w:t>{</w:t>
-            </w:r>
-            <w:proofErr w:type="gramStart"/>
-            <w:r>
-              <w:rPr>
-                <w:sz w:val="18"/>
-                <w:szCs w:val="18"/>
-              </w:rPr>
-              <w:t>/}{</w:t>
-            </w:r>
-            <w:proofErr w:type="gramEnd"/>
-            <w:r>
-              <w:rPr>
-                <w:sz w:val="18"/>
-                <w:szCs w:val="18"/>
-              </w:rPr>
-              <w:t>^offense75_38}</w:t>
-            </w:r>
-            <w:sdt>
-              <w:sdtPr>
-                <w:rPr>
-                  <w:sz w:val="18"/>
-                  <w:szCs w:val="18"/>
-                </w:rPr>
-                <w:id w:val="-1478141529"/>
-                <w14:checkbox>
-                  <w14:checked w14:val="0"/>
-                  <w14:checkedState w14:val="2612" w14:font="MS Gothic"/>
-                  <w14:uncheckedState w14:val="2610" w14:font="MS Gothic"/>
-                </w14:checkbox>
-              </w:sdtPr>
-              <w:sdtContent>
-                <w:r>
-                  <w:rPr>
-                    <w:rFonts w:ascii="MS Gothic" w:eastAsia="MS Gothic" w:hAnsi="MS Gothic" w:hint="eastAsia"/>
-                    <w:sz w:val="18"/>
-                    <w:szCs w:val="18"/>
-                  </w:rPr>
-                  <w:t>☐</w:t>
-                </w:r>
-              </w:sdtContent>
-            </w:sdt>
-            <w:r>
-              <w:rPr>
-                <w:sz w:val="18"/>
-                <w:szCs w:val="18"/>
-              </w:rPr>
-              <w:t>{/}</w:t>
-            </w:r>
-            <w:permEnd w:id="484659556"/>
-            <w:r>
-              <w:rPr>
-                <w:sz w:val="18"/>
-                <w:szCs w:val="18"/>
-              </w:rPr>
-              <w:t xml:space="preserve">  YES</w:t>
-            </w:r>
-          </w:p>
-        </w:tc>
-        <w:tc>
-          <w:tcPr>
-            <w:tcW w:w="270" w:type="dxa"/>
-            <w:tcBorders>
-              <w:top w:val="single" w:sz="4" w:space="0" w:color="404040" w:themeColor="text1" w:themeTint="BF"/>
-              <w:bottom w:val="single" w:sz="4" w:space="0" w:color="404040" w:themeColor="text1" w:themeTint="BF"/>
-            </w:tcBorders>
-            <w:shd w:val="clear" w:color="auto" w:fill="404040" w:themeFill="text1" w:themeFillTint="BF"/>
-            <w:vAlign w:val="center"/>
-          </w:tcPr>
-          <w:p>
-            <w:pPr>
-              <w:spacing w:after="0" w:line="240" w:lineRule="auto"/>
-              <w:rPr>
-                <w:sz w:val="18"/>
-                <w:szCs w:val="18"/>
-              </w:rPr>
-            </w:pPr>
-          </w:p>
-        </w:tc>
-        <w:tc>
-          <w:tcPr>
-            <w:tcW w:w="3870" w:type="dxa"/>
-            <w:gridSpan w:val="2"/>
-          </w:tcPr>
-          <w:p>
-            <w:pPr>
-              <w:spacing w:after="0" w:line="240" w:lineRule="auto"/>
-              <w:rPr>
-                <w:sz w:val="18"/>
-                <w:szCs w:val="18"/>
-              </w:rPr>
-            </w:pPr>
-            <w:r>
-              <w:rPr>
-                <w:sz w:val="18"/>
-                <w:szCs w:val="18"/>
-              </w:rPr>
-              <w:t>30 Pa. C.S. 5502.</w:t>
-            </w:r>
-            <w:r>
-              <w:rPr>
-                <w:sz w:val="18"/>
-                <w:szCs w:val="18"/>
-              </w:rPr>
-              <w:t>3</w:t>
-            </w:r>
-            <w:r>
-              <w:rPr>
-                <w:sz w:val="18"/>
-                <w:szCs w:val="18"/>
-              </w:rPr>
-              <w:t xml:space="preserve"> </w:t>
-            </w:r>
-            <w:r>
-              <w:rPr>
-                <w:sz w:val="18"/>
-                <w:szCs w:val="18"/>
-              </w:rPr>
-              <w:t>Relating to aggravated</w:t>
-            </w:r>
-          </w:p>
-          <w:p>
-            <w:pPr>
-              <w:spacing w:after="0" w:line="240" w:lineRule="auto"/>
-              <w:rPr>
-                <w:sz w:val="18"/>
-                <w:szCs w:val="18"/>
-              </w:rPr>
-            </w:pPr>
-            <w:r>
-              <w:rPr>
-                <w:sz w:val="18"/>
-                <w:szCs w:val="18"/>
-              </w:rPr>
-              <w:t>assault by watercraft while operating under the</w:t>
-            </w:r>
-            <w:r>
-              <w:rPr>
-                <w:sz w:val="18"/>
-                <w:szCs w:val="18"/>
-              </w:rPr>
-              <w:t xml:space="preserve"> </w:t>
-            </w:r>
-            <w:r>
-              <w:rPr>
-                <w:sz w:val="18"/>
-                <w:szCs w:val="18"/>
-              </w:rPr>
-              <w:t>influence.</w:t>
-            </w:r>
-          </w:p>
-        </w:tc>
-        <w:tc>
-          <w:tcPr>
-            <w:tcW w:w="1345" w:type="dxa"/>
-            <w:gridSpan w:val="2"/>
-          </w:tcPr>
-          <w:p>
-            <w:pPr>
-              <w:spacing w:after="0" w:line="240" w:lineRule="auto"/>
-              <w:jc w:val="center"/>
-              <w:rPr>
-                <w:sz w:val="18"/>
-                <w:szCs w:val="18"/>
-              </w:rPr>
-            </w:pPr>
-            <w:permStart w:id="1286541844" w:edGrp="everyone"/>
-            <w:r>
-              <w:rPr>
-                <w:sz w:val="18"/>
-                <w:szCs w:val="18"/>
-              </w:rPr>
-              <w:t>{#offense30_5502_3}</w:t>
-            </w:r>
-            <w:sdt>
-              <w:sdtPr>
-                <w:rPr>
-                  <w:sz w:val="18"/>
-                  <w:szCs w:val="18"/>
-                </w:rPr>
-                <w:id w:val="-265617080"/>
-                <w14:checkbox>
-                  <w14:checked w14:val="1"/>
-                  <w14:checkedState w14:val="2612" w14:font="MS Gothic"/>
-                  <w14:uncheckedState w14:val="2610" w14:font="MS Gothic"/>
-                </w14:checkbox>
-              </w:sdtPr>
-              <w:sdtContent>
-                <w:r>
-                  <w:rPr>
-                    <w:rFonts w:ascii="MS Gothic" w:eastAsia="MS Gothic" w:hAnsi="MS Gothic" w:hint="eastAsia"/>
-                    <w:sz w:val="18"/>
-                    <w:szCs w:val="18"/>
-                  </w:rPr>
-                  <w:t>☒</w:t>
-                </w:r>
-              </w:sdtContent>
-            </w:sdt>
-            <w:r>
-              <w:rPr>
-                <w:sz w:val="18"/>
-                <w:szCs w:val="18"/>
-              </w:rPr>
-              <w:t>{</w:t>
-            </w:r>
-            <w:proofErr w:type="gramStart"/>
-            <w:r>
-              <w:rPr>
-                <w:sz w:val="18"/>
-                <w:szCs w:val="18"/>
-              </w:rPr>
-              <w:t>/}{</w:t>
-            </w:r>
-            <w:proofErr w:type="gramEnd"/>
-            <w:r>
-              <w:rPr>
-                <w:sz w:val="18"/>
-                <w:szCs w:val="18"/>
-              </w:rPr>
-              <w:t>^offense30_5502_3}</w:t>
-            </w:r>
-            <w:sdt>
-              <w:sdtPr>
-                <w:rPr>
-                  <w:sz w:val="18"/>
-                  <w:szCs w:val="18"/>
-                </w:rPr>
-                <w:id w:val="1747374427"/>
-                <w14:checkbox>
-                  <w14:checked w14:val="0"/>
-                  <w14:checkedState w14:val="2612" w14:font="MS Gothic"/>
-                  <w14:uncheckedState w14:val="2610" w14:font="MS Gothic"/>
-                </w14:checkbox>
-              </w:sdtPr>
-              <w:sdtContent>
-                <w:r>
-                  <w:rPr>
-                    <w:rFonts w:ascii="MS Gothic" w:eastAsia="MS Gothic" w:hAnsi="MS Gothic" w:hint="eastAsia"/>
-                    <w:sz w:val="18"/>
-                    <w:szCs w:val="18"/>
-                  </w:rPr>
-                  <w:t>☐</w:t>
-                </w:r>
-              </w:sdtContent>
-            </w:sdt>
-            <w:r>
-              <w:rPr>
-                <w:sz w:val="18"/>
-                <w:szCs w:val="18"/>
-              </w:rPr>
-              <w:t>{/}</w:t>
-            </w:r>
-            <w:permEnd w:id="1286541844"/>
-            <w:r>
-              <w:rPr>
-                <w:sz w:val="18"/>
-                <w:szCs w:val="18"/>
-              </w:rPr>
-              <w:t xml:space="preserve">  YES</w:t>
-            </w:r>
-          </w:p>
-        </w:tc>
-      </w:tr>
-      <w:tr>
-        <w:trPr>
-          <w:trHeight w:hRule="exact" w:val="432"/>
-        </w:trPr>
-        <w:tc>
-          <w:tcPr>
-            <w:tcW w:w="4135" w:type="dxa"/>
-            <w:gridSpan w:val="3"/>
-          </w:tcPr>
-          <w:p>
-            <w:pPr>
-              <w:spacing w:after="0" w:line="240" w:lineRule="auto"/>
-              <w:rPr>
-                <w:sz w:val="18"/>
-                <w:szCs w:val="18"/>
-              </w:rPr>
-            </w:pPr>
-            <w:r>
-              <w:rPr>
-                <w:sz w:val="18"/>
-                <w:szCs w:val="18"/>
-              </w:rPr>
-              <w:t xml:space="preserve">30 </w:t>
-            </w:r>
-            <w:proofErr w:type="spellStart"/>
-            <w:r>
-              <w:rPr>
-                <w:sz w:val="18"/>
-                <w:szCs w:val="18"/>
-              </w:rPr>
-              <w:t>Pa.C.S</w:t>
-            </w:r>
-            <w:proofErr w:type="spellEnd"/>
-            <w:r>
-              <w:rPr>
-                <w:sz w:val="18"/>
-                <w:szCs w:val="18"/>
-              </w:rPr>
-              <w:t>. § 5502.4 Relating to aggravated assault</w:t>
-            </w:r>
-          </w:p>
-          <w:p>
-            <w:pPr>
-              <w:spacing w:after="0" w:line="240" w:lineRule="auto"/>
-              <w:rPr>
-                <w:sz w:val="18"/>
-                <w:szCs w:val="18"/>
-              </w:rPr>
-            </w:pPr>
-            <w:r>
-              <w:rPr>
-                <w:sz w:val="18"/>
-                <w:szCs w:val="18"/>
-              </w:rPr>
-              <w:t>by watercraft.</w:t>
-            </w:r>
-          </w:p>
-        </w:tc>
-        <w:tc>
-          <w:tcPr>
-            <w:tcW w:w="1170" w:type="dxa"/>
-          </w:tcPr>
-          <w:p>
-            <w:pPr>
-              <w:spacing w:after="0" w:line="240" w:lineRule="auto"/>
-              <w:jc w:val="center"/>
-              <w:rPr>
-                <w:sz w:val="18"/>
-                <w:szCs w:val="18"/>
-              </w:rPr>
-            </w:pPr>
-            <w:permStart w:id="867787730" w:edGrp="everyone"/>
-            <w:r>
-              <w:rPr>
-                <w:sz w:val="18"/>
-                <w:szCs w:val="18"/>
-              </w:rPr>
-              <w:t>{#offense30_5502_4}</w:t>
-            </w:r>
-            <w:sdt>
-              <w:sdtPr>
-                <w:rPr>
-                  <w:sz w:val="18"/>
-                  <w:szCs w:val="18"/>
-                </w:rPr>
-                <w:id w:val="632288196"/>
-                <w14:checkbox>
-                  <w14:checked w14:val="1"/>
-                  <w14:checkedState w14:val="2612" w14:font="MS Gothic"/>
-                  <w14:uncheckedState w14:val="2610" w14:font="MS Gothic"/>
-                </w14:checkbox>
-              </w:sdtPr>
-              <w:sdtContent>
-                <w:r>
-                  <w:rPr>
-                    <w:rFonts w:ascii="MS Gothic" w:eastAsia="MS Gothic" w:hAnsi="MS Gothic" w:hint="eastAsia"/>
-                    <w:sz w:val="18"/>
-                    <w:szCs w:val="18"/>
-                  </w:rPr>
-                  <w:t>☒</w:t>
-                </w:r>
-              </w:sdtContent>
-            </w:sdt>
-            <w:r>
-              <w:rPr>
-                <w:sz w:val="18"/>
-                <w:szCs w:val="18"/>
-              </w:rPr>
-              <w:t>{</w:t>
-            </w:r>
-            <w:proofErr w:type="gramStart"/>
-            <w:r>
-              <w:rPr>
-                <w:sz w:val="18"/>
-                <w:szCs w:val="18"/>
-              </w:rPr>
-              <w:t>/}{</w:t>
-            </w:r>
-            <w:proofErr w:type="gramEnd"/>
-            <w:r>
-              <w:rPr>
-                <w:sz w:val="18"/>
-                <w:szCs w:val="18"/>
-              </w:rPr>
-              <w:t>^offense30_5502_4}</w:t>
-            </w:r>
-            <w:sdt>
-              <w:sdtPr>
-                <w:rPr>
-                  <w:sz w:val="18"/>
-                  <w:szCs w:val="18"/>
-                </w:rPr>
-                <w:id w:val="436340841"/>
-                <w14:checkbox>
-                  <w14:checked w14:val="0"/>
-                  <w14:checkedState w14:val="2612" w14:font="MS Gothic"/>
-                  <w14:uncheckedState w14:val="2610" w14:font="MS Gothic"/>
-                </w14:checkbox>
-              </w:sdtPr>
-              <w:sdtContent>
-                <w:r>
-                  <w:rPr>
-                    <w:rFonts w:ascii="MS Gothic" w:eastAsia="MS Gothic" w:hAnsi="MS Gothic" w:hint="eastAsia"/>
-                    <w:sz w:val="18"/>
-                    <w:szCs w:val="18"/>
-                  </w:rPr>
-                  <w:t>☐</w:t>
-                </w:r>
-              </w:sdtContent>
-            </w:sdt>
-            <w:r>
-              <w:rPr>
-                <w:sz w:val="18"/>
-                <w:szCs w:val="18"/>
-              </w:rPr>
-              <w:t>{/}</w:t>
-            </w:r>
-            <w:permEnd w:id="867787730"/>
-            <w:r>
-              <w:rPr>
-                <w:sz w:val="18"/>
-                <w:szCs w:val="18"/>
-              </w:rPr>
-              <w:t xml:space="preserve">  YES</w:t>
-            </w:r>
-          </w:p>
-        </w:tc>
-        <w:tc>
-          <w:tcPr>
-            <w:tcW w:w="270" w:type="dxa"/>
-            <w:tcBorders>
-              <w:top w:val="single" w:sz="4" w:space="0" w:color="404040" w:themeColor="text1" w:themeTint="BF"/>
-              <w:bottom w:val="single" w:sz="4" w:space="0" w:color="404040" w:themeColor="text1" w:themeTint="BF"/>
-            </w:tcBorders>
-            <w:shd w:val="clear" w:color="auto" w:fill="404040" w:themeFill="text1" w:themeFillTint="BF"/>
-            <w:vAlign w:val="center"/>
-          </w:tcPr>
-          <w:p>
-            <w:pPr>
-              <w:spacing w:after="0" w:line="240" w:lineRule="auto"/>
-              <w:rPr>
-                <w:sz w:val="18"/>
-                <w:szCs w:val="18"/>
-              </w:rPr>
-            </w:pPr>
-          </w:p>
-        </w:tc>
-        <w:tc>
-          <w:tcPr>
-            <w:tcW w:w="3870" w:type="dxa"/>
-            <w:gridSpan w:val="2"/>
-          </w:tcPr>
-          <w:p>
-            <w:pPr>
-              <w:spacing w:after="0" w:line="240" w:lineRule="auto"/>
-              <w:rPr>
-                <w:sz w:val="18"/>
-                <w:szCs w:val="18"/>
-              </w:rPr>
-            </w:pPr>
-          </w:p>
-        </w:tc>
-        <w:tc>
-          <w:tcPr>
-            <w:tcW w:w="1345" w:type="dxa"/>
-            <w:gridSpan w:val="2"/>
-            <w:vAlign w:val="center"/>
-          </w:tcPr>
-          <w:p>
-            <w:pPr>
-              <w:spacing w:after="0" w:line="240" w:lineRule="auto"/>
-              <w:jc w:val="center"/>
-              <w:rPr>
-                <w:sz w:val="18"/>
-                <w:szCs w:val="18"/>
-              </w:rPr>
-            </w:pPr>
           </w:p>
         </w:tc>
       </w:tr>
@@ -8528,15 +8404,7 @@
                 <w:sz w:val="18"/>
                 <w:szCs w:val="18"/>
               </w:rPr>
-              <w:t>criteriaFulfill</w:t>
-            </w:r>
-            <w:r>
-              <w:rPr>
-                <w:sz w:val="18"/>
-                <w:szCs w:val="18"/>
-              </w:rPr>
-              <w:lastRenderedPageBreak/>
-              <w:t>edSpecialConditionsNo</w:t>
+              <w:t>criteriaFulfilledSpecialConditionsNo</w:t>
             </w:r>
             <w:proofErr w:type="spellEnd"/>
             <w:r>
@@ -8815,15 +8683,7 @@
                 <w:sz w:val="18"/>
                 <w:szCs w:val="18"/>
               </w:rPr>
-              <w:t>criteriaFin</w:t>
-            </w:r>
-            <w:r>
-              <w:rPr>
-                <w:sz w:val="18"/>
-                <w:szCs w:val="18"/>
-              </w:rPr>
-              <w:lastRenderedPageBreak/>
-              <w:t>ancialEffortsNo</w:t>
+              <w:t>criteriaFinancialEffortsNo</w:t>
             </w:r>
             <w:proofErr w:type="spellEnd"/>
             <w:r>
@@ -8918,7 +8778,6 @@
                 <w:sz w:val="20"/>
                 <w:szCs w:val="20"/>
               </w:rPr>
-              <w:lastRenderedPageBreak/>
               <w:t xml:space="preserve">Eligible for Administrative Parole?   </w:t>
             </w:r>
             <w:permStart w:id="850205078" w:edGrp="everyone"/>
@@ -9171,7 +9030,7 @@
           <w:sdtPr>
             <w:id w:val="972014892"/>
             <w:placeholder>
-              <w:docPart w:val="02AEB95F0D00404FB38AF34001F5B8BC"/>
+              <w:docPart w:val="9900CF351AA87248AB69BCA43556735D"/>
             </w:placeholder>
             <w:showingPlcHdr/>
             <w:text/>
@@ -9353,7 +9212,7 @@
             </w:rPr>
             <w:id w:val="-69729712"/>
             <w:placeholder>
-              <w:docPart w:val="B83F61669B637C4781FB1EB9EDFD1256"/>
+              <w:docPart w:val="7C94DE569C6CD9459FF06ED11B88FA30"/>
             </w:placeholder>
             <w:showingPlcHdr/>
             <w:text w:multiLine="1"/>
@@ -11228,13 +11087,21 @@
       </w:r>
       <w:permEnd w:id="357328442"/>
       <w:r>
-        <w:t xml:space="preserve">  18PA. C.S. 7508(a)4(iii) - metha</w:t>
+        <w:t xml:space="preserve">  18PA. C.S. 7508(a)4(iii) - </w:t>
+      </w:r>
+      <w:proofErr w:type="spellStart"/>
+      <w:r>
+        <w:t>metha</w:t>
       </w:r>
       <w:r>
         <w:t>m</w:t>
       </w:r>
       <w:r>
-        <w:t xml:space="preserve">mphetamine </w:t>
+        <w:t>mphetamine</w:t>
+      </w:r>
+      <w:proofErr w:type="spellEnd"/>
+      <w:r>
+        <w:t xml:space="preserve"> </w:t>
       </w:r>
       <w:r>
         <w:rPr>
@@ -12487,7 +12354,21 @@
         <w:sz w:val="16"/>
         <w:szCs w:val="16"/>
       </w:rPr>
-      <w:t>1.2024</w:t>
+      <w:t>4</w:t>
+    </w:r>
+    <w:r>
+      <w:rPr>
+        <w:sz w:val="16"/>
+        <w:szCs w:val="16"/>
+      </w:rPr>
+      <w:t>.202</w:t>
+    </w:r>
+    <w:r>
+      <w:rPr>
+        <w:sz w:val="16"/>
+        <w:szCs w:val="16"/>
+      </w:rPr>
+      <w:t>5</w:t>
     </w:r>
   </w:p>
 </w:ftr>
@@ -13040,6 +12921,21 @@
       <w14:ligatures w14:val="none"/>
     </w:rPr>
   </w:style>
+  <w:style w:type="paragraph" w:styleId="NormalWeb">
+    <w:name w:val="Normal (Web)"/>
+    <w:basedOn w:val="Normal"/>
+    <w:uiPriority w:val="99"/>
+    <w:unhideWhenUsed/>
+    <w:rsid w:val="00701018"/>
+    <w:pPr>
+      <w:spacing w:before="100" w:beforeAutospacing="1" w:after="100" w:afterAutospacing="1" w:line="240" w:lineRule="auto"/>
+    </w:pPr>
+    <w:rPr>
+      <w:rFonts w:ascii="Times New Roman" w:eastAsia="Times New Roman" w:hAnsi="Times New Roman" w:cs="Times New Roman"/>
+      <w:sz w:val="24"/>
+      <w:szCs w:val="24"/>
+    </w:rPr>
+  </w:style>
 </w:styles>
 </file>
 
@@ -13164,7 +13060,7 @@
     </w:docPart>
     <w:docPart>
       <w:docPartPr>
-        <w:name w:val="02AEB95F0D00404FB38AF34001F5B8BC"/>
+        <w:name w:val="9900CF351AA87248AB69BCA43556735D"/>
         <w:category>
           <w:name w:val="General"/>
           <w:gallery w:val="placeholder"/>
@@ -13175,12 +13071,12 @@
         <w:behaviors>
           <w:behavior w:val="content"/>
         </w:behaviors>
-        <w:guid w:val="{6F2030B8-FC9F-6C40-96E3-30B413FF24BD}"/>
+        <w:guid w:val="{643C4CF0-5095-D84C-803A-2FCDE51DB68D}"/>
       </w:docPartPr>
       <w:docPartBody>
         <w:p>
           <w:pPr>
-            <w:pStyle w:val="02AEB95F0D00404FB38AF34001F5B8BC"/>
+            <w:pStyle w:val="9900CF351AA87248AB69BCA43556735D"/>
           </w:pPr>
           <w:r>
             <w:rPr>
@@ -13193,7 +13089,7 @@
     </w:docPart>
     <w:docPart>
       <w:docPartPr>
-        <w:name w:val="B83F61669B637C4781FB1EB9EDFD1256"/>
+        <w:name w:val="7C94DE569C6CD9459FF06ED11B88FA30"/>
         <w:category>
           <w:name w:val="General"/>
           <w:gallery w:val="placeholder"/>
@@ -13204,12 +13100,12 @@
         <w:behaviors>
           <w:behavior w:val="content"/>
         </w:behaviors>
-        <w:guid w:val="{9ADC0D40-DDAA-2344-B492-B8857C92413E}"/>
+        <w:guid w:val="{25CD368C-E267-574F-9B85-42259C42F716}"/>
       </w:docPartPr>
       <w:docPartBody>
         <w:p>
           <w:pPr>
-            <w:pStyle w:val="B83F61669B637C4781FB1EB9EDFD1256"/>
+            <w:pStyle w:val="7C94DE569C6CD9459FF06ED11B88FA30"/>
           </w:pPr>
           <w:r>
             <w:rPr>
@@ -13260,9 +13156,10 @@
   <w:font w:name="Aptos">
     <w:panose1 w:val="020B0004020202020204"/>
     <w:charset w:val="00"/>
-    <w:family w:val="roman"/>
+    <w:family w:val="swiss"/>
     <w:notTrueType/>
-    <w:pitch w:val="default"/>
+    <w:pitch w:val="variable"/>
+    <w:sig w:usb0="20000287" w:usb1="00000003" w:usb2="00000000" w:usb3="00000000" w:csb0="0000019F" w:csb1="00000000"/>
   </w:font>
   <w:font w:name="Aptos Display">
     <w:panose1 w:val="020B0004020202020204"/>
@@ -13290,6 +13187,7 @@
   </w:compat>
   <w:rsids>
     <w:rsidRoot w:val="00473CEC"/>
+    <w:rsid w:val="001A2BC2"/>
     <w:rsid w:val="002A591D"/>
     <w:rsid w:val="003305B0"/>
     <w:rsid w:val="00397283"/>
@@ -13299,12 +13197,16 @@
     <w:rsid w:val="00486AD0"/>
     <w:rsid w:val="004B557D"/>
     <w:rsid w:val="005412D0"/>
+    <w:rsid w:val="006A00E1"/>
     <w:rsid w:val="006B43D5"/>
     <w:rsid w:val="006F5095"/>
+    <w:rsid w:val="00780552"/>
     <w:rsid w:val="00A92C32"/>
+    <w:rsid w:val="00D671FD"/>
     <w:rsid w:val="00DA2593"/>
     <w:rsid w:val="00DC0762"/>
     <w:rsid w:val="00FC3851"/>
+    <w:rsid w:val="00FD4783"/>
   </w:rsids>
   <m:mathPr>
     <m:mathFont m:val="Cambria Math"/>
@@ -13756,7 +13658,7 @@
     <w:basedOn w:val="DefaultParagraphFont"/>
     <w:uiPriority w:val="99"/>
     <w:semiHidden/>
-    <w:rsid w:val="00DA2593"/>
+    <w:rsid w:val="00FD4783"/>
     <w:rPr>
       <w:color w:val="808080"/>
     </w:rPr>
@@ -13777,16 +13679,30 @@
     <w:name w:val="8A416B0DC9098549A827447EB4297D9B"/>
     <w:rsid w:val="00473CEC"/>
   </w:style>
-  <w:style w:type="paragraph" w:customStyle="1" w:styleId="02AEB95F0D00404FB38AF34001F5B8BC">
-    <w:name w:val="02AEB95F0D00404FB38AF34001F5B8BC"/>
-    <w:rsid w:val="00DA2593"/>
+  <w:style w:type="paragraph" w:customStyle="1" w:styleId="9900CF351AA87248AB69BCA43556735D">
+    <w:name w:val="9900CF351AA87248AB69BCA43556735D"/>
+    <w:rsid w:val="00FD4783"/>
     <w:pPr>
       <w:spacing w:after="160" w:line="278" w:lineRule="auto"/>
     </w:pPr>
   </w:style>
-  <w:style w:type="paragraph" w:customStyle="1" w:styleId="B83F61669B637C4781FB1EB9EDFD1256">
-    <w:name w:val="B83F61669B637C4781FB1EB9EDFD1256"/>
-    <w:rsid w:val="00DA2593"/>
+  <w:style w:type="paragraph" w:customStyle="1" w:styleId="7C94DE569C6CD9459FF06ED11B88FA30">
+    <w:name w:val="7C94DE569C6CD9459FF06ED11B88FA30"/>
+    <w:rsid w:val="00FD4783"/>
+    <w:pPr>
+      <w:spacing w:after="160" w:line="278" w:lineRule="auto"/>
+    </w:pPr>
+  </w:style>
+  <w:style w:type="paragraph" w:customStyle="1" w:styleId="D4CDC8D365076C46A3E3A03E9D9F1C06">
+    <w:name w:val="D4CDC8D365076C46A3E3A03E9D9F1C06"/>
+    <w:rsid w:val="00D671FD"/>
+    <w:pPr>
+      <w:spacing w:after="160" w:line="278" w:lineRule="auto"/>
+    </w:pPr>
+  </w:style>
+  <w:style w:type="paragraph" w:customStyle="1" w:styleId="E247796C1760D543B4BC8D3BCC71F920">
+    <w:name w:val="E247796C1760D543B4BC8D3BCC71F920"/>
+    <w:rsid w:val="00D671FD"/>
     <w:pPr>
       <w:spacing w:after="160" w:line="278" w:lineRule="auto"/>
     </w:pPr>

</xml_diff>

<commit_message>
[Workflows][US_PA] Update 402 form to account for unreported dispositions (Recidiviz/recidiviz-dashboards#8072)
* unreportedDispositions default checked NO if eligible

* additional updates for PA admin supervision form

* drugUnreportedDispositions schema/fixture addition

* update showProviso logic

* always check unreportedPersonalInjuryDispositions in form

GitOrigin-RevId: 792078f654bf837ab2d7a877836fb32edc58fa89
</commit_message>
<xml_diff>
--- a/libs/staff-shared-server/src/server/assets/workflowsTemplates/US_PA/admin_supervision_template.docx
+++ b/libs/staff-shared-server/src/server/assets/workflowsTemplates/US_PA/admin_supervision_template.docx
@@ -231,47 +231,7 @@
                 <w:sz w:val="18"/>
                 <w:szCs w:val="18"/>
               </w:rPr>
-              <w:t xml:space="preserve">Instructions: Review current offenses and </w:t>
-            </w:r>
-            <w:proofErr w:type="gramStart"/>
-            <w:r>
-              <w:rPr>
-                <w:rFonts w:ascii="Calibri" w:hAnsi="Calibri" w:cs="Calibri"/>
-                <w:color w:val="000000"/>
-                <w:sz w:val="18"/>
-                <w:szCs w:val="18"/>
-              </w:rPr>
-              <w:t>criminal  history</w:t>
-            </w:r>
-            <w:proofErr w:type="gramEnd"/>
-            <w:r>
-              <w:rPr>
-                <w:rFonts w:ascii="Calibri" w:hAnsi="Calibri" w:cs="Calibri"/>
-                <w:color w:val="000000"/>
-                <w:sz w:val="18"/>
-                <w:szCs w:val="18"/>
-              </w:rPr>
-              <w:t xml:space="preserve"> for crimes which would disqualify the reentrant for administrative parole. Any conviction and/</w:t>
-            </w:r>
-            <w:proofErr w:type="gramStart"/>
-            <w:r>
-              <w:rPr>
-                <w:rFonts w:ascii="Calibri" w:hAnsi="Calibri" w:cs="Calibri"/>
-                <w:color w:val="000000"/>
-                <w:sz w:val="18"/>
-                <w:szCs w:val="18"/>
-              </w:rPr>
-              <w:t>or  delinquent</w:t>
-            </w:r>
-            <w:proofErr w:type="gramEnd"/>
-            <w:r>
-              <w:rPr>
-                <w:rFonts w:ascii="Calibri" w:hAnsi="Calibri" w:cs="Calibri"/>
-                <w:color w:val="000000"/>
-                <w:sz w:val="18"/>
-                <w:szCs w:val="18"/>
-              </w:rPr>
-              <w:t xml:space="preserve"> adjudication for offenses listed below will  preclude assignment to Administrative Parole.</w:t>
+              <w:t>Instructions: Review current offenses and criminal  history for crimes which would disqualify the reentrant for administrative parole. Any conviction and/or  delinquent adjudication for offenses listed below will  preclude assignment to Administrative Parole.</w:t>
             </w:r>
           </w:p>
         </w:tc>
@@ -699,17 +659,8 @@
                 <w:sz w:val="20"/>
                 <w:szCs w:val="20"/>
               </w:rPr>
-              <w:t>CON./</w:t>
-            </w:r>
-            <w:proofErr w:type="gramStart"/>
-            <w:r>
-              <w:rPr>
-                <w:sz w:val="20"/>
-                <w:szCs w:val="20"/>
-              </w:rPr>
-              <w:t>ADJUD.*</w:t>
-            </w:r>
-            <w:proofErr w:type="gramEnd"/>
+              <w:t>CON./ADJUD.*</w:t>
+            </w:r>
           </w:p>
         </w:tc>
         <w:tc>
@@ -776,17 +727,8 @@
                 <w:sz w:val="20"/>
                 <w:szCs w:val="20"/>
               </w:rPr>
-              <w:t>CON./</w:t>
-            </w:r>
-            <w:proofErr w:type="gramStart"/>
-            <w:r>
-              <w:rPr>
-                <w:sz w:val="20"/>
-                <w:szCs w:val="20"/>
-              </w:rPr>
-              <w:t>ADJUD.*</w:t>
-            </w:r>
-            <w:proofErr w:type="gramEnd"/>
+              <w:t>CON./ADJUD.*</w:t>
+            </w:r>
           </w:p>
         </w:tc>
       </w:tr>
@@ -874,23 +816,7 @@
                 <w:sz w:val="18"/>
                 <w:szCs w:val="18"/>
               </w:rPr>
-              <w:t>{</w:t>
-            </w:r>
-            <w:proofErr w:type="gramStart"/>
-            <w:r>
-              <w:rPr>
-                <w:sz w:val="18"/>
-                <w:szCs w:val="18"/>
-              </w:rPr>
-              <w:t>/}{</w:t>
-            </w:r>
-            <w:proofErr w:type="gramEnd"/>
-            <w:r>
-              <w:rPr>
-                <w:sz w:val="18"/>
-                <w:szCs w:val="18"/>
-              </w:rPr>
-              <w:t>^offense18_25}</w:t>
+              <w:t>{/}{^offense18_25}</w:t>
             </w:r>
             <w:sdt>
               <w:sdtPr>
@@ -1048,23 +974,7 @@
                 <w:sz w:val="18"/>
                 <w:szCs w:val="18"/>
               </w:rPr>
-              <w:t>{</w:t>
-            </w:r>
-            <w:proofErr w:type="gramStart"/>
-            <w:r>
-              <w:rPr>
-                <w:sz w:val="18"/>
-                <w:szCs w:val="18"/>
-              </w:rPr>
-              <w:t>/}{</w:t>
-            </w:r>
-            <w:proofErr w:type="gramEnd"/>
-            <w:r>
-              <w:rPr>
-                <w:sz w:val="18"/>
-                <w:szCs w:val="18"/>
-              </w:rPr>
-              <w:t>^offense18_</w:t>
+              <w:t>{/}{^offense18_</w:t>
             </w:r>
             <w:r>
               <w:rPr>
@@ -1203,23 +1113,7 @@
                 <w:sz w:val="18"/>
                 <w:szCs w:val="18"/>
               </w:rPr>
-              <w:t>{</w:t>
-            </w:r>
-            <w:proofErr w:type="gramStart"/>
-            <w:r>
-              <w:rPr>
-                <w:sz w:val="18"/>
-                <w:szCs w:val="18"/>
-              </w:rPr>
-              <w:t>/}{</w:t>
-            </w:r>
-            <w:proofErr w:type="gramEnd"/>
-            <w:r>
-              <w:rPr>
-                <w:sz w:val="18"/>
-                <w:szCs w:val="18"/>
-              </w:rPr>
-              <w:t>^offense18_27}</w:t>
+              <w:t>{/}{^offense18_27}</w:t>
             </w:r>
             <w:sdt>
               <w:sdtPr>
@@ -1377,23 +1271,7 @@
                 <w:sz w:val="18"/>
                 <w:szCs w:val="18"/>
               </w:rPr>
-              <w:t>{</w:t>
-            </w:r>
-            <w:proofErr w:type="gramStart"/>
-            <w:r>
-              <w:rPr>
-                <w:sz w:val="18"/>
-                <w:szCs w:val="18"/>
-              </w:rPr>
-              <w:t>/}{</w:t>
-            </w:r>
-            <w:proofErr w:type="gramEnd"/>
-            <w:r>
-              <w:rPr>
-                <w:sz w:val="18"/>
-                <w:szCs w:val="18"/>
-              </w:rPr>
-              <w:t>^offense18_</w:t>
+              <w:t>{/}{^offense18_</w:t>
             </w:r>
             <w:r>
               <w:rPr>
@@ -1532,23 +1410,7 @@
                 <w:sz w:val="18"/>
                 <w:szCs w:val="18"/>
               </w:rPr>
-              <w:t>{</w:t>
-            </w:r>
-            <w:proofErr w:type="gramStart"/>
-            <w:r>
-              <w:rPr>
-                <w:sz w:val="18"/>
-                <w:szCs w:val="18"/>
-              </w:rPr>
-              <w:t>/}{</w:t>
-            </w:r>
-            <w:proofErr w:type="gramEnd"/>
-            <w:r>
-              <w:rPr>
-                <w:sz w:val="18"/>
-                <w:szCs w:val="18"/>
-              </w:rPr>
-              <w:t>^offense18_29}</w:t>
+              <w:t>{/}{^offense18_29}</w:t>
             </w:r>
             <w:sdt>
               <w:sdtPr>
@@ -1706,23 +1568,7 @@
                 <w:sz w:val="18"/>
                 <w:szCs w:val="18"/>
               </w:rPr>
-              <w:t>{</w:t>
-            </w:r>
-            <w:proofErr w:type="gramStart"/>
-            <w:r>
-              <w:rPr>
-                <w:sz w:val="18"/>
-                <w:szCs w:val="18"/>
-              </w:rPr>
-              <w:t>/}{</w:t>
-            </w:r>
-            <w:proofErr w:type="gramEnd"/>
-            <w:r>
-              <w:rPr>
-                <w:sz w:val="18"/>
-                <w:szCs w:val="18"/>
-              </w:rPr>
-              <w:t>^offense18_</w:t>
+              <w:t>{/}{^offense18_</w:t>
             </w:r>
             <w:r>
               <w:rPr>
@@ -1863,23 +1709,7 @@
                 <w:sz w:val="18"/>
                 <w:szCs w:val="18"/>
               </w:rPr>
-              <w:t>{</w:t>
-            </w:r>
-            <w:proofErr w:type="gramStart"/>
-            <w:r>
-              <w:rPr>
-                <w:sz w:val="18"/>
-                <w:szCs w:val="18"/>
-              </w:rPr>
-              <w:t>/}{</w:t>
-            </w:r>
-            <w:proofErr w:type="gramEnd"/>
-            <w:r>
-              <w:rPr>
-                <w:sz w:val="18"/>
-                <w:szCs w:val="18"/>
-              </w:rPr>
-              <w:t>^offense18_31}</w:t>
+              <w:t>{/}{^offense18_31}</w:t>
             </w:r>
             <w:sdt>
               <w:sdtPr>
@@ -2024,23 +1854,7 @@
                 <w:sz w:val="18"/>
                 <w:szCs w:val="18"/>
               </w:rPr>
-              <w:t>{</w:t>
-            </w:r>
-            <w:proofErr w:type="gramStart"/>
-            <w:r>
-              <w:rPr>
-                <w:sz w:val="18"/>
-                <w:szCs w:val="18"/>
-              </w:rPr>
-              <w:t>/}{</w:t>
-            </w:r>
-            <w:proofErr w:type="gramEnd"/>
-            <w:r>
-              <w:rPr>
-                <w:sz w:val="18"/>
-                <w:szCs w:val="18"/>
-              </w:rPr>
-              <w:t>^offense18_5903}</w:t>
+              <w:t>{/}{^offense18_5903}</w:t>
             </w:r>
             <w:sdt>
               <w:sdtPr>
@@ -2167,23 +1981,7 @@
                 <w:sz w:val="18"/>
                 <w:szCs w:val="18"/>
               </w:rPr>
-              <w:t>{</w:t>
-            </w:r>
-            <w:proofErr w:type="gramStart"/>
-            <w:r>
-              <w:rPr>
-                <w:sz w:val="18"/>
-                <w:szCs w:val="18"/>
-              </w:rPr>
-              <w:t>/}{</w:t>
-            </w:r>
-            <w:proofErr w:type="gramEnd"/>
-            <w:r>
-              <w:rPr>
-                <w:sz w:val="18"/>
-                <w:szCs w:val="18"/>
-              </w:rPr>
-              <w:t>^offense18_33}</w:t>
+              <w:t>{/}{^offense18_33}</w:t>
             </w:r>
             <w:sdt>
               <w:sdtPr>
@@ -2364,23 +2162,7 @@
                 <w:sz w:val="18"/>
                 <w:szCs w:val="18"/>
               </w:rPr>
-              <w:t>{</w:t>
-            </w:r>
-            <w:proofErr w:type="gramStart"/>
-            <w:r>
-              <w:rPr>
-                <w:sz w:val="18"/>
-                <w:szCs w:val="18"/>
-              </w:rPr>
-              <w:t>/}{</w:t>
-            </w:r>
-            <w:proofErr w:type="gramEnd"/>
-            <w:r>
-              <w:rPr>
-                <w:sz w:val="18"/>
-                <w:szCs w:val="18"/>
-              </w:rPr>
-              <w:t>^offense18_37}</w:t>
+              <w:t>{/}{^offense18_37}</w:t>
             </w:r>
             <w:sdt>
               <w:sdtPr>
@@ -2522,23 +2304,7 @@
                 <w:sz w:val="18"/>
                 <w:szCs w:val="18"/>
               </w:rPr>
-              <w:t>{</w:t>
-            </w:r>
-            <w:proofErr w:type="gramStart"/>
-            <w:r>
-              <w:rPr>
-                <w:sz w:val="18"/>
-                <w:szCs w:val="18"/>
-              </w:rPr>
-              <w:t>/}{</w:t>
-            </w:r>
-            <w:proofErr w:type="gramEnd"/>
-            <w:r>
-              <w:rPr>
-                <w:sz w:val="18"/>
-                <w:szCs w:val="18"/>
-              </w:rPr>
-              <w:t>^offense18_76}</w:t>
+              <w:t>{/}{^offense18_76}</w:t>
             </w:r>
             <w:sdt>
               <w:sdtPr>
@@ -2652,21 +2418,7 @@
                 <w:sz w:val="18"/>
                 <w:szCs w:val="18"/>
               </w:rPr>
-              <w:t>{#offense</w:t>
-            </w:r>
-            <w:r>
-              <w:rPr>
-                <w:sz w:val="18"/>
-                <w:szCs w:val="18"/>
-              </w:rPr>
-              <w:t>18_49</w:t>
-            </w:r>
-            <w:r>
-              <w:rPr>
-                <w:sz w:val="18"/>
-                <w:szCs w:val="18"/>
-              </w:rPr>
-              <w:t>}</w:t>
+              <w:t>{#offense18_49}</w:t>
             </w:r>
             <w:sdt>
               <w:sdtPr>
@@ -2697,37 +2449,7 @@
                 <w:sz w:val="18"/>
                 <w:szCs w:val="18"/>
               </w:rPr>
-              <w:t>{</w:t>
-            </w:r>
-            <w:proofErr w:type="gramStart"/>
-            <w:r>
-              <w:rPr>
-                <w:sz w:val="18"/>
-                <w:szCs w:val="18"/>
-              </w:rPr>
-              <w:t>/}{</w:t>
-            </w:r>
-            <w:proofErr w:type="gramEnd"/>
-            <w:r>
-              <w:rPr>
-                <w:sz w:val="18"/>
-                <w:szCs w:val="18"/>
-              </w:rPr>
-              <w:t>^</w:t>
-            </w:r>
-            <w:r>
-              <w:rPr>
-                <w:sz w:val="18"/>
-                <w:szCs w:val="18"/>
-              </w:rPr>
-              <w:t>offense18_49</w:t>
-            </w:r>
-            <w:r>
-              <w:rPr>
-                <w:sz w:val="18"/>
-                <w:szCs w:val="18"/>
-              </w:rPr>
-              <w:t>}</w:t>
+              <w:t>{/}{^offense18_49}</w:t>
             </w:r>
             <w:sdt>
               <w:sdtPr>
@@ -2876,23 +2598,7 @@
                 <w:sz w:val="18"/>
                 <w:szCs w:val="18"/>
               </w:rPr>
-              <w:t>{</w:t>
-            </w:r>
-            <w:proofErr w:type="gramStart"/>
-            <w:r>
-              <w:rPr>
-                <w:sz w:val="18"/>
-                <w:szCs w:val="18"/>
-              </w:rPr>
-              <w:t>/}{</w:t>
-            </w:r>
-            <w:proofErr w:type="gramEnd"/>
-            <w:r>
-              <w:rPr>
-                <w:sz w:val="18"/>
-                <w:szCs w:val="18"/>
-              </w:rPr>
-              <w:t>^offense42_9799}</w:t>
+              <w:t>{/}{^offense42_9799}</w:t>
             </w:r>
             <w:sdt>
               <w:sdtPr>
@@ -3064,23 +2770,7 @@
                 <w:sz w:val="18"/>
                 <w:szCs w:val="18"/>
               </w:rPr>
-              <w:t>{</w:t>
-            </w:r>
-            <w:proofErr w:type="gramStart"/>
-            <w:r>
-              <w:rPr>
-                <w:sz w:val="18"/>
-                <w:szCs w:val="18"/>
-              </w:rPr>
-              <w:t>/}{</w:t>
-            </w:r>
-            <w:proofErr w:type="gramEnd"/>
-            <w:r>
-              <w:rPr>
-                <w:sz w:val="18"/>
-                <w:szCs w:val="18"/>
-              </w:rPr>
-              <w:t>^offense18_6312}</w:t>
+              <w:t>{/}{^offense18_6312}</w:t>
             </w:r>
             <w:sdt>
               <w:sdtPr>
@@ -3147,27 +2837,7 @@
                 <w:sz w:val="18"/>
                 <w:szCs w:val="18"/>
               </w:rPr>
-              <w:t xml:space="preserve">30 Pa. C.S. 5502.1 Relating to Homicide </w:t>
-            </w:r>
-            <w:proofErr w:type="gramStart"/>
-            <w:r>
-              <w:rPr>
-                <w:rFonts w:ascii="Calibri" w:hAnsi="Calibri" w:cs="Calibri"/>
-                <w:color w:val="000000"/>
-                <w:sz w:val="18"/>
-                <w:szCs w:val="18"/>
-              </w:rPr>
-              <w:t>by  watercraft</w:t>
-            </w:r>
-            <w:proofErr w:type="gramEnd"/>
-            <w:r>
-              <w:rPr>
-                <w:rFonts w:ascii="Calibri" w:hAnsi="Calibri" w:cs="Calibri"/>
-                <w:color w:val="000000"/>
-                <w:sz w:val="18"/>
-                <w:szCs w:val="18"/>
-              </w:rPr>
-              <w:t xml:space="preserve"> under influence of alcohol or  controlled substance </w:t>
+              <w:t xml:space="preserve">30 Pa. C.S. 5502.1 Relating to Homicide by  watercraft under influence of alcohol or  controlled substance </w:t>
             </w:r>
             <w:r>
               <w:rPr>
@@ -3194,27 +2864,7 @@
                 <w:sz w:val="18"/>
                 <w:szCs w:val="18"/>
               </w:rPr>
-              <w:t xml:space="preserve">30 Pa. C.S. 5502.2 Relating to Homicide </w:t>
-            </w:r>
-            <w:proofErr w:type="gramStart"/>
-            <w:r>
-              <w:rPr>
-                <w:rFonts w:ascii="Calibri" w:hAnsi="Calibri" w:cs="Calibri"/>
-                <w:color w:val="000000"/>
-                <w:sz w:val="18"/>
-                <w:szCs w:val="18"/>
-              </w:rPr>
-              <w:t>by  watercraft</w:t>
-            </w:r>
-            <w:proofErr w:type="gramEnd"/>
-            <w:r>
-              <w:rPr>
-                <w:rFonts w:ascii="Calibri" w:hAnsi="Calibri" w:cs="Calibri"/>
-                <w:color w:val="000000"/>
-                <w:sz w:val="18"/>
-                <w:szCs w:val="18"/>
-              </w:rPr>
-              <w:t xml:space="preserve"> </w:t>
+              <w:t xml:space="preserve">30 Pa. C.S. 5502.2 Relating to Homicide by  watercraft </w:t>
             </w:r>
             <w:r>
               <w:rPr>
@@ -3241,27 +2891,7 @@
                 <w:sz w:val="18"/>
                 <w:szCs w:val="18"/>
               </w:rPr>
-              <w:t xml:space="preserve">30 Pa. C.S. 5502.3 Relating to Aggravated Assault by watercraft under influence of alcohol </w:t>
-            </w:r>
-            <w:proofErr w:type="gramStart"/>
-            <w:r>
-              <w:rPr>
-                <w:rFonts w:ascii="Calibri" w:hAnsi="Calibri" w:cs="Calibri"/>
-                <w:color w:val="000000"/>
-                <w:sz w:val="18"/>
-                <w:szCs w:val="18"/>
-              </w:rPr>
-              <w:t>or  controlled</w:t>
-            </w:r>
-            <w:proofErr w:type="gramEnd"/>
-            <w:r>
-              <w:rPr>
-                <w:rFonts w:ascii="Calibri" w:hAnsi="Calibri" w:cs="Calibri"/>
-                <w:color w:val="000000"/>
-                <w:sz w:val="18"/>
-                <w:szCs w:val="18"/>
-              </w:rPr>
-              <w:t xml:space="preserve"> substance </w:t>
+              <w:t xml:space="preserve">30 Pa. C.S. 5502.3 Relating to Aggravated Assault by watercraft under influence of alcohol or  controlled substance </w:t>
             </w:r>
             <w:r>
               <w:rPr>
@@ -3288,27 +2918,7 @@
                 <w:sz w:val="18"/>
                 <w:szCs w:val="18"/>
               </w:rPr>
-              <w:t xml:space="preserve">30 Pa. C.S. 5502.4 Relating to Aggravated </w:t>
-            </w:r>
-            <w:proofErr w:type="gramStart"/>
-            <w:r>
-              <w:rPr>
-                <w:rFonts w:ascii="Calibri" w:hAnsi="Calibri" w:cs="Calibri"/>
-                <w:color w:val="000000"/>
-                <w:sz w:val="18"/>
-                <w:szCs w:val="18"/>
-              </w:rPr>
-              <w:t>Assault  by</w:t>
-            </w:r>
-            <w:proofErr w:type="gramEnd"/>
-            <w:r>
-              <w:rPr>
-                <w:rFonts w:ascii="Calibri" w:hAnsi="Calibri" w:cs="Calibri"/>
-                <w:color w:val="000000"/>
-                <w:sz w:val="18"/>
-                <w:szCs w:val="18"/>
-              </w:rPr>
-              <w:t xml:space="preserve"> watercraft</w:t>
+              <w:t>30 Pa. C.S. 5502.4 Relating to Aggravated Assault  by watercraft</w:t>
             </w:r>
           </w:p>
         </w:tc>
@@ -3332,21 +2942,7 @@
                 <w:sz w:val="18"/>
                 <w:szCs w:val="18"/>
               </w:rPr>
-              <w:t>{#offense</w:t>
-            </w:r>
-            <w:r>
-              <w:rPr>
-                <w:sz w:val="18"/>
-                <w:szCs w:val="18"/>
-              </w:rPr>
-              <w:t>30_5502</w:t>
-            </w:r>
-            <w:r>
-              <w:rPr>
-                <w:sz w:val="18"/>
-                <w:szCs w:val="18"/>
-              </w:rPr>
-              <w:t>}</w:t>
+              <w:t>{#offense30_5502}</w:t>
             </w:r>
             <w:sdt>
               <w:sdtPr>
@@ -3377,37 +2973,7 @@
                 <w:sz w:val="18"/>
                 <w:szCs w:val="18"/>
               </w:rPr>
-              <w:t>{</w:t>
-            </w:r>
-            <w:proofErr w:type="gramStart"/>
-            <w:r>
-              <w:rPr>
-                <w:sz w:val="18"/>
-                <w:szCs w:val="18"/>
-              </w:rPr>
-              <w:t>/}{</w:t>
-            </w:r>
-            <w:proofErr w:type="gramEnd"/>
-            <w:r>
-              <w:rPr>
-                <w:sz w:val="18"/>
-                <w:szCs w:val="18"/>
-              </w:rPr>
-              <w:t>^</w:t>
-            </w:r>
-            <w:r>
-              <w:rPr>
-                <w:sz w:val="18"/>
-                <w:szCs w:val="18"/>
-              </w:rPr>
-              <w:t>offense30_5502</w:t>
-            </w:r>
-            <w:r>
-              <w:rPr>
-                <w:sz w:val="18"/>
-                <w:szCs w:val="18"/>
-              </w:rPr>
-              <w:t>}</w:t>
+              <w:t>{/}{^offense30_5502}</w:t>
             </w:r>
             <w:sdt>
               <w:sdtPr>
@@ -3544,23 +3110,7 @@
                 <w:sz w:val="18"/>
                 <w:szCs w:val="18"/>
               </w:rPr>
-              <w:t>{</w:t>
-            </w:r>
-            <w:proofErr w:type="gramStart"/>
-            <w:r>
-              <w:rPr>
-                <w:sz w:val="18"/>
-                <w:szCs w:val="18"/>
-              </w:rPr>
-              <w:t>/}{</w:t>
-            </w:r>
-            <w:proofErr w:type="gramEnd"/>
-            <w:r>
-              <w:rPr>
-                <w:sz w:val="18"/>
-                <w:szCs w:val="18"/>
-              </w:rPr>
-              <w:t>^offense18_6318}</w:t>
+              <w:t>{/}{^offense18_6318}</w:t>
             </w:r>
             <w:sdt>
               <w:sdtPr>
@@ -3734,23 +3284,7 @@
                 <w:sz w:val="18"/>
                 <w:szCs w:val="18"/>
               </w:rPr>
-              <w:t>{</w:t>
-            </w:r>
-            <w:proofErr w:type="gramStart"/>
-            <w:r>
-              <w:rPr>
-                <w:sz w:val="18"/>
-                <w:szCs w:val="18"/>
-              </w:rPr>
-              <w:t>/}{</w:t>
-            </w:r>
-            <w:proofErr w:type="gramEnd"/>
-            <w:r>
-              <w:rPr>
-                <w:sz w:val="18"/>
-                <w:szCs w:val="18"/>
-              </w:rPr>
-              <w:t>^offense18_6320}</w:t>
+              <w:t>{/}{^offense18_6320}</w:t>
             </w:r>
             <w:sdt>
               <w:sdtPr>
@@ -3892,27 +3426,7 @@
                 <w:sz w:val="18"/>
                 <w:szCs w:val="18"/>
               </w:rPr>
-              <w:t xml:space="preserve">. </w:t>
-            </w:r>
-            <w:proofErr w:type="gramStart"/>
-            <w:r>
-              <w:rPr>
-                <w:rFonts w:ascii="Calibri" w:hAnsi="Calibri" w:cs="Calibri"/>
-                <w:color w:val="000000"/>
-                <w:sz w:val="18"/>
-                <w:szCs w:val="18"/>
-              </w:rPr>
-              <w:t>§  9714</w:t>
-            </w:r>
-            <w:proofErr w:type="gramEnd"/>
-            <w:r>
-              <w:rPr>
-                <w:rFonts w:ascii="Calibri" w:hAnsi="Calibri" w:cs="Calibri"/>
-                <w:color w:val="000000"/>
-                <w:sz w:val="18"/>
-                <w:szCs w:val="18"/>
-              </w:rPr>
-              <w:t xml:space="preserve">(g), or any attempt, conspiracy or  solicitation to commit a crime of violence  defined in 42 </w:t>
+              <w:t xml:space="preserve">. §  9714(g), or any attempt, conspiracy or  solicitation to commit a crime of violence  defined in 42 </w:t>
             </w:r>
             <w:proofErr w:type="spellStart"/>
             <w:r>
@@ -4012,23 +3526,7 @@
                 <w:sz w:val="18"/>
                 <w:szCs w:val="18"/>
               </w:rPr>
-              <w:t>{</w:t>
-            </w:r>
-            <w:proofErr w:type="gramStart"/>
-            <w:r>
-              <w:rPr>
-                <w:sz w:val="18"/>
-                <w:szCs w:val="18"/>
-              </w:rPr>
-              <w:t>/}{</w:t>
-            </w:r>
-            <w:proofErr w:type="gramEnd"/>
-            <w:r>
-              <w:rPr>
-                <w:sz w:val="18"/>
-                <w:szCs w:val="18"/>
-              </w:rPr>
-              <w:t>^</w:t>
+              <w:t>{/}{^</w:t>
             </w:r>
             <w:proofErr w:type="spellStart"/>
             <w:r>
@@ -4085,15 +3583,7 @@
                 <w:sz w:val="18"/>
                 <w:szCs w:val="18"/>
               </w:rPr>
-              <w:t>{</w:t>
-            </w:r>
-            <w:proofErr w:type="gramStart"/>
-            <w:r>
-              <w:rPr>
-                <w:sz w:val="18"/>
-                <w:szCs w:val="18"/>
-              </w:rPr>
-              <w:t>/}</w:t>
+              <w:t>{/}</w:t>
             </w:r>
             <w:permEnd w:id="642989280"/>
             <w:r>
@@ -4103,7 +3593,6 @@
               </w:rPr>
               <w:t xml:space="preserve">  YES</w:t>
             </w:r>
-            <w:proofErr w:type="gramEnd"/>
           </w:p>
         </w:tc>
       </w:tr>
@@ -4274,23 +3763,7 @@
                 <w:sz w:val="18"/>
                 <w:szCs w:val="18"/>
               </w:rPr>
-              <w:t>{</w:t>
-            </w:r>
-            <w:proofErr w:type="gramStart"/>
-            <w:r>
-              <w:rPr>
-                <w:sz w:val="18"/>
-                <w:szCs w:val="18"/>
-              </w:rPr>
-              <w:t>/}{</w:t>
-            </w:r>
-            <w:proofErr w:type="gramEnd"/>
-            <w:r>
-              <w:rPr>
-                <w:sz w:val="18"/>
-                <w:szCs w:val="18"/>
-              </w:rPr>
-              <w:t>^offense75_3731}</w:t>
+              <w:t>{/}{^offense75_3731}</w:t>
             </w:r>
             <w:sdt>
               <w:sdtPr>
@@ -4427,23 +3900,7 @@
                 <w:sz w:val="18"/>
                 <w:szCs w:val="18"/>
               </w:rPr>
-              <w:t>{</w:t>
-            </w:r>
-            <w:proofErr w:type="gramStart"/>
-            <w:r>
-              <w:rPr>
-                <w:sz w:val="18"/>
-                <w:szCs w:val="18"/>
-              </w:rPr>
-              <w:t>/}{</w:t>
-            </w:r>
-            <w:proofErr w:type="gramEnd"/>
-            <w:r>
-              <w:rPr>
-                <w:sz w:val="18"/>
-                <w:szCs w:val="18"/>
-              </w:rPr>
-              <w:t>^</w:t>
+              <w:t>{/}{^</w:t>
             </w:r>
             <w:proofErr w:type="spellStart"/>
             <w:r>
@@ -4724,23 +4181,7 @@
                 <w:sz w:val="18"/>
                 <w:szCs w:val="18"/>
               </w:rPr>
-              <w:t>{</w:t>
-            </w:r>
-            <w:proofErr w:type="gramStart"/>
-            <w:r>
-              <w:rPr>
-                <w:sz w:val="18"/>
-                <w:szCs w:val="18"/>
-              </w:rPr>
-              <w:t>/}{</w:t>
-            </w:r>
-            <w:proofErr w:type="gramEnd"/>
-            <w:r>
-              <w:rPr>
-                <w:sz w:val="18"/>
-                <w:szCs w:val="18"/>
-              </w:rPr>
-              <w:t>^</w:t>
+              <w:t>{/}{^</w:t>
             </w:r>
             <w:proofErr w:type="spellStart"/>
             <w:r>
@@ -4983,23 +4424,7 @@
                 <w:sz w:val="18"/>
                 <w:szCs w:val="18"/>
               </w:rPr>
-              <w:t>{</w:t>
-            </w:r>
-            <w:proofErr w:type="gramStart"/>
-            <w:r>
-              <w:rPr>
-                <w:sz w:val="18"/>
-                <w:szCs w:val="18"/>
-              </w:rPr>
-              <w:t>/}{</w:t>
-            </w:r>
-            <w:proofErr w:type="gramEnd"/>
-            <w:r>
-              <w:rPr>
-                <w:sz w:val="18"/>
-                <w:szCs w:val="18"/>
-              </w:rPr>
-              <w:t>^offense75_3732}</w:t>
+              <w:t>{/}{^offense75_3732}</w:t>
             </w:r>
             <w:sdt>
               <w:sdtPr>
@@ -5191,23 +4616,7 @@
                 <w:sz w:val="18"/>
                 <w:szCs w:val="18"/>
               </w:rPr>
-              <w:t>{</w:t>
-            </w:r>
-            <w:proofErr w:type="gramStart"/>
-            <w:r>
-              <w:rPr>
-                <w:sz w:val="18"/>
-                <w:szCs w:val="18"/>
-              </w:rPr>
-              <w:t>/}{</w:t>
-            </w:r>
-            <w:proofErr w:type="gramEnd"/>
-            <w:r>
-              <w:rPr>
-                <w:sz w:val="18"/>
-                <w:szCs w:val="18"/>
-              </w:rPr>
-              <w:t>^offense75_3735}</w:t>
+              <w:t>{/}{^offense75_3735}</w:t>
             </w:r>
             <w:sdt>
               <w:sdtPr>
@@ -5490,23 +4899,7 @@
                 <w:sz w:val="18"/>
                 <w:szCs w:val="18"/>
               </w:rPr>
-              <w:t>{</w:t>
-            </w:r>
-            <w:proofErr w:type="gramStart"/>
-            <w:r>
-              <w:rPr>
-                <w:sz w:val="18"/>
-                <w:szCs w:val="18"/>
-              </w:rPr>
-              <w:t>/}{</w:t>
-            </w:r>
-            <w:proofErr w:type="gramEnd"/>
-            <w:r>
-              <w:rPr>
-                <w:sz w:val="18"/>
-                <w:szCs w:val="18"/>
-              </w:rPr>
-              <w:t>^offense75_3735_1}</w:t>
+              <w:t>{/}{^offense75_3735_1}</w:t>
             </w:r>
             <w:sdt>
               <w:sdtPr>
@@ -5642,23 +5035,7 @@
                 <w:sz w:val="18"/>
                 <w:szCs w:val="18"/>
               </w:rPr>
-              <w:t>{</w:t>
-            </w:r>
-            <w:proofErr w:type="gramStart"/>
-            <w:r>
-              <w:rPr>
-                <w:sz w:val="18"/>
-                <w:szCs w:val="18"/>
-              </w:rPr>
-              <w:t>/}{</w:t>
-            </w:r>
-            <w:proofErr w:type="gramEnd"/>
-            <w:r>
-              <w:rPr>
-                <w:sz w:val="18"/>
-                <w:szCs w:val="18"/>
-              </w:rPr>
-              <w:t>^offense204_303}</w:t>
+              <w:t>{/}{^offense204_303}</w:t>
             </w:r>
             <w:sdt>
               <w:sdtPr>
@@ -5832,23 +5209,7 @@
                 <w:sz w:val="18"/>
                 <w:szCs w:val="18"/>
               </w:rPr>
-              <w:t>{</w:t>
-            </w:r>
-            <w:proofErr w:type="gramStart"/>
-            <w:r>
-              <w:rPr>
-                <w:sz w:val="18"/>
-                <w:szCs w:val="18"/>
-              </w:rPr>
-              <w:t>/}{</w:t>
-            </w:r>
-            <w:proofErr w:type="gramEnd"/>
-            <w:r>
-              <w:rPr>
-                <w:sz w:val="18"/>
-                <w:szCs w:val="18"/>
-              </w:rPr>
-              <w:t>^</w:t>
+              <w:t>{/}{^</w:t>
             </w:r>
             <w:proofErr w:type="spellStart"/>
             <w:r>
@@ -6017,23 +5378,7 @@
                 <w:sz w:val="18"/>
                 <w:szCs w:val="18"/>
               </w:rPr>
-              <w:t>{</w:t>
-            </w:r>
-            <w:proofErr w:type="gramStart"/>
-            <w:r>
-              <w:rPr>
-                <w:sz w:val="18"/>
-                <w:szCs w:val="18"/>
-              </w:rPr>
-              <w:t>/}{</w:t>
-            </w:r>
-            <w:proofErr w:type="gramEnd"/>
-            <w:r>
-              <w:rPr>
-                <w:sz w:val="18"/>
-                <w:szCs w:val="18"/>
-              </w:rPr>
-              <w:t>^offense75_3742}</w:t>
+              <w:t>{/}{^offense75_3742}</w:t>
             </w:r>
             <w:sdt>
               <w:sdtPr>
@@ -6171,23 +5516,7 @@
                 <w:sz w:val="18"/>
                 <w:szCs w:val="18"/>
               </w:rPr>
-              <w:t>{</w:t>
-            </w:r>
-            <w:proofErr w:type="gramStart"/>
-            <w:r>
-              <w:rPr>
-                <w:sz w:val="18"/>
-                <w:szCs w:val="18"/>
-              </w:rPr>
-              <w:t>/}{</w:t>
-            </w:r>
-            <w:proofErr w:type="gramEnd"/>
-            <w:r>
-              <w:rPr>
-                <w:sz w:val="18"/>
-                <w:szCs w:val="18"/>
-              </w:rPr>
-              <w:t>^offense42_9712}</w:t>
+              <w:t>{/}{^offense42_9712}</w:t>
             </w:r>
             <w:sdt>
               <w:sdtPr>
@@ -6307,27 +5636,7 @@
                 <w:sz w:val="18"/>
                 <w:szCs w:val="18"/>
               </w:rPr>
-              <w:t xml:space="preserve">An attempt or conspiracy to commit a </w:t>
-            </w:r>
-            <w:proofErr w:type="gramStart"/>
-            <w:r>
-              <w:rPr>
-                <w:rFonts w:ascii="Calibri" w:hAnsi="Calibri" w:cs="Calibri"/>
-                <w:color w:val="000000"/>
-                <w:sz w:val="18"/>
-                <w:szCs w:val="18"/>
-              </w:rPr>
-              <w:t>personal  injury</w:t>
-            </w:r>
-            <w:proofErr w:type="gramEnd"/>
-            <w:r>
-              <w:rPr>
-                <w:rFonts w:ascii="Calibri" w:hAnsi="Calibri" w:cs="Calibri"/>
-                <w:color w:val="000000"/>
-                <w:sz w:val="18"/>
-                <w:szCs w:val="18"/>
-              </w:rPr>
-              <w:t xml:space="preserve"> crime</w:t>
+              <w:t>An attempt or conspiracy to commit a personal  injury crime</w:t>
             </w:r>
           </w:p>
         </w:tc>
@@ -6382,23 +5691,7 @@
                 <w:sz w:val="18"/>
                 <w:szCs w:val="18"/>
               </w:rPr>
-              <w:t>{</w:t>
-            </w:r>
-            <w:proofErr w:type="gramStart"/>
-            <w:r>
-              <w:rPr>
-                <w:sz w:val="18"/>
-                <w:szCs w:val="18"/>
-              </w:rPr>
-              <w:t>/}{</w:t>
-            </w:r>
-            <w:proofErr w:type="gramEnd"/>
-            <w:r>
-              <w:rPr>
-                <w:sz w:val="18"/>
-                <w:szCs w:val="18"/>
-              </w:rPr>
-              <w:t>^offense75_3742}</w:t>
+              <w:t>{/}{^offense75_3742}</w:t>
             </w:r>
             <w:sdt>
               <w:sdtPr>
@@ -6473,18 +5766,9 @@
                 <w:sz w:val="18"/>
                 <w:szCs w:val="18"/>
               </w:rPr>
-              <w:t>Pa.</w:t>
-            </w:r>
-            <w:proofErr w:type="gramStart"/>
-            <w:r>
-              <w:rPr>
-                <w:sz w:val="18"/>
-                <w:szCs w:val="18"/>
-              </w:rPr>
-              <w:t>C.S</w:t>
+              <w:t>Pa.C.S</w:t>
             </w:r>
             <w:proofErr w:type="spellEnd"/>
-            <w:proofErr w:type="gramEnd"/>
             <w:r>
               <w:rPr>
                 <w:sz w:val="18"/>
@@ -6530,21 +5814,7 @@
                 <w:sz w:val="18"/>
                 <w:szCs w:val="18"/>
               </w:rPr>
-              <w:t>{#offense75_3</w:t>
-            </w:r>
-            <w:r>
-              <w:rPr>
-                <w:sz w:val="18"/>
-                <w:szCs w:val="18"/>
-              </w:rPr>
-              <w:t>8</w:t>
-            </w:r>
-            <w:r>
-              <w:rPr>
-                <w:sz w:val="18"/>
-                <w:szCs w:val="18"/>
-              </w:rPr>
-              <w:t>}</w:t>
+              <w:t>{#offense75_38}</w:t>
             </w:r>
             <w:sdt>
               <w:sdtPr>
@@ -6575,37 +5845,7 @@
                 <w:sz w:val="18"/>
                 <w:szCs w:val="18"/>
               </w:rPr>
-              <w:t>{</w:t>
-            </w:r>
-            <w:proofErr w:type="gramStart"/>
-            <w:r>
-              <w:rPr>
-                <w:sz w:val="18"/>
-                <w:szCs w:val="18"/>
-              </w:rPr>
-              <w:t>/}{</w:t>
-            </w:r>
-            <w:proofErr w:type="gramEnd"/>
-            <w:r>
-              <w:rPr>
-                <w:sz w:val="18"/>
-                <w:szCs w:val="18"/>
-              </w:rPr>
-              <w:t>^offense75_3</w:t>
-            </w:r>
-            <w:r>
-              <w:rPr>
-                <w:sz w:val="18"/>
-                <w:szCs w:val="18"/>
-              </w:rPr>
-              <w:t>8</w:t>
-            </w:r>
-            <w:r>
-              <w:rPr>
-                <w:sz w:val="18"/>
-                <w:szCs w:val="18"/>
-              </w:rPr>
-              <w:t>}</w:t>
+              <w:t>{/}{^offense75_38}</w:t>
             </w:r>
             <w:sdt>
               <w:sdtPr>
@@ -6688,19 +5928,8 @@
                 <w:sz w:val="18"/>
                 <w:szCs w:val="18"/>
               </w:rPr>
-              <w:t xml:space="preserve">Enhanced Supervision Level within the past </w:t>
-            </w:r>
-            <w:proofErr w:type="gramStart"/>
-            <w:r>
-              <w:rPr>
-                <w:rFonts w:ascii="Calibri" w:hAnsi="Calibri" w:cs="Calibri"/>
-                <w:color w:val="000000"/>
-                <w:sz w:val="18"/>
-                <w:szCs w:val="18"/>
-              </w:rPr>
-              <w:t>12  months</w:t>
-            </w:r>
-            <w:proofErr w:type="gramEnd"/>
+              <w:t>Enhanced Supervision Level within the past 12  months</w:t>
+            </w:r>
           </w:p>
         </w:tc>
         <w:tc>
@@ -6724,21 +5953,7 @@
                 <w:sz w:val="18"/>
                 <w:szCs w:val="18"/>
               </w:rPr>
-              <w:t>{#</w:t>
-            </w:r>
-            <w:r>
-              <w:rPr>
-                <w:sz w:val="18"/>
-                <w:szCs w:val="18"/>
-              </w:rPr>
-              <w:t>enhancedSupervisionLevelPast12Months</w:t>
-            </w:r>
-            <w:r>
-              <w:rPr>
-                <w:sz w:val="18"/>
-                <w:szCs w:val="18"/>
-              </w:rPr>
-              <w:t>}</w:t>
+              <w:t>{#enhancedSupervisionLevelPast12Months}</w:t>
             </w:r>
             <w:sdt>
               <w:sdtPr>
@@ -6769,37 +5984,7 @@
                 <w:sz w:val="18"/>
                 <w:szCs w:val="18"/>
               </w:rPr>
-              <w:t>{</w:t>
-            </w:r>
-            <w:proofErr w:type="gramStart"/>
-            <w:r>
-              <w:rPr>
-                <w:sz w:val="18"/>
-                <w:szCs w:val="18"/>
-              </w:rPr>
-              <w:t>/}{</w:t>
-            </w:r>
-            <w:proofErr w:type="gramEnd"/>
-            <w:r>
-              <w:rPr>
-                <w:sz w:val="18"/>
-                <w:szCs w:val="18"/>
-              </w:rPr>
-              <w:t>^</w:t>
-            </w:r>
-            <w:r>
-              <w:rPr>
-                <w:sz w:val="18"/>
-                <w:szCs w:val="18"/>
-              </w:rPr>
-              <w:t>enhancedSupervisionLevelPast12Months</w:t>
-            </w:r>
-            <w:r>
-              <w:rPr>
-                <w:sz w:val="18"/>
-                <w:szCs w:val="18"/>
-              </w:rPr>
-              <w:t>}</w:t>
+              <w:t>{/}{^enhancedSupervisionLevelPast12Months}</w:t>
             </w:r>
             <w:sdt>
               <w:sdtPr>
@@ -7103,23 +6288,7 @@
                 <w:sz w:val="18"/>
                 <w:szCs w:val="18"/>
               </w:rPr>
-              <w:t>{</w:t>
-            </w:r>
-            <w:proofErr w:type="gramStart"/>
-            <w:r>
-              <w:rPr>
-                <w:sz w:val="18"/>
-                <w:szCs w:val="18"/>
-              </w:rPr>
-              <w:t>/}{</w:t>
-            </w:r>
-            <w:proofErr w:type="gramEnd"/>
-            <w:r>
-              <w:rPr>
-                <w:sz w:val="18"/>
-                <w:szCs w:val="18"/>
-              </w:rPr>
-              <w:t>^</w:t>
+              <w:t>{/}{^</w:t>
             </w:r>
             <w:proofErr w:type="spellStart"/>
             <w:r>
@@ -7217,19 +6386,8 @@
                 <w:sz w:val="18"/>
                 <w:szCs w:val="18"/>
               </w:rPr>
-              <w:t xml:space="preserve">Maximum Supervision Level within the past </w:t>
-            </w:r>
-            <w:proofErr w:type="gramStart"/>
-            <w:r>
-              <w:rPr>
-                <w:rFonts w:ascii="Calibri" w:hAnsi="Calibri" w:cs="Calibri"/>
-                <w:color w:val="000000"/>
-                <w:sz w:val="18"/>
-                <w:szCs w:val="18"/>
-              </w:rPr>
-              <w:t>12  months</w:t>
-            </w:r>
-            <w:proofErr w:type="gramEnd"/>
+              <w:t>Maximum Supervision Level within the past 12  months</w:t>
+            </w:r>
           </w:p>
         </w:tc>
         <w:tc>
@@ -7283,23 +6441,7 @@
                 <w:sz w:val="18"/>
                 <w:szCs w:val="18"/>
               </w:rPr>
-              <w:t>{</w:t>
-            </w:r>
-            <w:proofErr w:type="gramStart"/>
-            <w:r>
-              <w:rPr>
-                <w:sz w:val="18"/>
-                <w:szCs w:val="18"/>
-              </w:rPr>
-              <w:t>/}{</w:t>
-            </w:r>
-            <w:proofErr w:type="gramEnd"/>
-            <w:r>
-              <w:rPr>
-                <w:sz w:val="18"/>
-                <w:szCs w:val="18"/>
-              </w:rPr>
-              <w:t>^enhancedSupervisionLevelPast12Months}</w:t>
+              <w:t>{/}{^enhancedSupervisionLevelPast12Months}</w:t>
             </w:r>
             <w:sdt>
               <w:sdtPr>
@@ -7482,23 +6624,7 @@
                 <w:sz w:val="18"/>
                 <w:szCs w:val="18"/>
               </w:rPr>
-              <w:t>{</w:t>
-            </w:r>
-            <w:proofErr w:type="gramStart"/>
-            <w:r>
-              <w:rPr>
-                <w:sz w:val="18"/>
-                <w:szCs w:val="18"/>
-              </w:rPr>
-              <w:t>/}{</w:t>
-            </w:r>
-            <w:proofErr w:type="gramEnd"/>
-            <w:r>
-              <w:rPr>
-                <w:sz w:val="18"/>
-                <w:szCs w:val="18"/>
-              </w:rPr>
-              <w:t>^</w:t>
+              <w:t>{/}{^</w:t>
             </w:r>
             <w:proofErr w:type="spellStart"/>
             <w:r>
@@ -7561,7 +6687,37 @@
                 <w:sz w:val="18"/>
                 <w:szCs w:val="18"/>
               </w:rPr>
-              <w:t>{#unreportedDispositionsNo}</w:t>
+              <w:t>{</w:t>
+            </w:r>
+            <w:r>
+              <w:rPr>
+                <w:sz w:val="18"/>
+                <w:szCs w:val="18"/>
+              </w:rPr>
+              <w:t>^</w:t>
+            </w:r>
+            <w:proofErr w:type="spellStart"/>
+            <w:r>
+              <w:rPr>
+                <w:sz w:val="18"/>
+                <w:szCs w:val="18"/>
+              </w:rPr>
+              <w:t>unreportedDisposition</w:t>
+            </w:r>
+            <w:r>
+              <w:rPr>
+                <w:sz w:val="18"/>
+                <w:szCs w:val="18"/>
+              </w:rPr>
+              <w:t>s</w:t>
+            </w:r>
+            <w:proofErr w:type="spellEnd"/>
+            <w:r>
+              <w:rPr>
+                <w:sz w:val="18"/>
+                <w:szCs w:val="18"/>
+              </w:rPr>
+              <w:t>}</w:t>
             </w:r>
             <w:sdt>
               <w:sdtPr>
@@ -7592,23 +6748,21 @@
                 <w:sz w:val="18"/>
                 <w:szCs w:val="18"/>
               </w:rPr>
-              <w:t>{/}{^</w:t>
-            </w:r>
-            <w:proofErr w:type="spellStart"/>
-            <w:r>
-              <w:rPr>
-                <w:sz w:val="18"/>
-                <w:szCs w:val="18"/>
-              </w:rPr>
-              <w:t>unreportedDispositionsNo</w:t>
-            </w:r>
-            <w:proofErr w:type="spellEnd"/>
-            <w:r>
-              <w:rPr>
-                <w:sz w:val="18"/>
-                <w:szCs w:val="18"/>
-              </w:rPr>
-              <w:t>}</w:t>
+              <w:t>{/}{</w:t>
+            </w:r>
+            <w:r>
+              <w:rPr>
+                <w:sz w:val="18"/>
+                <w:szCs w:val="18"/>
+              </w:rPr>
+              <w:t>#</w:t>
+            </w:r>
+            <w:r>
+              <w:rPr>
+                <w:sz w:val="18"/>
+                <w:szCs w:val="18"/>
+              </w:rPr>
+              <w:t>unreportedDispositions}</w:t>
             </w:r>
             <w:sdt>
               <w:sdtPr>
@@ -7727,23 +6881,7 @@
                 <w:sz w:val="18"/>
                 <w:szCs w:val="18"/>
               </w:rPr>
-              <w:t>{</w:t>
-            </w:r>
-            <w:proofErr w:type="gramStart"/>
-            <w:r>
-              <w:rPr>
-                <w:sz w:val="18"/>
-                <w:szCs w:val="18"/>
-              </w:rPr>
-              <w:t>/}{</w:t>
-            </w:r>
-            <w:proofErr w:type="gramEnd"/>
-            <w:r>
-              <w:rPr>
-                <w:sz w:val="18"/>
-                <w:szCs w:val="18"/>
-              </w:rPr>
-              <w:t>^</w:t>
+              <w:t>{/}{^</w:t>
             </w:r>
             <w:proofErr w:type="spellStart"/>
             <w:r>
@@ -8006,23 +7144,7 @@
                 <w:sz w:val="18"/>
                 <w:szCs w:val="18"/>
               </w:rPr>
-              <w:t>{</w:t>
-            </w:r>
-            <w:proofErr w:type="gramStart"/>
-            <w:r>
-              <w:rPr>
-                <w:sz w:val="18"/>
-                <w:szCs w:val="18"/>
-              </w:rPr>
-              <w:t>/}{</w:t>
-            </w:r>
-            <w:proofErr w:type="gramEnd"/>
-            <w:r>
-              <w:rPr>
-                <w:sz w:val="18"/>
-                <w:szCs w:val="18"/>
-              </w:rPr>
-              <w:t>^</w:t>
+              <w:t>{/}{^</w:t>
             </w:r>
             <w:proofErr w:type="spellStart"/>
             <w:r>
@@ -8272,23 +7394,7 @@
                 <w:sz w:val="18"/>
                 <w:szCs w:val="18"/>
               </w:rPr>
-              <w:t>{</w:t>
-            </w:r>
-            <w:proofErr w:type="gramStart"/>
-            <w:r>
-              <w:rPr>
-                <w:sz w:val="18"/>
-                <w:szCs w:val="18"/>
-              </w:rPr>
-              <w:t>/}{</w:t>
-            </w:r>
-            <w:proofErr w:type="gramEnd"/>
-            <w:r>
-              <w:rPr>
-                <w:sz w:val="18"/>
-                <w:szCs w:val="18"/>
-              </w:rPr>
-              <w:t>^</w:t>
+              <w:t>{/}{^</w:t>
             </w:r>
             <w:proofErr w:type="spellStart"/>
             <w:r>
@@ -8551,23 +7657,7 @@
                 <w:sz w:val="18"/>
                 <w:szCs w:val="18"/>
               </w:rPr>
-              <w:t>{</w:t>
-            </w:r>
-            <w:proofErr w:type="gramStart"/>
-            <w:r>
-              <w:rPr>
-                <w:sz w:val="18"/>
-                <w:szCs w:val="18"/>
-              </w:rPr>
-              <w:t>/}{</w:t>
-            </w:r>
-            <w:proofErr w:type="gramEnd"/>
-            <w:r>
-              <w:rPr>
-                <w:sz w:val="18"/>
-                <w:szCs w:val="18"/>
-              </w:rPr>
-              <w:t>^</w:t>
+              <w:t>{/}{^</w:t>
             </w:r>
             <w:proofErr w:type="spellStart"/>
             <w:r>
@@ -8821,25 +7911,7 @@
                 <w:sz w:val="20"/>
                 <w:szCs w:val="20"/>
               </w:rPr>
-              <w:t>{</w:t>
-            </w:r>
-            <w:proofErr w:type="gramStart"/>
-            <w:r>
-              <w:rPr>
-                <w:b/>
-                <w:sz w:val="20"/>
-                <w:szCs w:val="20"/>
-              </w:rPr>
-              <w:t>/}{</w:t>
-            </w:r>
-            <w:proofErr w:type="gramEnd"/>
-            <w:r>
-              <w:rPr>
-                <w:b/>
-                <w:sz w:val="20"/>
-                <w:szCs w:val="20"/>
-              </w:rPr>
-              <w:t>^</w:t>
+              <w:t>{/}{^</w:t>
             </w:r>
             <w:proofErr w:type="spellStart"/>
             <w:r>
@@ -9437,25 +8509,7 @@
           <w:sz w:val="20"/>
           <w:szCs w:val="20"/>
         </w:rPr>
-        <w:t>{</w:t>
-      </w:r>
-      <w:proofErr w:type="gramStart"/>
-      <w:r>
-        <w:rPr>
-          <w:bCs/>
-          <w:sz w:val="20"/>
-          <w:szCs w:val="20"/>
-        </w:rPr>
-        <w:t>/}{</w:t>
-      </w:r>
-      <w:proofErr w:type="gramEnd"/>
-      <w:r>
-        <w:rPr>
-          <w:bCs/>
-          <w:sz w:val="20"/>
-          <w:szCs w:val="20"/>
-        </w:rPr>
-        <w:t>^</w:t>
+        <w:t>{/}{^</w:t>
       </w:r>
       <w:proofErr w:type="spellStart"/>
       <w:r>
@@ -9565,25 +8619,7 @@
           <w:sz w:val="20"/>
           <w:szCs w:val="20"/>
         </w:rPr>
-        <w:t>{</w:t>
-      </w:r>
-      <w:proofErr w:type="gramStart"/>
-      <w:r>
-        <w:rPr>
-          <w:bCs/>
-          <w:sz w:val="20"/>
-          <w:szCs w:val="20"/>
-        </w:rPr>
-        <w:t>/}{</w:t>
-      </w:r>
-      <w:proofErr w:type="gramEnd"/>
-      <w:r>
-        <w:rPr>
-          <w:bCs/>
-          <w:sz w:val="20"/>
-          <w:szCs w:val="20"/>
-        </w:rPr>
-        <w:t>^</w:t>
+        <w:t>{/}{^</w:t>
       </w:r>
       <w:proofErr w:type="spellStart"/>
       <w:r>
@@ -9688,25 +8724,7 @@
           <w:sz w:val="20"/>
           <w:szCs w:val="20"/>
         </w:rPr>
-        <w:t>{</w:t>
-      </w:r>
-      <w:proofErr w:type="gramStart"/>
-      <w:r>
-        <w:rPr>
-          <w:bCs/>
-          <w:sz w:val="20"/>
-          <w:szCs w:val="20"/>
-        </w:rPr>
-        <w:t>/}{</w:t>
-      </w:r>
-      <w:proofErr w:type="gramEnd"/>
-      <w:r>
-        <w:rPr>
-          <w:bCs/>
-          <w:sz w:val="20"/>
-          <w:szCs w:val="20"/>
-        </w:rPr>
-        <w:t>^</w:t>
+        <w:t>{/}{^</w:t>
       </w:r>
       <w:proofErr w:type="spellStart"/>
       <w:r>
@@ -9835,25 +8853,7 @@
           <w:sz w:val="20"/>
           <w:szCs w:val="20"/>
         </w:rPr>
-        <w:t>{</w:t>
-      </w:r>
-      <w:proofErr w:type="gramStart"/>
-      <w:r>
-        <w:rPr>
-          <w:bCs/>
-          <w:sz w:val="20"/>
-          <w:szCs w:val="20"/>
-        </w:rPr>
-        <w:t>/}{</w:t>
-      </w:r>
-      <w:proofErr w:type="gramEnd"/>
-      <w:r>
-        <w:rPr>
-          <w:bCs/>
-          <w:sz w:val="20"/>
-          <w:szCs w:val="20"/>
-        </w:rPr>
-        <w:t>^</w:t>
+        <w:t>{/}{^</w:t>
       </w:r>
       <w:proofErr w:type="spellStart"/>
       <w:r>
@@ -10015,25 +9015,7 @@
           <w:sz w:val="20"/>
           <w:szCs w:val="20"/>
         </w:rPr>
-        <w:t>{</w:t>
-      </w:r>
-      <w:proofErr w:type="gramStart"/>
-      <w:r>
-        <w:rPr>
-          <w:bCs/>
-          <w:sz w:val="20"/>
-          <w:szCs w:val="20"/>
-        </w:rPr>
-        <w:t>/}{</w:t>
-      </w:r>
-      <w:proofErr w:type="gramEnd"/>
-      <w:r>
-        <w:rPr>
-          <w:bCs/>
-          <w:sz w:val="20"/>
-          <w:szCs w:val="20"/>
-        </w:rPr>
-        <w:t>^</w:t>
+        <w:t>{/}{^</w:t>
       </w:r>
       <w:r>
         <w:rPr>
@@ -10152,25 +9134,7 @@
           <w:sz w:val="20"/>
           <w:szCs w:val="20"/>
         </w:rPr>
-        <w:t>{</w:t>
-      </w:r>
-      <w:proofErr w:type="gramStart"/>
-      <w:r>
-        <w:rPr>
-          <w:bCs/>
-          <w:sz w:val="20"/>
-          <w:szCs w:val="20"/>
-        </w:rPr>
-        <w:t>/}{</w:t>
-      </w:r>
-      <w:proofErr w:type="gramEnd"/>
-      <w:r>
-        <w:rPr>
-          <w:bCs/>
-          <w:sz w:val="20"/>
-          <w:szCs w:val="20"/>
-        </w:rPr>
-        <w:t>^</w:t>
+        <w:t>{/}{^</w:t>
       </w:r>
       <w:r>
         <w:rPr>
@@ -10289,25 +9253,7 @@
           <w:sz w:val="20"/>
           <w:szCs w:val="20"/>
         </w:rPr>
-        <w:t>{</w:t>
-      </w:r>
-      <w:proofErr w:type="gramStart"/>
-      <w:r>
-        <w:rPr>
-          <w:bCs/>
-          <w:sz w:val="20"/>
-          <w:szCs w:val="20"/>
-        </w:rPr>
-        <w:t>/}{</w:t>
-      </w:r>
-      <w:proofErr w:type="gramEnd"/>
-      <w:r>
-        <w:rPr>
-          <w:bCs/>
-          <w:sz w:val="20"/>
-          <w:szCs w:val="20"/>
-        </w:rPr>
-        <w:t>^</w:t>
+        <w:t>{/}{^</w:t>
       </w:r>
       <w:r>
         <w:rPr>
@@ -10521,25 +9467,7 @@
           <w:sz w:val="20"/>
           <w:szCs w:val="20"/>
         </w:rPr>
-        <w:t>{</w:t>
-      </w:r>
-      <w:proofErr w:type="gramStart"/>
-      <w:r>
-        <w:rPr>
-          <w:bCs/>
-          <w:sz w:val="20"/>
-          <w:szCs w:val="20"/>
-        </w:rPr>
-        <w:t>/}{</w:t>
-      </w:r>
-      <w:proofErr w:type="gramEnd"/>
-      <w:r>
-        <w:rPr>
-          <w:bCs/>
-          <w:sz w:val="20"/>
-          <w:szCs w:val="20"/>
-        </w:rPr>
-        <w:t>^</w:t>
+        <w:t>{/}{^</w:t>
       </w:r>
       <w:r>
         <w:rPr>
@@ -10683,25 +9611,7 @@
           <w:sz w:val="20"/>
           <w:szCs w:val="20"/>
         </w:rPr>
-        <w:t>{</w:t>
-      </w:r>
-      <w:proofErr w:type="gramStart"/>
-      <w:r>
-        <w:rPr>
-          <w:bCs/>
-          <w:sz w:val="20"/>
-          <w:szCs w:val="20"/>
-        </w:rPr>
-        <w:t>/}{</w:t>
-      </w:r>
-      <w:proofErr w:type="gramEnd"/>
-      <w:r>
-        <w:rPr>
-          <w:bCs/>
-          <w:sz w:val="20"/>
-          <w:szCs w:val="20"/>
-        </w:rPr>
-        <w:t>^</w:t>
+        <w:t>{/}{^</w:t>
       </w:r>
       <w:r>
         <w:rPr>
@@ -10845,25 +9755,7 @@
           <w:sz w:val="20"/>
           <w:szCs w:val="20"/>
         </w:rPr>
-        <w:t>{</w:t>
-      </w:r>
-      <w:proofErr w:type="gramStart"/>
-      <w:r>
-        <w:rPr>
-          <w:bCs/>
-          <w:sz w:val="20"/>
-          <w:szCs w:val="20"/>
-        </w:rPr>
-        <w:t>/}{</w:t>
-      </w:r>
-      <w:proofErr w:type="gramEnd"/>
-      <w:r>
-        <w:rPr>
-          <w:bCs/>
-          <w:sz w:val="20"/>
-          <w:szCs w:val="20"/>
-        </w:rPr>
-        <w:t>^</w:t>
+        <w:t>{/}{^</w:t>
       </w:r>
       <w:r>
         <w:rPr>
@@ -11007,25 +9899,7 @@
           <w:sz w:val="20"/>
           <w:szCs w:val="20"/>
         </w:rPr>
-        <w:t>{</w:t>
-      </w:r>
-      <w:proofErr w:type="gramStart"/>
-      <w:r>
-        <w:rPr>
-          <w:bCs/>
-          <w:sz w:val="20"/>
-          <w:szCs w:val="20"/>
-        </w:rPr>
-        <w:t>/}{</w:t>
-      </w:r>
-      <w:proofErr w:type="gramEnd"/>
-      <w:r>
-        <w:rPr>
-          <w:bCs/>
-          <w:sz w:val="20"/>
-          <w:szCs w:val="20"/>
-        </w:rPr>
-        <w:t>^</w:t>
+        <w:t>{/}{^</w:t>
       </w:r>
       <w:r>
         <w:rPr>
@@ -11183,25 +10057,7 @@
           <w:sz w:val="20"/>
           <w:szCs w:val="20"/>
         </w:rPr>
-        <w:t>{</w:t>
-      </w:r>
-      <w:proofErr w:type="gramStart"/>
-      <w:r>
-        <w:rPr>
-          <w:bCs/>
-          <w:sz w:val="20"/>
-          <w:szCs w:val="20"/>
-        </w:rPr>
-        <w:t>/}{</w:t>
-      </w:r>
-      <w:proofErr w:type="gramEnd"/>
-      <w:r>
-        <w:rPr>
-          <w:bCs/>
-          <w:sz w:val="20"/>
-          <w:szCs w:val="20"/>
-        </w:rPr>
-        <w:t>^</w:t>
+        <w:t>{/}{^</w:t>
       </w:r>
       <w:r>
         <w:rPr>
@@ -11345,25 +10201,7 @@
           <w:sz w:val="20"/>
           <w:szCs w:val="20"/>
         </w:rPr>
-        <w:t>{</w:t>
-      </w:r>
-      <w:proofErr w:type="gramStart"/>
-      <w:r>
-        <w:rPr>
-          <w:bCs/>
-          <w:sz w:val="20"/>
-          <w:szCs w:val="20"/>
-        </w:rPr>
-        <w:t>/}{</w:t>
-      </w:r>
-      <w:proofErr w:type="gramEnd"/>
-      <w:r>
-        <w:rPr>
-          <w:bCs/>
-          <w:sz w:val="20"/>
-          <w:szCs w:val="20"/>
-        </w:rPr>
-        <w:t>^</w:t>
+        <w:t>{/}{^</w:t>
       </w:r>
       <w:r>
         <w:rPr>
@@ -11499,25 +10337,7 @@
           <w:sz w:val="20"/>
           <w:szCs w:val="20"/>
         </w:rPr>
-        <w:t>{</w:t>
-      </w:r>
-      <w:proofErr w:type="gramStart"/>
-      <w:r>
-        <w:rPr>
-          <w:bCs/>
-          <w:sz w:val="20"/>
-          <w:szCs w:val="20"/>
-        </w:rPr>
-        <w:t>/}{</w:t>
-      </w:r>
-      <w:proofErr w:type="gramEnd"/>
-      <w:r>
-        <w:rPr>
-          <w:bCs/>
-          <w:sz w:val="20"/>
-          <w:szCs w:val="20"/>
-        </w:rPr>
-        <w:t>^</w:t>
+        <w:t>{/}{^</w:t>
       </w:r>
       <w:r>
         <w:rPr>
@@ -11639,25 +10459,7 @@
           <w:sz w:val="20"/>
           <w:szCs w:val="20"/>
         </w:rPr>
-        <w:t>{</w:t>
-      </w:r>
-      <w:proofErr w:type="gramStart"/>
-      <w:r>
-        <w:rPr>
-          <w:bCs/>
-          <w:sz w:val="20"/>
-          <w:szCs w:val="20"/>
-        </w:rPr>
-        <w:t>/}{</w:t>
-      </w:r>
-      <w:proofErr w:type="gramEnd"/>
-      <w:r>
-        <w:rPr>
-          <w:bCs/>
-          <w:sz w:val="20"/>
-          <w:szCs w:val="20"/>
-        </w:rPr>
-        <w:t>^</w:t>
+        <w:t>{/}{^</w:t>
       </w:r>
       <w:r>
         <w:rPr>
@@ -11883,25 +10685,7 @@
           <w:sz w:val="20"/>
           <w:szCs w:val="20"/>
         </w:rPr>
-        <w:t>{</w:t>
-      </w:r>
-      <w:proofErr w:type="gramStart"/>
-      <w:r>
-        <w:rPr>
-          <w:bCs/>
-          <w:sz w:val="20"/>
-          <w:szCs w:val="20"/>
-        </w:rPr>
-        <w:t>/}{</w:t>
-      </w:r>
-      <w:proofErr w:type="gramEnd"/>
-      <w:r>
-        <w:rPr>
-          <w:bCs/>
-          <w:sz w:val="20"/>
-          <w:szCs w:val="20"/>
-        </w:rPr>
-        <w:t>^</w:t>
+        <w:t>{/}{^</w:t>
       </w:r>
       <w:proofErr w:type="spellStart"/>
       <w:r>
@@ -12028,25 +10812,7 @@
           <w:sz w:val="20"/>
           <w:szCs w:val="20"/>
         </w:rPr>
-        <w:t>{</w:t>
-      </w:r>
-      <w:proofErr w:type="gramStart"/>
-      <w:r>
-        <w:rPr>
-          <w:bCs/>
-          <w:sz w:val="20"/>
-          <w:szCs w:val="20"/>
-        </w:rPr>
-        <w:t>/}{</w:t>
-      </w:r>
-      <w:proofErr w:type="gramEnd"/>
-      <w:r>
-        <w:rPr>
-          <w:bCs/>
-          <w:sz w:val="20"/>
-          <w:szCs w:val="20"/>
-        </w:rPr>
-        <w:t>^</w:t>
+        <w:t>{/}{^</w:t>
       </w:r>
       <w:proofErr w:type="spellStart"/>
       <w:r>
@@ -12176,25 +10942,7 @@
           <w:sz w:val="20"/>
           <w:szCs w:val="20"/>
         </w:rPr>
-        <w:t>{</w:t>
-      </w:r>
-      <w:proofErr w:type="gramStart"/>
-      <w:r>
-        <w:rPr>
-          <w:bCs/>
-          <w:sz w:val="20"/>
-          <w:szCs w:val="20"/>
-        </w:rPr>
-        <w:t>/}{</w:t>
-      </w:r>
-      <w:proofErr w:type="gramEnd"/>
-      <w:r>
-        <w:rPr>
-          <w:bCs/>
-          <w:sz w:val="20"/>
-          <w:szCs w:val="20"/>
-        </w:rPr>
-        <w:t>^</w:t>
+        <w:t>{/}{^</w:t>
       </w:r>
       <w:proofErr w:type="spellStart"/>
       <w:r>
@@ -13196,10 +11944,12 @@
     <w:rsid w:val="00473CEC"/>
     <w:rsid w:val="00486AD0"/>
     <w:rsid w:val="004B557D"/>
+    <w:rsid w:val="004F40C3"/>
     <w:rsid w:val="005412D0"/>
     <w:rsid w:val="006A00E1"/>
     <w:rsid w:val="006B43D5"/>
     <w:rsid w:val="006F5095"/>
+    <w:rsid w:val="0071778B"/>
     <w:rsid w:val="00780552"/>
     <w:rsid w:val="00A92C32"/>
     <w:rsid w:val="00D671FD"/>
@@ -13693,20 +12443,6 @@
       <w:spacing w:after="160" w:line="278" w:lineRule="auto"/>
     </w:pPr>
   </w:style>
-  <w:style w:type="paragraph" w:customStyle="1" w:styleId="D4CDC8D365076C46A3E3A03E9D9F1C06">
-    <w:name w:val="D4CDC8D365076C46A3E3A03E9D9F1C06"/>
-    <w:rsid w:val="00D671FD"/>
-    <w:pPr>
-      <w:spacing w:after="160" w:line="278" w:lineRule="auto"/>
-    </w:pPr>
-  </w:style>
-  <w:style w:type="paragraph" w:customStyle="1" w:styleId="E247796C1760D543B4BC8D3BCC71F920">
-    <w:name w:val="E247796C1760D543B4BC8D3BCC71F920"/>
-    <w:rsid w:val="00D671FD"/>
-    <w:pPr>
-      <w:spacing w:after="160" w:line="278" w:lineRule="auto"/>
-    </w:pPr>
-  </w:style>
 </w:styles>
 </file>
 

</xml_diff>